<commit_message>
Started looking into what literatures are accessible
</commit_message>
<xml_diff>
--- a/Project Writing/Gamifying Movements Benificial For UL Stroke Rehabilitation.docx
+++ b/Project Writing/Gamifying Movements Benificial For UL Stroke Rehabilitation.docx
@@ -8140,13 +8140,27 @@
     </w:tbl>
     <w:p/>
     <w:p/>
-    <w:p/>
+    <w:p>
+      <w:r>
+        <w:lastRenderedPageBreak/>
+        <w:t xml:space="preserve">Additional to the final included literatures the following literatures have been added. </w:t>
+      </w:r>
+      <w:r>
+        <w:t>Development of a 3D, networked multiuser virtual reality environment for home therapy after stroke</w:t>
+      </w:r>
+      <w:r>
+        <w:t xml:space="preserve">, </w:t>
+      </w:r>
+      <w:r>
+        <w:t>Serious games for upper limb rehabilitation after stroke: a meta-analysis</w:t>
+      </w:r>
+      <w:r>
+        <w:t>, Serious Game Design and Clinical Improvement in Physical Rehabilitation: Systematic Review. These are literatures that were identified as useful during the preliminary searches during the creation of the project proposal.</w:t>
+      </w:r>
+    </w:p>
     <w:p/>
     <w:p/>
     <w:p>
-      <w:pPr>
-        <w:spacing w:after="0" w:line="240" w:lineRule="auto"/>
-      </w:pPr>
       <w:r>
         <w:rPr>
           <w:noProof/>
@@ -8154,15 +8168,15 @@
         <mc:AlternateContent>
           <mc:Choice Requires="wpg">
             <w:drawing>
-              <wp:anchor distT="0" distB="0" distL="114300" distR="114300" simplePos="0" relativeHeight="251684864" behindDoc="0" locked="0" layoutInCell="1" allowOverlap="1" wp14:anchorId="4A07983F" wp14:editId="1FF12AF7">
+              <wp:anchor distT="0" distB="0" distL="114300" distR="114300" simplePos="0" relativeHeight="251684864" behindDoc="0" locked="0" layoutInCell="1" allowOverlap="1" wp14:anchorId="4A07983F" wp14:editId="7F9EA1A3">
                 <wp:simplePos x="0" y="0"/>
                 <wp:positionH relativeFrom="margin">
-                  <wp:align>left</wp:align>
+                  <wp:posOffset>0</wp:posOffset>
                 </wp:positionH>
                 <wp:positionV relativeFrom="paragraph">
-                  <wp:posOffset>106680</wp:posOffset>
+                  <wp:posOffset>90805</wp:posOffset>
                 </wp:positionV>
-                <wp:extent cx="4840444" cy="5559266"/>
+                <wp:extent cx="4839970" cy="5863590"/>
                 <wp:effectExtent l="0" t="0" r="17780" b="22860"/>
                 <wp:wrapNone/>
                 <wp:docPr id="191625658" name="Group 3"/>
@@ -8174,9 +8188,9 @@
                       <wpg:grpSpPr>
                         <a:xfrm>
                           <a:off x="0" y="0"/>
-                          <a:ext cx="4840444" cy="5559266"/>
-                          <a:chOff x="0" y="0"/>
-                          <a:chExt cx="4840444" cy="5559266"/>
+                          <a:ext cx="4839970" cy="5863590"/>
+                          <a:chOff x="0" y="-304815"/>
+                          <a:chExt cx="4840444" cy="5864081"/>
                         </a:xfrm>
                       </wpg:grpSpPr>
                       <wps:wsp>
@@ -8184,8 +8198,8 @@
                         <wps:cNvSpPr/>
                         <wps:spPr>
                           <a:xfrm>
-                            <a:off x="453864" y="342900"/>
-                            <a:ext cx="1887220" cy="1243584"/>
+                            <a:off x="453864" y="281974"/>
+                            <a:ext cx="1887220" cy="1304509"/>
                           </a:xfrm>
                           <a:prstGeom prst="rect">
                             <a:avLst/>
@@ -8271,7 +8285,16 @@
                                   <w:sz w:val="18"/>
                                   <w:szCs w:val="20"/>
                                 </w:rPr>
-                                <w:t>2</w:t>
+                                <w:t>27</w:t>
+                              </w:r>
+                              <w:r>
+                                <w:rPr>
+                                  <w:rFonts w:ascii="Arial" w:hAnsi="Arial" w:cs="Arial"/>
+                                  <w:color w:val="000000" w:themeColor="text1"/>
+                                  <w:sz w:val="18"/>
+                                  <w:szCs w:val="20"/>
+                                </w:rPr>
+                                <w:t>3</w:t>
                               </w:r>
                               <w:r>
                                 <w:rPr>
@@ -8301,25 +8324,7 @@
                                   <w:sz w:val="18"/>
                                   <w:szCs w:val="20"/>
                                 </w:rPr>
-                                <w:t xml:space="preserve">Registers (n = </w:t>
-                              </w:r>
-                              <w:r>
-                                <w:rPr>
-                                  <w:rFonts w:ascii="Arial" w:hAnsi="Arial" w:cs="Arial"/>
-                                  <w:color w:val="000000" w:themeColor="text1"/>
-                                  <w:sz w:val="18"/>
-                                  <w:szCs w:val="20"/>
-                                </w:rPr>
-                                <w:t>0</w:t>
-                              </w:r>
-                              <w:r>
-                                <w:rPr>
-                                  <w:rFonts w:ascii="Arial" w:hAnsi="Arial" w:cs="Arial"/>
-                                  <w:color w:val="000000" w:themeColor="text1"/>
-                                  <w:sz w:val="18"/>
-                                  <w:szCs w:val="20"/>
-                                </w:rPr>
-                                <w:t>)</w:t>
+                                <w:t>Registers (n = 0)</w:t>
                               </w:r>
                             </w:p>
                           </w:txbxContent>
@@ -8336,8 +8341,8 @@
                         <wps:cNvSpPr/>
                         <wps:spPr>
                           <a:xfrm>
-                            <a:off x="2937984" y="342900"/>
-                            <a:ext cx="1887220" cy="1242999"/>
+                            <a:off x="2937408" y="83838"/>
+                            <a:ext cx="1887220" cy="1729724"/>
                           </a:xfrm>
                           <a:prstGeom prst="rect">
                             <a:avLst/>
@@ -8533,6 +8538,45 @@
                                 <w:t>)</w:t>
                               </w:r>
                             </w:p>
+                            <w:p>
+                              <w:pPr>
+                                <w:spacing w:after="0" w:line="240" w:lineRule="auto"/>
+                                <w:ind w:left="284"/>
+                                <w:rPr>
+                                  <w:rFonts w:ascii="Arial" w:hAnsi="Arial" w:cs="Arial"/>
+                                  <w:color w:val="000000" w:themeColor="text1"/>
+                                  <w:sz w:val="18"/>
+                                  <w:szCs w:val="20"/>
+                                </w:rPr>
+                              </w:pPr>
+                              <w:r>
+                                <w:rPr>
+                                  <w:rFonts w:ascii="Arial" w:hAnsi="Arial" w:cs="Arial"/>
+                                  <w:color w:val="000000" w:themeColor="text1"/>
+                                  <w:sz w:val="18"/>
+                                  <w:szCs w:val="20"/>
+                                </w:rPr>
+                                <w:t>Records past the second page of google scholar (n = 2</w:t>
+                              </w:r>
+                              <w:r>
+                                <w:rPr>
+                                  <w:rFonts w:ascii="Arial" w:hAnsi="Arial" w:cs="Arial"/>
+                                  <w:color w:val="000000" w:themeColor="text1"/>
+                                  <w:sz w:val="18"/>
+                                  <w:szCs w:val="20"/>
+                                </w:rPr>
+                                <w:t>27</w:t>
+                              </w:r>
+                              <w:r>
+                                <w:rPr>
+                                  <w:rFonts w:ascii="Arial" w:hAnsi="Arial" w:cs="Arial"/>
+                                  <w:color w:val="000000" w:themeColor="text1"/>
+                                  <w:sz w:val="18"/>
+                                  <w:szCs w:val="20"/>
+                                </w:rPr>
+                                <w:t>)</w:t>
+                              </w:r>
+                            </w:p>
                           </w:txbxContent>
                         </wps:txbx>
                         <wps:bodyPr rot="0" spcFirstLastPara="0" vertOverflow="overflow" horzOverflow="overflow" vert="horz" wrap="square" lIns="91440" tIns="45720" rIns="91440" bIns="45720" numCol="1" spcCol="0" rtlCol="0" fromWordArt="0" anchor="ctr" anchorCtr="0" forceAA="0" compatLnSpc="1">
@@ -8624,7 +8668,34 @@
                                   <w:sz w:val="18"/>
                                   <w:szCs w:val="20"/>
                                 </w:rPr>
-                                <w:t>(n = )</w:t>
+                                <w:t xml:space="preserve">(n = </w:t>
+                              </w:r>
+                              <w:r>
+                                <w:rPr>
+                                  <w:rFonts w:ascii="Arial" w:hAnsi="Arial" w:cs="Arial"/>
+                                  <w:color w:val="000000" w:themeColor="text1"/>
+                                  <w:sz w:val="18"/>
+                                  <w:szCs w:val="20"/>
+                                </w:rPr>
+                                <w:t>4</w:t>
+                              </w:r>
+                              <w:r>
+                                <w:rPr>
+                                  <w:rFonts w:ascii="Arial" w:hAnsi="Arial" w:cs="Arial"/>
+                                  <w:color w:val="000000" w:themeColor="text1"/>
+                                  <w:sz w:val="18"/>
+                                  <w:szCs w:val="20"/>
+                                </w:rPr>
+                                <w:t>6</w:t>
+                              </w:r>
+                              <w:r>
+                                <w:rPr>
+                                  <w:rFonts w:ascii="Arial" w:hAnsi="Arial" w:cs="Arial"/>
+                                  <w:color w:val="000000" w:themeColor="text1"/>
+                                  <w:sz w:val="18"/>
+                                  <w:szCs w:val="20"/>
+                                </w:rPr>
+                                <w:t>)</w:t>
                               </w:r>
                             </w:p>
                           </w:txbxContent>
@@ -8718,7 +8789,25 @@
                                   <w:sz w:val="18"/>
                                   <w:szCs w:val="20"/>
                                 </w:rPr>
-                                <w:t>(n = )</w:t>
+                                <w:t xml:space="preserve">(n = </w:t>
+                              </w:r>
+                              <w:r>
+                                <w:rPr>
+                                  <w:rFonts w:ascii="Arial" w:hAnsi="Arial" w:cs="Arial"/>
+                                  <w:color w:val="000000" w:themeColor="text1"/>
+                                  <w:sz w:val="18"/>
+                                  <w:szCs w:val="20"/>
+                                </w:rPr>
+                                <w:t>18</w:t>
+                              </w:r>
+                              <w:r>
+                                <w:rPr>
+                                  <w:rFonts w:ascii="Arial" w:hAnsi="Arial" w:cs="Arial"/>
+                                  <w:color w:val="000000" w:themeColor="text1"/>
+                                  <w:sz w:val="18"/>
+                                  <w:szCs w:val="20"/>
+                                </w:rPr>
+                                <w:t>)</w:t>
                               </w:r>
                             </w:p>
                           </w:txbxContent>
@@ -8848,7 +8937,25 @@
                                   <w:sz w:val="18"/>
                                   <w:szCs w:val="20"/>
                                 </w:rPr>
-                                <w:t>(n = )</w:t>
+                                <w:t xml:space="preserve">(n = </w:t>
+                              </w:r>
+                              <w:r>
+                                <w:rPr>
+                                  <w:rFonts w:ascii="Arial" w:hAnsi="Arial" w:cs="Arial"/>
+                                  <w:color w:val="000000" w:themeColor="text1"/>
+                                  <w:sz w:val="18"/>
+                                  <w:szCs w:val="20"/>
+                                </w:rPr>
+                                <w:t>31</w:t>
+                              </w:r>
+                              <w:r>
+                                <w:rPr>
+                                  <w:rFonts w:ascii="Arial" w:hAnsi="Arial" w:cs="Arial"/>
+                                  <w:color w:val="000000" w:themeColor="text1"/>
+                                  <w:sz w:val="18"/>
+                                  <w:szCs w:val="20"/>
+                                </w:rPr>
+                                <w:t>)</w:t>
                               </w:r>
                             </w:p>
                           </w:txbxContent>
@@ -9131,7 +9238,7 @@
                         <wps:cNvSpPr/>
                         <wps:spPr>
                           <a:xfrm>
-                            <a:off x="461484" y="0"/>
+                            <a:off x="423380" y="-304815"/>
                             <a:ext cx="4345229" cy="262966"/>
                           </a:xfrm>
                           <a:prstGeom prst="flowChartAlternateProcess">
@@ -9660,7 +9767,25 @@
                                     <w:sz w:val="18"/>
                                     <w:szCs w:val="20"/>
                                   </w:rPr>
-                                  <w:t>(n = )</w:t>
+                                  <w:t xml:space="preserve">(n = </w:t>
+                                </w:r>
+                                <w:r>
+                                  <w:rPr>
+                                    <w:rFonts w:ascii="Arial" w:hAnsi="Arial" w:cs="Arial"/>
+                                    <w:color w:val="000000" w:themeColor="text1"/>
+                                    <w:sz w:val="18"/>
+                                    <w:szCs w:val="20"/>
+                                  </w:rPr>
+                                  <w:t>31</w:t>
+                                </w:r>
+                                <w:r>
+                                  <w:rPr>
+                                    <w:rFonts w:ascii="Arial" w:hAnsi="Arial" w:cs="Arial"/>
+                                    <w:color w:val="000000" w:themeColor="text1"/>
+                                    <w:sz w:val="18"/>
+                                    <w:szCs w:val="20"/>
+                                  </w:rPr>
+                                  <w:t>)</w:t>
                                 </w:r>
                               </w:p>
                             </w:txbxContent>
@@ -9857,6 +9982,39 @@
                                   <w:t>etc.</w:t>
                                 </w:r>
                               </w:p>
+                              <w:p>
+                                <w:pPr>
+                                  <w:spacing w:after="0" w:line="240" w:lineRule="auto"/>
+                                  <w:ind w:left="284"/>
+                                  <w:rPr>
+                                    <w:rFonts w:ascii="Arial" w:hAnsi="Arial" w:cs="Arial"/>
+                                    <w:color w:val="000000" w:themeColor="text1"/>
+                                    <w:sz w:val="18"/>
+                                    <w:szCs w:val="20"/>
+                                  </w:rPr>
+                                </w:pPr>
+                              </w:p>
+                              <w:p>
+                                <w:pPr>
+                                  <w:spacing w:after="0" w:line="240" w:lineRule="auto"/>
+                                  <w:ind w:left="284"/>
+                                  <w:rPr>
+                                    <w:rFonts w:ascii="Arial" w:hAnsi="Arial" w:cs="Arial"/>
+                                    <w:color w:val="000000" w:themeColor="text1"/>
+                                    <w:sz w:val="18"/>
+                                    <w:szCs w:val="20"/>
+                                  </w:rPr>
+                                </w:pPr>
+                                <w:r>
+                                  <w:rPr>
+                                    <w:rFonts w:ascii="Arial" w:hAnsi="Arial" w:cs="Arial"/>
+                                    <w:color w:val="000000" w:themeColor="text1"/>
+                                    <w:sz w:val="18"/>
+                                    <w:szCs w:val="20"/>
+                                  </w:rPr>
+                                  <w:t>records added which were used in the project proposal (n = 3)</w:t>
+                                </w:r>
+                              </w:p>
                             </w:txbxContent>
                           </wps:txbx>
                           <wps:bodyPr rot="0" spcFirstLastPara="0" vertOverflow="overflow" horzOverflow="overflow" vert="horz" wrap="square" lIns="91440" tIns="45720" rIns="91440" bIns="45720" numCol="1" spcCol="0" rtlCol="0" fromWordArt="0" anchor="ctr" anchorCtr="0" forceAA="0" compatLnSpc="1">
@@ -10029,13 +10187,16 @@
                     </wpg:wgp>
                   </a:graphicData>
                 </a:graphic>
+                <wp14:sizeRelV relativeFrom="margin">
+                  <wp14:pctHeight>0</wp14:pctHeight>
+                </wp14:sizeRelV>
               </wp:anchor>
             </w:drawing>
           </mc:Choice>
           <mc:Fallback>
             <w:pict>
-              <v:group w14:anchorId="4A07983F" id="Group 3" o:spid="_x0000_s1027" style="position:absolute;margin-left:0;margin-top:8.4pt;width:381.15pt;height:437.75pt;z-index:251684864;mso-position-horizontal:left;mso-position-horizontal-relative:margin" coordsize="48404,55592" o:gfxdata="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">
-                <v:rect id="Rectangle 2132065193" o:spid="_x0000_s1028" style="position:absolute;left:4538;top:3429;width:18872;height:12435;visibility:visible;mso-wrap-style:square;v-text-anchor:middle" o:gfxdata="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" filled="f" strokecolor="black [3213]" strokeweight="1pt">
+              <v:group w14:anchorId="4A07983F" id="Group 3" o:spid="_x0000_s1027" style="position:absolute;margin-left:0;margin-top:7.15pt;width:381.1pt;height:461.7pt;z-index:251684864;mso-position-horizontal-relative:margin;mso-height-relative:margin" coordorigin=",-3048" coordsize="48404,58640" o:gfxdata="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">
+                <v:rect id="Rectangle 2132065193" o:spid="_x0000_s1028" style="position:absolute;left:4538;top:2819;width:18872;height:13045;visibility:visible;mso-wrap-style:square;v-text-anchor:middle" o:gfxdata="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" filled="f" strokecolor="black [3213]" strokeweight="1pt">
                   <v:textbox>
                     <w:txbxContent>
                       <w:p>
@@ -10094,7 +10255,16 @@
                             <w:sz w:val="18"/>
                             <w:szCs w:val="20"/>
                           </w:rPr>
-                          <w:t>2</w:t>
+                          <w:t>27</w:t>
+                        </w:r>
+                        <w:r>
+                          <w:rPr>
+                            <w:rFonts w:ascii="Arial" w:hAnsi="Arial" w:cs="Arial"/>
+                            <w:color w:val="000000" w:themeColor="text1"/>
+                            <w:sz w:val="18"/>
+                            <w:szCs w:val="20"/>
+                          </w:rPr>
+                          <w:t>3</w:t>
                         </w:r>
                         <w:r>
                           <w:rPr>
@@ -10124,31 +10294,13 @@
                             <w:sz w:val="18"/>
                             <w:szCs w:val="20"/>
                           </w:rPr>
-                          <w:t xml:space="preserve">Registers (n = </w:t>
-                        </w:r>
-                        <w:r>
-                          <w:rPr>
-                            <w:rFonts w:ascii="Arial" w:hAnsi="Arial" w:cs="Arial"/>
-                            <w:color w:val="000000" w:themeColor="text1"/>
-                            <w:sz w:val="18"/>
-                            <w:szCs w:val="20"/>
-                          </w:rPr>
-                          <w:t>0</w:t>
-                        </w:r>
-                        <w:r>
-                          <w:rPr>
-                            <w:rFonts w:ascii="Arial" w:hAnsi="Arial" w:cs="Arial"/>
-                            <w:color w:val="000000" w:themeColor="text1"/>
-                            <w:sz w:val="18"/>
-                            <w:szCs w:val="20"/>
-                          </w:rPr>
-                          <w:t>)</w:t>
+                          <w:t>Registers (n = 0)</w:t>
                         </w:r>
                       </w:p>
                     </w:txbxContent>
                   </v:textbox>
                 </v:rect>
-                <v:rect id="Rectangle 853524715" o:spid="_x0000_s1029" style="position:absolute;left:29379;top:3429;width:18873;height:12429;visibility:visible;mso-wrap-style:square;v-text-anchor:middle" o:gfxdata="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" filled="f" strokecolor="black [3213]" strokeweight="1pt">
+                <v:rect id="Rectangle 853524715" o:spid="_x0000_s1029" style="position:absolute;left:29374;top:838;width:18872;height:17297;visibility:visible;mso-wrap-style:square;v-text-anchor:middle" o:gfxdata="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" filled="f" strokecolor="black [3213]" strokeweight="1pt">
                   <v:textbox>
                     <w:txbxContent>
                       <w:p>
@@ -10317,6 +10469,45 @@
                           <w:t>)</w:t>
                         </w:r>
                       </w:p>
+                      <w:p>
+                        <w:pPr>
+                          <w:spacing w:after="0" w:line="240" w:lineRule="auto"/>
+                          <w:ind w:left="284"/>
+                          <w:rPr>
+                            <w:rFonts w:ascii="Arial" w:hAnsi="Arial" w:cs="Arial"/>
+                            <w:color w:val="000000" w:themeColor="text1"/>
+                            <w:sz w:val="18"/>
+                            <w:szCs w:val="20"/>
+                          </w:rPr>
+                        </w:pPr>
+                        <w:r>
+                          <w:rPr>
+                            <w:rFonts w:ascii="Arial" w:hAnsi="Arial" w:cs="Arial"/>
+                            <w:color w:val="000000" w:themeColor="text1"/>
+                            <w:sz w:val="18"/>
+                            <w:szCs w:val="20"/>
+                          </w:rPr>
+                          <w:t>Records past the second page of google scholar (n = 2</w:t>
+                        </w:r>
+                        <w:r>
+                          <w:rPr>
+                            <w:rFonts w:ascii="Arial" w:hAnsi="Arial" w:cs="Arial"/>
+                            <w:color w:val="000000" w:themeColor="text1"/>
+                            <w:sz w:val="18"/>
+                            <w:szCs w:val="20"/>
+                          </w:rPr>
+                          <w:t>27</w:t>
+                        </w:r>
+                        <w:r>
+                          <w:rPr>
+                            <w:rFonts w:ascii="Arial" w:hAnsi="Arial" w:cs="Arial"/>
+                            <w:color w:val="000000" w:themeColor="text1"/>
+                            <w:sz w:val="18"/>
+                            <w:szCs w:val="20"/>
+                          </w:rPr>
+                          <w:t>)</w:t>
+                        </w:r>
+                      </w:p>
                     </w:txbxContent>
                   </v:textbox>
                 </v:rect>
@@ -10369,7 +10560,34 @@
                             <w:sz w:val="18"/>
                             <w:szCs w:val="20"/>
                           </w:rPr>
-                          <w:t>(n = )</w:t>
+                          <w:t xml:space="preserve">(n = </w:t>
+                        </w:r>
+                        <w:r>
+                          <w:rPr>
+                            <w:rFonts w:ascii="Arial" w:hAnsi="Arial" w:cs="Arial"/>
+                            <w:color w:val="000000" w:themeColor="text1"/>
+                            <w:sz w:val="18"/>
+                            <w:szCs w:val="20"/>
+                          </w:rPr>
+                          <w:t>4</w:t>
+                        </w:r>
+                        <w:r>
+                          <w:rPr>
+                            <w:rFonts w:ascii="Arial" w:hAnsi="Arial" w:cs="Arial"/>
+                            <w:color w:val="000000" w:themeColor="text1"/>
+                            <w:sz w:val="18"/>
+                            <w:szCs w:val="20"/>
+                          </w:rPr>
+                          <w:t>6</w:t>
+                        </w:r>
+                        <w:r>
+                          <w:rPr>
+                            <w:rFonts w:ascii="Arial" w:hAnsi="Arial" w:cs="Arial"/>
+                            <w:color w:val="000000" w:themeColor="text1"/>
+                            <w:sz w:val="18"/>
+                            <w:szCs w:val="20"/>
+                          </w:rPr>
+                          <w:t>)</w:t>
                         </w:r>
                       </w:p>
                     </w:txbxContent>
@@ -10424,7 +10642,25 @@
                             <w:sz w:val="18"/>
                             <w:szCs w:val="20"/>
                           </w:rPr>
-                          <w:t>(n = )</w:t>
+                          <w:t xml:space="preserve">(n = </w:t>
+                        </w:r>
+                        <w:r>
+                          <w:rPr>
+                            <w:rFonts w:ascii="Arial" w:hAnsi="Arial" w:cs="Arial"/>
+                            <w:color w:val="000000" w:themeColor="text1"/>
+                            <w:sz w:val="18"/>
+                            <w:szCs w:val="20"/>
+                          </w:rPr>
+                          <w:t>18</w:t>
+                        </w:r>
+                        <w:r>
+                          <w:rPr>
+                            <w:rFonts w:ascii="Arial" w:hAnsi="Arial" w:cs="Arial"/>
+                            <w:color w:val="000000" w:themeColor="text1"/>
+                            <w:sz w:val="18"/>
+                            <w:szCs w:val="20"/>
+                          </w:rPr>
+                          <w:t>)</w:t>
                         </w:r>
                       </w:p>
                     </w:txbxContent>
@@ -10515,7 +10751,25 @@
                             <w:sz w:val="18"/>
                             <w:szCs w:val="20"/>
                           </w:rPr>
-                          <w:t>(n = )</w:t>
+                          <w:t xml:space="preserve">(n = </w:t>
+                        </w:r>
+                        <w:r>
+                          <w:rPr>
+                            <w:rFonts w:ascii="Arial" w:hAnsi="Arial" w:cs="Arial"/>
+                            <w:color w:val="000000" w:themeColor="text1"/>
+                            <w:sz w:val="18"/>
+                            <w:szCs w:val="20"/>
+                          </w:rPr>
+                          <w:t>31</w:t>
+                        </w:r>
+                        <w:r>
+                          <w:rPr>
+                            <w:rFonts w:ascii="Arial" w:hAnsi="Arial" w:cs="Arial"/>
+                            <w:color w:val="000000" w:themeColor="text1"/>
+                            <w:sz w:val="18"/>
+                            <w:szCs w:val="20"/>
+                          </w:rPr>
+                          <w:t>)</w:t>
                         </w:r>
                       </w:p>
                     </w:txbxContent>
@@ -10644,7 +10898,7 @@
                   </v:formulas>
                   <v:path gradientshapeok="t" limo="10800,10800" o:connecttype="custom" o:connectlocs="@8,0;0,@9;@8,@7;@6,@9" textboxrect="@3,@3,@4,@5"/>
                 </v:shapetype>
-                <v:shape id="Flowchart: Alternate Process 877461997" o:spid="_x0000_s1038" type="#_x0000_t176" style="position:absolute;left:4614;width:43453;height:2629;visibility:visible;mso-wrap-style:square;v-text-anchor:middle" o:gfxdata="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" fillcolor="#ffc000 [3207]" strokecolor="#7f5f00 [1607]" strokeweight="1pt">
+                <v:shape id="Flowchart: Alternate Process 877461997" o:spid="_x0000_s1038" type="#_x0000_t176" style="position:absolute;left:4233;top:-3048;width:43453;height:2630;visibility:visible;mso-wrap-style:square;v-text-anchor:middle" o:gfxdata="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" fillcolor="#ffc000 [3207]" strokecolor="#7f5f00 [1607]" strokeweight="1pt">
                   <v:textbox>
                     <w:txbxContent>
                       <w:p>
@@ -10877,7 +11131,25 @@
                               <w:sz w:val="18"/>
                               <w:szCs w:val="20"/>
                             </w:rPr>
-                            <w:t>(n = )</w:t>
+                            <w:t xml:space="preserve">(n = </w:t>
+                          </w:r>
+                          <w:r>
+                            <w:rPr>
+                              <w:rFonts w:ascii="Arial" w:hAnsi="Arial" w:cs="Arial"/>
+                              <w:color w:val="000000" w:themeColor="text1"/>
+                              <w:sz w:val="18"/>
+                              <w:szCs w:val="20"/>
+                            </w:rPr>
+                            <w:t>31</w:t>
+                          </w:r>
+                          <w:r>
+                            <w:rPr>
+                              <w:rFonts w:ascii="Arial" w:hAnsi="Arial" w:cs="Arial"/>
+                              <w:color w:val="000000" w:themeColor="text1"/>
+                              <w:sz w:val="18"/>
+                              <w:szCs w:val="20"/>
+                            </w:rPr>
+                            <w:t>)</w:t>
                           </w:r>
                         </w:p>
                       </w:txbxContent>
@@ -11035,6 +11307,39 @@
                             <w:t>etc.</w:t>
                           </w:r>
                         </w:p>
+                        <w:p>
+                          <w:pPr>
+                            <w:spacing w:after="0" w:line="240" w:lineRule="auto"/>
+                            <w:ind w:left="284"/>
+                            <w:rPr>
+                              <w:rFonts w:ascii="Arial" w:hAnsi="Arial" w:cs="Arial"/>
+                              <w:color w:val="000000" w:themeColor="text1"/>
+                              <w:sz w:val="18"/>
+                              <w:szCs w:val="20"/>
+                            </w:rPr>
+                          </w:pPr>
+                        </w:p>
+                        <w:p>
+                          <w:pPr>
+                            <w:spacing w:after="0" w:line="240" w:lineRule="auto"/>
+                            <w:ind w:left="284"/>
+                            <w:rPr>
+                              <w:rFonts w:ascii="Arial" w:hAnsi="Arial" w:cs="Arial"/>
+                              <w:color w:val="000000" w:themeColor="text1"/>
+                              <w:sz w:val="18"/>
+                              <w:szCs w:val="20"/>
+                            </w:rPr>
+                          </w:pPr>
+                          <w:r>
+                            <w:rPr>
+                              <w:rFonts w:ascii="Arial" w:hAnsi="Arial" w:cs="Arial"/>
+                              <w:color w:val="000000" w:themeColor="text1"/>
+                              <w:sz w:val="18"/>
+                              <w:szCs w:val="20"/>
+                            </w:rPr>
+                            <w:t>records added which were used in the project proposal (n = 3)</w:t>
+                          </w:r>
+                        </w:p>
                       </w:txbxContent>
                     </v:textbox>
                   </v:rect>
@@ -11300,6 +11605,12 @@
         <w:spacing w:after="0" w:line="240" w:lineRule="auto"/>
       </w:pPr>
     </w:p>
+    <w:p>
+      <w:pPr>
+        <w:spacing w:after="0" w:line="240" w:lineRule="auto"/>
+      </w:pPr>
+    </w:p>
+    <w:p/>
     <w:p/>
     <w:p/>
     <w:p/>
@@ -16367,16 +16678,18 @@
     <w:rsid w:val="000E01C3"/>
     <w:rsid w:val="00182DFA"/>
     <w:rsid w:val="001F2BBF"/>
+    <w:rsid w:val="0021275B"/>
     <w:rsid w:val="002134BB"/>
     <w:rsid w:val="00221698"/>
     <w:rsid w:val="00221910"/>
-    <w:rsid w:val="002416D8"/>
+    <w:rsid w:val="0022314A"/>
     <w:rsid w:val="002725E9"/>
     <w:rsid w:val="00291C03"/>
     <w:rsid w:val="003635C8"/>
     <w:rsid w:val="0039798E"/>
     <w:rsid w:val="003D385F"/>
     <w:rsid w:val="00562474"/>
+    <w:rsid w:val="00572673"/>
     <w:rsid w:val="005808AB"/>
     <w:rsid w:val="00583AED"/>
     <w:rsid w:val="00586181"/>
@@ -16390,6 +16703,7 @@
     <w:rsid w:val="00740676"/>
     <w:rsid w:val="00772894"/>
     <w:rsid w:val="00783D3C"/>
+    <w:rsid w:val="007A124E"/>
     <w:rsid w:val="007D3204"/>
     <w:rsid w:val="007E015A"/>
     <w:rsid w:val="007E24E0"/>

</xml_diff>

<commit_message>
Identified papers which i have access to
</commit_message>
<xml_diff>
--- a/Project Writing/Gamifying Movements Benificial For UL Stroke Rehabilitation.docx
+++ b/Project Writing/Gamifying Movements Benificial For UL Stroke Rehabilitation.docx
@@ -8133,6 +8133,24 @@
           <w:p>
             <w:r>
               <w:t>Result past the second page of google scholar</w:t>
+            </w:r>
+          </w:p>
+        </w:tc>
+      </w:tr>
+      <w:tr>
+        <w:tc>
+          <w:tcPr>
+            <w:tcW w:w="4508" w:type="dxa"/>
+          </w:tcPr>
+          <w:p/>
+        </w:tc>
+        <w:tc>
+          <w:tcPr>
+            <w:tcW w:w="4508" w:type="dxa"/>
+          </w:tcPr>
+          <w:p>
+            <w:r>
+              <w:t>Research involving robotic treatment</w:t>
             </w:r>
           </w:p>
         </w:tc>
@@ -8946,7 +8964,16 @@
                                   <w:sz w:val="18"/>
                                   <w:szCs w:val="20"/>
                                 </w:rPr>
-                                <w:t>31</w:t>
+                                <w:t>2</w:t>
+                              </w:r>
+                              <w:r>
+                                <w:rPr>
+                                  <w:rFonts w:ascii="Arial" w:hAnsi="Arial" w:cs="Arial"/>
+                                  <w:color w:val="000000" w:themeColor="text1"/>
+                                  <w:sz w:val="18"/>
+                                  <w:szCs w:val="20"/>
+                                </w:rPr>
+                                <w:t>7</w:t>
                               </w:r>
                               <w:r>
                                 <w:rPr>
@@ -10760,7 +10787,16 @@
                             <w:sz w:val="18"/>
                             <w:szCs w:val="20"/>
                           </w:rPr>
-                          <w:t>31</w:t>
+                          <w:t>2</w:t>
+                        </w:r>
+                        <w:r>
+                          <w:rPr>
+                            <w:rFonts w:ascii="Arial" w:hAnsi="Arial" w:cs="Arial"/>
+                            <w:color w:val="000000" w:themeColor="text1"/>
+                            <w:sz w:val="18"/>
+                            <w:szCs w:val="20"/>
+                          </w:rPr>
+                          <w:t>7</w:t>
                         </w:r>
                         <w:r>
                           <w:rPr>
@@ -15975,6 +16011,7 @@
   <w:style w:type="character" w:default="1" w:styleId="DefaultParagraphFont">
     <w:name w:val="Default Paragraph Font"/>
     <w:uiPriority w:val="1"/>
+    <w:semiHidden/>
     <w:unhideWhenUsed/>
   </w:style>
   <w:style w:type="table" w:default="1" w:styleId="TableNormal">
@@ -16672,6 +16709,7 @@
   </w:compat>
   <w:rsids>
     <w:rsidRoot w:val="00291C03"/>
+    <w:rsid w:val="00037FD4"/>
     <w:rsid w:val="0005125D"/>
     <w:rsid w:val="000A4091"/>
     <w:rsid w:val="000B5CDB"/>
@@ -16735,6 +16773,7 @@
     <w:rsid w:val="00ED0D04"/>
     <w:rsid w:val="00F26119"/>
     <w:rsid w:val="00F37BBC"/>
+    <w:rsid w:val="00F42A26"/>
     <w:rsid w:val="00F655D4"/>
     <w:rsid w:val="00F806BE"/>
     <w:rsid w:val="00FD0805"/>

</xml_diff>

<commit_message>
Reading list generated and notes document made just now need to read the papers and make notes
</commit_message>
<xml_diff>
--- a/Project Writing/Gamifying Movements Benificial For UL Stroke Rehabilitation.docx
+++ b/Project Writing/Gamifying Movements Benificial For UL Stroke Rehabilitation.docx
@@ -8150,7 +8150,7 @@
           </w:tcPr>
           <w:p>
             <w:r>
-              <w:t>Research involving robotic treatment</w:t>
+              <w:t>Research focusing solely on robotic intervention</w:t>
             </w:r>
           </w:p>
         </w:tc>
@@ -8186,7 +8186,7 @@
         <mc:AlternateContent>
           <mc:Choice Requires="wpg">
             <w:drawing>
-              <wp:anchor distT="0" distB="0" distL="114300" distR="114300" simplePos="0" relativeHeight="251684864" behindDoc="0" locked="0" layoutInCell="1" allowOverlap="1" wp14:anchorId="4A07983F" wp14:editId="7F9EA1A3">
+              <wp:anchor distT="0" distB="0" distL="114300" distR="114300" simplePos="0" relativeHeight="251684864" behindDoc="0" locked="0" layoutInCell="1" allowOverlap="1" wp14:anchorId="4A07983F" wp14:editId="5856A8A3">
                 <wp:simplePos x="0" y="0"/>
                 <wp:positionH relativeFrom="margin">
                   <wp:posOffset>0</wp:posOffset>
@@ -8194,8 +8194,8 @@
                 <wp:positionV relativeFrom="paragraph">
                   <wp:posOffset>90805</wp:posOffset>
                 </wp:positionV>
-                <wp:extent cx="4839970" cy="5863590"/>
-                <wp:effectExtent l="0" t="0" r="17780" b="22860"/>
+                <wp:extent cx="4839970" cy="5958839"/>
+                <wp:effectExtent l="0" t="0" r="17780" b="23495"/>
                 <wp:wrapNone/>
                 <wp:docPr id="191625658" name="Group 3"/>
                 <wp:cNvGraphicFramePr/>
@@ -8206,9 +8206,9 @@
                       <wpg:grpSpPr>
                         <a:xfrm>
                           <a:off x="0" y="0"/>
-                          <a:ext cx="4839970" cy="5863590"/>
+                          <a:ext cx="4839970" cy="5958839"/>
                           <a:chOff x="0" y="-304815"/>
-                          <a:chExt cx="4840444" cy="5864081"/>
+                          <a:chExt cx="4840444" cy="5959338"/>
                         </a:xfrm>
                       </wpg:grpSpPr>
                       <wps:wsp>
@@ -8345,6 +8345,27 @@
                                 <w:t>Registers (n = 0)</w:t>
                               </w:r>
                             </w:p>
+                            <w:p>
+                              <w:pPr>
+                                <w:spacing w:after="0" w:line="240" w:lineRule="auto"/>
+                                <w:ind w:left="284"/>
+                                <w:rPr>
+                                  <w:rFonts w:ascii="Arial" w:hAnsi="Arial" w:cs="Arial"/>
+                                  <w:color w:val="000000" w:themeColor="text1"/>
+                                  <w:sz w:val="18"/>
+                                  <w:szCs w:val="20"/>
+                                </w:rPr>
+                              </w:pPr>
+                              <w:r>
+                                <w:rPr>
+                                  <w:rFonts w:ascii="Arial" w:hAnsi="Arial" w:cs="Arial"/>
+                                  <w:color w:val="000000" w:themeColor="text1"/>
+                                  <w:sz w:val="18"/>
+                                  <w:szCs w:val="20"/>
+                                </w:rPr>
+                                <w:t>Found personally through arbitrary searches (7)</w:t>
+                              </w:r>
+                            </w:p>
                           </w:txbxContent>
                         </wps:txbx>
                         <wps:bodyPr rot="0" spcFirstLastPara="0" vertOverflow="overflow" horzOverflow="overflow" vert="horz" wrap="square" lIns="91440" tIns="45720" rIns="91440" bIns="45720" numCol="1" spcCol="0" rtlCol="0" fromWordArt="0" anchor="ctr" anchorCtr="0" forceAA="0" compatLnSpc="1">
@@ -8457,7 +8478,7 @@
                                   <w:sz w:val="18"/>
                                   <w:szCs w:val="20"/>
                                 </w:rPr>
-                                <w:t xml:space="preserve">Duplicate records removed  (n = </w:t>
+                                <w:t>page of google scholar (n = 2</w:t>
                               </w:r>
                               <w:r>
                                 <w:rPr>
@@ -8466,7 +8487,7 @@
                                   <w:sz w:val="18"/>
                                   <w:szCs w:val="20"/>
                                 </w:rPr>
-                                <w:t>0</w:t>
+                                <w:t>27</w:t>
                               </w:r>
                               <w:r>
                                 <w:rPr>
@@ -8489,33 +8510,6 @@
                                   <w:szCs w:val="20"/>
                                 </w:rPr>
                               </w:pPr>
-                              <w:r>
-                                <w:rPr>
-                                  <w:rFonts w:ascii="Arial" w:hAnsi="Arial" w:cs="Arial"/>
-                                  <w:color w:val="000000" w:themeColor="text1"/>
-                                  <w:sz w:val="18"/>
-                                  <w:szCs w:val="20"/>
-                                </w:rPr>
-                                <w:t xml:space="preserve">Records marked as ineligible by automation tools (n = </w:t>
-                              </w:r>
-                              <w:r>
-                                <w:rPr>
-                                  <w:rFonts w:ascii="Arial" w:hAnsi="Arial" w:cs="Arial"/>
-                                  <w:color w:val="000000" w:themeColor="text1"/>
-                                  <w:sz w:val="18"/>
-                                  <w:szCs w:val="20"/>
-                                </w:rPr>
-                                <w:t>0</w:t>
-                              </w:r>
-                              <w:r>
-                                <w:rPr>
-                                  <w:rFonts w:ascii="Arial" w:hAnsi="Arial" w:cs="Arial"/>
-                                  <w:color w:val="000000" w:themeColor="text1"/>
-                                  <w:sz w:val="18"/>
-                                  <w:szCs w:val="20"/>
-                                </w:rPr>
-                                <w:t>)</w:t>
-                              </w:r>
                             </w:p>
                             <w:p>
                               <w:pPr>
@@ -8535,25 +8529,7 @@
                                   <w:sz w:val="18"/>
                                   <w:szCs w:val="20"/>
                                 </w:rPr>
-                                <w:t xml:space="preserve">Records removed for other reasons (n = </w:t>
-                              </w:r>
-                              <w:r>
-                                <w:rPr>
-                                  <w:rFonts w:ascii="Arial" w:hAnsi="Arial" w:cs="Arial"/>
-                                  <w:color w:val="000000" w:themeColor="text1"/>
-                                  <w:sz w:val="18"/>
-                                  <w:szCs w:val="20"/>
-                                </w:rPr>
-                                <w:t>0</w:t>
-                              </w:r>
-                              <w:r>
-                                <w:rPr>
-                                  <w:rFonts w:ascii="Arial" w:hAnsi="Arial" w:cs="Arial"/>
-                                  <w:color w:val="000000" w:themeColor="text1"/>
-                                  <w:sz w:val="18"/>
-                                  <w:szCs w:val="20"/>
-                                </w:rPr>
-                                <w:t>)</w:t>
+                                <w:t>records added which were used in the project proposal (n = 3)</w:t>
                               </w:r>
                             </w:p>
                             <w:p>
@@ -8567,33 +8543,6 @@
                                   <w:szCs w:val="20"/>
                                 </w:rPr>
                               </w:pPr>
-                              <w:r>
-                                <w:rPr>
-                                  <w:rFonts w:ascii="Arial" w:hAnsi="Arial" w:cs="Arial"/>
-                                  <w:color w:val="000000" w:themeColor="text1"/>
-                                  <w:sz w:val="18"/>
-                                  <w:szCs w:val="20"/>
-                                </w:rPr>
-                                <w:t>Records past the second page of google scholar (n = 2</w:t>
-                              </w:r>
-                              <w:r>
-                                <w:rPr>
-                                  <w:rFonts w:ascii="Arial" w:hAnsi="Arial" w:cs="Arial"/>
-                                  <w:color w:val="000000" w:themeColor="text1"/>
-                                  <w:sz w:val="18"/>
-                                  <w:szCs w:val="20"/>
-                                </w:rPr>
-                                <w:t>27</w:t>
-                              </w:r>
-                              <w:r>
-                                <w:rPr>
-                                  <w:rFonts w:ascii="Arial" w:hAnsi="Arial" w:cs="Arial"/>
-                                  <w:color w:val="000000" w:themeColor="text1"/>
-                                  <w:sz w:val="18"/>
-                                  <w:szCs w:val="20"/>
-                                </w:rPr>
-                                <w:t>)</w:t>
-                              </w:r>
                             </w:p>
                           </w:txbxContent>
                         </wps:txbx>
@@ -8695,16 +8644,7 @@
                                   <w:sz w:val="18"/>
                                   <w:szCs w:val="20"/>
                                 </w:rPr>
-                                <w:t>4</w:t>
-                              </w:r>
-                              <w:r>
-                                <w:rPr>
-                                  <w:rFonts w:ascii="Arial" w:hAnsi="Arial" w:cs="Arial"/>
-                                  <w:color w:val="000000" w:themeColor="text1"/>
-                                  <w:sz w:val="18"/>
-                                  <w:szCs w:val="20"/>
-                                </w:rPr>
-                                <w:t>6</w:t>
+                                <w:t>50</w:t>
                               </w:r>
                               <w:r>
                                 <w:rPr>
@@ -8964,7 +8904,7 @@
                                   <w:sz w:val="18"/>
                                   <w:szCs w:val="20"/>
                                 </w:rPr>
-                                <w:t>2</w:t>
+                                <w:t>3</w:t>
                               </w:r>
                               <w:r>
                                 <w:rPr>
@@ -8973,7 +8913,7 @@
                                   <w:sz w:val="18"/>
                                   <w:szCs w:val="20"/>
                                 </w:rPr>
-                                <w:t>7</w:t>
+                                <w:t>5</w:t>
                               </w:r>
                               <w:r>
                                 <w:rPr>
@@ -9112,7 +9052,25 @@
                                   <w:sz w:val="18"/>
                                   <w:szCs w:val="20"/>
                                 </w:rPr>
-                                <w:t>(n = )</w:t>
+                                <w:t xml:space="preserve">(n = </w:t>
+                              </w:r>
+                              <w:r>
+                                <w:rPr>
+                                  <w:rFonts w:ascii="Arial" w:hAnsi="Arial" w:cs="Arial"/>
+                                  <w:color w:val="000000" w:themeColor="text1"/>
+                                  <w:sz w:val="18"/>
+                                  <w:szCs w:val="20"/>
+                                </w:rPr>
+                                <w:t>7</w:t>
+                              </w:r>
+                              <w:r>
+                                <w:rPr>
+                                  <w:rFonts w:ascii="Arial" w:hAnsi="Arial" w:cs="Arial"/>
+                                  <w:color w:val="000000" w:themeColor="text1"/>
+                                  <w:sz w:val="18"/>
+                                  <w:szCs w:val="20"/>
+                                </w:rPr>
+                                <w:t>)</w:t>
                               </w:r>
                             </w:p>
                           </w:txbxContent>
@@ -9670,10 +9628,10 @@
                         <wpg:cNvGrpSpPr/>
                         <wpg:grpSpPr>
                           <a:xfrm>
-                            <a:off x="438624" y="3520440"/>
-                            <a:ext cx="4401820" cy="2011680"/>
-                            <a:chOff x="0" y="0"/>
-                            <a:chExt cx="4401820" cy="2011680"/>
+                            <a:off x="438624" y="3520439"/>
+                            <a:ext cx="4401820" cy="2134084"/>
+                            <a:chOff x="0" y="-1"/>
+                            <a:chExt cx="4401820" cy="2134084"/>
                           </a:xfrm>
                         </wpg:grpSpPr>
                         <wps:wsp>
@@ -9803,7 +9761,16 @@
                                     <w:sz w:val="18"/>
                                     <w:szCs w:val="20"/>
                                   </w:rPr>
-                                  <w:t>31</w:t>
+                                  <w:t>2</w:t>
+                                </w:r>
+                                <w:r>
+                                  <w:rPr>
+                                    <w:rFonts w:ascii="Arial" w:hAnsi="Arial" w:cs="Arial"/>
+                                    <w:color w:val="000000" w:themeColor="text1"/>
+                                    <w:sz w:val="18"/>
+                                    <w:szCs w:val="20"/>
+                                  </w:rPr>
+                                  <w:t>5</w:t>
                                 </w:r>
                                 <w:r>
                                   <w:rPr>
@@ -9829,8 +9796,8 @@
                           <wps:cNvSpPr/>
                           <wps:spPr>
                             <a:xfrm>
-                              <a:off x="2514600" y="0"/>
-                              <a:ext cx="1887220" cy="1133475"/>
+                              <a:off x="2514600" y="-1"/>
+                              <a:ext cx="1887220" cy="2134084"/>
                             </a:xfrm>
                             <a:prstGeom prst="rect">
                               <a:avLst/>
@@ -9928,7 +9895,6 @@
                               <w:p>
                                 <w:pPr>
                                   <w:spacing w:after="0" w:line="240" w:lineRule="auto"/>
-                                  <w:ind w:left="284"/>
                                   <w:rPr>
                                     <w:rFonts w:ascii="Arial" w:hAnsi="Arial" w:cs="Arial"/>
                                     <w:color w:val="000000" w:themeColor="text1"/>
@@ -9943,13 +9909,24 @@
                                     <w:sz w:val="18"/>
                                     <w:szCs w:val="20"/>
                                   </w:rPr>
-                                  <w:t>Reason 1 (n = )</w:t>
+                                  <w:tab/>
+                                  <w:t>Literature focuses solely on robotic rehabilitation (n = 2)</w:t>
                                 </w:r>
                               </w:p>
                               <w:p>
                                 <w:pPr>
                                   <w:spacing w:after="0" w:line="240" w:lineRule="auto"/>
-                                  <w:ind w:left="284"/>
+                                  <w:rPr>
+                                    <w:rFonts w:ascii="Arial" w:hAnsi="Arial" w:cs="Arial"/>
+                                    <w:color w:val="000000" w:themeColor="text1"/>
+                                    <w:sz w:val="18"/>
+                                    <w:szCs w:val="20"/>
+                                  </w:rPr>
+                                </w:pPr>
+                              </w:p>
+                              <w:p>
+                                <w:pPr>
+                                  <w:spacing w:after="0" w:line="240" w:lineRule="auto"/>
                                   <w:rPr>
                                     <w:rFonts w:ascii="Arial" w:hAnsi="Arial" w:cs="Arial"/>
                                     <w:color w:val="000000" w:themeColor="text1"/>
@@ -9964,82 +9941,8 @@
                                     <w:sz w:val="18"/>
                                     <w:szCs w:val="20"/>
                                   </w:rPr>
-                                  <w:t>Reason 2 (n = )</w:t>
-                                </w:r>
-                              </w:p>
-                              <w:p>
-                                <w:pPr>
-                                  <w:spacing w:after="0" w:line="240" w:lineRule="auto"/>
-                                  <w:ind w:left="284"/>
-                                  <w:rPr>
-                                    <w:rFonts w:ascii="Arial" w:hAnsi="Arial" w:cs="Arial"/>
-                                    <w:color w:val="000000" w:themeColor="text1"/>
-                                    <w:sz w:val="18"/>
-                                    <w:szCs w:val="20"/>
-                                  </w:rPr>
-                                </w:pPr>
-                                <w:r>
-                                  <w:rPr>
-                                    <w:rFonts w:ascii="Arial" w:hAnsi="Arial" w:cs="Arial"/>
-                                    <w:color w:val="000000" w:themeColor="text1"/>
-                                    <w:sz w:val="18"/>
-                                    <w:szCs w:val="20"/>
-                                  </w:rPr>
-                                  <w:t>Reason 3 (n = )</w:t>
-                                </w:r>
-                              </w:p>
-                              <w:p>
-                                <w:pPr>
-                                  <w:spacing w:after="0" w:line="240" w:lineRule="auto"/>
-                                  <w:ind w:left="284"/>
-                                  <w:rPr>
-                                    <w:rFonts w:ascii="Arial" w:hAnsi="Arial" w:cs="Arial"/>
-                                    <w:color w:val="000000" w:themeColor="text1"/>
-                                    <w:sz w:val="18"/>
-                                    <w:szCs w:val="20"/>
-                                  </w:rPr>
-                                </w:pPr>
-                                <w:r>
-                                  <w:rPr>
-                                    <w:rFonts w:ascii="Arial" w:hAnsi="Arial" w:cs="Arial"/>
-                                    <w:color w:val="000000" w:themeColor="text1"/>
-                                    <w:sz w:val="18"/>
-                                    <w:szCs w:val="20"/>
-                                  </w:rPr>
-                                  <w:t>etc.</w:t>
-                                </w:r>
-                              </w:p>
-                              <w:p>
-                                <w:pPr>
-                                  <w:spacing w:after="0" w:line="240" w:lineRule="auto"/>
-                                  <w:ind w:left="284"/>
-                                  <w:rPr>
-                                    <w:rFonts w:ascii="Arial" w:hAnsi="Arial" w:cs="Arial"/>
-                                    <w:color w:val="000000" w:themeColor="text1"/>
-                                    <w:sz w:val="18"/>
-                                    <w:szCs w:val="20"/>
-                                  </w:rPr>
-                                </w:pPr>
-                              </w:p>
-                              <w:p>
-                                <w:pPr>
-                                  <w:spacing w:after="0" w:line="240" w:lineRule="auto"/>
-                                  <w:ind w:left="284"/>
-                                  <w:rPr>
-                                    <w:rFonts w:ascii="Arial" w:hAnsi="Arial" w:cs="Arial"/>
-                                    <w:color w:val="000000" w:themeColor="text1"/>
-                                    <w:sz w:val="18"/>
-                                    <w:szCs w:val="20"/>
-                                  </w:rPr>
-                                </w:pPr>
-                                <w:r>
-                                  <w:rPr>
-                                    <w:rFonts w:ascii="Arial" w:hAnsi="Arial" w:cs="Arial"/>
-                                    <w:color w:val="000000" w:themeColor="text1"/>
-                                    <w:sz w:val="18"/>
-                                    <w:szCs w:val="20"/>
-                                  </w:rPr>
-                                  <w:t>records added which were used in the project proposal (n = 3)</w:t>
+                                  <w:tab/>
+                                  <w:t>Literature did not focus on non digital based interventions (n = 1)</w:t>
                                 </w:r>
                               </w:p>
                             </w:txbxContent>
@@ -10124,7 +10027,34 @@
                                     <w:sz w:val="18"/>
                                     <w:szCs w:val="20"/>
                                   </w:rPr>
-                                  <w:t>(n = )</w:t>
+                                  <w:t xml:space="preserve">(n = </w:t>
+                                </w:r>
+                                <w:r>
+                                  <w:rPr>
+                                    <w:rFonts w:ascii="Arial" w:hAnsi="Arial" w:cs="Arial"/>
+                                    <w:color w:val="000000" w:themeColor="text1"/>
+                                    <w:sz w:val="18"/>
+                                    <w:szCs w:val="20"/>
+                                  </w:rPr>
+                                  <w:t>2</w:t>
+                                </w:r>
+                                <w:r>
+                                  <w:rPr>
+                                    <w:rFonts w:ascii="Arial" w:hAnsi="Arial" w:cs="Arial"/>
+                                    <w:color w:val="000000" w:themeColor="text1"/>
+                                    <w:sz w:val="18"/>
+                                    <w:szCs w:val="20"/>
+                                  </w:rPr>
+                                  <w:t>5</w:t>
+                                </w:r>
+                                <w:r>
+                                  <w:rPr>
+                                    <w:rFonts w:ascii="Arial" w:hAnsi="Arial" w:cs="Arial"/>
+                                    <w:color w:val="000000" w:themeColor="text1"/>
+                                    <w:sz w:val="18"/>
+                                    <w:szCs w:val="20"/>
+                                  </w:rPr>
+                                  <w:t>)</w:t>
                                 </w:r>
                               </w:p>
                               <w:p>
@@ -10164,7 +10094,25 @@
                                     <w:sz w:val="18"/>
                                     <w:szCs w:val="20"/>
                                   </w:rPr>
-                                  <w:t>(n = )</w:t>
+                                  <w:t xml:space="preserve">(n = </w:t>
+                                </w:r>
+                                <w:r>
+                                  <w:rPr>
+                                    <w:rFonts w:ascii="Arial" w:hAnsi="Arial" w:cs="Arial"/>
+                                    <w:color w:val="000000" w:themeColor="text1"/>
+                                    <w:sz w:val="18"/>
+                                    <w:szCs w:val="20"/>
+                                  </w:rPr>
+                                  <w:t>x</w:t>
+                                </w:r>
+                                <w:r>
+                                  <w:rPr>
+                                    <w:rFonts w:ascii="Arial" w:hAnsi="Arial" w:cs="Arial"/>
+                                    <w:color w:val="000000" w:themeColor="text1"/>
+                                    <w:sz w:val="18"/>
+                                    <w:szCs w:val="20"/>
+                                  </w:rPr>
+                                  <w:t>)</w:t>
                                 </w:r>
                               </w:p>
                             </w:txbxContent>
@@ -10222,7 +10170,7 @@
           </mc:Choice>
           <mc:Fallback>
             <w:pict>
-              <v:group w14:anchorId="4A07983F" id="Group 3" o:spid="_x0000_s1027" style="position:absolute;margin-left:0;margin-top:7.15pt;width:381.1pt;height:461.7pt;z-index:251684864;mso-position-horizontal-relative:margin;mso-height-relative:margin" coordorigin=",-3048" coordsize="48404,58640" o:gfxdata="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">
+              <v:group w14:anchorId="4A07983F" id="Group 3" o:spid="_x0000_s1027" style="position:absolute;margin-left:0;margin-top:7.15pt;width:381.1pt;height:469.2pt;z-index:251684864;mso-position-horizontal-relative:margin;mso-height-relative:margin" coordorigin=",-3048" coordsize="48404,59593" o:gfxdata="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">
                 <v:rect id="Rectangle 2132065193" o:spid="_x0000_s1028" style="position:absolute;left:4538;top:2819;width:18872;height:13045;visibility:visible;mso-wrap-style:square;v-text-anchor:middle" o:gfxdata="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" filled="f" strokecolor="black [3213]" strokeweight="1pt">
                   <v:textbox>
                     <w:txbxContent>
@@ -10324,6 +10272,27 @@
                           <w:t>Registers (n = 0)</w:t>
                         </w:r>
                       </w:p>
+                      <w:p>
+                        <w:pPr>
+                          <w:spacing w:after="0" w:line="240" w:lineRule="auto"/>
+                          <w:ind w:left="284"/>
+                          <w:rPr>
+                            <w:rFonts w:ascii="Arial" w:hAnsi="Arial" w:cs="Arial"/>
+                            <w:color w:val="000000" w:themeColor="text1"/>
+                            <w:sz w:val="18"/>
+                            <w:szCs w:val="20"/>
+                          </w:rPr>
+                        </w:pPr>
+                        <w:r>
+                          <w:rPr>
+                            <w:rFonts w:ascii="Arial" w:hAnsi="Arial" w:cs="Arial"/>
+                            <w:color w:val="000000" w:themeColor="text1"/>
+                            <w:sz w:val="18"/>
+                            <w:szCs w:val="20"/>
+                          </w:rPr>
+                          <w:t>Found personally through arbitrary searches (7)</w:t>
+                        </w:r>
+                      </w:p>
                     </w:txbxContent>
                   </v:textbox>
                 </v:rect>
@@ -10397,7 +10366,7 @@
                             <w:sz w:val="18"/>
                             <w:szCs w:val="20"/>
                           </w:rPr>
-                          <w:t xml:space="preserve">Duplicate records removed  (n = </w:t>
+                          <w:t>page of google scholar (n = 2</w:t>
                         </w:r>
                         <w:r>
                           <w:rPr>
@@ -10406,7 +10375,7 @@
                             <w:sz w:val="18"/>
                             <w:szCs w:val="20"/>
                           </w:rPr>
-                          <w:t>0</w:t>
+                          <w:t>27</w:t>
                         </w:r>
                         <w:r>
                           <w:rPr>
@@ -10429,33 +10398,6 @@
                             <w:szCs w:val="20"/>
                           </w:rPr>
                         </w:pPr>
-                        <w:r>
-                          <w:rPr>
-                            <w:rFonts w:ascii="Arial" w:hAnsi="Arial" w:cs="Arial"/>
-                            <w:color w:val="000000" w:themeColor="text1"/>
-                            <w:sz w:val="18"/>
-                            <w:szCs w:val="20"/>
-                          </w:rPr>
-                          <w:t xml:space="preserve">Records marked as ineligible by automation tools (n = </w:t>
-                        </w:r>
-                        <w:r>
-                          <w:rPr>
-                            <w:rFonts w:ascii="Arial" w:hAnsi="Arial" w:cs="Arial"/>
-                            <w:color w:val="000000" w:themeColor="text1"/>
-                            <w:sz w:val="18"/>
-                            <w:szCs w:val="20"/>
-                          </w:rPr>
-                          <w:t>0</w:t>
-                        </w:r>
-                        <w:r>
-                          <w:rPr>
-                            <w:rFonts w:ascii="Arial" w:hAnsi="Arial" w:cs="Arial"/>
-                            <w:color w:val="000000" w:themeColor="text1"/>
-                            <w:sz w:val="18"/>
-                            <w:szCs w:val="20"/>
-                          </w:rPr>
-                          <w:t>)</w:t>
-                        </w:r>
                       </w:p>
                       <w:p>
                         <w:pPr>
@@ -10475,25 +10417,7 @@
                             <w:sz w:val="18"/>
                             <w:szCs w:val="20"/>
                           </w:rPr>
-                          <w:t xml:space="preserve">Records removed for other reasons (n = </w:t>
-                        </w:r>
-                        <w:r>
-                          <w:rPr>
-                            <w:rFonts w:ascii="Arial" w:hAnsi="Arial" w:cs="Arial"/>
-                            <w:color w:val="000000" w:themeColor="text1"/>
-                            <w:sz w:val="18"/>
-                            <w:szCs w:val="20"/>
-                          </w:rPr>
-                          <w:t>0</w:t>
-                        </w:r>
-                        <w:r>
-                          <w:rPr>
-                            <w:rFonts w:ascii="Arial" w:hAnsi="Arial" w:cs="Arial"/>
-                            <w:color w:val="000000" w:themeColor="text1"/>
-                            <w:sz w:val="18"/>
-                            <w:szCs w:val="20"/>
-                          </w:rPr>
-                          <w:t>)</w:t>
+                          <w:t>records added which were used in the project proposal (n = 3)</w:t>
                         </w:r>
                       </w:p>
                       <w:p>
@@ -10507,33 +10431,6 @@
                             <w:szCs w:val="20"/>
                           </w:rPr>
                         </w:pPr>
-                        <w:r>
-                          <w:rPr>
-                            <w:rFonts w:ascii="Arial" w:hAnsi="Arial" w:cs="Arial"/>
-                            <w:color w:val="000000" w:themeColor="text1"/>
-                            <w:sz w:val="18"/>
-                            <w:szCs w:val="20"/>
-                          </w:rPr>
-                          <w:t>Records past the second page of google scholar (n = 2</w:t>
-                        </w:r>
-                        <w:r>
-                          <w:rPr>
-                            <w:rFonts w:ascii="Arial" w:hAnsi="Arial" w:cs="Arial"/>
-                            <w:color w:val="000000" w:themeColor="text1"/>
-                            <w:sz w:val="18"/>
-                            <w:szCs w:val="20"/>
-                          </w:rPr>
-                          <w:t>27</w:t>
-                        </w:r>
-                        <w:r>
-                          <w:rPr>
-                            <w:rFonts w:ascii="Arial" w:hAnsi="Arial" w:cs="Arial"/>
-                            <w:color w:val="000000" w:themeColor="text1"/>
-                            <w:sz w:val="18"/>
-                            <w:szCs w:val="20"/>
-                          </w:rPr>
-                          <w:t>)</w:t>
-                        </w:r>
                       </w:p>
                     </w:txbxContent>
                   </v:textbox>
@@ -10596,16 +10493,7 @@
                             <w:sz w:val="18"/>
                             <w:szCs w:val="20"/>
                           </w:rPr>
-                          <w:t>4</w:t>
-                        </w:r>
-                        <w:r>
-                          <w:rPr>
-                            <w:rFonts w:ascii="Arial" w:hAnsi="Arial" w:cs="Arial"/>
-                            <w:color w:val="000000" w:themeColor="text1"/>
-                            <w:sz w:val="18"/>
-                            <w:szCs w:val="20"/>
-                          </w:rPr>
-                          <w:t>6</w:t>
+                          <w:t>50</w:t>
                         </w:r>
                         <w:r>
                           <w:rPr>
@@ -10787,7 +10675,7 @@
                             <w:sz w:val="18"/>
                             <w:szCs w:val="20"/>
                           </w:rPr>
-                          <w:t>2</w:t>
+                          <w:t>3</w:t>
                         </w:r>
                         <w:r>
                           <w:rPr>
@@ -10796,7 +10684,7 @@
                             <w:sz w:val="18"/>
                             <w:szCs w:val="20"/>
                           </w:rPr>
-                          <w:t>7</w:t>
+                          <w:t>5</w:t>
                         </w:r>
                         <w:r>
                           <w:rPr>
@@ -10896,7 +10784,25 @@
                             <w:sz w:val="18"/>
                             <w:szCs w:val="20"/>
                           </w:rPr>
-                          <w:t>(n = )</w:t>
+                          <w:t xml:space="preserve">(n = </w:t>
+                        </w:r>
+                        <w:r>
+                          <w:rPr>
+                            <w:rFonts w:ascii="Arial" w:hAnsi="Arial" w:cs="Arial"/>
+                            <w:color w:val="000000" w:themeColor="text1"/>
+                            <w:sz w:val="18"/>
+                            <w:szCs w:val="20"/>
+                          </w:rPr>
+                          <w:t>7</w:t>
+                        </w:r>
+                        <w:r>
+                          <w:rPr>
+                            <w:rFonts w:ascii="Arial" w:hAnsi="Arial" w:cs="Arial"/>
+                            <w:color w:val="000000" w:themeColor="text1"/>
+                            <w:sz w:val="18"/>
+                            <w:szCs w:val="20"/>
+                          </w:rPr>
+                          <w:t>)</w:t>
                         </w:r>
                       </w:p>
                     </w:txbxContent>
@@ -11081,7 +10987,7 @@
                 <v:shape id="Straight Arrow Connector 313762007" o:spid="_x0000_s1044" type="#_x0000_t32" style="position:absolute;left:13073;top:32232;width:0;height:2813;visibility:visible;mso-wrap-style:square" o:connectortype="straight" o:gfxdata="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" strokecolor="black [3213]" strokeweight=".5pt">
                   <v:stroke endarrow="block" joinstyle="miter"/>
                 </v:shape>
-                <v:group id="Group 2" o:spid="_x0000_s1045" style="position:absolute;left:4386;top:35204;width:44018;height:20117" coordsize="44018,20116" o:gfxdata="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">
+                <v:group id="Group 2" o:spid="_x0000_s1045" style="position:absolute;left:4386;top:35204;width:44018;height:21341" coordorigin="" coordsize="44018,21340" o:gfxdata="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">
                   <v:rect id="Rectangle 2035778761" o:spid="_x0000_s1046" style="position:absolute;left:228;width:18872;height:5264;visibility:visible;mso-wrap-style:square;v-text-anchor:middle" o:gfxdata="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" filled="f" strokecolor="black [3213]" strokeweight="1pt">
                     <v:textbox>
                       <w:txbxContent>
@@ -11176,7 +11082,16 @@
                               <w:sz w:val="18"/>
                               <w:szCs w:val="20"/>
                             </w:rPr>
-                            <w:t>31</w:t>
+                            <w:t>2</w:t>
+                          </w:r>
+                          <w:r>
+                            <w:rPr>
+                              <w:rFonts w:ascii="Arial" w:hAnsi="Arial" w:cs="Arial"/>
+                              <w:color w:val="000000" w:themeColor="text1"/>
+                              <w:sz w:val="18"/>
+                              <w:szCs w:val="20"/>
+                            </w:rPr>
+                            <w:t>5</w:t>
                           </w:r>
                           <w:r>
                             <w:rPr>
@@ -11191,7 +11106,7 @@
                       </w:txbxContent>
                     </v:textbox>
                   </v:rect>
-                  <v:rect id="Rectangle 1228205657" o:spid="_x0000_s1047" style="position:absolute;left:25146;width:18872;height:11334;visibility:visible;mso-wrap-style:square;v-text-anchor:middle" o:gfxdata="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" filled="f" strokecolor="black [3213]" strokeweight="1pt">
+                  <v:rect id="Rectangle 1228205657" o:spid="_x0000_s1047" style="position:absolute;left:25146;width:18872;height:21340;visibility:visible;mso-wrap-style:square;v-text-anchor:middle" o:gfxdata="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" filled="f" strokecolor="black [3213]" strokeweight="1pt">
                     <v:textbox>
                       <w:txbxContent>
                         <w:p>
@@ -11262,7 +11177,6 @@
                         <w:p>
                           <w:pPr>
                             <w:spacing w:after="0" w:line="240" w:lineRule="auto"/>
-                            <w:ind w:left="284"/>
                             <w:rPr>
                               <w:rFonts w:ascii="Arial" w:hAnsi="Arial" w:cs="Arial"/>
                               <w:color w:val="000000" w:themeColor="text1"/>
@@ -11277,13 +11191,24 @@
                               <w:sz w:val="18"/>
                               <w:szCs w:val="20"/>
                             </w:rPr>
-                            <w:t>Reason 1 (n = )</w:t>
+                            <w:tab/>
+                            <w:t>Literature focuses solely on robotic rehabilitation (n = 2)</w:t>
                           </w:r>
                         </w:p>
                         <w:p>
                           <w:pPr>
                             <w:spacing w:after="0" w:line="240" w:lineRule="auto"/>
-                            <w:ind w:left="284"/>
+                            <w:rPr>
+                              <w:rFonts w:ascii="Arial" w:hAnsi="Arial" w:cs="Arial"/>
+                              <w:color w:val="000000" w:themeColor="text1"/>
+                              <w:sz w:val="18"/>
+                              <w:szCs w:val="20"/>
+                            </w:rPr>
+                          </w:pPr>
+                        </w:p>
+                        <w:p>
+                          <w:pPr>
+                            <w:spacing w:after="0" w:line="240" w:lineRule="auto"/>
                             <w:rPr>
                               <w:rFonts w:ascii="Arial" w:hAnsi="Arial" w:cs="Arial"/>
                               <w:color w:val="000000" w:themeColor="text1"/>
@@ -11298,82 +11223,8 @@
                               <w:sz w:val="18"/>
                               <w:szCs w:val="20"/>
                             </w:rPr>
-                            <w:t>Reason 2 (n = )</w:t>
-                          </w:r>
-                        </w:p>
-                        <w:p>
-                          <w:pPr>
-                            <w:spacing w:after="0" w:line="240" w:lineRule="auto"/>
-                            <w:ind w:left="284"/>
-                            <w:rPr>
-                              <w:rFonts w:ascii="Arial" w:hAnsi="Arial" w:cs="Arial"/>
-                              <w:color w:val="000000" w:themeColor="text1"/>
-                              <w:sz w:val="18"/>
-                              <w:szCs w:val="20"/>
-                            </w:rPr>
-                          </w:pPr>
-                          <w:r>
-                            <w:rPr>
-                              <w:rFonts w:ascii="Arial" w:hAnsi="Arial" w:cs="Arial"/>
-                              <w:color w:val="000000" w:themeColor="text1"/>
-                              <w:sz w:val="18"/>
-                              <w:szCs w:val="20"/>
-                            </w:rPr>
-                            <w:t>Reason 3 (n = )</w:t>
-                          </w:r>
-                        </w:p>
-                        <w:p>
-                          <w:pPr>
-                            <w:spacing w:after="0" w:line="240" w:lineRule="auto"/>
-                            <w:ind w:left="284"/>
-                            <w:rPr>
-                              <w:rFonts w:ascii="Arial" w:hAnsi="Arial" w:cs="Arial"/>
-                              <w:color w:val="000000" w:themeColor="text1"/>
-                              <w:sz w:val="18"/>
-                              <w:szCs w:val="20"/>
-                            </w:rPr>
-                          </w:pPr>
-                          <w:r>
-                            <w:rPr>
-                              <w:rFonts w:ascii="Arial" w:hAnsi="Arial" w:cs="Arial"/>
-                              <w:color w:val="000000" w:themeColor="text1"/>
-                              <w:sz w:val="18"/>
-                              <w:szCs w:val="20"/>
-                            </w:rPr>
-                            <w:t>etc.</w:t>
-                          </w:r>
-                        </w:p>
-                        <w:p>
-                          <w:pPr>
-                            <w:spacing w:after="0" w:line="240" w:lineRule="auto"/>
-                            <w:ind w:left="284"/>
-                            <w:rPr>
-                              <w:rFonts w:ascii="Arial" w:hAnsi="Arial" w:cs="Arial"/>
-                              <w:color w:val="000000" w:themeColor="text1"/>
-                              <w:sz w:val="18"/>
-                              <w:szCs w:val="20"/>
-                            </w:rPr>
-                          </w:pPr>
-                        </w:p>
-                        <w:p>
-                          <w:pPr>
-                            <w:spacing w:after="0" w:line="240" w:lineRule="auto"/>
-                            <w:ind w:left="284"/>
-                            <w:rPr>
-                              <w:rFonts w:ascii="Arial" w:hAnsi="Arial" w:cs="Arial"/>
-                              <w:color w:val="000000" w:themeColor="text1"/>
-                              <w:sz w:val="18"/>
-                              <w:szCs w:val="20"/>
-                            </w:rPr>
-                          </w:pPr>
-                          <w:r>
-                            <w:rPr>
-                              <w:rFonts w:ascii="Arial" w:hAnsi="Arial" w:cs="Arial"/>
-                              <w:color w:val="000000" w:themeColor="text1"/>
-                              <w:sz w:val="18"/>
-                              <w:szCs w:val="20"/>
-                            </w:rPr>
-                            <w:t>records added which were used in the project proposal (n = 3)</w:t>
+                            <w:tab/>
+                            <w:t>Literature did not focus on non digital based interventions (n = 1)</w:t>
                           </w:r>
                         </w:p>
                       </w:txbxContent>
@@ -11419,7 +11270,34 @@
                               <w:sz w:val="18"/>
                               <w:szCs w:val="20"/>
                             </w:rPr>
-                            <w:t>(n = )</w:t>
+                            <w:t xml:space="preserve">(n = </w:t>
+                          </w:r>
+                          <w:r>
+                            <w:rPr>
+                              <w:rFonts w:ascii="Arial" w:hAnsi="Arial" w:cs="Arial"/>
+                              <w:color w:val="000000" w:themeColor="text1"/>
+                              <w:sz w:val="18"/>
+                              <w:szCs w:val="20"/>
+                            </w:rPr>
+                            <w:t>2</w:t>
+                          </w:r>
+                          <w:r>
+                            <w:rPr>
+                              <w:rFonts w:ascii="Arial" w:hAnsi="Arial" w:cs="Arial"/>
+                              <w:color w:val="000000" w:themeColor="text1"/>
+                              <w:sz w:val="18"/>
+                              <w:szCs w:val="20"/>
+                            </w:rPr>
+                            <w:t>5</w:t>
+                          </w:r>
+                          <w:r>
+                            <w:rPr>
+                              <w:rFonts w:ascii="Arial" w:hAnsi="Arial" w:cs="Arial"/>
+                              <w:color w:val="000000" w:themeColor="text1"/>
+                              <w:sz w:val="18"/>
+                              <w:szCs w:val="20"/>
+                            </w:rPr>
+                            <w:t>)</w:t>
                           </w:r>
                         </w:p>
                         <w:p>
@@ -11459,7 +11337,25 @@
                               <w:sz w:val="18"/>
                               <w:szCs w:val="20"/>
                             </w:rPr>
-                            <w:t>(n = )</w:t>
+                            <w:t xml:space="preserve">(n = </w:t>
+                          </w:r>
+                          <w:r>
+                            <w:rPr>
+                              <w:rFonts w:ascii="Arial" w:hAnsi="Arial" w:cs="Arial"/>
+                              <w:color w:val="000000" w:themeColor="text1"/>
+                              <w:sz w:val="18"/>
+                              <w:szCs w:val="20"/>
+                            </w:rPr>
+                            <w:t>x</w:t>
+                          </w:r>
+                          <w:r>
+                            <w:rPr>
+                              <w:rFonts w:ascii="Arial" w:hAnsi="Arial" w:cs="Arial"/>
+                              <w:color w:val="000000" w:themeColor="text1"/>
+                              <w:sz w:val="18"/>
+                              <w:szCs w:val="20"/>
+                            </w:rPr>
+                            <w:t>)</w:t>
                           </w:r>
                         </w:p>
                       </w:txbxContent>
@@ -16760,6 +16656,7 @@
     <w:rsid w:val="00AB32CB"/>
     <w:rsid w:val="00AD22DC"/>
     <w:rsid w:val="00B00D9D"/>
+    <w:rsid w:val="00B622EB"/>
     <w:rsid w:val="00B64001"/>
     <w:rsid w:val="00C22D3F"/>
     <w:rsid w:val="00C33BC3"/>
@@ -16773,9 +16670,9 @@
     <w:rsid w:val="00ED0D04"/>
     <w:rsid w:val="00F26119"/>
     <w:rsid w:val="00F37BBC"/>
-    <w:rsid w:val="00F42A26"/>
     <w:rsid w:val="00F655D4"/>
     <w:rsid w:val="00F806BE"/>
+    <w:rsid w:val="00FB4075"/>
     <w:rsid w:val="00FD0805"/>
     <w:rsid w:val="00FF1750"/>
   </w:rsids>

</xml_diff>

<commit_message>
Yay actually started and made some progress on literature review
Done version 1 of content for theme 1: 4.5.1	Gamified Rehabilitation for Stroke
</commit_message>
<xml_diff>
--- a/Project Writing/Gamifying Movements Benificial For UL Stroke Rehabilitation.docx
+++ b/Project Writing/Gamifying Movements Benificial For UL Stroke Rehabilitation.docx
@@ -6667,11 +6667,19 @@
                 <w:lang w:eastAsia="en-US"/>
               </w:rPr>
             </w:pPr>
-            <w:r>
-              <w:rPr>
-                <w:lang w:eastAsia="en-US"/>
-              </w:rPr>
-              <w:t>Github source control and computer transport bag</w:t>
+            <w:proofErr w:type="spellStart"/>
+            <w:r>
+              <w:rPr>
+                <w:lang w:eastAsia="en-US"/>
+              </w:rPr>
+              <w:t>Github</w:t>
+            </w:r>
+            <w:proofErr w:type="spellEnd"/>
+            <w:r>
+              <w:rPr>
+                <w:lang w:eastAsia="en-US"/>
+              </w:rPr>
+              <w:t xml:space="preserve"> source control and computer transport bag</w:t>
             </w:r>
           </w:p>
           <w:p>
@@ -8218,9 +8226,11 @@
       <w:r>
         <w:t xml:space="preserve">This study is very relevant to this paper as it is a very similar undertaking. </w:t>
       </w:r>
+      <w:proofErr w:type="spellStart"/>
       <w:r>
         <w:t>Triandafilou</w:t>
       </w:r>
+      <w:proofErr w:type="spellEnd"/>
       <w:r>
         <w:t xml:space="preserve"> et al</w:t>
       </w:r>
@@ -8266,12 +8276,14 @@
       <w:r>
         <w:t xml:space="preserve"> (</w:t>
       </w:r>
+      <w:proofErr w:type="spellStart"/>
       <w:r>
         <w:rPr>
           <w:lang w:eastAsia="en-US"/>
         </w:rPr>
         <w:t>Triandafilou</w:t>
       </w:r>
+      <w:proofErr w:type="spellEnd"/>
       <w:r>
         <w:rPr>
           <w:lang w:eastAsia="en-US"/>
@@ -8299,12 +8311,14 @@
       <w:r>
         <w:t xml:space="preserve"> (</w:t>
       </w:r>
+      <w:proofErr w:type="spellStart"/>
       <w:r>
         <w:rPr>
           <w:lang w:eastAsia="en-US"/>
         </w:rPr>
         <w:t>Triandafilou</w:t>
       </w:r>
+      <w:proofErr w:type="spellEnd"/>
       <w:r>
         <w:rPr>
           <w:lang w:eastAsia="en-US"/>
@@ -8398,12 +8412,14 @@
       <w:r>
         <w:t xml:space="preserve"> PICOC as defined on its website is “a method used to describe the five elements of a searchable question” (</w:t>
       </w:r>
+      <w:proofErr w:type="spellStart"/>
       <w:r>
         <w:rPr>
           <w:lang w:eastAsia="en-US"/>
         </w:rPr>
         <w:t>CEBMa</w:t>
       </w:r>
+      <w:proofErr w:type="spellEnd"/>
       <w:r>
         <w:rPr>
           <w:lang w:eastAsia="en-US"/>
@@ -9290,6 +9306,45 @@
                                   <w:szCs w:val="20"/>
                                 </w:rPr>
                                 <w:t>Found personally through arbitrary searches (7)</w:t>
+                              </w:r>
+                            </w:p>
+                            <w:p>
+                              <w:pPr>
+                                <w:spacing w:after="0" w:line="240" w:lineRule="auto"/>
+                                <w:ind w:left="284"/>
+                                <w:rPr>
+                                  <w:rFonts w:ascii="Arial" w:hAnsi="Arial" w:cs="Arial"/>
+                                  <w:color w:val="000000" w:themeColor="text1"/>
+                                  <w:sz w:val="18"/>
+                                  <w:szCs w:val="20"/>
+                                </w:rPr>
+                              </w:pPr>
+                              <w:r>
+                                <w:rPr>
+                                  <w:rFonts w:ascii="Arial" w:hAnsi="Arial" w:cs="Arial"/>
+                                  <w:color w:val="000000" w:themeColor="text1"/>
+                                  <w:sz w:val="18"/>
+                                  <w:szCs w:val="20"/>
+                                </w:rPr>
+                                <w:t>Backward snowballing(</w:t>
+                              </w:r>
+                              <w:r>
+                                <w:rPr>
+                                  <w:rFonts w:ascii="Arial" w:hAnsi="Arial" w:cs="Arial"/>
+                                  <w:color w:val="000000" w:themeColor="text1"/>
+                                  <w:sz w:val="18"/>
+                                  <w:szCs w:val="20"/>
+                                </w:rPr>
+                                <w:t>3</w:t>
+                              </w:r>
+                              <w:r>
+                                <w:rPr>
+                                  <w:rFonts w:ascii="Arial" w:hAnsi="Arial" w:cs="Arial"/>
+                                  <w:color w:val="000000" w:themeColor="text1"/>
+                                  <w:sz w:val="18"/>
+                                  <w:szCs w:val="20"/>
+                                </w:rPr>
+                                <w:t>)</w:t>
                               </w:r>
                             </w:p>
                           </w:txbxContent>
@@ -9570,7 +9625,16 @@
                                   <w:sz w:val="18"/>
                                   <w:szCs w:val="20"/>
                                 </w:rPr>
-                                <w:t>50</w:t>
+                                <w:t>5</w:t>
+                              </w:r>
+                              <w:r>
+                                <w:rPr>
+                                  <w:rFonts w:ascii="Arial" w:hAnsi="Arial" w:cs="Arial"/>
+                                  <w:color w:val="000000" w:themeColor="text1"/>
+                                  <w:sz w:val="18"/>
+                                  <w:szCs w:val="20"/>
+                                </w:rPr>
+                                <w:t>3</w:t>
                               </w:r>
                               <w:r>
                                 <w:rPr>
@@ -9839,7 +9903,7 @@
                                   <w:sz w:val="18"/>
                                   <w:szCs w:val="20"/>
                                 </w:rPr>
-                                <w:t>5</w:t>
+                                <w:t>8</w:t>
                               </w:r>
                               <w:r>
                                 <w:rPr>
@@ -10696,7 +10760,7 @@
                                     <w:sz w:val="18"/>
                                     <w:szCs w:val="20"/>
                                   </w:rPr>
-                                  <w:t>5</w:t>
+                                  <w:t>8</w:t>
                                 </w:r>
                                 <w:r>
                                   <w:rPr>
@@ -10868,7 +10932,27 @@
                                     <w:szCs w:val="20"/>
                                   </w:rPr>
                                   <w:tab/>
-                                  <w:t xml:space="preserve">Literature did not focus on non digital based interventions (n = </w:t>
+                                  <w:t xml:space="preserve">Literature did not focus on </w:t>
+                                </w:r>
+                                <w:proofErr w:type="spellStart"/>
+                                <w:r>
+                                  <w:rPr>
+                                    <w:rFonts w:ascii="Arial" w:hAnsi="Arial" w:cs="Arial"/>
+                                    <w:color w:val="000000" w:themeColor="text1"/>
+                                    <w:sz w:val="18"/>
+                                    <w:szCs w:val="20"/>
+                                  </w:rPr>
+                                  <w:t>non digital</w:t>
+                                </w:r>
+                                <w:proofErr w:type="spellEnd"/>
+                                <w:r>
+                                  <w:rPr>
+                                    <w:rFonts w:ascii="Arial" w:hAnsi="Arial" w:cs="Arial"/>
+                                    <w:color w:val="000000" w:themeColor="text1"/>
+                                    <w:sz w:val="18"/>
+                                    <w:szCs w:val="20"/>
+                                  </w:rPr>
+                                  <w:t xml:space="preserve"> based interventions (n = </w:t>
                                 </w:r>
                                 <w:r>
                                   <w:rPr>
@@ -10989,7 +11073,7 @@
                                     <w:sz w:val="18"/>
                                     <w:szCs w:val="20"/>
                                   </w:rPr>
-                                  <w:t>4</w:t>
+                                  <w:t>7</w:t>
                                 </w:r>
                                 <w:r>
                                   <w:rPr>
@@ -11237,6 +11321,45 @@
                           <w:t>Found personally through arbitrary searches (7)</w:t>
                         </w:r>
                       </w:p>
+                      <w:p>
+                        <w:pPr>
+                          <w:spacing w:after="0" w:line="240" w:lineRule="auto"/>
+                          <w:ind w:left="284"/>
+                          <w:rPr>
+                            <w:rFonts w:ascii="Arial" w:hAnsi="Arial" w:cs="Arial"/>
+                            <w:color w:val="000000" w:themeColor="text1"/>
+                            <w:sz w:val="18"/>
+                            <w:szCs w:val="20"/>
+                          </w:rPr>
+                        </w:pPr>
+                        <w:r>
+                          <w:rPr>
+                            <w:rFonts w:ascii="Arial" w:hAnsi="Arial" w:cs="Arial"/>
+                            <w:color w:val="000000" w:themeColor="text1"/>
+                            <w:sz w:val="18"/>
+                            <w:szCs w:val="20"/>
+                          </w:rPr>
+                          <w:t>Backward snowballing(</w:t>
+                        </w:r>
+                        <w:r>
+                          <w:rPr>
+                            <w:rFonts w:ascii="Arial" w:hAnsi="Arial" w:cs="Arial"/>
+                            <w:color w:val="000000" w:themeColor="text1"/>
+                            <w:sz w:val="18"/>
+                            <w:szCs w:val="20"/>
+                          </w:rPr>
+                          <w:t>3</w:t>
+                        </w:r>
+                        <w:r>
+                          <w:rPr>
+                            <w:rFonts w:ascii="Arial" w:hAnsi="Arial" w:cs="Arial"/>
+                            <w:color w:val="000000" w:themeColor="text1"/>
+                            <w:sz w:val="18"/>
+                            <w:szCs w:val="20"/>
+                          </w:rPr>
+                          <w:t>)</w:t>
+                        </w:r>
+                      </w:p>
                     </w:txbxContent>
                   </v:textbox>
                 </v:rect>
@@ -11437,7 +11560,16 @@
                             <w:sz w:val="18"/>
                             <w:szCs w:val="20"/>
                           </w:rPr>
-                          <w:t>50</w:t>
+                          <w:t>5</w:t>
+                        </w:r>
+                        <w:r>
+                          <w:rPr>
+                            <w:rFonts w:ascii="Arial" w:hAnsi="Arial" w:cs="Arial"/>
+                            <w:color w:val="000000" w:themeColor="text1"/>
+                            <w:sz w:val="18"/>
+                            <w:szCs w:val="20"/>
+                          </w:rPr>
+                          <w:t>3</w:t>
                         </w:r>
                         <w:r>
                           <w:rPr>
@@ -11628,7 +11760,7 @@
                             <w:sz w:val="18"/>
                             <w:szCs w:val="20"/>
                           </w:rPr>
-                          <w:t>5</w:t>
+                          <w:t>8</w:t>
                         </w:r>
                         <w:r>
                           <w:rPr>
@@ -12035,7 +12167,7 @@
                               <w:sz w:val="18"/>
                               <w:szCs w:val="20"/>
                             </w:rPr>
-                            <w:t>5</w:t>
+                            <w:t>8</w:t>
                           </w:r>
                           <w:r>
                             <w:rPr>
@@ -12168,7 +12300,27 @@
                               <w:szCs w:val="20"/>
                             </w:rPr>
                             <w:tab/>
-                            <w:t xml:space="preserve">Literature did not focus on non digital based interventions (n = </w:t>
+                            <w:t xml:space="preserve">Literature did not focus on </w:t>
+                          </w:r>
+                          <w:proofErr w:type="spellStart"/>
+                          <w:r>
+                            <w:rPr>
+                              <w:rFonts w:ascii="Arial" w:hAnsi="Arial" w:cs="Arial"/>
+                              <w:color w:val="000000" w:themeColor="text1"/>
+                              <w:sz w:val="18"/>
+                              <w:szCs w:val="20"/>
+                            </w:rPr>
+                            <w:t>non digital</w:t>
+                          </w:r>
+                          <w:proofErr w:type="spellEnd"/>
+                          <w:r>
+                            <w:rPr>
+                              <w:rFonts w:ascii="Arial" w:hAnsi="Arial" w:cs="Arial"/>
+                              <w:color w:val="000000" w:themeColor="text1"/>
+                              <w:sz w:val="18"/>
+                              <w:szCs w:val="20"/>
+                            </w:rPr>
+                            <w:t xml:space="preserve"> based interventions (n = </w:t>
                           </w:r>
                           <w:r>
                             <w:rPr>
@@ -12250,7 +12402,7 @@
                               <w:sz w:val="18"/>
                               <w:szCs w:val="20"/>
                             </w:rPr>
-                            <w:t>4</w:t>
+                            <w:t>7</w:t>
                           </w:r>
                           <w:r>
                             <w:rPr>
@@ -12553,7 +12705,7 @@
         <w:rPr>
           <w:lang w:val="en-US" w:eastAsia="en-US"/>
         </w:rPr>
-        <w:t>articularly in relation to gamification techniques and methods, along with their clinical efficacy</w:t>
+        <w:t>articularly in relation to gamification techniques and methods</w:t>
       </w:r>
       <w:r>
         <w:rPr>
@@ -12585,6 +12737,58 @@
         <w:rPr>
           <w:lang w:val="en-US" w:eastAsia="en-US"/>
         </w:rPr>
+        <w:t>The primary aim of this study is to develop therapy software that not only motivates users but also encourages them to perform the correct movements in sufficient quantities. Understanding the elements that most effectively influence motivation and adherence to rehabilitation protocols is crucial for the success of this approach.</w:t>
+      </w:r>
+    </w:p>
+    <w:p>
+      <w:pPr>
+        <w:rPr>
+          <w:lang w:val="en-US" w:eastAsia="en-US"/>
+        </w:rPr>
+      </w:pPr>
+    </w:p>
+    <w:p>
+      <w:pPr>
+        <w:rPr>
+          <w:lang w:val="en-US" w:eastAsia="en-US"/>
+        </w:rPr>
+      </w:pPr>
+      <w:r>
+        <w:rPr>
+          <w:lang w:val="en-US" w:eastAsia="en-US"/>
+        </w:rPr>
+        <w:t xml:space="preserve">Furthermore, a key objective of this project is to stimulate the correct movements in patients. Consequently, any literature that explores the targeted movements and the therapeutic areas affected is vital for informing the design of the </w:t>
+      </w:r>
+      <w:r>
+        <w:rPr>
+          <w:lang w:val="en-US" w:eastAsia="en-US"/>
+        </w:rPr>
+        <w:t>therapy</w:t>
+      </w:r>
+      <w:r>
+        <w:rPr>
+          <w:lang w:val="en-US" w:eastAsia="en-US"/>
+        </w:rPr>
+        <w:t xml:space="preserve"> game. While many studies focus on the clinical outcomes of gamified rehabilitation, this project is more concerned with the design and implementation of the therapy software. However, being aware of the clinical efficacy of these interventions, as well as the features that contribute to their success, is essential.</w:t>
+      </w:r>
+    </w:p>
+    <w:p>
+      <w:pPr>
+        <w:rPr>
+          <w:lang w:val="en-US" w:eastAsia="en-US"/>
+        </w:rPr>
+      </w:pPr>
+    </w:p>
+    <w:p>
+      <w:pPr>
+        <w:rPr>
+          <w:lang w:val="en-US" w:eastAsia="en-US"/>
+        </w:rPr>
+      </w:pPr>
+      <w:r>
+        <w:rPr>
+          <w:lang w:val="en-US" w:eastAsia="en-US"/>
+        </w:rPr>
         <w:t>T</w:t>
       </w:r>
       <w:r>
@@ -12617,8 +12821,18 @@
         <w:rPr>
           <w:lang w:val="en-US" w:eastAsia="en-US"/>
         </w:rPr>
-        <w:t>The primary aim of this study is to develop therapy software that not only motivates users but also encourages them to perform the correct movements in sufficient quantities. Understanding the elements that most effectively influence motivation and adherence to rehabilitation protocols is crucial for the success of this approach.</w:t>
-      </w:r>
+        <w:t>Lastly, defining the scope of the therapy software is a critical factor in ensuring the feasibility and success of the project. Thus, understanding the scope of similar therapeutic games and software will provide valuable insights into the practical limitations and opportunities for this project.</w:t>
+      </w:r>
+    </w:p>
+    <w:p>
+      <w:pPr>
+        <w:pStyle w:val="Heading2"/>
+      </w:pPr>
+      <w:bookmarkStart w:id="24" w:name="_Toc181695767"/>
+      <w:r>
+        <w:t>Review Of Literature</w:t>
+      </w:r>
+      <w:bookmarkEnd w:id="24"/>
     </w:p>
     <w:p>
       <w:pPr>
@@ -12629,6 +12843,7 @@
     </w:p>
     <w:p>
       <w:pPr>
+        <w:pStyle w:val="Heading3"/>
         <w:rPr>
           <w:lang w:val="en-US" w:eastAsia="en-US"/>
         </w:rPr>
@@ -12637,38 +12852,1905 @@
         <w:rPr>
           <w:lang w:val="en-US" w:eastAsia="en-US"/>
         </w:rPr>
-        <w:t>Furthermore, a key objective of this project is to stimulate the correct movements in patients. Consequently, any literature that explores the targeted movements and the therapeutic areas affected is vital for informing the design of the serious game. While many studies focus on the clinical outcomes of gamified rehabilitation, this project is more concerned with the design and implementation of the therapy software. However, being aware of the clinical efficacy of these interventions, as well as the features that contribute to their success, is essential.</w:t>
-      </w:r>
-    </w:p>
-    <w:p>
-      <w:pPr>
+        <w:t>Gamified Rehabilitation</w:t>
+      </w:r>
+      <w:r>
         <w:rPr>
           <w:lang w:val="en-US" w:eastAsia="en-US"/>
         </w:rPr>
-      </w:pPr>
-    </w:p>
-    <w:p>
-      <w:pPr>
+        <w:t xml:space="preserve"> </w:t>
+      </w:r>
+      <w:r>
         <w:rPr>
           <w:lang w:val="en-US" w:eastAsia="en-US"/>
         </w:rPr>
-      </w:pPr>
+        <w:t>for</w:t>
+      </w:r>
       <w:r>
         <w:rPr>
           <w:lang w:val="en-US" w:eastAsia="en-US"/>
         </w:rPr>
-        <w:t>Lastly, defining the scope of the therapy software is a critical factor in ensuring the feasibility and success of the project. Thus, understanding the scope of similar therapeutic games and software will provide valuable insights into the practical limitations and opportunities for this project.</w:t>
-      </w:r>
+        <w:t xml:space="preserve"> Stroke</w:t>
+      </w:r>
+    </w:p>
+    <w:p>
+      <w:pPr>
+        <w:rPr>
+          <w:lang w:val="en-US" w:eastAsia="en-US"/>
+        </w:rPr>
+      </w:pPr>
+      <w:r>
+        <w:rPr>
+          <w:lang w:val="en-US" w:eastAsia="en-US"/>
+        </w:rPr>
+        <w:t xml:space="preserve">Gamification is the application of elements typically found in commercial games. It is a technique which, when applied, results greater levels of user motivation when completing a task. </w:t>
+      </w:r>
+    </w:p>
+    <w:p>
+      <w:pPr>
+        <w:rPr>
+          <w:lang w:val="en-US" w:eastAsia="en-US"/>
+        </w:rPr>
+      </w:pPr>
+      <w:r>
+        <w:rPr>
+          <w:lang w:val="en-US" w:eastAsia="en-US"/>
+        </w:rPr>
+        <w:t xml:space="preserve">After reviewing relevant literature in the field of post stroke therapy gamification, </w:t>
+      </w:r>
+      <w:r>
+        <w:rPr>
+          <w:lang w:val="en-US" w:eastAsia="en-US"/>
+        </w:rPr>
+        <w:t xml:space="preserve">Tamayo-Serrano, P., </w:t>
+      </w:r>
+      <w:proofErr w:type="spellStart"/>
+      <w:r>
+        <w:rPr>
+          <w:lang w:val="en-US" w:eastAsia="en-US"/>
+        </w:rPr>
+        <w:t>Garbaya</w:t>
+      </w:r>
+      <w:proofErr w:type="spellEnd"/>
+      <w:r>
+        <w:rPr>
+          <w:lang w:val="en-US" w:eastAsia="en-US"/>
+        </w:rPr>
+        <w:t>, S. and Blazevic</w:t>
+      </w:r>
+      <w:r>
+        <w:rPr>
+          <w:lang w:val="en-US" w:eastAsia="en-US"/>
+        </w:rPr>
+        <w:t xml:space="preserve"> </w:t>
+      </w:r>
+      <w:r>
+        <w:rPr>
+          <w:lang w:val="en-US" w:eastAsia="en-US"/>
+        </w:rPr>
+        <w:t>identified</w:t>
+      </w:r>
+      <w:r>
+        <w:rPr>
+          <w:lang w:val="en-US" w:eastAsia="en-US"/>
+        </w:rPr>
+        <w:t xml:space="preserve"> a set of features commonly used in </w:t>
+      </w:r>
+      <w:r>
+        <w:rPr>
+          <w:lang w:val="en-US" w:eastAsia="en-US"/>
+        </w:rPr>
+        <w:t xml:space="preserve">gamified rehabilitation applications. </w:t>
+      </w:r>
+      <w:r>
+        <w:rPr>
+          <w:lang w:val="en-US" w:eastAsia="en-US"/>
+        </w:rPr>
+        <w:t>Some features which seem highly relevant to this project include:</w:t>
+      </w:r>
+      <w:r>
+        <w:rPr>
+          <w:lang w:val="en-US" w:eastAsia="en-US"/>
+        </w:rPr>
+        <w:t xml:space="preserve"> meaningful play</w:t>
+      </w:r>
+      <w:r>
+        <w:rPr>
+          <w:lang w:val="en-US" w:eastAsia="en-US"/>
+        </w:rPr>
+        <w:t xml:space="preserve"> and</w:t>
+      </w:r>
+      <w:r>
+        <w:rPr>
+          <w:lang w:val="en-US" w:eastAsia="en-US"/>
+        </w:rPr>
+        <w:t xml:space="preserve"> feedback, social interaction, simple interaction devices and motivational rewards.</w:t>
+      </w:r>
+    </w:p>
+    <w:p>
+      <w:pPr>
+        <w:rPr>
+          <w:lang w:val="en-US" w:eastAsia="en-US"/>
+        </w:rPr>
+      </w:pPr>
+    </w:p>
+    <w:p>
+      <w:pPr>
+        <w:pStyle w:val="Heading4"/>
+        <w:rPr>
+          <w:lang w:val="en-US" w:eastAsia="en-US"/>
+        </w:rPr>
+      </w:pPr>
+      <w:r>
+        <w:rPr>
+          <w:lang w:val="en-US" w:eastAsia="en-US"/>
+        </w:rPr>
+        <w:t>Meaningful Play</w:t>
+      </w:r>
+      <w:r>
+        <w:rPr>
+          <w:lang w:val="en-US" w:eastAsia="en-US"/>
+        </w:rPr>
+        <w:t xml:space="preserve"> and feedback</w:t>
+      </w:r>
+    </w:p>
+    <w:p>
+      <w:pPr>
+        <w:rPr>
+          <w:lang w:val="en-US" w:eastAsia="en-US"/>
+        </w:rPr>
+      </w:pPr>
+    </w:p>
+    <w:p>
+      <w:pPr>
+        <w:rPr>
+          <w:lang w:val="en-US" w:eastAsia="en-US"/>
+        </w:rPr>
+      </w:pPr>
+      <w:r>
+        <w:rPr>
+          <w:lang w:val="en-US" w:eastAsia="en-US"/>
+        </w:rPr>
+        <w:t>Meaningful play is described as the ability for the player to perceive the immediate effects of his/her actions which must have an impact in the game at some point in the future. (</w:t>
+      </w:r>
+      <w:r>
+        <w:rPr>
+          <w:lang w:val="en-US" w:eastAsia="en-US"/>
+        </w:rPr>
+        <w:t xml:space="preserve">Tamayo-Serrano, P., </w:t>
+      </w:r>
+      <w:proofErr w:type="spellStart"/>
+      <w:r>
+        <w:rPr>
+          <w:lang w:val="en-US" w:eastAsia="en-US"/>
+        </w:rPr>
+        <w:lastRenderedPageBreak/>
+        <w:t>Garbaya</w:t>
+      </w:r>
+      <w:proofErr w:type="spellEnd"/>
+      <w:r>
+        <w:rPr>
+          <w:lang w:val="en-US" w:eastAsia="en-US"/>
+        </w:rPr>
+        <w:t>, S. and Blazevic</w:t>
+      </w:r>
+      <w:r>
+        <w:rPr>
+          <w:lang w:val="en-US" w:eastAsia="en-US"/>
+        </w:rPr>
+        <w:t>) The authors go on to state that the decisions made by the player will shape the outcomes of the game.</w:t>
+      </w:r>
+    </w:p>
+    <w:p>
+      <w:pPr>
+        <w:rPr>
+          <w:lang w:val="en-US" w:eastAsia="en-US"/>
+        </w:rPr>
+      </w:pPr>
+    </w:p>
+    <w:p>
+      <w:pPr>
+        <w:rPr>
+          <w:lang w:val="en-US" w:eastAsia="en-US"/>
+        </w:rPr>
+      </w:pPr>
+      <w:r>
+        <w:rPr>
+          <w:lang w:val="en-US" w:eastAsia="en-US"/>
+        </w:rPr>
+        <w:t xml:space="preserve">Under the line of thinking of </w:t>
+      </w:r>
+      <w:r>
+        <w:rPr>
+          <w:lang w:val="en-US" w:eastAsia="en-US"/>
+        </w:rPr>
+        <w:t>(</w:t>
+      </w:r>
+      <w:r>
+        <w:rPr>
+          <w:lang w:val="en-US" w:eastAsia="en-US"/>
+        </w:rPr>
+        <w:t xml:space="preserve">Tamayo-Serrano, P., </w:t>
+      </w:r>
+      <w:proofErr w:type="spellStart"/>
+      <w:r>
+        <w:rPr>
+          <w:lang w:val="en-US" w:eastAsia="en-US"/>
+        </w:rPr>
+        <w:t>Garbaya</w:t>
+      </w:r>
+      <w:proofErr w:type="spellEnd"/>
+      <w:r>
+        <w:rPr>
+          <w:lang w:val="en-US" w:eastAsia="en-US"/>
+        </w:rPr>
+        <w:t>, S. and Blazevic</w:t>
+      </w:r>
+      <w:r>
+        <w:rPr>
+          <w:lang w:val="en-US" w:eastAsia="en-US"/>
+        </w:rPr>
+        <w:t>) feedback is part of meaningful play and is the extra stimulus given to the player to inform them about the result of their actions.</w:t>
+      </w:r>
+    </w:p>
+    <w:p>
+      <w:pPr>
+        <w:rPr>
+          <w:lang w:val="en-US" w:eastAsia="en-US"/>
+        </w:rPr>
+      </w:pPr>
+    </w:p>
+    <w:p>
+      <w:pPr>
+        <w:rPr>
+          <w:lang w:val="en-US" w:eastAsia="en-US"/>
+        </w:rPr>
+      </w:pPr>
+      <w:r>
+        <w:rPr>
+          <w:lang w:val="en-US" w:eastAsia="en-US"/>
+        </w:rPr>
+        <w:t xml:space="preserve">This feedback can be used to guide the player into taking the correct action, and discourage them from taking incorrect actions. </w:t>
+      </w:r>
+      <w:r>
+        <w:rPr>
+          <w:lang w:val="en-US" w:eastAsia="en-US"/>
+        </w:rPr>
+        <w:t xml:space="preserve">Other literature also recognizes the importance of feedback. Maier et al established a list of neurorehabilitation principles, implicit feedback, that being feedback on the users performance in real time, was one of the identified principles in this list. </w:t>
+      </w:r>
+    </w:p>
+    <w:p>
+      <w:pPr>
+        <w:rPr>
+          <w:lang w:val="en-US" w:eastAsia="en-US"/>
+        </w:rPr>
+      </w:pPr>
+    </w:p>
+    <w:p>
+      <w:pPr>
+        <w:pStyle w:val="Heading4"/>
+        <w:rPr>
+          <w:lang w:val="en-US" w:eastAsia="en-US"/>
+        </w:rPr>
+      </w:pPr>
+      <w:r>
+        <w:rPr>
+          <w:lang w:val="en-US" w:eastAsia="en-US"/>
+        </w:rPr>
+        <w:t>Social Interaction</w:t>
+      </w:r>
+    </w:p>
+    <w:p>
+      <w:pPr>
+        <w:rPr>
+          <w:lang w:eastAsia="en-US"/>
+        </w:rPr>
+      </w:pPr>
+      <w:r>
+        <w:rPr>
+          <w:lang w:val="en-US" w:eastAsia="en-US"/>
+        </w:rPr>
+        <w:t>(</w:t>
+      </w:r>
+      <w:r>
+        <w:rPr>
+          <w:lang w:val="en-US" w:eastAsia="en-US"/>
+        </w:rPr>
+        <w:t xml:space="preserve">Tamayo-Serrano, P., </w:t>
+      </w:r>
+      <w:proofErr w:type="spellStart"/>
+      <w:r>
+        <w:rPr>
+          <w:lang w:val="en-US" w:eastAsia="en-US"/>
+        </w:rPr>
+        <w:t>Garbaya</w:t>
+      </w:r>
+      <w:proofErr w:type="spellEnd"/>
+      <w:r>
+        <w:rPr>
+          <w:lang w:val="en-US" w:eastAsia="en-US"/>
+        </w:rPr>
+        <w:t>, S. and Blazevic</w:t>
+      </w:r>
+      <w:r>
+        <w:rPr>
+          <w:lang w:val="en-US" w:eastAsia="en-US"/>
+        </w:rPr>
+        <w:t>)</w:t>
+      </w:r>
+      <w:r>
+        <w:rPr>
+          <w:lang w:val="en-US" w:eastAsia="en-US"/>
+        </w:rPr>
+        <w:t xml:space="preserve"> consider social interaction to be “the </w:t>
+      </w:r>
+      <w:r>
+        <w:rPr>
+          <w:lang w:eastAsia="en-US"/>
+        </w:rPr>
+        <w:t>important motivational aspect to be implemented in a rehabilitation system</w:t>
+      </w:r>
+      <w:r>
+        <w:rPr>
+          <w:lang w:eastAsia="en-US"/>
+        </w:rPr>
+        <w:t>”. Social interaction has been widely used in the video game entertainment industry and has seen massive success. The ability for players to cooperate or compete among themselves, competition in particular, are driving forces for motivation.</w:t>
+      </w:r>
+      <w:r>
+        <w:rPr>
+          <w:lang w:eastAsia="en-US"/>
+        </w:rPr>
+        <w:t xml:space="preserve"> Additionally the ability to communicate for example share high scores or information is also classified as social interaction.</w:t>
+      </w:r>
+    </w:p>
+    <w:p>
+      <w:pPr>
+        <w:rPr>
+          <w:lang w:eastAsia="en-US"/>
+        </w:rPr>
+      </w:pPr>
+    </w:p>
+    <w:p>
+      <w:pPr>
+        <w:rPr>
+          <w:lang w:val="en-US" w:eastAsia="en-US"/>
+        </w:rPr>
+      </w:pPr>
+      <w:r>
+        <w:rPr>
+          <w:lang w:eastAsia="en-US"/>
+        </w:rPr>
+        <w:t xml:space="preserve">Theoretically social interaction is a very useful form of motivation which can be used in rehabilitation, </w:t>
+      </w:r>
+      <w:r>
+        <w:rPr>
+          <w:lang w:val="en-US" w:eastAsia="en-US"/>
+        </w:rPr>
+        <w:t>(</w:t>
+      </w:r>
+      <w:r>
+        <w:rPr>
+          <w:lang w:val="en-US" w:eastAsia="en-US"/>
+        </w:rPr>
+        <w:t xml:space="preserve">Tamayo-Serrano, P., </w:t>
+      </w:r>
+      <w:proofErr w:type="spellStart"/>
+      <w:r>
+        <w:rPr>
+          <w:lang w:val="en-US" w:eastAsia="en-US"/>
+        </w:rPr>
+        <w:t>Garbaya</w:t>
+      </w:r>
+      <w:proofErr w:type="spellEnd"/>
+      <w:r>
+        <w:rPr>
+          <w:lang w:val="en-US" w:eastAsia="en-US"/>
+        </w:rPr>
+        <w:t>, S. and Blazevic</w:t>
+      </w:r>
+      <w:r>
+        <w:rPr>
+          <w:lang w:val="en-US" w:eastAsia="en-US"/>
+        </w:rPr>
+        <w:t>)</w:t>
+      </w:r>
+      <w:r>
+        <w:rPr>
+          <w:lang w:val="en-US" w:eastAsia="en-US"/>
+        </w:rPr>
+        <w:t xml:space="preserve"> expanded by also adding, nevertheless the use of social interaction in stroke rehabilitation is rarely used</w:t>
+      </w:r>
+      <w:r>
+        <w:rPr>
+          <w:lang w:val="en-US" w:eastAsia="en-US"/>
+        </w:rPr>
+        <w:t>. Of the study’s included in the review only 7% used social interaction to increase the effectiveness of the therapy.</w:t>
+      </w:r>
+    </w:p>
+    <w:p>
+      <w:pPr>
+        <w:rPr>
+          <w:lang w:val="en-US" w:eastAsia="en-US"/>
+        </w:rPr>
+      </w:pPr>
+    </w:p>
+    <w:p>
+      <w:pPr>
+        <w:rPr>
+          <w:lang w:eastAsia="en-US"/>
+        </w:rPr>
+      </w:pPr>
+      <w:r>
+        <w:rPr>
+          <w:lang w:val="en-US" w:eastAsia="en-US"/>
+        </w:rPr>
+        <w:t xml:space="preserve">Literatures which have used social interaction include: Towards Customizable Games for Stroke Rehabilitation and </w:t>
+      </w:r>
+      <w:r>
+        <w:rPr>
+          <w:lang w:eastAsia="en-US"/>
+        </w:rPr>
+        <w:t>An Integrated Low-Cost System for At-Home Rehabilitation</w:t>
+      </w:r>
+      <w:r>
+        <w:rPr>
+          <w:lang w:eastAsia="en-US"/>
+        </w:rPr>
+        <w:t xml:space="preserve"> both found via backwards snowballing from </w:t>
+      </w:r>
+      <w:r>
+        <w:rPr>
+          <w:lang w:eastAsia="en-US"/>
+        </w:rPr>
+        <w:t>Gamified In-Home Rehabilitation for Stroke Survivors: Analytical Review</w:t>
+      </w:r>
+      <w:r>
+        <w:rPr>
+          <w:lang w:eastAsia="en-US"/>
+        </w:rPr>
+        <w:t xml:space="preserve">. As well as </w:t>
+      </w:r>
+      <w:r>
+        <w:rPr>
+          <w:lang w:eastAsia="en-US"/>
+        </w:rPr>
+        <w:t>Development of a 3D, networked multi-user virtual reality environment for home therapy after stroke</w:t>
+      </w:r>
+      <w:r>
+        <w:rPr>
+          <w:lang w:eastAsia="en-US"/>
+        </w:rPr>
+        <w:t xml:space="preserve">, found via searches on google scholar. </w:t>
+      </w:r>
+      <w:r>
+        <w:rPr>
+          <w:lang w:eastAsia="en-US"/>
+        </w:rPr>
+        <w:t>These literatures will be reviewed under 4.5.5 Multiplayer Games for Stroke Rehabilitation</w:t>
+      </w:r>
+    </w:p>
+    <w:p>
+      <w:pPr>
+        <w:rPr>
+          <w:lang w:val="en-US" w:eastAsia="en-US"/>
+        </w:rPr>
+      </w:pPr>
+    </w:p>
+    <w:p>
+      <w:pPr>
+        <w:pStyle w:val="Heading4"/>
+        <w:rPr>
+          <w:lang w:val="en-US" w:eastAsia="en-US"/>
+        </w:rPr>
+      </w:pPr>
+      <w:r>
+        <w:rPr>
+          <w:lang w:val="en-US" w:eastAsia="en-US"/>
+        </w:rPr>
+        <w:t>Simple interaction devices</w:t>
+      </w:r>
+    </w:p>
+    <w:p>
+      <w:pPr>
+        <w:rPr>
+          <w:lang w:val="en-US" w:eastAsia="en-US"/>
+        </w:rPr>
+      </w:pPr>
+    </w:p>
+    <w:p>
+      <w:pPr>
+        <w:rPr>
+          <w:lang w:val="en-US" w:eastAsia="en-US"/>
+        </w:rPr>
+      </w:pPr>
+      <w:r>
+        <w:rPr>
+          <w:lang w:val="en-US" w:eastAsia="en-US"/>
+        </w:rPr>
+        <w:t xml:space="preserve">The simplicity </w:t>
+      </w:r>
+      <w:r>
+        <w:rPr>
+          <w:lang w:val="en-US" w:eastAsia="en-US"/>
+        </w:rPr>
+        <w:t xml:space="preserve">and usability </w:t>
+      </w:r>
+      <w:r>
+        <w:rPr>
+          <w:lang w:val="en-US" w:eastAsia="en-US"/>
+        </w:rPr>
+        <w:t xml:space="preserve">of hardware device interfaces should be considered. </w:t>
+      </w:r>
+      <w:r>
+        <w:rPr>
+          <w:lang w:val="en-US" w:eastAsia="en-US"/>
+        </w:rPr>
+        <w:t>(</w:t>
+      </w:r>
+      <w:r>
+        <w:rPr>
+          <w:lang w:val="en-US" w:eastAsia="en-US"/>
+        </w:rPr>
+        <w:t xml:space="preserve">Tamayo-Serrano, P., </w:t>
+      </w:r>
+      <w:proofErr w:type="spellStart"/>
+      <w:r>
+        <w:rPr>
+          <w:lang w:val="en-US" w:eastAsia="en-US"/>
+        </w:rPr>
+        <w:t>Garbaya</w:t>
+      </w:r>
+      <w:proofErr w:type="spellEnd"/>
+      <w:r>
+        <w:rPr>
+          <w:lang w:val="en-US" w:eastAsia="en-US"/>
+        </w:rPr>
+        <w:t>, S. and Blazevic</w:t>
+      </w:r>
+      <w:r>
+        <w:rPr>
+          <w:lang w:val="en-US" w:eastAsia="en-US"/>
+        </w:rPr>
+        <w:t>)</w:t>
+      </w:r>
+      <w:r>
+        <w:rPr>
+          <w:lang w:val="en-US" w:eastAsia="en-US"/>
+        </w:rPr>
+        <w:t xml:space="preserve"> state that older patients may struggle with learning complex interfaces and there is no guarantee that post stroke survivors will be able to effectively use the hardware should it be too complex. </w:t>
+      </w:r>
+    </w:p>
+    <w:p>
+      <w:pPr>
+        <w:rPr>
+          <w:lang w:val="en-US" w:eastAsia="en-US"/>
+        </w:rPr>
+      </w:pPr>
+    </w:p>
+    <w:p>
+      <w:pPr>
+        <w:rPr>
+          <w:lang w:val="en-US" w:eastAsia="en-US"/>
+        </w:rPr>
+      </w:pPr>
+    </w:p>
+    <w:p>
+      <w:pPr>
+        <w:rPr>
+          <w:lang w:val="en-US" w:eastAsia="en-US"/>
+        </w:rPr>
+      </w:pPr>
+      <w:r>
+        <w:rPr>
+          <w:lang w:val="en-US" w:eastAsia="en-US"/>
+        </w:rPr>
+        <w:t xml:space="preserve">Particularly for older people using the therapy application the ease of hardware interaction should be considered. </w:t>
+      </w:r>
+    </w:p>
+    <w:p>
+      <w:pPr>
+        <w:rPr>
+          <w:lang w:val="en-US" w:eastAsia="en-US"/>
+        </w:rPr>
+      </w:pPr>
+    </w:p>
+    <w:p>
+      <w:pPr>
+        <w:rPr>
+          <w:lang w:val="en-US" w:eastAsia="en-US"/>
+        </w:rPr>
+      </w:pPr>
+      <w:r>
+        <w:rPr>
+          <w:lang w:val="en-US" w:eastAsia="en-US"/>
+        </w:rPr>
+        <w:t>Below is a table detailing the interaction devices used by applications included in the literature review.</w:t>
+      </w:r>
+    </w:p>
+    <w:tbl>
+      <w:tblPr>
+        <w:tblStyle w:val="TableGrid"/>
+        <w:tblW w:w="0" w:type="auto"/>
+        <w:tblLook w:val="04A0" w:firstRow="1" w:lastRow="0" w:firstColumn="1" w:lastColumn="0" w:noHBand="0" w:noVBand="1"/>
+      </w:tblPr>
+      <w:tblGrid>
+        <w:gridCol w:w="3823"/>
+        <w:gridCol w:w="1842"/>
+        <w:gridCol w:w="3261"/>
+      </w:tblGrid>
+      <w:tr>
+        <w:tc>
+          <w:tcPr>
+            <w:tcW w:w="3823" w:type="dxa"/>
+          </w:tcPr>
+          <w:p>
+            <w:pPr>
+              <w:rPr>
+                <w:lang w:val="en-US" w:eastAsia="en-US"/>
+              </w:rPr>
+            </w:pPr>
+            <w:r>
+              <w:rPr>
+                <w:lang w:val="en-US" w:eastAsia="en-US"/>
+              </w:rPr>
+              <w:t>Interaction device name</w:t>
+            </w:r>
+          </w:p>
+        </w:tc>
+        <w:tc>
+          <w:tcPr>
+            <w:tcW w:w="1842" w:type="dxa"/>
+          </w:tcPr>
+          <w:p>
+            <w:pPr>
+              <w:rPr>
+                <w:lang w:val="en-US" w:eastAsia="en-US"/>
+              </w:rPr>
+            </w:pPr>
+            <w:r>
+              <w:rPr>
+                <w:lang w:val="en-US" w:eastAsia="en-US"/>
+              </w:rPr>
+              <w:t>Number of literatures used in</w:t>
+            </w:r>
+          </w:p>
+        </w:tc>
+        <w:tc>
+          <w:tcPr>
+            <w:tcW w:w="3261" w:type="dxa"/>
+          </w:tcPr>
+          <w:p>
+            <w:pPr>
+              <w:rPr>
+                <w:lang w:val="en-US" w:eastAsia="en-US"/>
+              </w:rPr>
+            </w:pPr>
+            <w:r>
+              <w:rPr>
+                <w:lang w:val="en-US" w:eastAsia="en-US"/>
+              </w:rPr>
+              <w:t>References to literatures</w:t>
+            </w:r>
+          </w:p>
+        </w:tc>
+      </w:tr>
+      <w:tr>
+        <w:tc>
+          <w:tcPr>
+            <w:tcW w:w="3823" w:type="dxa"/>
+          </w:tcPr>
+          <w:p>
+            <w:pPr>
+              <w:rPr>
+                <w:lang w:val="en-US" w:eastAsia="en-US"/>
+              </w:rPr>
+            </w:pPr>
+            <w:r>
+              <w:rPr>
+                <w:lang w:val="en-US" w:eastAsia="en-US"/>
+              </w:rPr>
+              <w:t>etee controller</w:t>
+            </w:r>
+          </w:p>
+        </w:tc>
+        <w:tc>
+          <w:tcPr>
+            <w:tcW w:w="1842" w:type="dxa"/>
+          </w:tcPr>
+          <w:p>
+            <w:pPr>
+              <w:rPr>
+                <w:lang w:val="en-US" w:eastAsia="en-US"/>
+              </w:rPr>
+            </w:pPr>
+            <w:r>
+              <w:rPr>
+                <w:lang w:val="en-US" w:eastAsia="en-US"/>
+              </w:rPr>
+              <w:t>1</w:t>
+            </w:r>
+          </w:p>
+        </w:tc>
+        <w:tc>
+          <w:tcPr>
+            <w:tcW w:w="3261" w:type="dxa"/>
+          </w:tcPr>
+          <w:p>
+            <w:pPr>
+              <w:rPr>
+                <w:lang w:val="en-US" w:eastAsia="en-US"/>
+              </w:rPr>
+            </w:pPr>
+            <w:r>
+              <w:rPr>
+                <w:lang w:val="en-US" w:eastAsia="en-US"/>
+              </w:rPr>
+              <w:t>[4]</w:t>
+            </w:r>
+          </w:p>
+        </w:tc>
+      </w:tr>
+      <w:tr>
+        <w:tc>
+          <w:tcPr>
+            <w:tcW w:w="3823" w:type="dxa"/>
+          </w:tcPr>
+          <w:p>
+            <w:pPr>
+              <w:rPr>
+                <w:lang w:val="en-US" w:eastAsia="en-US"/>
+              </w:rPr>
+            </w:pPr>
+            <w:r>
+              <w:rPr>
+                <w:lang w:val="en-US" w:eastAsia="en-US"/>
+              </w:rPr>
+              <w:t xml:space="preserve">Microsoft </w:t>
+            </w:r>
+            <w:proofErr w:type="spellStart"/>
+            <w:r>
+              <w:rPr>
+                <w:lang w:val="en-US" w:eastAsia="en-US"/>
+              </w:rPr>
+              <w:t>Kintect</w:t>
+            </w:r>
+            <w:proofErr w:type="spellEnd"/>
+            <w:r>
+              <w:rPr>
+                <w:lang w:val="en-US" w:eastAsia="en-US"/>
+              </w:rPr>
+              <w:t xml:space="preserve"> / other vision based camera input</w:t>
+            </w:r>
+          </w:p>
+        </w:tc>
+        <w:tc>
+          <w:tcPr>
+            <w:tcW w:w="1842" w:type="dxa"/>
+          </w:tcPr>
+          <w:p>
+            <w:pPr>
+              <w:rPr>
+                <w:lang w:val="en-US" w:eastAsia="en-US"/>
+              </w:rPr>
+            </w:pPr>
+            <w:r>
+              <w:rPr>
+                <w:lang w:val="en-US" w:eastAsia="en-US"/>
+              </w:rPr>
+              <w:t>8</w:t>
+            </w:r>
+          </w:p>
+        </w:tc>
+        <w:tc>
+          <w:tcPr>
+            <w:tcW w:w="3261" w:type="dxa"/>
+          </w:tcPr>
+          <w:p>
+            <w:pPr>
+              <w:rPr>
+                <w:lang w:val="en-US" w:eastAsia="en-US"/>
+              </w:rPr>
+            </w:pPr>
+            <w:r>
+              <w:rPr>
+                <w:lang w:val="en-US" w:eastAsia="en-US"/>
+              </w:rPr>
+              <w:t>[3,</w:t>
+            </w:r>
+            <w:r>
+              <w:rPr>
+                <w:lang w:val="en-US" w:eastAsia="en-US"/>
+              </w:rPr>
+              <w:t xml:space="preserve"> 5, </w:t>
+            </w:r>
+            <w:r>
+              <w:rPr>
+                <w:lang w:val="en-US" w:eastAsia="en-US"/>
+              </w:rPr>
+              <w:t>8</w:t>
+            </w:r>
+            <w:r>
+              <w:rPr>
+                <w:lang w:val="en-US" w:eastAsia="en-US"/>
+              </w:rPr>
+              <w:t>, 12, 13</w:t>
+            </w:r>
+            <w:r>
+              <w:rPr>
+                <w:lang w:val="en-US" w:eastAsia="en-US"/>
+              </w:rPr>
+              <w:t>, 15</w:t>
+            </w:r>
+            <w:r>
+              <w:rPr>
+                <w:lang w:val="en-US" w:eastAsia="en-US"/>
+              </w:rPr>
+              <w:t>, 16</w:t>
+            </w:r>
+            <w:r>
+              <w:rPr>
+                <w:lang w:val="en-US" w:eastAsia="en-US"/>
+              </w:rPr>
+              <w:t>, 17</w:t>
+            </w:r>
+            <w:r>
+              <w:rPr>
+                <w:lang w:val="en-US" w:eastAsia="en-US"/>
+              </w:rPr>
+              <w:t>]</w:t>
+            </w:r>
+          </w:p>
+        </w:tc>
+      </w:tr>
+      <w:tr>
+        <w:tc>
+          <w:tcPr>
+            <w:tcW w:w="3823" w:type="dxa"/>
+          </w:tcPr>
+          <w:p>
+            <w:pPr>
+              <w:rPr>
+                <w:lang w:val="en-US" w:eastAsia="en-US"/>
+              </w:rPr>
+            </w:pPr>
+            <w:r>
+              <w:rPr>
+                <w:lang w:val="en-US" w:eastAsia="en-US"/>
+              </w:rPr>
+              <w:t>Mobile device secured to patient</w:t>
+            </w:r>
+          </w:p>
+        </w:tc>
+        <w:tc>
+          <w:tcPr>
+            <w:tcW w:w="1842" w:type="dxa"/>
+          </w:tcPr>
+          <w:p>
+            <w:pPr>
+              <w:rPr>
+                <w:lang w:val="en-US" w:eastAsia="en-US"/>
+              </w:rPr>
+            </w:pPr>
+            <w:r>
+              <w:rPr>
+                <w:lang w:val="en-US" w:eastAsia="en-US"/>
+              </w:rPr>
+              <w:t>1</w:t>
+            </w:r>
+          </w:p>
+        </w:tc>
+        <w:tc>
+          <w:tcPr>
+            <w:tcW w:w="3261" w:type="dxa"/>
+          </w:tcPr>
+          <w:p>
+            <w:pPr>
+              <w:rPr>
+                <w:lang w:val="en-US" w:eastAsia="en-US"/>
+              </w:rPr>
+            </w:pPr>
+            <w:r>
+              <w:rPr>
+                <w:lang w:val="en-US" w:eastAsia="en-US"/>
+              </w:rPr>
+              <w:t>[6]</w:t>
+            </w:r>
+          </w:p>
+        </w:tc>
+      </w:tr>
+      <w:tr>
+        <w:tc>
+          <w:tcPr>
+            <w:tcW w:w="3823" w:type="dxa"/>
+          </w:tcPr>
+          <w:p>
+            <w:pPr>
+              <w:rPr>
+                <w:lang w:val="en-US" w:eastAsia="en-US"/>
+              </w:rPr>
+            </w:pPr>
+            <w:r>
+              <w:rPr>
+                <w:lang w:val="en-US" w:eastAsia="en-US"/>
+              </w:rPr>
+              <w:t xml:space="preserve">Immersive </w:t>
+            </w:r>
+            <w:proofErr w:type="spellStart"/>
+            <w:r>
+              <w:rPr>
+                <w:lang w:val="en-US" w:eastAsia="en-US"/>
+              </w:rPr>
+              <w:t>Vr</w:t>
+            </w:r>
+            <w:proofErr w:type="spellEnd"/>
+            <w:r>
+              <w:rPr>
+                <w:lang w:val="en-US" w:eastAsia="en-US"/>
+              </w:rPr>
+              <w:t xml:space="preserve"> headset and Controllers</w:t>
+            </w:r>
+          </w:p>
+        </w:tc>
+        <w:tc>
+          <w:tcPr>
+            <w:tcW w:w="1842" w:type="dxa"/>
+          </w:tcPr>
+          <w:p>
+            <w:pPr>
+              <w:rPr>
+                <w:lang w:val="en-US" w:eastAsia="en-US"/>
+              </w:rPr>
+            </w:pPr>
+            <w:r>
+              <w:rPr>
+                <w:lang w:val="en-US" w:eastAsia="en-US"/>
+              </w:rPr>
+              <w:t>3</w:t>
+            </w:r>
+          </w:p>
+        </w:tc>
+        <w:tc>
+          <w:tcPr>
+            <w:tcW w:w="3261" w:type="dxa"/>
+          </w:tcPr>
+          <w:p>
+            <w:pPr>
+              <w:rPr>
+                <w:lang w:val="en-US" w:eastAsia="en-US"/>
+              </w:rPr>
+            </w:pPr>
+            <w:r>
+              <w:rPr>
+                <w:lang w:val="en-US" w:eastAsia="en-US"/>
+              </w:rPr>
+              <w:t>[7</w:t>
+            </w:r>
+            <w:r>
+              <w:rPr>
+                <w:lang w:val="en-US" w:eastAsia="en-US"/>
+              </w:rPr>
+              <w:t>, 9</w:t>
+            </w:r>
+            <w:r>
+              <w:rPr>
+                <w:lang w:val="en-US" w:eastAsia="en-US"/>
+              </w:rPr>
+              <w:t>, 14</w:t>
+            </w:r>
+            <w:r>
+              <w:rPr>
+                <w:lang w:val="en-US" w:eastAsia="en-US"/>
+              </w:rPr>
+              <w:t>]</w:t>
+            </w:r>
+          </w:p>
+        </w:tc>
+      </w:tr>
+      <w:tr>
+        <w:tc>
+          <w:tcPr>
+            <w:tcW w:w="3823" w:type="dxa"/>
+          </w:tcPr>
+          <w:p>
+            <w:pPr>
+              <w:rPr>
+                <w:lang w:val="en-US" w:eastAsia="en-US"/>
+              </w:rPr>
+            </w:pPr>
+            <w:r>
+              <w:rPr>
+                <w:lang w:val="en-US" w:eastAsia="en-US"/>
+              </w:rPr>
+              <w:t>Tactile buttons</w:t>
+            </w:r>
+          </w:p>
+        </w:tc>
+        <w:tc>
+          <w:tcPr>
+            <w:tcW w:w="1842" w:type="dxa"/>
+          </w:tcPr>
+          <w:p>
+            <w:pPr>
+              <w:rPr>
+                <w:lang w:val="en-US" w:eastAsia="en-US"/>
+              </w:rPr>
+            </w:pPr>
+            <w:r>
+              <w:rPr>
+                <w:lang w:val="en-US" w:eastAsia="en-US"/>
+              </w:rPr>
+              <w:t>1</w:t>
+            </w:r>
+          </w:p>
+        </w:tc>
+        <w:tc>
+          <w:tcPr>
+            <w:tcW w:w="3261" w:type="dxa"/>
+          </w:tcPr>
+          <w:p>
+            <w:pPr>
+              <w:rPr>
+                <w:lang w:val="en-US" w:eastAsia="en-US"/>
+              </w:rPr>
+            </w:pPr>
+            <w:r>
+              <w:rPr>
+                <w:lang w:val="en-US" w:eastAsia="en-US"/>
+              </w:rPr>
+              <w:t>[11]</w:t>
+            </w:r>
+          </w:p>
+        </w:tc>
+      </w:tr>
+      <w:tr>
+        <w:tc>
+          <w:tcPr>
+            <w:tcW w:w="3823" w:type="dxa"/>
+          </w:tcPr>
+          <w:p>
+            <w:pPr>
+              <w:rPr>
+                <w:lang w:val="en-US" w:eastAsia="en-US"/>
+              </w:rPr>
+            </w:pPr>
+            <w:r>
+              <w:rPr>
+                <w:lang w:val="en-US" w:eastAsia="en-US"/>
+              </w:rPr>
+              <w:t>Haptic device (</w:t>
+            </w:r>
+            <w:proofErr w:type="spellStart"/>
+            <w:r>
+              <w:rPr>
+                <w:lang w:val="en-US" w:eastAsia="en-US"/>
+              </w:rPr>
+              <w:t>Novint</w:t>
+            </w:r>
+            <w:proofErr w:type="spellEnd"/>
+            <w:r>
+              <w:rPr>
+                <w:lang w:val="en-US" w:eastAsia="en-US"/>
+              </w:rPr>
+              <w:t xml:space="preserve"> Falcon, </w:t>
+            </w:r>
+            <w:r>
+              <w:rPr>
+                <w:lang w:val="en-US" w:eastAsia="en-US"/>
+              </w:rPr>
+              <w:t>Omni Phantom</w:t>
+            </w:r>
+            <w:r>
+              <w:rPr>
+                <w:lang w:val="en-US" w:eastAsia="en-US"/>
+              </w:rPr>
+              <w:t>)</w:t>
+            </w:r>
+          </w:p>
+        </w:tc>
+        <w:tc>
+          <w:tcPr>
+            <w:tcW w:w="1842" w:type="dxa"/>
+          </w:tcPr>
+          <w:p>
+            <w:pPr>
+              <w:rPr>
+                <w:lang w:val="en-US" w:eastAsia="en-US"/>
+              </w:rPr>
+            </w:pPr>
+            <w:r>
+              <w:rPr>
+                <w:lang w:val="en-US" w:eastAsia="en-US"/>
+              </w:rPr>
+              <w:t>1</w:t>
+            </w:r>
+          </w:p>
+        </w:tc>
+        <w:tc>
+          <w:tcPr>
+            <w:tcW w:w="3261" w:type="dxa"/>
+          </w:tcPr>
+          <w:p>
+            <w:pPr>
+              <w:rPr>
+                <w:lang w:val="en-US" w:eastAsia="en-US"/>
+              </w:rPr>
+            </w:pPr>
+            <w:r>
+              <w:rPr>
+                <w:lang w:val="en-US" w:eastAsia="en-US"/>
+              </w:rPr>
+              <w:t>[16]</w:t>
+            </w:r>
+          </w:p>
+        </w:tc>
+      </w:tr>
+      <w:tr>
+        <w:tc>
+          <w:tcPr>
+            <w:tcW w:w="3823" w:type="dxa"/>
+          </w:tcPr>
+          <w:p>
+            <w:pPr>
+              <w:rPr>
+                <w:lang w:val="en-US" w:eastAsia="en-US"/>
+              </w:rPr>
+            </w:pPr>
+            <w:r>
+              <w:rPr>
+                <w:lang w:val="en-US" w:eastAsia="en-US"/>
+              </w:rPr>
+              <w:t>Wii balance board</w:t>
+            </w:r>
+          </w:p>
+        </w:tc>
+        <w:tc>
+          <w:tcPr>
+            <w:tcW w:w="1842" w:type="dxa"/>
+          </w:tcPr>
+          <w:p>
+            <w:pPr>
+              <w:rPr>
+                <w:lang w:val="en-US" w:eastAsia="en-US"/>
+              </w:rPr>
+            </w:pPr>
+            <w:r>
+              <w:rPr>
+                <w:lang w:val="en-US" w:eastAsia="en-US"/>
+              </w:rPr>
+              <w:t>1</w:t>
+            </w:r>
+          </w:p>
+        </w:tc>
+        <w:tc>
+          <w:tcPr>
+            <w:tcW w:w="3261" w:type="dxa"/>
+          </w:tcPr>
+          <w:p>
+            <w:pPr>
+              <w:rPr>
+                <w:lang w:val="en-US" w:eastAsia="en-US"/>
+              </w:rPr>
+            </w:pPr>
+            <w:r>
+              <w:rPr>
+                <w:lang w:val="en-US" w:eastAsia="en-US"/>
+              </w:rPr>
+              <w:t>[16]</w:t>
+            </w:r>
+          </w:p>
+        </w:tc>
+      </w:tr>
+      <w:tr>
+        <w:tc>
+          <w:tcPr>
+            <w:tcW w:w="3823" w:type="dxa"/>
+          </w:tcPr>
+          <w:p>
+            <w:pPr>
+              <w:rPr>
+                <w:lang w:val="en-US" w:eastAsia="en-US"/>
+              </w:rPr>
+            </w:pPr>
+            <w:r>
+              <w:rPr>
+                <w:lang w:val="en-US" w:eastAsia="en-US"/>
+              </w:rPr>
+              <w:t>Nintendo Wii remote</w:t>
+            </w:r>
+          </w:p>
+        </w:tc>
+        <w:tc>
+          <w:tcPr>
+            <w:tcW w:w="1842" w:type="dxa"/>
+          </w:tcPr>
+          <w:p>
+            <w:pPr>
+              <w:rPr>
+                <w:lang w:val="en-US" w:eastAsia="en-US"/>
+              </w:rPr>
+            </w:pPr>
+            <w:r>
+              <w:rPr>
+                <w:lang w:val="en-US" w:eastAsia="en-US"/>
+              </w:rPr>
+              <w:t>1</w:t>
+            </w:r>
+          </w:p>
+        </w:tc>
+        <w:tc>
+          <w:tcPr>
+            <w:tcW w:w="3261" w:type="dxa"/>
+          </w:tcPr>
+          <w:p>
+            <w:pPr>
+              <w:rPr>
+                <w:lang w:val="en-US" w:eastAsia="en-US"/>
+              </w:rPr>
+            </w:pPr>
+            <w:r>
+              <w:rPr>
+                <w:lang w:val="en-US" w:eastAsia="en-US"/>
+              </w:rPr>
+              <w:t>[17]</w:t>
+            </w:r>
+          </w:p>
+        </w:tc>
+      </w:tr>
+    </w:tbl>
+    <w:p>
+      <w:pPr>
+        <w:rPr>
+          <w:lang w:val="en-US" w:eastAsia="en-US"/>
+        </w:rPr>
+      </w:pPr>
+    </w:p>
+    <w:p>
+      <w:pPr>
+        <w:rPr>
+          <w:lang w:val="en-US" w:eastAsia="en-US"/>
+        </w:rPr>
+      </w:pPr>
+      <w:r>
+        <w:rPr>
+          <w:lang w:val="en-US" w:eastAsia="en-US"/>
+        </w:rPr>
+        <w:t xml:space="preserve">As showed by the table the most common interaction device is a vision based camera input. This is most commonly a Kinect device but can also be other vision based input devices like </w:t>
+      </w:r>
+      <w:r>
+        <w:rPr>
+          <w:lang w:val="en-US" w:eastAsia="en-US"/>
+        </w:rPr>
+        <w:t xml:space="preserve">the </w:t>
+      </w:r>
+      <w:proofErr w:type="spellStart"/>
+      <w:r>
+        <w:rPr>
+          <w:lang w:val="en-US" w:eastAsia="en-US"/>
+        </w:rPr>
+        <w:t>playstation</w:t>
+      </w:r>
+      <w:proofErr w:type="spellEnd"/>
+      <w:r>
+        <w:rPr>
+          <w:lang w:val="en-US" w:eastAsia="en-US"/>
+        </w:rPr>
+        <w:t xml:space="preserve"> 3 eye [16].</w:t>
+      </w:r>
+    </w:p>
+    <w:p>
+      <w:pPr>
+        <w:rPr>
+          <w:lang w:val="en-US" w:eastAsia="en-US"/>
+        </w:rPr>
+      </w:pPr>
+      <w:r>
+        <w:rPr>
+          <w:lang w:val="en-US" w:eastAsia="en-US"/>
+        </w:rPr>
+        <w:t>This is due to the low cost of the hardware required.</w:t>
+      </w:r>
+      <w:r>
+        <w:t xml:space="preserve"> </w:t>
+      </w:r>
+      <w:r>
+        <w:t>(</w:t>
+      </w:r>
+      <w:r>
+        <w:rPr>
+          <w:lang w:val="en-US" w:eastAsia="en-US"/>
+        </w:rPr>
+        <w:t xml:space="preserve">Tamayo-Serrano, P., </w:t>
+      </w:r>
+      <w:proofErr w:type="spellStart"/>
+      <w:r>
+        <w:rPr>
+          <w:lang w:val="en-US" w:eastAsia="en-US"/>
+        </w:rPr>
+        <w:t>Garbaya</w:t>
+      </w:r>
+      <w:proofErr w:type="spellEnd"/>
+      <w:r>
+        <w:rPr>
+          <w:lang w:val="en-US" w:eastAsia="en-US"/>
+        </w:rPr>
+        <w:t>, S. and Blazevic</w:t>
+      </w:r>
+      <w:r>
+        <w:rPr>
+          <w:lang w:val="en-US" w:eastAsia="en-US"/>
+        </w:rPr>
+        <w:t xml:space="preserve">) [18] identified low cost solutions as being another feature of rehabilitation applications. This is due to the therapy being targeted at in home use, therefore must be affordable. It was also found that patients were willing to pay costs ranging from 300 to 1500 dollars. </w:t>
+      </w:r>
+    </w:p>
+    <w:p>
+      <w:pPr>
+        <w:rPr>
+          <w:lang w:val="en-US" w:eastAsia="en-US"/>
+        </w:rPr>
+      </w:pPr>
+    </w:p>
+    <w:p>
+      <w:pPr>
+        <w:rPr>
+          <w:lang w:eastAsia="en-US"/>
+        </w:rPr>
+      </w:pPr>
+      <w:r>
+        <w:rPr>
+          <w:lang w:val="en-US" w:eastAsia="en-US"/>
+        </w:rPr>
+        <w:t xml:space="preserve">Studies [7, 9 and 14] </w:t>
+      </w:r>
+      <w:r>
+        <w:rPr>
+          <w:lang w:val="en-US" w:eastAsia="en-US"/>
+        </w:rPr>
+        <w:t xml:space="preserve">all used </w:t>
+      </w:r>
+      <w:proofErr w:type="spellStart"/>
+      <w:r>
+        <w:rPr>
+          <w:lang w:val="en-US" w:eastAsia="en-US"/>
+        </w:rPr>
+        <w:t>vr</w:t>
+      </w:r>
+      <w:proofErr w:type="spellEnd"/>
+      <w:r>
+        <w:rPr>
+          <w:lang w:val="en-US" w:eastAsia="en-US"/>
+        </w:rPr>
+        <w:t xml:space="preserve"> headsets and controllers as the interface for their applications. </w:t>
+      </w:r>
+      <w:r>
+        <w:rPr>
+          <w:lang w:eastAsia="en-US"/>
+        </w:rPr>
+        <w:t>Chen</w:t>
+      </w:r>
+      <w:r>
+        <w:rPr>
+          <w:lang w:eastAsia="en-US"/>
+        </w:rPr>
+        <w:t xml:space="preserve"> et al [7] states that as </w:t>
+      </w:r>
+      <w:proofErr w:type="spellStart"/>
+      <w:r>
+        <w:rPr>
+          <w:lang w:eastAsia="en-US"/>
+        </w:rPr>
+        <w:t>vr</w:t>
+      </w:r>
+      <w:proofErr w:type="spellEnd"/>
+      <w:r>
+        <w:rPr>
+          <w:lang w:eastAsia="en-US"/>
+        </w:rPr>
+        <w:t xml:space="preserve"> technology is advancing it is becoming more cost effective and accessible to the public. This likely explains why immersive </w:t>
+      </w:r>
+      <w:proofErr w:type="spellStart"/>
+      <w:r>
+        <w:rPr>
+          <w:lang w:eastAsia="en-US"/>
+        </w:rPr>
+        <w:t>vr</w:t>
+      </w:r>
+      <w:proofErr w:type="spellEnd"/>
+      <w:r>
+        <w:rPr>
+          <w:lang w:eastAsia="en-US"/>
+        </w:rPr>
+        <w:t xml:space="preserve"> technologies are the second most studied interaction device.</w:t>
+      </w:r>
+    </w:p>
+    <w:p>
+      <w:pPr>
+        <w:rPr>
+          <w:lang w:eastAsia="en-US"/>
+        </w:rPr>
+      </w:pPr>
+    </w:p>
+    <w:p>
+      <w:pPr>
+        <w:rPr>
+          <w:lang w:eastAsia="en-US"/>
+        </w:rPr>
+      </w:pPr>
+      <w:r>
+        <w:rPr>
+          <w:lang w:eastAsia="en-US"/>
+        </w:rPr>
+        <w:t xml:space="preserve">1 study [4] used etee controllers. etee controllers, designed to work in </w:t>
+      </w:r>
+      <w:proofErr w:type="spellStart"/>
+      <w:r>
+        <w:rPr>
+          <w:lang w:eastAsia="en-US"/>
+        </w:rPr>
+        <w:t>vr</w:t>
+      </w:r>
+      <w:proofErr w:type="spellEnd"/>
+      <w:r>
+        <w:rPr>
+          <w:lang w:eastAsia="en-US"/>
+        </w:rPr>
+        <w:t xml:space="preserve"> gaming applications have also been used in </w:t>
+      </w:r>
+      <w:proofErr w:type="spellStart"/>
+      <w:r>
+        <w:rPr>
+          <w:lang w:eastAsia="en-US"/>
+        </w:rPr>
+        <w:t>nonimersive</w:t>
+      </w:r>
+      <w:proofErr w:type="spellEnd"/>
+      <w:r>
+        <w:rPr>
+          <w:lang w:eastAsia="en-US"/>
+        </w:rPr>
+        <w:t xml:space="preserve"> </w:t>
+      </w:r>
+      <w:proofErr w:type="spellStart"/>
+      <w:r>
+        <w:rPr>
+          <w:lang w:eastAsia="en-US"/>
+        </w:rPr>
+        <w:t>vr</w:t>
+      </w:r>
+      <w:proofErr w:type="spellEnd"/>
+      <w:r>
+        <w:rPr>
+          <w:lang w:eastAsia="en-US"/>
+        </w:rPr>
+        <w:t xml:space="preserve"> contexts to create therapy applications. </w:t>
+      </w:r>
+      <w:r>
+        <w:rPr>
+          <w:lang w:eastAsia="en-US"/>
+        </w:rPr>
+        <w:t>Strong</w:t>
+      </w:r>
+      <w:r>
+        <w:rPr>
+          <w:lang w:eastAsia="en-US"/>
+        </w:rPr>
+        <w:t xml:space="preserve"> et al were able to utilize the controllers capacitive sensing technology to be able to record the patients hand position. This data was used to create a gamified experience where users would have to match the hand gestures showed on the screen. </w:t>
+      </w:r>
+    </w:p>
+    <w:p>
+      <w:pPr>
+        <w:rPr>
+          <w:lang w:eastAsia="en-US"/>
+        </w:rPr>
+      </w:pPr>
+    </w:p>
+    <w:p>
+      <w:pPr>
+        <w:rPr>
+          <w:lang w:val="en-US" w:eastAsia="en-US"/>
+        </w:rPr>
+      </w:pPr>
+      <w:r>
+        <w:rPr>
+          <w:lang w:eastAsia="en-US"/>
+        </w:rPr>
+        <w:t xml:space="preserve">The use of haptic devices as mentioned by </w:t>
+      </w:r>
+      <w:r>
+        <w:rPr>
+          <w:lang w:eastAsia="en-US"/>
+        </w:rPr>
+        <w:t>(</w:t>
+      </w:r>
+      <w:r>
+        <w:rPr>
+          <w:lang w:eastAsia="en-US"/>
+        </w:rPr>
+        <w:t>Borghese</w:t>
+      </w:r>
+      <w:r>
+        <w:rPr>
+          <w:lang w:eastAsia="en-US"/>
+        </w:rPr>
+        <w:t xml:space="preserve"> et al) is interesting and novel and may be effective in UL rehabilitation due to the haptic feedback they provide to the user. However, the devices cost is likely what has caused them to be infrequently used in studies. </w:t>
+      </w:r>
+    </w:p>
+    <w:p>
+      <w:pPr>
+        <w:rPr>
+          <w:lang w:val="en-US" w:eastAsia="en-US"/>
+        </w:rPr>
+      </w:pPr>
+    </w:p>
+    <w:p>
+      <w:pPr>
+        <w:pStyle w:val="Heading4"/>
+        <w:rPr>
+          <w:lang w:val="en-US" w:eastAsia="en-US"/>
+        </w:rPr>
+      </w:pPr>
+      <w:r>
+        <w:rPr>
+          <w:lang w:val="en-US" w:eastAsia="en-US"/>
+        </w:rPr>
+        <w:t>Motivational Rewards</w:t>
+      </w:r>
+    </w:p>
+    <w:p>
+      <w:pPr>
+        <w:rPr>
+          <w:lang w:val="en-US" w:eastAsia="en-US"/>
+        </w:rPr>
+      </w:pPr>
+    </w:p>
+    <w:p>
+      <w:pPr>
+        <w:rPr>
+          <w:lang w:val="en-US" w:eastAsia="en-US"/>
+        </w:rPr>
+      </w:pPr>
+      <w:r>
+        <w:rPr>
+          <w:lang w:val="en-US" w:eastAsia="en-US"/>
+        </w:rPr>
+        <w:t xml:space="preserve">This is referring to points or ranking systems, and they are regarded by </w:t>
+      </w:r>
+      <w:r>
+        <w:rPr>
+          <w:lang w:val="en-US" w:eastAsia="en-US"/>
+        </w:rPr>
+        <w:t>. (</w:t>
+      </w:r>
+      <w:r>
+        <w:rPr>
+          <w:lang w:val="en-US" w:eastAsia="en-US"/>
+        </w:rPr>
+        <w:t xml:space="preserve">Tamayo-Serrano, P., </w:t>
+      </w:r>
+      <w:proofErr w:type="spellStart"/>
+      <w:r>
+        <w:rPr>
+          <w:lang w:val="en-US" w:eastAsia="en-US"/>
+        </w:rPr>
+        <w:t>Garbaya</w:t>
+      </w:r>
+      <w:proofErr w:type="spellEnd"/>
+      <w:r>
+        <w:rPr>
+          <w:lang w:val="en-US" w:eastAsia="en-US"/>
+        </w:rPr>
+        <w:t>, S. and Blazevic</w:t>
+      </w:r>
+      <w:r>
+        <w:rPr>
+          <w:lang w:val="en-US" w:eastAsia="en-US"/>
+        </w:rPr>
+        <w:t>)</w:t>
+      </w:r>
+      <w:r>
+        <w:rPr>
+          <w:lang w:val="en-US" w:eastAsia="en-US"/>
+        </w:rPr>
+        <w:t xml:space="preserve"> as good ways of generating motivation. An interesting point made by (</w:t>
+      </w:r>
+      <w:r>
+        <w:rPr>
+          <w:lang w:eastAsia="en-US"/>
+        </w:rPr>
+        <w:t>Toledo-Delgado</w:t>
+      </w:r>
+      <w:r>
+        <w:rPr>
+          <w:lang w:eastAsia="en-US"/>
+        </w:rPr>
+        <w:t xml:space="preserve"> et al)[19] and referenced by </w:t>
+      </w:r>
+      <w:r>
+        <w:rPr>
+          <w:lang w:val="en-US" w:eastAsia="en-US"/>
+        </w:rPr>
+        <w:t>(</w:t>
+      </w:r>
+      <w:r>
+        <w:rPr>
+          <w:lang w:val="en-US" w:eastAsia="en-US"/>
+        </w:rPr>
+        <w:t xml:space="preserve">Tamayo-Serrano, P., </w:t>
+      </w:r>
+      <w:proofErr w:type="spellStart"/>
+      <w:r>
+        <w:rPr>
+          <w:lang w:val="en-US" w:eastAsia="en-US"/>
+        </w:rPr>
+        <w:t>Garbaya</w:t>
+      </w:r>
+      <w:proofErr w:type="spellEnd"/>
+      <w:r>
+        <w:rPr>
+          <w:lang w:val="en-US" w:eastAsia="en-US"/>
+        </w:rPr>
+        <w:t>, S. and Blazevic</w:t>
+      </w:r>
+      <w:r>
+        <w:rPr>
+          <w:lang w:val="en-US" w:eastAsia="en-US"/>
+        </w:rPr>
+        <w:t>)</w:t>
+      </w:r>
+      <w:r>
+        <w:rPr>
+          <w:lang w:val="en-US" w:eastAsia="en-US"/>
+        </w:rPr>
+        <w:t xml:space="preserve"> is that </w:t>
+      </w:r>
+      <w:r>
+        <w:rPr>
+          <w:lang w:val="en-US" w:eastAsia="en-US"/>
+        </w:rPr>
+        <w:t xml:space="preserve">a motivational rewarding system in conjuncture with the ability to share these features with others (for example a leaderboard system) can be so effective it can actually generate addiction in the players. </w:t>
+      </w:r>
+    </w:p>
+    <w:p>
+      <w:pPr>
+        <w:rPr>
+          <w:lang w:val="en-US" w:eastAsia="en-US"/>
+        </w:rPr>
+      </w:pPr>
+      <w:r>
+        <w:rPr>
+          <w:lang w:val="en-US" w:eastAsia="en-US"/>
+        </w:rPr>
+        <w:t>If a rehabilitation application was able to addict its players into using it, then the problem of noncompliance due to lack of motivation, could be solved. This is important as according to (</w:t>
+      </w:r>
+      <w:r>
+        <w:rPr>
+          <w:lang w:eastAsia="en-US"/>
+        </w:rPr>
+        <w:t>Gelineau</w:t>
+      </w:r>
+      <w:r>
+        <w:rPr>
+          <w:lang w:eastAsia="en-US"/>
+        </w:rPr>
+        <w:t xml:space="preserve"> et al) “many people do not feel motivated to engage in new habits”.</w:t>
+      </w:r>
+    </w:p>
+    <w:p>
+      <w:pPr>
+        <w:rPr>
+          <w:lang w:val="en-US" w:eastAsia="en-US"/>
+        </w:rPr>
+      </w:pPr>
+    </w:p>
+    <w:p>
+      <w:pPr>
+        <w:pStyle w:val="Heading3"/>
+        <w:rPr>
+          <w:lang w:val="en-US" w:eastAsia="en-US"/>
+        </w:rPr>
+      </w:pPr>
+      <w:r>
+        <w:rPr>
+          <w:lang w:val="en-US" w:eastAsia="en-US"/>
+        </w:rPr>
+        <w:t>D</w:t>
+      </w:r>
+      <w:r>
+        <w:rPr>
+          <w:lang w:val="en-US" w:eastAsia="en-US"/>
+        </w:rPr>
+        <w:t>igital application to enhance motivation of the therapy</w:t>
+      </w:r>
+    </w:p>
+    <w:p>
+      <w:pPr>
+        <w:rPr>
+          <w:lang w:val="en-US" w:eastAsia="en-US"/>
+        </w:rPr>
+      </w:pPr>
+      <w:r>
+        <w:rPr>
+          <w:lang w:val="en-US" w:eastAsia="en-US"/>
+        </w:rPr>
+        <w:t>(also clinic result)</w:t>
+      </w:r>
+    </w:p>
+    <w:p>
+      <w:pPr>
+        <w:pStyle w:val="Heading3"/>
+        <w:rPr>
+          <w:lang w:val="en-US" w:eastAsia="en-US"/>
+        </w:rPr>
+      </w:pPr>
+      <w:r>
+        <w:rPr>
+          <w:lang w:val="en-US" w:eastAsia="en-US"/>
+        </w:rPr>
+        <w:t>digital application to enhance upper limb movement</w:t>
+      </w:r>
+    </w:p>
+    <w:p>
+      <w:pPr>
+        <w:rPr>
+          <w:lang w:val="en-US" w:eastAsia="en-US"/>
+        </w:rPr>
+      </w:pPr>
+    </w:p>
+    <w:p>
+      <w:pPr>
+        <w:pStyle w:val="Heading3"/>
+        <w:rPr>
+          <w:lang w:val="en-US" w:eastAsia="en-US"/>
+        </w:rPr>
+      </w:pPr>
+      <w:r>
+        <w:rPr>
+          <w:lang w:val="en-US" w:eastAsia="en-US"/>
+        </w:rPr>
+        <w:t>Haptics</w:t>
+      </w:r>
+    </w:p>
+    <w:p>
+      <w:pPr>
+        <w:pStyle w:val="Heading3"/>
+        <w:rPr>
+          <w:lang w:val="en-US" w:eastAsia="en-US"/>
+        </w:rPr>
+      </w:pPr>
+      <w:r>
+        <w:rPr>
+          <w:lang w:val="en-US" w:eastAsia="en-US"/>
+        </w:rPr>
+        <w:t xml:space="preserve">Multiplayer Games for Stroke Rehabilitation. </w:t>
+      </w:r>
+    </w:p>
+    <w:p>
+      <w:pPr>
+        <w:rPr>
+          <w:lang w:val="en-US" w:eastAsia="en-US"/>
+        </w:rPr>
+      </w:pPr>
+    </w:p>
+    <w:p>
+      <w:pPr>
+        <w:rPr>
+          <w:lang w:val="en-US" w:eastAsia="en-US"/>
+        </w:rPr>
+      </w:pPr>
+    </w:p>
+    <w:p>
+      <w:pPr>
+        <w:pStyle w:val="Heading5"/>
+        <w:rPr>
+          <w:lang w:val="en-US" w:eastAsia="en-US"/>
+        </w:rPr>
+      </w:pPr>
+      <w:r>
+        <w:rPr>
+          <w:lang w:eastAsia="en-US"/>
+        </w:rPr>
+        <w:t>Towards Customizable Games for Stroke Rehabilitation</w:t>
+      </w:r>
+    </w:p>
+    <w:p>
+      <w:pPr>
+        <w:rPr>
+          <w:lang w:val="en-US" w:eastAsia="en-US"/>
+        </w:rPr>
+      </w:pPr>
+    </w:p>
+    <w:p>
+      <w:pPr>
+        <w:pStyle w:val="Heading5"/>
+        <w:rPr>
+          <w:lang w:eastAsia="en-US"/>
+        </w:rPr>
+      </w:pPr>
+      <w:r>
+        <w:rPr>
+          <w:lang w:eastAsia="en-US"/>
+        </w:rPr>
+        <w:t>An integrated low-cost system for at-home rehabilitation</w:t>
+      </w:r>
+    </w:p>
+    <w:p>
+      <w:pPr>
+        <w:rPr>
+          <w:lang w:eastAsia="en-US"/>
+        </w:rPr>
+      </w:pPr>
+    </w:p>
+    <w:p>
+      <w:pPr>
+        <w:pStyle w:val="Heading5"/>
+        <w:rPr>
+          <w:lang w:val="en-US" w:eastAsia="en-US"/>
+        </w:rPr>
+      </w:pPr>
+      <w:r>
+        <w:rPr>
+          <w:lang w:eastAsia="en-US"/>
+        </w:rPr>
+        <w:t>Development of a 3D, networked multi-user virtual reality environment for home therapy after stroke</w:t>
+      </w:r>
+    </w:p>
+    <w:p>
+      <w:pPr>
+        <w:rPr>
+          <w:lang w:val="en-US" w:eastAsia="en-US"/>
+        </w:rPr>
+      </w:pPr>
+    </w:p>
+    <w:p>
+      <w:pPr>
+        <w:pStyle w:val="Heading5"/>
+        <w:rPr>
+          <w:lang w:val="en-US" w:eastAsia="en-US"/>
+        </w:rPr>
+      </w:pPr>
+      <w:r>
+        <w:rPr>
+          <w:lang w:val="en-US" w:eastAsia="en-US"/>
+        </w:rPr>
+        <w:t>Improving the Motivation and Participation of Elderly Patients in Rehabilitation Program Through Social Games</w:t>
+      </w:r>
+    </w:p>
+    <w:p>
+      <w:pPr>
+        <w:rPr>
+          <w:lang w:val="en-US" w:eastAsia="en-US"/>
+        </w:rPr>
+      </w:pPr>
+    </w:p>
+    <w:p>
+      <w:pPr>
+        <w:pStyle w:val="Heading5"/>
+        <w:rPr>
+          <w:lang w:val="en-US" w:eastAsia="en-US"/>
+        </w:rPr>
+      </w:pPr>
+      <w:r>
+        <w:rPr>
+          <w:lang w:eastAsia="en-US"/>
+        </w:rPr>
+        <w:t>Evaluating the Impact of Player Experience in the Design of a Serious Game for Upper Extremity Stroke Rehabilitation</w:t>
+      </w:r>
+    </w:p>
+    <w:p>
+      <w:pPr>
+        <w:rPr>
+          <w:lang w:val="en-US" w:eastAsia="en-US"/>
+        </w:rPr>
+      </w:pPr>
     </w:p>
     <w:p>
       <w:pPr>
         <w:pStyle w:val="Heading2"/>
       </w:pPr>
-      <w:bookmarkStart w:id="24" w:name="_Toc181695767"/>
-      <w:r>
-        <w:t>Review Of Literature</w:t>
-      </w:r>
-      <w:bookmarkEnd w:id="24"/>
+      <w:bookmarkStart w:id="25" w:name="_Toc181695774"/>
+      <w:r>
+        <w:t>Summary</w:t>
+      </w:r>
+      <w:bookmarkEnd w:id="25"/>
     </w:p>
     <w:p>
       <w:pPr>
@@ -12688,8 +14770,15 @@
         <w:rPr>
           <w:lang w:val="en-US" w:eastAsia="en-US"/>
         </w:rPr>
-        <w:t>Multiplayer Games for Rehabilitation.</w:t>
-      </w:r>
+        <w:t xml:space="preserve">Scope of the games </w:t>
+      </w:r>
+    </w:p>
+    <w:p>
+      <w:pPr>
+        <w:rPr>
+          <w:lang w:val="en-US" w:eastAsia="en-US"/>
+        </w:rPr>
+      </w:pPr>
     </w:p>
     <w:p>
       <w:pPr>
@@ -12702,100 +14791,9 @@
         <w:rPr>
           <w:lang w:val="en-US" w:eastAsia="en-US"/>
         </w:rPr>
-        <w:t>Gamified Rehabilitation.</w:t>
-      </w:r>
-    </w:p>
-    <w:p>
-      <w:pPr>
-        <w:pStyle w:val="Heading3"/>
-        <w:rPr>
-          <w:lang w:val="en-US" w:eastAsia="en-US"/>
-        </w:rPr>
-      </w:pPr>
-      <w:r>
-        <w:rPr>
-          <w:lang w:val="en-US" w:eastAsia="en-US"/>
-        </w:rPr>
-        <w:t>Effects on Motivation and adherence to therapy</w:t>
-      </w:r>
-    </w:p>
-    <w:p>
-      <w:pPr>
-        <w:pStyle w:val="Heading3"/>
-        <w:rPr>
-          <w:lang w:val="en-US" w:eastAsia="en-US"/>
-        </w:rPr>
-      </w:pPr>
-      <w:r>
-        <w:rPr>
-          <w:lang w:val="en-US" w:eastAsia="en-US"/>
-        </w:rPr>
-        <w:t>Movements encouraged / areas targeted</w:t>
-      </w:r>
-    </w:p>
-    <w:p>
-      <w:pPr>
-        <w:pStyle w:val="Heading3"/>
-        <w:rPr>
-          <w:lang w:val="en-US" w:eastAsia="en-US"/>
-        </w:rPr>
-      </w:pPr>
-      <w:r>
-        <w:rPr>
-          <w:lang w:val="en-US" w:eastAsia="en-US"/>
-        </w:rPr>
-        <w:t>Clinical results</w:t>
-      </w:r>
-    </w:p>
-    <w:p>
-      <w:pPr>
-        <w:pStyle w:val="Heading3"/>
-        <w:rPr>
-          <w:lang w:val="en-US" w:eastAsia="en-US"/>
-        </w:rPr>
-      </w:pPr>
-      <w:r>
-        <w:rPr>
-          <w:lang w:val="en-US" w:eastAsia="en-US"/>
-        </w:rPr>
-        <w:t xml:space="preserve">Scope of the games / </w:t>
-      </w:r>
-      <w:r>
-        <w:rPr>
-          <w:lang w:val="en-US" w:eastAsia="en-US"/>
-        </w:rPr>
-        <w:t>software’s</w:t>
-      </w:r>
-      <w:r>
-        <w:rPr>
-          <w:lang w:val="en-US" w:eastAsia="en-US"/>
-        </w:rPr>
-        <w:t xml:space="preserve"> created</w:t>
-      </w:r>
-    </w:p>
-    <w:p>
-      <w:pPr>
-        <w:rPr>
-          <w:lang w:val="en-US" w:eastAsia="en-US"/>
-        </w:rPr>
-      </w:pPr>
-    </w:p>
-    <w:p>
-      <w:pPr>
-        <w:pStyle w:val="Heading2"/>
-      </w:pPr>
-      <w:bookmarkStart w:id="25" w:name="_Toc181695774"/>
-      <w:r>
-        <w:t>Summary</w:t>
-      </w:r>
-      <w:bookmarkEnd w:id="25"/>
-    </w:p>
-    <w:p>
-      <w:pPr>
-        <w:rPr>
-          <w:lang w:val="en-US" w:eastAsia="en-US"/>
-        </w:rPr>
-      </w:pPr>
+        <w:lastRenderedPageBreak/>
+        <w:t>Prototype design</w:t>
+      </w:r>
     </w:p>
     <w:p/>
     <w:p/>
@@ -12823,6 +14821,12 @@
         <w:rPr>
           <w:lang w:eastAsia="en-US"/>
         </w:rPr>
+        <w:t xml:space="preserve">[1] </w:t>
+      </w:r>
+      <w:r>
+        <w:rPr>
+          <w:lang w:eastAsia="en-US"/>
+        </w:rPr>
         <w:t>The University Of British Columbia (2021). Available at:</w:t>
       </w:r>
       <w:r>
@@ -12850,9 +14854,16 @@
     <w:p>
       <w:pPr>
         <w:rPr>
-          <w:lang w:eastAsia="en-US"/>
-        </w:rPr>
-      </w:pPr>
+          <w:rStyle w:val="Hyperlink"/>
+          <w:lang w:eastAsia="en-US"/>
+        </w:rPr>
+      </w:pPr>
+      <w:r>
+        <w:rPr>
+          <w:lang w:eastAsia="en-US"/>
+        </w:rPr>
+        <w:t xml:space="preserve">[2] </w:t>
+      </w:r>
       <w:r>
         <w:rPr>
           <w:lang w:eastAsia="en-US"/>
@@ -12872,6 +14883,15 @@
     <w:p>
       <w:pPr>
         <w:rPr>
+          <w:rStyle w:val="Hyperlink"/>
+          <w:lang w:eastAsia="en-US"/>
+        </w:rPr>
+      </w:pPr>
+    </w:p>
+    <w:p>
+      <w:pPr>
+        <w:rPr>
+          <w:rStyle w:val="Hyperlink"/>
           <w:lang w:eastAsia="en-US"/>
         </w:rPr>
       </w:pPr>
@@ -12885,6 +14905,1251 @@
         <w:t>References</w:t>
       </w:r>
       <w:bookmarkEnd w:id="27"/>
+    </w:p>
+    <w:p>
+      <w:pPr>
+        <w:rPr>
+          <w:lang w:val="en-US" w:eastAsia="en-US"/>
+        </w:rPr>
+      </w:pPr>
+    </w:p>
+    <w:p>
+      <w:pPr>
+        <w:rPr>
+          <w:lang w:val="en-US" w:eastAsia="en-US"/>
+        </w:rPr>
+      </w:pPr>
+    </w:p>
+    <w:p>
+      <w:pPr>
+        <w:rPr>
+          <w:lang w:eastAsia="en-US"/>
+        </w:rPr>
+      </w:pPr>
+      <w:r>
+        <w:rPr>
+          <w:lang w:eastAsia="en-US"/>
+        </w:rPr>
+        <w:t xml:space="preserve">[3] </w:t>
+      </w:r>
+      <w:r>
+        <w:rPr>
+          <w:lang w:eastAsia="en-US"/>
+        </w:rPr>
+        <w:t xml:space="preserve">Ferraris, C., </w:t>
+      </w:r>
+      <w:proofErr w:type="spellStart"/>
+      <w:r>
+        <w:rPr>
+          <w:lang w:eastAsia="en-US"/>
+        </w:rPr>
+        <w:t>Amprimo</w:t>
+      </w:r>
+      <w:proofErr w:type="spellEnd"/>
+      <w:r>
+        <w:rPr>
+          <w:lang w:eastAsia="en-US"/>
+        </w:rPr>
+        <w:t xml:space="preserve">, G., Vismara, L., Mauro, A. and </w:t>
+      </w:r>
+      <w:proofErr w:type="spellStart"/>
+      <w:r>
+        <w:rPr>
+          <w:lang w:eastAsia="en-US"/>
+        </w:rPr>
+        <w:t>Pettiti</w:t>
+      </w:r>
+      <w:proofErr w:type="spellEnd"/>
+      <w:r>
+        <w:rPr>
+          <w:lang w:eastAsia="en-US"/>
+        </w:rPr>
+        <w:t>, G., 2023. Enhancing upper limb mobility through gamified tasks and Azure Kinect: a preliminary study in post-stroke.</w:t>
+      </w:r>
+    </w:p>
+    <w:p>
+      <w:pPr>
+        <w:rPr>
+          <w:lang w:eastAsia="en-US"/>
+        </w:rPr>
+      </w:pPr>
+    </w:p>
+    <w:p>
+      <w:pPr>
+        <w:rPr>
+          <w:lang w:eastAsia="en-US"/>
+        </w:rPr>
+      </w:pPr>
+      <w:r>
+        <w:rPr>
+          <w:lang w:eastAsia="en-US"/>
+        </w:rPr>
+        <w:t xml:space="preserve">[4] </w:t>
+      </w:r>
+      <w:r>
+        <w:rPr>
+          <w:lang w:eastAsia="en-US"/>
+        </w:rPr>
+        <w:t>Strong, B.L., Zeng, B., McCarthy, P., Roula, A. and Guo, L., 2022, July. Virtual Reality Mirror Therapy (VRMT) to Improve Finger Dexterity in Post-stroke Survivors: A Preliminary Feasibility Study of a Home-based Intervention. In </w:t>
+      </w:r>
+      <w:r>
+        <w:rPr>
+          <w:i/>
+          <w:iCs/>
+          <w:lang w:eastAsia="en-US"/>
+        </w:rPr>
+        <w:t>35th International BCS Human-Computer Interaction Conference</w:t>
+      </w:r>
+      <w:r>
+        <w:rPr>
+          <w:lang w:eastAsia="en-US"/>
+        </w:rPr>
+        <w:t> (pp. 1-7). BCS Learning &amp; Development.</w:t>
+      </w:r>
+    </w:p>
+    <w:p>
+      <w:pPr>
+        <w:rPr>
+          <w:lang w:eastAsia="en-US"/>
+        </w:rPr>
+      </w:pPr>
+    </w:p>
+    <w:p>
+      <w:pPr>
+        <w:rPr>
+          <w:lang w:eastAsia="en-US"/>
+        </w:rPr>
+      </w:pPr>
+      <w:r>
+        <w:rPr>
+          <w:lang w:eastAsia="en-US"/>
+        </w:rPr>
+        <w:lastRenderedPageBreak/>
+        <w:t xml:space="preserve">[5] </w:t>
+      </w:r>
+      <w:r>
+        <w:rPr>
+          <w:lang w:eastAsia="en-US"/>
+        </w:rPr>
+        <w:t xml:space="preserve">Pinto, J.F., Carvalho, H.R., </w:t>
+      </w:r>
+      <w:proofErr w:type="spellStart"/>
+      <w:r>
+        <w:rPr>
+          <w:lang w:eastAsia="en-US"/>
+        </w:rPr>
+        <w:t>Chambel</w:t>
+      </w:r>
+      <w:proofErr w:type="spellEnd"/>
+      <w:r>
+        <w:rPr>
+          <w:lang w:eastAsia="en-US"/>
+        </w:rPr>
+        <w:t>, G.R., Ramiro, J. and Gonçalves, A., 2018, May. Adaptive gameplay and difficulty adjustment in a gamified upper-limb rehabilitation. In </w:t>
+      </w:r>
+      <w:r>
+        <w:rPr>
+          <w:i/>
+          <w:iCs/>
+          <w:lang w:eastAsia="en-US"/>
+        </w:rPr>
+        <w:t>2018 IEEE 6th international conference on serious games and applications for health (</w:t>
+      </w:r>
+      <w:proofErr w:type="spellStart"/>
+      <w:r>
+        <w:rPr>
+          <w:i/>
+          <w:iCs/>
+          <w:lang w:eastAsia="en-US"/>
+        </w:rPr>
+        <w:t>SeGAH</w:t>
+      </w:r>
+      <w:proofErr w:type="spellEnd"/>
+      <w:r>
+        <w:rPr>
+          <w:i/>
+          <w:iCs/>
+          <w:lang w:eastAsia="en-US"/>
+        </w:rPr>
+        <w:t>)</w:t>
+      </w:r>
+      <w:r>
+        <w:rPr>
+          <w:lang w:eastAsia="en-US"/>
+        </w:rPr>
+        <w:t> (pp. 1-8). IEEE.</w:t>
+      </w:r>
+    </w:p>
+    <w:p>
+      <w:pPr>
+        <w:rPr>
+          <w:lang w:eastAsia="en-US"/>
+        </w:rPr>
+      </w:pPr>
+    </w:p>
+    <w:p>
+      <w:pPr>
+        <w:rPr>
+          <w:lang w:eastAsia="en-US"/>
+        </w:rPr>
+      </w:pPr>
+      <w:r>
+        <w:rPr>
+          <w:lang w:eastAsia="en-US"/>
+        </w:rPr>
+        <w:t xml:space="preserve">[6] </w:t>
+      </w:r>
+      <w:r>
+        <w:rPr>
+          <w:lang w:eastAsia="en-US"/>
+        </w:rPr>
+        <w:t>Choi, Y.H. and Paik, N.J., 2018. Mobile game-based virtual reality program for upper extremity stroke rehabilitation. </w:t>
+      </w:r>
+      <w:r>
+        <w:rPr>
+          <w:i/>
+          <w:iCs/>
+          <w:lang w:eastAsia="en-US"/>
+        </w:rPr>
+        <w:t xml:space="preserve">Journal of visualized experiments: </w:t>
+      </w:r>
+      <w:proofErr w:type="spellStart"/>
+      <w:r>
+        <w:rPr>
+          <w:i/>
+          <w:iCs/>
+          <w:lang w:eastAsia="en-US"/>
+        </w:rPr>
+        <w:t>JoVE</w:t>
+      </w:r>
+      <w:proofErr w:type="spellEnd"/>
+      <w:r>
+        <w:rPr>
+          <w:lang w:eastAsia="en-US"/>
+        </w:rPr>
+        <w:t>, (133), p.56241.</w:t>
+      </w:r>
+    </w:p>
+    <w:p>
+      <w:pPr>
+        <w:rPr>
+          <w:lang w:eastAsia="en-US"/>
+        </w:rPr>
+      </w:pPr>
+    </w:p>
+    <w:p>
+      <w:pPr>
+        <w:rPr>
+          <w:lang w:eastAsia="en-US"/>
+        </w:rPr>
+      </w:pPr>
+      <w:r>
+        <w:rPr>
+          <w:lang w:eastAsia="en-US"/>
+        </w:rPr>
+        <w:t xml:space="preserve">[7] </w:t>
+      </w:r>
+      <w:r>
+        <w:rPr>
+          <w:lang w:eastAsia="en-US"/>
+        </w:rPr>
+        <w:t xml:space="preserve">Chen, C.H., Kreidler, T. and </w:t>
+      </w:r>
+      <w:proofErr w:type="spellStart"/>
+      <w:r>
+        <w:rPr>
+          <w:lang w:eastAsia="en-US"/>
+        </w:rPr>
+        <w:t>Ochsenfahrt</w:t>
+      </w:r>
+      <w:proofErr w:type="spellEnd"/>
+      <w:r>
+        <w:rPr>
+          <w:lang w:eastAsia="en-US"/>
+        </w:rPr>
+        <w:t xml:space="preserve">, A., 2022. </w:t>
+      </w:r>
+      <w:proofErr w:type="spellStart"/>
+      <w:r>
+        <w:rPr>
+          <w:lang w:eastAsia="en-US"/>
+        </w:rPr>
+        <w:t>Rehago</w:t>
+      </w:r>
+      <w:proofErr w:type="spellEnd"/>
+      <w:r>
+        <w:rPr>
+          <w:lang w:eastAsia="en-US"/>
+        </w:rPr>
+        <w:t>–A home-based training app using virtual reality to improve functional performance of stroke patients with mirror therapy and gamification concept: A pilot study. In </w:t>
+      </w:r>
+      <w:r>
+        <w:rPr>
+          <w:i/>
+          <w:iCs/>
+          <w:lang w:eastAsia="en-US"/>
+        </w:rPr>
+        <w:t>Healthcare of the Future 2022</w:t>
+      </w:r>
+      <w:r>
+        <w:rPr>
+          <w:lang w:eastAsia="en-US"/>
+        </w:rPr>
+        <w:t> (pp. 91-95). IOS Press.</w:t>
+      </w:r>
+    </w:p>
+    <w:p>
+      <w:pPr>
+        <w:rPr>
+          <w:lang w:eastAsia="en-US"/>
+        </w:rPr>
+      </w:pPr>
+    </w:p>
+    <w:p>
+      <w:pPr>
+        <w:rPr>
+          <w:lang w:eastAsia="en-US"/>
+        </w:rPr>
+      </w:pPr>
+      <w:r>
+        <w:rPr>
+          <w:lang w:eastAsia="en-US"/>
+        </w:rPr>
+        <w:t xml:space="preserve">[8] </w:t>
+      </w:r>
+      <w:proofErr w:type="spellStart"/>
+      <w:r>
+        <w:rPr>
+          <w:lang w:eastAsia="en-US"/>
+        </w:rPr>
+        <w:t>Kecman</w:t>
+      </w:r>
+      <w:proofErr w:type="spellEnd"/>
+      <w:r>
+        <w:rPr>
+          <w:lang w:eastAsia="en-US"/>
+        </w:rPr>
+        <w:t>, B., 2024. </w:t>
+      </w:r>
+      <w:r>
+        <w:rPr>
+          <w:i/>
+          <w:iCs/>
+          <w:lang w:eastAsia="en-US"/>
+        </w:rPr>
+        <w:t>Analysis, Design and Implementation of Serious Game for Upper Limb and Cognitive Training Using Leap Motion for Multiple Sclerosis Patients</w:t>
+      </w:r>
+      <w:r>
+        <w:rPr>
+          <w:lang w:eastAsia="en-US"/>
+        </w:rPr>
+        <w:t xml:space="preserve"> (Doctoral dissertation, </w:t>
+      </w:r>
+      <w:proofErr w:type="spellStart"/>
+      <w:r>
+        <w:rPr>
+          <w:lang w:eastAsia="en-US"/>
+        </w:rPr>
+        <w:t>Technische</w:t>
+      </w:r>
+      <w:proofErr w:type="spellEnd"/>
+      <w:r>
+        <w:rPr>
+          <w:lang w:eastAsia="en-US"/>
+        </w:rPr>
+        <w:t xml:space="preserve"> Universität Wien).</w:t>
+      </w:r>
+    </w:p>
+    <w:p>
+      <w:pPr>
+        <w:rPr>
+          <w:lang w:eastAsia="en-US"/>
+        </w:rPr>
+      </w:pPr>
+    </w:p>
+    <w:p>
+      <w:pPr>
+        <w:rPr>
+          <w:lang w:eastAsia="en-US"/>
+        </w:rPr>
+      </w:pPr>
+      <w:r>
+        <w:rPr>
+          <w:lang w:eastAsia="en-US"/>
+        </w:rPr>
+        <w:t xml:space="preserve">[9] </w:t>
+      </w:r>
+      <w:proofErr w:type="spellStart"/>
+      <w:r>
+        <w:rPr>
+          <w:lang w:eastAsia="en-US"/>
+        </w:rPr>
+        <w:t>Leniston</w:t>
+      </w:r>
+      <w:proofErr w:type="spellEnd"/>
+      <w:r>
+        <w:rPr>
+          <w:lang w:eastAsia="en-US"/>
+        </w:rPr>
+        <w:t>-Kahsai, S., 2020. </w:t>
+      </w:r>
+      <w:r>
+        <w:rPr>
+          <w:i/>
+          <w:iCs/>
+          <w:lang w:eastAsia="en-US"/>
+        </w:rPr>
+        <w:t>Mirror VR: The design of a fully immersive virtual reality game for upper limb rehabilitation post-stroke using mirror therapy</w:t>
+      </w:r>
+      <w:r>
+        <w:rPr>
+          <w:lang w:eastAsia="en-US"/>
+        </w:rPr>
+        <w:t xml:space="preserve"> (Doctoral dissertation, Open Access </w:t>
+      </w:r>
+      <w:proofErr w:type="spellStart"/>
+      <w:r>
+        <w:rPr>
+          <w:lang w:eastAsia="en-US"/>
+        </w:rPr>
+        <w:t>Te</w:t>
+      </w:r>
+      <w:proofErr w:type="spellEnd"/>
+      <w:r>
+        <w:rPr>
+          <w:lang w:eastAsia="en-US"/>
+        </w:rPr>
+        <w:t xml:space="preserve"> Herenga Waka-Victoria University of Wellington).</w:t>
+      </w:r>
+    </w:p>
+    <w:p>
+      <w:pPr>
+        <w:rPr>
+          <w:lang w:eastAsia="en-US"/>
+        </w:rPr>
+      </w:pPr>
+    </w:p>
+    <w:p>
+      <w:pPr>
+        <w:rPr>
+          <w:lang w:eastAsia="en-US"/>
+        </w:rPr>
+      </w:pPr>
+      <w:r>
+        <w:rPr>
+          <w:lang w:eastAsia="en-US"/>
+        </w:rPr>
+        <w:t xml:space="preserve">[10] </w:t>
+      </w:r>
+      <w:r>
+        <w:rPr>
+          <w:lang w:eastAsia="en-US"/>
+        </w:rPr>
+        <w:t>Zhao, P. and Krebs, H.I., 2024, September. Enabling Home Rehabilitation with Smartphone-Powered Upper Limb Training. In </w:t>
+      </w:r>
+      <w:r>
+        <w:rPr>
+          <w:i/>
+          <w:iCs/>
+          <w:lang w:eastAsia="en-US"/>
+        </w:rPr>
+        <w:t xml:space="preserve">2024 10th IEEE RAS/EMBS International Conference for Biomedical Robotics and </w:t>
+      </w:r>
+      <w:proofErr w:type="spellStart"/>
+      <w:r>
+        <w:rPr>
+          <w:i/>
+          <w:iCs/>
+          <w:lang w:eastAsia="en-US"/>
+        </w:rPr>
+        <w:t>Biomechatronics</w:t>
+      </w:r>
+      <w:proofErr w:type="spellEnd"/>
+      <w:r>
+        <w:rPr>
+          <w:i/>
+          <w:iCs/>
+          <w:lang w:eastAsia="en-US"/>
+        </w:rPr>
+        <w:t xml:space="preserve"> (</w:t>
+      </w:r>
+      <w:proofErr w:type="spellStart"/>
+      <w:r>
+        <w:rPr>
+          <w:i/>
+          <w:iCs/>
+          <w:lang w:eastAsia="en-US"/>
+        </w:rPr>
+        <w:t>BioRob</w:t>
+      </w:r>
+      <w:proofErr w:type="spellEnd"/>
+      <w:r>
+        <w:rPr>
+          <w:i/>
+          <w:iCs/>
+          <w:lang w:eastAsia="en-US"/>
+        </w:rPr>
+        <w:t>)</w:t>
+      </w:r>
+      <w:r>
+        <w:rPr>
+          <w:lang w:eastAsia="en-US"/>
+        </w:rPr>
+        <w:t> (pp. 438-443). IEEE.</w:t>
+      </w:r>
+    </w:p>
+    <w:p>
+      <w:pPr>
+        <w:rPr>
+          <w:lang w:eastAsia="en-US"/>
+        </w:rPr>
+      </w:pPr>
+    </w:p>
+    <w:p>
+      <w:pPr>
+        <w:rPr>
+          <w:lang w:eastAsia="en-US"/>
+        </w:rPr>
+      </w:pPr>
+      <w:r>
+        <w:rPr>
+          <w:lang w:eastAsia="en-US"/>
+        </w:rPr>
+        <w:t xml:space="preserve">[11] </w:t>
+      </w:r>
+      <w:r>
+        <w:rPr>
+          <w:lang w:eastAsia="en-US"/>
+        </w:rPr>
+        <w:t>Pan, W., 2018. </w:t>
+      </w:r>
+      <w:r>
+        <w:rPr>
+          <w:i/>
+          <w:iCs/>
+          <w:lang w:eastAsia="en-US"/>
+        </w:rPr>
+        <w:t>Improving the Motivation and Participation of Elderly Patients in Rehabilitation Program Through Social Games</w:t>
+      </w:r>
+      <w:r>
+        <w:rPr>
+          <w:lang w:eastAsia="en-US"/>
+        </w:rPr>
+        <w:t> (Doctoral dissertation, National University of Singapore (Singapore)).</w:t>
+      </w:r>
+    </w:p>
+    <w:p>
+      <w:pPr>
+        <w:rPr>
+          <w:lang w:val="en-US" w:eastAsia="en-US"/>
+        </w:rPr>
+      </w:pPr>
+    </w:p>
+    <w:p>
+      <w:pPr>
+        <w:rPr>
+          <w:lang w:val="en-US" w:eastAsia="en-US"/>
+        </w:rPr>
+      </w:pPr>
+    </w:p>
+    <w:p>
+      <w:pPr>
+        <w:rPr>
+          <w:lang w:val="en-US" w:eastAsia="en-US"/>
+        </w:rPr>
+      </w:pPr>
+    </w:p>
+    <w:p>
+      <w:pPr>
+        <w:rPr>
+          <w:lang w:eastAsia="en-US"/>
+        </w:rPr>
+      </w:pPr>
+      <w:r>
+        <w:rPr>
+          <w:lang w:eastAsia="en-US"/>
+        </w:rPr>
+        <w:t xml:space="preserve">[12] </w:t>
+      </w:r>
+      <w:proofErr w:type="spellStart"/>
+      <w:r>
+        <w:rPr>
+          <w:lang w:eastAsia="en-US"/>
+        </w:rPr>
+        <w:t>Triandafilou</w:t>
+      </w:r>
+      <w:proofErr w:type="spellEnd"/>
+      <w:r>
+        <w:rPr>
+          <w:lang w:eastAsia="en-US"/>
+        </w:rPr>
+        <w:t xml:space="preserve">, K.M., </w:t>
+      </w:r>
+      <w:proofErr w:type="spellStart"/>
+      <w:r>
+        <w:rPr>
+          <w:lang w:eastAsia="en-US"/>
+        </w:rPr>
+        <w:t>Tsoupikova</w:t>
+      </w:r>
+      <w:proofErr w:type="spellEnd"/>
+      <w:r>
+        <w:rPr>
+          <w:lang w:eastAsia="en-US"/>
+        </w:rPr>
+        <w:t xml:space="preserve">, D., Barry, A.J., Thielbar, K.N., </w:t>
+      </w:r>
+      <w:proofErr w:type="spellStart"/>
+      <w:r>
+        <w:rPr>
+          <w:lang w:eastAsia="en-US"/>
+        </w:rPr>
+        <w:t>Stoykov</w:t>
+      </w:r>
+      <w:proofErr w:type="spellEnd"/>
+      <w:r>
+        <w:rPr>
+          <w:lang w:eastAsia="en-US"/>
+        </w:rPr>
+        <w:t>, N. and Kamper, D.G., 2018. Development of a 3D, networked multi-user virtual reality environment for home therapy after stroke. </w:t>
+      </w:r>
+      <w:r>
+        <w:rPr>
+          <w:i/>
+          <w:iCs/>
+          <w:lang w:eastAsia="en-US"/>
+        </w:rPr>
+        <w:t xml:space="preserve">Journal of </w:t>
+      </w:r>
+      <w:proofErr w:type="spellStart"/>
+      <w:r>
+        <w:rPr>
+          <w:i/>
+          <w:iCs/>
+          <w:lang w:eastAsia="en-US"/>
+        </w:rPr>
+        <w:t>neuroengineering</w:t>
+      </w:r>
+      <w:proofErr w:type="spellEnd"/>
+      <w:r>
+        <w:rPr>
+          <w:i/>
+          <w:iCs/>
+          <w:lang w:eastAsia="en-US"/>
+        </w:rPr>
+        <w:t xml:space="preserve"> and rehabilitation</w:t>
+      </w:r>
+      <w:r>
+        <w:rPr>
+          <w:lang w:eastAsia="en-US"/>
+        </w:rPr>
+        <w:t>, </w:t>
+      </w:r>
+      <w:r>
+        <w:rPr>
+          <w:i/>
+          <w:iCs/>
+          <w:lang w:eastAsia="en-US"/>
+        </w:rPr>
+        <w:t>15</w:t>
+      </w:r>
+      <w:r>
+        <w:rPr>
+          <w:lang w:eastAsia="en-US"/>
+        </w:rPr>
+        <w:t>, pp.1-13.</w:t>
+      </w:r>
+    </w:p>
+    <w:p>
+      <w:pPr>
+        <w:rPr>
+          <w:lang w:eastAsia="en-US"/>
+        </w:rPr>
+      </w:pPr>
+    </w:p>
+    <w:p>
+      <w:pPr>
+        <w:rPr>
+          <w:lang w:eastAsia="en-US"/>
+        </w:rPr>
+      </w:pPr>
+      <w:r>
+        <w:rPr>
+          <w:lang w:eastAsia="en-US"/>
+        </w:rPr>
+        <w:t xml:space="preserve">[13] </w:t>
+      </w:r>
+      <w:r>
+        <w:rPr>
+          <w:lang w:eastAsia="en-US"/>
+        </w:rPr>
+        <w:t xml:space="preserve">Shahmoradi, L., Almasi, S., Ahmadi, H., Bashiri, A., Azadi, T., </w:t>
+      </w:r>
+      <w:proofErr w:type="spellStart"/>
+      <w:r>
+        <w:rPr>
+          <w:lang w:eastAsia="en-US"/>
+        </w:rPr>
+        <w:t>Mirbagherie</w:t>
+      </w:r>
+      <w:proofErr w:type="spellEnd"/>
+      <w:r>
+        <w:rPr>
+          <w:lang w:eastAsia="en-US"/>
+        </w:rPr>
+        <w:t xml:space="preserve">, A., Ansari, N.N. and </w:t>
+      </w:r>
+      <w:proofErr w:type="spellStart"/>
+      <w:r>
+        <w:rPr>
+          <w:lang w:eastAsia="en-US"/>
+        </w:rPr>
+        <w:t>Honarpishe</w:t>
+      </w:r>
+      <w:proofErr w:type="spellEnd"/>
+      <w:r>
+        <w:rPr>
+          <w:lang w:eastAsia="en-US"/>
+        </w:rPr>
+        <w:t>, R., 2021. Virtual reality games for rehabilitation of upper extremities in stroke patients. </w:t>
+      </w:r>
+      <w:r>
+        <w:rPr>
+          <w:i/>
+          <w:iCs/>
+          <w:lang w:eastAsia="en-US"/>
+        </w:rPr>
+        <w:t>Journal of bodywork and movement therapies</w:t>
+      </w:r>
+      <w:r>
+        <w:rPr>
+          <w:lang w:eastAsia="en-US"/>
+        </w:rPr>
+        <w:t>, </w:t>
+      </w:r>
+      <w:r>
+        <w:rPr>
+          <w:i/>
+          <w:iCs/>
+          <w:lang w:eastAsia="en-US"/>
+        </w:rPr>
+        <w:t>26</w:t>
+      </w:r>
+      <w:r>
+        <w:rPr>
+          <w:lang w:eastAsia="en-US"/>
+        </w:rPr>
+        <w:t>, pp.113-122.</w:t>
+      </w:r>
+    </w:p>
+    <w:p>
+      <w:pPr>
+        <w:rPr>
+          <w:lang w:eastAsia="en-US"/>
+        </w:rPr>
+      </w:pPr>
+    </w:p>
+    <w:p>
+      <w:pPr>
+        <w:rPr>
+          <w:lang w:eastAsia="en-US"/>
+        </w:rPr>
+      </w:pPr>
+      <w:r>
+        <w:rPr>
+          <w:lang w:eastAsia="en-US"/>
+        </w:rPr>
+        <w:lastRenderedPageBreak/>
+        <w:t xml:space="preserve">[14] </w:t>
+      </w:r>
+      <w:proofErr w:type="spellStart"/>
+      <w:r>
+        <w:rPr>
+          <w:lang w:eastAsia="en-US"/>
+        </w:rPr>
+        <w:t>Kempitiya</w:t>
+      </w:r>
+      <w:proofErr w:type="spellEnd"/>
+      <w:r>
+        <w:rPr>
+          <w:lang w:eastAsia="en-US"/>
+        </w:rPr>
+        <w:t xml:space="preserve">, T., De Silva, D., Rio, E., </w:t>
+      </w:r>
+      <w:proofErr w:type="spellStart"/>
+      <w:r>
+        <w:rPr>
+          <w:lang w:eastAsia="en-US"/>
+        </w:rPr>
+        <w:t>Skarbez</w:t>
+      </w:r>
+      <w:proofErr w:type="spellEnd"/>
+      <w:r>
+        <w:rPr>
+          <w:lang w:eastAsia="en-US"/>
+        </w:rPr>
+        <w:t>, R. and Alahakoon, D., 2022, July. Personalised physiotherapy rehabilitation using artificial intelligence and virtual reality gaming. In </w:t>
+      </w:r>
+      <w:r>
+        <w:rPr>
+          <w:i/>
+          <w:iCs/>
+          <w:lang w:eastAsia="en-US"/>
+        </w:rPr>
+        <w:t>2022 15th International Conference on Human System Interaction (HSI)</w:t>
+      </w:r>
+      <w:r>
+        <w:rPr>
+          <w:lang w:eastAsia="en-US"/>
+        </w:rPr>
+        <w:t> (pp. 1-6). IEEE.</w:t>
+      </w:r>
+    </w:p>
+    <w:p>
+      <w:pPr>
+        <w:rPr>
+          <w:lang w:eastAsia="en-US"/>
+        </w:rPr>
+      </w:pPr>
+    </w:p>
+    <w:p>
+      <w:pPr>
+        <w:rPr>
+          <w:lang w:val="en-US" w:eastAsia="en-US"/>
+        </w:rPr>
+      </w:pPr>
+      <w:r>
+        <w:rPr>
+          <w:lang w:eastAsia="en-US"/>
+        </w:rPr>
+        <w:t xml:space="preserve">[15] </w:t>
+      </w:r>
+      <w:r>
+        <w:rPr>
+          <w:lang w:eastAsia="en-US"/>
+        </w:rPr>
+        <w:t xml:space="preserve">Cordeiro </w:t>
+      </w:r>
+      <w:proofErr w:type="spellStart"/>
+      <w:r>
+        <w:rPr>
+          <w:lang w:eastAsia="en-US"/>
+        </w:rPr>
+        <w:t>d'Ornellas</w:t>
+      </w:r>
+      <w:proofErr w:type="spellEnd"/>
+      <w:r>
+        <w:rPr>
+          <w:lang w:eastAsia="en-US"/>
+        </w:rPr>
+        <w:t xml:space="preserve">, M., </w:t>
+      </w:r>
+      <w:proofErr w:type="spellStart"/>
+      <w:r>
+        <w:rPr>
+          <w:lang w:eastAsia="en-US"/>
+        </w:rPr>
+        <w:t>Cargnin</w:t>
+      </w:r>
+      <w:proofErr w:type="spellEnd"/>
+      <w:r>
+        <w:rPr>
+          <w:lang w:eastAsia="en-US"/>
+        </w:rPr>
+        <w:t>, D.J. and Cervi Prado, A.L., 2015. Evaluating the impact of player experience in the design of a serious game for upper extremity stroke rehabilitation. In </w:t>
+      </w:r>
+      <w:r>
+        <w:rPr>
+          <w:i/>
+          <w:iCs/>
+          <w:lang w:eastAsia="en-US"/>
+        </w:rPr>
+        <w:t>MEDINFO 2015: eHealth-enabled Health</w:t>
+      </w:r>
+      <w:r>
+        <w:rPr>
+          <w:lang w:eastAsia="en-US"/>
+        </w:rPr>
+        <w:t> (pp. 363-367). IOS Press.</w:t>
+      </w:r>
+    </w:p>
+    <w:p>
+      <w:pPr>
+        <w:rPr>
+          <w:lang w:eastAsia="en-US"/>
+        </w:rPr>
+      </w:pPr>
+    </w:p>
+    <w:p>
+      <w:pPr>
+        <w:rPr>
+          <w:lang w:eastAsia="en-US"/>
+        </w:rPr>
+      </w:pPr>
+      <w:r>
+        <w:rPr>
+          <w:lang w:eastAsia="en-US"/>
+        </w:rPr>
+        <w:t xml:space="preserve">[16] </w:t>
+      </w:r>
+      <w:r>
+        <w:rPr>
+          <w:lang w:eastAsia="en-US"/>
+        </w:rPr>
+        <w:t>Borghese, N.A., Pirovano, M., Mainetti, R. and Lanzi, P.L., 2012, September. An integrated low-cost system for at-home rehabilitation. In </w:t>
+      </w:r>
+      <w:r>
+        <w:rPr>
+          <w:i/>
+          <w:iCs/>
+          <w:lang w:eastAsia="en-US"/>
+        </w:rPr>
+        <w:t>2012 18th International conference on virtual systems and multimedia</w:t>
+      </w:r>
+      <w:r>
+        <w:rPr>
+          <w:lang w:eastAsia="en-US"/>
+        </w:rPr>
+        <w:t> (pp. 553-556). IEEE.</w:t>
+      </w:r>
+    </w:p>
+    <w:p>
+      <w:pPr>
+        <w:rPr>
+          <w:lang w:eastAsia="en-US"/>
+        </w:rPr>
+      </w:pPr>
+    </w:p>
+    <w:tbl>
+      <w:tblPr>
+        <w:tblW w:w="6564" w:type="dxa"/>
+        <w:shd w:val="clear" w:color="auto" w:fill="FFFFFF"/>
+        <w:tblCellMar>
+          <w:left w:w="0" w:type="dxa"/>
+          <w:right w:w="0" w:type="dxa"/>
+        </w:tblCellMar>
+        <w:tblLook w:val="04A0" w:firstRow="1" w:lastRow="0" w:firstColumn="1" w:lastColumn="0" w:noHBand="0" w:noVBand="1"/>
+      </w:tblPr>
+      <w:tblGrid>
+        <w:gridCol w:w="6564"/>
+      </w:tblGrid>
+      <w:tr>
+        <w:tc>
+          <w:tcPr>
+            <w:tcW w:w="0" w:type="auto"/>
+            <w:shd w:val="clear" w:color="auto" w:fill="FFFFFF"/>
+            <w:vAlign w:val="center"/>
+            <w:hideMark/>
+          </w:tcPr>
+          <w:p>
+            <w:pPr>
+              <w:rPr>
+                <w:lang w:eastAsia="en-US"/>
+              </w:rPr>
+            </w:pPr>
+          </w:p>
+        </w:tc>
+      </w:tr>
+    </w:tbl>
+    <w:p>
+      <w:pPr>
+        <w:rPr>
+          <w:lang w:eastAsia="en-US"/>
+        </w:rPr>
+      </w:pPr>
+      <w:r>
+        <w:rPr>
+          <w:lang w:eastAsia="en-US"/>
+        </w:rPr>
+        <w:t xml:space="preserve">[17] </w:t>
+      </w:r>
+      <w:proofErr w:type="spellStart"/>
+      <w:r>
+        <w:rPr>
+          <w:lang w:eastAsia="en-US"/>
+        </w:rPr>
+        <w:t>Alankus</w:t>
+      </w:r>
+      <w:proofErr w:type="spellEnd"/>
+      <w:r>
+        <w:rPr>
+          <w:lang w:eastAsia="en-US"/>
+        </w:rPr>
+        <w:t>, G., Lazar, A., May, M. and Kelleher, C., 2010, April. Towards customizable games for stroke rehabilitation. In </w:t>
+      </w:r>
+      <w:r>
+        <w:rPr>
+          <w:i/>
+          <w:iCs/>
+          <w:lang w:eastAsia="en-US"/>
+        </w:rPr>
+        <w:t>Proceedings of the SIGCHI conference on human factors in computing systems</w:t>
+      </w:r>
+      <w:r>
+        <w:rPr>
+          <w:lang w:eastAsia="en-US"/>
+        </w:rPr>
+        <w:t> (pp. 2113-2122).</w:t>
+      </w:r>
+    </w:p>
+    <w:p>
+      <w:pPr>
+        <w:rPr>
+          <w:lang w:eastAsia="en-US"/>
+        </w:rPr>
+      </w:pPr>
+    </w:p>
+    <w:p>
+      <w:pPr>
+        <w:rPr>
+          <w:lang w:eastAsia="en-US"/>
+        </w:rPr>
+      </w:pPr>
+      <w:r>
+        <w:rPr>
+          <w:lang w:eastAsia="en-US"/>
+        </w:rPr>
+        <w:t xml:space="preserve">[18] </w:t>
+      </w:r>
+      <w:r>
+        <w:rPr>
+          <w:lang w:eastAsia="en-US"/>
+        </w:rPr>
+        <w:t xml:space="preserve">Tamayo-Serrano, P., </w:t>
+      </w:r>
+      <w:proofErr w:type="spellStart"/>
+      <w:r>
+        <w:rPr>
+          <w:lang w:eastAsia="en-US"/>
+        </w:rPr>
+        <w:t>Garbaya</w:t>
+      </w:r>
+      <w:proofErr w:type="spellEnd"/>
+      <w:r>
+        <w:rPr>
+          <w:lang w:eastAsia="en-US"/>
+        </w:rPr>
+        <w:t>, S. and Blazevic, P., 2018. Gamified in-home rehabilitation for stroke survivors: analytical review. </w:t>
+      </w:r>
+      <w:r>
+        <w:rPr>
+          <w:i/>
+          <w:iCs/>
+          <w:lang w:eastAsia="en-US"/>
+        </w:rPr>
+        <w:t>International Journal of Serious Games</w:t>
+      </w:r>
+      <w:r>
+        <w:rPr>
+          <w:lang w:eastAsia="en-US"/>
+        </w:rPr>
+        <w:t>, </w:t>
+      </w:r>
+      <w:r>
+        <w:rPr>
+          <w:i/>
+          <w:iCs/>
+          <w:lang w:eastAsia="en-US"/>
+        </w:rPr>
+        <w:t>5</w:t>
+      </w:r>
+      <w:r>
+        <w:rPr>
+          <w:lang w:eastAsia="en-US"/>
+        </w:rPr>
+        <w:t>(1), pp.2384-8766.</w:t>
+      </w:r>
+    </w:p>
+    <w:p>
+      <w:pPr>
+        <w:rPr>
+          <w:lang w:eastAsia="en-US"/>
+        </w:rPr>
+      </w:pPr>
+    </w:p>
+    <w:p>
+      <w:pPr>
+        <w:rPr>
+          <w:lang w:eastAsia="en-US"/>
+        </w:rPr>
+      </w:pPr>
+      <w:r>
+        <w:rPr>
+          <w:lang w:eastAsia="en-US"/>
+        </w:rPr>
+        <w:t xml:space="preserve">[19] </w:t>
+      </w:r>
+      <w:r>
+        <w:rPr>
+          <w:lang w:eastAsia="en-US"/>
+        </w:rPr>
+        <w:t xml:space="preserve">Toledo-Delgado, P., PadrÃ³n, M., Santos, E. and </w:t>
+      </w:r>
+      <w:proofErr w:type="spellStart"/>
+      <w:r>
+        <w:rPr>
+          <w:lang w:eastAsia="en-US"/>
+        </w:rPr>
+        <w:t>Cairos</w:t>
+      </w:r>
+      <w:proofErr w:type="spellEnd"/>
+      <w:r>
+        <w:rPr>
+          <w:lang w:eastAsia="en-US"/>
+        </w:rPr>
+        <w:t>, M., 2013. Including gamification techniques in the design of TANGO: H platform. </w:t>
+      </w:r>
+      <w:proofErr w:type="spellStart"/>
+      <w:r>
+        <w:rPr>
+          <w:i/>
+          <w:iCs/>
+          <w:lang w:eastAsia="en-US"/>
+        </w:rPr>
+        <w:t>Jurnal</w:t>
+      </w:r>
+      <w:proofErr w:type="spellEnd"/>
+      <w:r>
+        <w:rPr>
+          <w:i/>
+          <w:iCs/>
+          <w:lang w:eastAsia="en-US"/>
+        </w:rPr>
+        <w:t xml:space="preserve"> </w:t>
+      </w:r>
+      <w:proofErr w:type="spellStart"/>
+      <w:r>
+        <w:rPr>
+          <w:i/>
+          <w:iCs/>
+          <w:lang w:eastAsia="en-US"/>
+        </w:rPr>
+        <w:t>Teknologi</w:t>
+      </w:r>
+      <w:proofErr w:type="spellEnd"/>
+      <w:r>
+        <w:rPr>
+          <w:lang w:eastAsia="en-US"/>
+        </w:rPr>
+        <w:t>, </w:t>
+      </w:r>
+      <w:r>
+        <w:rPr>
+          <w:i/>
+          <w:iCs/>
+          <w:lang w:eastAsia="en-US"/>
+        </w:rPr>
+        <w:t>63</w:t>
+      </w:r>
+      <w:r>
+        <w:rPr>
+          <w:lang w:eastAsia="en-US"/>
+        </w:rPr>
+        <w:t>(3).</w:t>
+      </w:r>
+    </w:p>
+    <w:p>
+      <w:pPr>
+        <w:rPr>
+          <w:lang w:eastAsia="en-US"/>
+        </w:rPr>
+      </w:pPr>
+    </w:p>
+    <w:p>
+      <w:pPr>
+        <w:rPr>
+          <w:lang w:eastAsia="en-US"/>
+        </w:rPr>
+      </w:pPr>
+      <w:r>
+        <w:rPr>
+          <w:lang w:eastAsia="en-US"/>
+        </w:rPr>
+        <w:t xml:space="preserve">[20] </w:t>
+      </w:r>
+      <w:r>
+        <w:rPr>
+          <w:lang w:eastAsia="en-US"/>
+        </w:rPr>
+        <w:t xml:space="preserve">Gelineau, A., </w:t>
+      </w:r>
+      <w:proofErr w:type="spellStart"/>
+      <w:r>
+        <w:rPr>
+          <w:lang w:eastAsia="en-US"/>
+        </w:rPr>
+        <w:t>Perrochon</w:t>
+      </w:r>
+      <w:proofErr w:type="spellEnd"/>
+      <w:r>
+        <w:rPr>
+          <w:lang w:eastAsia="en-US"/>
+        </w:rPr>
+        <w:t xml:space="preserve">, A., </w:t>
+      </w:r>
+      <w:proofErr w:type="spellStart"/>
+      <w:r>
+        <w:rPr>
+          <w:lang w:eastAsia="en-US"/>
+        </w:rPr>
+        <w:t>Daviet</w:t>
+      </w:r>
+      <w:proofErr w:type="spellEnd"/>
+      <w:r>
+        <w:rPr>
+          <w:lang w:eastAsia="en-US"/>
+        </w:rPr>
+        <w:t xml:space="preserve">, J.C. and </w:t>
+      </w:r>
+      <w:proofErr w:type="spellStart"/>
+      <w:r>
+        <w:rPr>
+          <w:lang w:eastAsia="en-US"/>
+        </w:rPr>
+        <w:t>Mandigout</w:t>
+      </w:r>
+      <w:proofErr w:type="spellEnd"/>
+      <w:r>
+        <w:rPr>
+          <w:lang w:eastAsia="en-US"/>
+        </w:rPr>
+        <w:t>, S., 2022. Compliance with Upper Limb Home-Based Exergaming Interventions for Stroke Patients: A Narrative Review. </w:t>
+      </w:r>
+      <w:r>
+        <w:rPr>
+          <w:i/>
+          <w:iCs/>
+          <w:lang w:eastAsia="en-US"/>
+        </w:rPr>
+        <w:t>Journal of rehabilitation medicine</w:t>
+      </w:r>
+      <w:r>
+        <w:rPr>
+          <w:lang w:eastAsia="en-US"/>
+        </w:rPr>
+        <w:t>, </w:t>
+      </w:r>
+      <w:r>
+        <w:rPr>
+          <w:i/>
+          <w:iCs/>
+          <w:lang w:eastAsia="en-US"/>
+        </w:rPr>
+        <w:t>54</w:t>
+      </w:r>
+      <w:r>
+        <w:rPr>
+          <w:lang w:eastAsia="en-US"/>
+        </w:rPr>
+        <w:t>.</w:t>
+      </w:r>
+    </w:p>
+    <w:p>
+      <w:pPr>
+        <w:rPr>
+          <w:lang w:eastAsia="en-US"/>
+        </w:rPr>
+      </w:pPr>
     </w:p>
     <w:p>
       <w:pPr>
@@ -12935,13 +16200,7 @@
         <w:rPr>
           <w:lang w:eastAsia="en-US"/>
         </w:rPr>
-        <w:t xml:space="preserve"> (Accessed: 10/10/2024)</w:t>
-      </w:r>
-      <w:r>
-        <w:rPr>
-          <w:lang w:eastAsia="en-US"/>
-        </w:rPr>
-        <w:t xml:space="preserve"> </w:t>
+        <w:t xml:space="preserve"> (Accessed: 10/10/2024) </w:t>
       </w:r>
     </w:p>
     <w:p>
@@ -13029,7 +16288,22 @@
         <w:rPr>
           <w:lang w:eastAsia="en-US"/>
         </w:rPr>
-        <w:t>Doumas, I., Everard, G., Dehem, S. and Lejeune, T., 2021. Serious games for upper limb rehabilitation after stroke: a meta-analysis. </w:t>
+        <w:lastRenderedPageBreak/>
+        <w:t xml:space="preserve">Doumas, I., Everard, G., </w:t>
+      </w:r>
+      <w:proofErr w:type="spellStart"/>
+      <w:r>
+        <w:rPr>
+          <w:lang w:eastAsia="en-US"/>
+        </w:rPr>
+        <w:t>Dehem</w:t>
+      </w:r>
+      <w:proofErr w:type="spellEnd"/>
+      <w:r>
+        <w:rPr>
+          <w:lang w:eastAsia="en-US"/>
+        </w:rPr>
+        <w:t>, S. and Lejeune, T., 2021. Serious games for upper limb rehabilitation after stroke: a meta-analysis. </w:t>
       </w:r>
       <w:r>
         <w:rPr>
@@ -13037,55 +16311,127 @@
           <w:iCs/>
           <w:lang w:eastAsia="en-US"/>
         </w:rPr>
-        <w:t>Journal of neuroengineering and rehabilitation</w:t>
-      </w:r>
-      <w:r>
-        <w:rPr>
-          <w:lang w:eastAsia="en-US"/>
-        </w:rPr>
-        <w:t>, </w:t>
-      </w:r>
+        <w:t xml:space="preserve">Journal of </w:t>
+      </w:r>
+      <w:proofErr w:type="spellStart"/>
       <w:r>
         <w:rPr>
           <w:i/>
           <w:iCs/>
           <w:lang w:eastAsia="en-US"/>
         </w:rPr>
-        <w:t>18</w:t>
-      </w:r>
-      <w:r>
-        <w:rPr>
-          <w:lang w:eastAsia="en-US"/>
-        </w:rPr>
-        <w:t>, pp.1-16.</w:t>
-      </w:r>
-    </w:p>
-    <w:p>
-      <w:pPr>
-        <w:rPr>
-          <w:lang w:eastAsia="en-US"/>
-        </w:rPr>
-      </w:pPr>
-    </w:p>
-    <w:p>
-      <w:pPr>
-        <w:rPr>
-          <w:lang w:eastAsia="en-US"/>
-        </w:rPr>
-      </w:pPr>
-      <w:r>
-        <w:rPr>
-          <w:lang w:eastAsia="en-US"/>
-        </w:rPr>
-        <w:t>Triandafilou, K.M., Tsoupikova, D., Barry, A.J., Thielbar, K.N., Stoykov, N. and Kamper, D.G., 2018. Development of a 3D, networked multi-user virtual reality environment for home therapy after stroke. </w:t>
-      </w:r>
+        <w:t>neuroengineering</w:t>
+      </w:r>
+      <w:proofErr w:type="spellEnd"/>
       <w:r>
         <w:rPr>
           <w:i/>
           <w:iCs/>
           <w:lang w:eastAsia="en-US"/>
         </w:rPr>
-        <w:t>Journal of neuroengineering and rehabilitation</w:t>
+        <w:t xml:space="preserve"> and rehabilitation</w:t>
+      </w:r>
+      <w:r>
+        <w:rPr>
+          <w:lang w:eastAsia="en-US"/>
+        </w:rPr>
+        <w:t>, </w:t>
+      </w:r>
+      <w:r>
+        <w:rPr>
+          <w:i/>
+          <w:iCs/>
+          <w:lang w:eastAsia="en-US"/>
+        </w:rPr>
+        <w:t>18</w:t>
+      </w:r>
+      <w:r>
+        <w:rPr>
+          <w:lang w:eastAsia="en-US"/>
+        </w:rPr>
+        <w:t>, pp.1-16.</w:t>
+      </w:r>
+    </w:p>
+    <w:p>
+      <w:pPr>
+        <w:rPr>
+          <w:lang w:eastAsia="en-US"/>
+        </w:rPr>
+      </w:pPr>
+    </w:p>
+    <w:p>
+      <w:pPr>
+        <w:rPr>
+          <w:lang w:eastAsia="en-US"/>
+        </w:rPr>
+      </w:pPr>
+      <w:proofErr w:type="spellStart"/>
+      <w:r>
+        <w:rPr>
+          <w:lang w:eastAsia="en-US"/>
+        </w:rPr>
+        <w:t>Triandafilou</w:t>
+      </w:r>
+      <w:proofErr w:type="spellEnd"/>
+      <w:r>
+        <w:rPr>
+          <w:lang w:eastAsia="en-US"/>
+        </w:rPr>
+        <w:t xml:space="preserve">, K.M., </w:t>
+      </w:r>
+      <w:proofErr w:type="spellStart"/>
+      <w:r>
+        <w:rPr>
+          <w:lang w:eastAsia="en-US"/>
+        </w:rPr>
+        <w:t>Tsoupikova</w:t>
+      </w:r>
+      <w:proofErr w:type="spellEnd"/>
+      <w:r>
+        <w:rPr>
+          <w:lang w:eastAsia="en-US"/>
+        </w:rPr>
+        <w:t xml:space="preserve">, D., Barry, A.J., Thielbar, K.N., </w:t>
+      </w:r>
+      <w:proofErr w:type="spellStart"/>
+      <w:r>
+        <w:rPr>
+          <w:lang w:eastAsia="en-US"/>
+        </w:rPr>
+        <w:t>Stoykov</w:t>
+      </w:r>
+      <w:proofErr w:type="spellEnd"/>
+      <w:r>
+        <w:rPr>
+          <w:lang w:eastAsia="en-US"/>
+        </w:rPr>
+        <w:t>, N. and Kamper, D.G., 2018. Development of a 3D, networked multi-user virtual reality environment for home therapy after stroke. </w:t>
+      </w:r>
+      <w:r>
+        <w:rPr>
+          <w:i/>
+          <w:iCs/>
+          <w:lang w:eastAsia="en-US"/>
+        </w:rPr>
+        <w:t xml:space="preserve">Journal of </w:t>
+      </w:r>
+      <w:proofErr w:type="spellStart"/>
+      <w:r>
+        <w:rPr>
+          <w:i/>
+          <w:iCs/>
+          <w:lang w:eastAsia="en-US"/>
+        </w:rPr>
+        <w:t>neuroengineering</w:t>
+      </w:r>
+      <w:proofErr w:type="spellEnd"/>
+      <w:r>
+        <w:rPr>
+          <w:i/>
+          <w:iCs/>
+          <w:lang w:eastAsia="en-US"/>
+        </w:rPr>
+        <w:t xml:space="preserve"> and rehabilitation</w:t>
       </w:r>
       <w:r>
         <w:rPr>
@@ -13208,7 +16554,21 @@
         <w:rPr>
           <w:lang w:eastAsia="en-US"/>
         </w:rPr>
-        <w:t xml:space="preserve">What is a PICOC? » CEBMa [WWW Document], n.d. URL </w:t>
+        <w:t xml:space="preserve">What is a PICOC? » </w:t>
+      </w:r>
+      <w:proofErr w:type="spellStart"/>
+      <w:r>
+        <w:rPr>
+          <w:lang w:eastAsia="en-US"/>
+        </w:rPr>
+        <w:t>CEBMa</w:t>
+      </w:r>
+      <w:proofErr w:type="spellEnd"/>
+      <w:r>
+        <w:rPr>
+          <w:lang w:eastAsia="en-US"/>
+        </w:rPr>
+        <w:t xml:space="preserve"> [WWW Document], n.d. URL </w:t>
       </w:r>
       <w:hyperlink r:id="rId16" w:history="1">
         <w:r>
@@ -17027,7 +20387,6 @@
     <w:next w:val="Normal"/>
     <w:link w:val="Heading5Char"/>
     <w:uiPriority w:val="9"/>
-    <w:semiHidden/>
     <w:unhideWhenUsed/>
     <w:qFormat/>
     <w:rsid w:val="002A2152"/>
@@ -17157,7 +20516,6 @@
   <w:style w:type="character" w:default="1" w:styleId="DefaultParagraphFont">
     <w:name w:val="Default Paragraph Font"/>
     <w:uiPriority w:val="1"/>
-    <w:semiHidden/>
     <w:unhideWhenUsed/>
   </w:style>
   <w:style w:type="table" w:default="1" w:styleId="TableNormal">
@@ -17436,7 +20794,6 @@
     <w:basedOn w:val="DefaultParagraphFont"/>
     <w:link w:val="Heading5"/>
     <w:uiPriority w:val="9"/>
-    <w:semiHidden/>
     <w:rsid w:val="002A2152"/>
     <w:rPr>
       <w:rFonts w:asciiTheme="majorHAnsi" w:eastAsiaTheme="majorEastAsia" w:hAnsiTheme="majorHAnsi" w:cstheme="majorBidi"/>
@@ -17859,6 +21216,7 @@
     <w:rsid w:val="000A4091"/>
     <w:rsid w:val="000B5CDB"/>
     <w:rsid w:val="000E01C3"/>
+    <w:rsid w:val="000E551F"/>
     <w:rsid w:val="00182DFA"/>
     <w:rsid w:val="001F2BBF"/>
     <w:rsid w:val="0021275B"/>
@@ -17867,10 +21225,14 @@
     <w:rsid w:val="00221910"/>
     <w:rsid w:val="0022314A"/>
     <w:rsid w:val="002725E9"/>
+    <w:rsid w:val="0028587F"/>
     <w:rsid w:val="00291C03"/>
     <w:rsid w:val="003635C8"/>
     <w:rsid w:val="0039798E"/>
+    <w:rsid w:val="003D262E"/>
     <w:rsid w:val="003D385F"/>
+    <w:rsid w:val="00487D0E"/>
+    <w:rsid w:val="004E4D90"/>
     <w:rsid w:val="00562474"/>
     <w:rsid w:val="00572673"/>
     <w:rsid w:val="005808AB"/>
@@ -17879,6 +21241,7 @@
     <w:rsid w:val="00590E94"/>
     <w:rsid w:val="005C4EDA"/>
     <w:rsid w:val="005F0FE3"/>
+    <w:rsid w:val="005F499C"/>
     <w:rsid w:val="00694D71"/>
     <w:rsid w:val="006973F6"/>
     <w:rsid w:val="006E701F"/>
@@ -17894,6 +21257,7 @@
     <w:rsid w:val="00844A7E"/>
     <w:rsid w:val="00864361"/>
     <w:rsid w:val="00874914"/>
+    <w:rsid w:val="009311F0"/>
     <w:rsid w:val="00933D4D"/>
     <w:rsid w:val="00952E38"/>
     <w:rsid w:val="00964AAE"/>
@@ -17905,6 +21269,7 @@
     <w:rsid w:val="00AA6207"/>
     <w:rsid w:val="00AB32CB"/>
     <w:rsid w:val="00AD22DC"/>
+    <w:rsid w:val="00AD69CD"/>
     <w:rsid w:val="00B00D9D"/>
     <w:rsid w:val="00B622EB"/>
     <w:rsid w:val="00B64001"/>
@@ -17920,6 +21285,7 @@
     <w:rsid w:val="00E248B4"/>
     <w:rsid w:val="00E25F44"/>
     <w:rsid w:val="00E66E7A"/>
+    <w:rsid w:val="00E97711"/>
     <w:rsid w:val="00EB24DF"/>
     <w:rsid w:val="00EC2636"/>
     <w:rsid w:val="00ED0D04"/>

</xml_diff>

<commit_message>
All screened literature has been referenced
Just need to finish the digital application to enhance upper limb movement

in particular looking at the movements identified by Improving the Motivation and Participation of Elderly Patients in Rehabilitation Program Through Social Games
</commit_message>
<xml_diff>
--- a/Project Writing/Gamifying Movements Benificial For UL Stroke Rehabilitation.docx
+++ b/Project Writing/Gamifying Movements Benificial For UL Stroke Rehabilitation.docx
@@ -4639,7 +4639,19 @@
         <w:rPr>
           <w:lang w:eastAsia="en-US"/>
         </w:rPr>
-        <w:t>After the second cycle a pilot test will be conducted and the third cycle will address issues found.</w:t>
+        <w:t xml:space="preserve">After the second cycle a pilot test will be </w:t>
+      </w:r>
+      <w:r>
+        <w:rPr>
+          <w:lang w:eastAsia="en-US"/>
+        </w:rPr>
+        <w:t>conducted,</w:t>
+      </w:r>
+      <w:r>
+        <w:rPr>
+          <w:lang w:eastAsia="en-US"/>
+        </w:rPr>
+        <w:t xml:space="preserve"> and the third cycle will address issues found.</w:t>
       </w:r>
     </w:p>
     <w:p>
@@ -6650,7 +6662,13 @@
               <w:rPr>
                 <w:lang w:eastAsia="en-US"/>
               </w:rPr>
-              <w:t>Github source control and computer transport bag</w:t>
+              <w:t>GitHub</w:t>
+            </w:r>
+            <w:r>
+              <w:rPr>
+                <w:lang w:eastAsia="en-US"/>
+              </w:rPr>
+              <w:t xml:space="preserve"> source control and computer transport bag</w:t>
             </w:r>
           </w:p>
           <w:p>
@@ -7780,7 +7798,19 @@
         <w:rPr>
           <w:lang w:eastAsia="en-US"/>
         </w:rPr>
-        <w:t>set of playtests. The first playtest in particular uncovered a negative response to the environment created. With testers reporting of an uncanny valley feeling. After receiving this feedback Day</w:t>
+        <w:t xml:space="preserve">set of playtests. The first playtest </w:t>
+      </w:r>
+      <w:r>
+        <w:rPr>
+          <w:lang w:eastAsia="en-US"/>
+        </w:rPr>
+        <w:t>uncovered</w:t>
+      </w:r>
+      <w:r>
+        <w:rPr>
+          <w:lang w:eastAsia="en-US"/>
+        </w:rPr>
+        <w:t xml:space="preserve"> a negative response to the environment created. With testers reporting of an uncanny valley feeling. After receiving this feedback Day</w:t>
       </w:r>
       <w:r>
         <w:rPr>
@@ -7920,7 +7950,19 @@
         <w:rPr>
           <w:lang w:val="en-US" w:eastAsia="en-US"/>
         </w:rPr>
-        <w:t xml:space="preserve">This report will investigate previous gamified therapies, their methods and their effectiveness. This information will be crucial to the design of the artefact. </w:t>
+        <w:t xml:space="preserve">This report will investigate previous gamified therapies, their </w:t>
+      </w:r>
+      <w:r>
+        <w:rPr>
+          <w:lang w:val="en-US" w:eastAsia="en-US"/>
+        </w:rPr>
+        <w:t>methods,</w:t>
+      </w:r>
+      <w:r>
+        <w:rPr>
+          <w:lang w:val="en-US" w:eastAsia="en-US"/>
+        </w:rPr>
+        <w:t xml:space="preserve"> and their effectiveness. This information will be crucial to the design of the artefact. </w:t>
       </w:r>
     </w:p>
     <w:p>
@@ -12232,7 +12274,7 @@
         <w:rPr>
           <w:lang w:val="en-US" w:eastAsia="en-US"/>
         </w:rPr>
-        <w:t xml:space="preserve">From the literatures retrieved the following themes were extracted… </w:t>
+        <w:t>The following themes were extracted from the literatures…</w:t>
       </w:r>
     </w:p>
     <w:tbl>
@@ -12354,7 +12396,19 @@
               <w:rPr>
                 <w:lang w:val="en-US" w:eastAsia="en-US"/>
               </w:rPr>
-              <w:t xml:space="preserve">The goal of this project is twofold, to create a therapy application where the user performs an adequate amount of movement while experiencing more motivation to do so. Knowing what game elements users respond well to will be important in creating an experience that users enjoy more than non game therapies. </w:t>
+              <w:t xml:space="preserve">The goal of this project is twofold, to create a therapy application where the user performs an adequate amount of movement while experiencing more motivation to do so. Knowing what game elements users respond well to will be important in creating an experience that users enjoy more than </w:t>
+            </w:r>
+            <w:r>
+              <w:rPr>
+                <w:lang w:val="en-US" w:eastAsia="en-US"/>
+              </w:rPr>
+              <w:t>non-game</w:t>
+            </w:r>
+            <w:r>
+              <w:rPr>
+                <w:lang w:val="en-US" w:eastAsia="en-US"/>
+              </w:rPr>
+              <w:t xml:space="preserve"> therapies. </w:t>
             </w:r>
           </w:p>
         </w:tc>
@@ -12652,12 +12706,36 @@
         <w:rPr>
           <w:lang w:val="en-US" w:eastAsia="en-US"/>
         </w:rPr>
-        <w:t xml:space="preserve">(Guo, 2024) discusses gamification and how it can be used to create a gamified learning experience. It is stated that the process of gamification is not a process of injecting game elements to the target context but instead requires systematic thinking to design game elements which </w:t>
+        <w:t xml:space="preserve">(Guo, 2024) discusses gamification and how it can be </w:t>
       </w:r>
       <w:r>
         <w:rPr>
           <w:lang w:val="en-US" w:eastAsia="en-US"/>
         </w:rPr>
+        <w:t>employed</w:t>
+      </w:r>
+      <w:r>
+        <w:rPr>
+          <w:lang w:val="en-US" w:eastAsia="en-US"/>
+        </w:rPr>
+        <w:t xml:space="preserve"> to create a gamified learning experience. </w:t>
+      </w:r>
+      <w:r>
+        <w:rPr>
+          <w:lang w:val="en-US" w:eastAsia="en-US"/>
+        </w:rPr>
+        <w:t>T</w:t>
+      </w:r>
+      <w:r>
+        <w:rPr>
+          <w:lang w:val="en-US" w:eastAsia="en-US"/>
+        </w:rPr>
+        <w:t xml:space="preserve">he process of gamification is not a process of injecting game elements to the target context but instead requires systematic thinking to design game elements which </w:t>
+      </w:r>
+      <w:r>
+        <w:rPr>
+          <w:lang w:val="en-US" w:eastAsia="en-US"/>
+        </w:rPr>
         <w:t>help enhance and achieve the design goals (Guo, 2024).</w:t>
       </w:r>
     </w:p>
@@ -12678,12 +12756,36 @@
         <w:rPr>
           <w:lang w:val="en-US" w:eastAsia="en-US"/>
         </w:rPr>
-        <w:t>The FRAGGLE framework, as presented by (Guo, 2024), is used to design the game which includes 4 iterative phases. A declaration phase where learning resources and teaching methodologies are reviewed to create different learning objectives. A Creation phase where the game elements such as mechanics and user interactions are designed. An Execution phase where the game prototype is implemented and finally a learning phase which includes product evaluation and test and feedback data collection. (</w:t>
+        <w:t>The FRAGGLE framework, as presented by (Guo, 2024), is u</w:t>
       </w:r>
       <w:r>
         <w:rPr>
           <w:lang w:val="en-US" w:eastAsia="en-US"/>
         </w:rPr>
+        <w:t>tilized</w:t>
+      </w:r>
+      <w:r>
+        <w:rPr>
+          <w:lang w:val="en-US" w:eastAsia="en-US"/>
+        </w:rPr>
+        <w:t xml:space="preserve"> to design the game which includes </w:t>
+      </w:r>
+      <w:r>
+        <w:rPr>
+          <w:lang w:val="en-US" w:eastAsia="en-US"/>
+        </w:rPr>
+        <w:t>four</w:t>
+      </w:r>
+      <w:r>
+        <w:rPr>
+          <w:lang w:val="en-US" w:eastAsia="en-US"/>
+        </w:rPr>
+        <w:t xml:space="preserve"> iterative phases. A declaration phase where learning resources and teaching methodologies are reviewed to create different learning objectives. A Creation phase where the game elements such as mechanics and user interactions are designed. An Execution phase where the game prototype is implemented and finally a learning phase which includes product evaluation and test and feedback data collection. (</w:t>
+      </w:r>
+      <w:r>
+        <w:rPr>
+          <w:lang w:val="en-US" w:eastAsia="en-US"/>
+        </w:rPr>
         <w:t xml:space="preserve">Guo, 2024) uses this framework and was able to design the product and produce an MVP ready for user testing. </w:t>
       </w:r>
     </w:p>
@@ -12733,7 +12835,7 @@
         <w:rPr>
           <w:lang w:val="en-US" w:eastAsia="en-US"/>
         </w:rPr>
-        <w:t>Meaningful play is described as the ability for the player to perceive the immediate effects of his/her actions which must have an impact in the game at some point in the future. (</w:t>
+        <w:t>(</w:t>
       </w:r>
       <w:r>
         <w:rPr>
@@ -12745,13 +12847,19 @@
         <w:rPr>
           <w:lang w:val="en-US" w:eastAsia="en-US"/>
         </w:rPr>
-        <w:t xml:space="preserve"> et l, 2018</w:t>
+        <w:t xml:space="preserve"> et l, 2018)</w:t>
       </w:r>
       <w:r>
         <w:rPr>
           <w:lang w:val="en-US" w:eastAsia="en-US"/>
         </w:rPr>
-        <w:t>)</w:t>
+        <w:t xml:space="preserve"> describes </w:t>
+      </w:r>
+      <w:r>
+        <w:rPr>
+          <w:lang w:val="en-US" w:eastAsia="en-US"/>
+        </w:rPr>
+        <w:t>Meaningful play as the ability for the player to perceive the immediate effects of his/her actions which must have an impact in the game at some point in the future</w:t>
       </w:r>
       <w:r>
         <w:rPr>
@@ -12822,7 +12930,19 @@
         <w:rPr>
           <w:lang w:val="en-US" w:eastAsia="en-US"/>
         </w:rPr>
-        <w:t xml:space="preserve">This feedback can be used to guide the player into taking the correct action, and discourage them from taking incorrect actions. </w:t>
+        <w:t xml:space="preserve">This feedback can be used to guide the player into taking the correct </w:t>
+      </w:r>
+      <w:r>
+        <w:rPr>
+          <w:lang w:val="en-US" w:eastAsia="en-US"/>
+        </w:rPr>
+        <w:t>action and</w:t>
+      </w:r>
+      <w:r>
+        <w:rPr>
+          <w:lang w:val="en-US" w:eastAsia="en-US"/>
+        </w:rPr>
+        <w:t xml:space="preserve"> discourage them from taking incorrect actions. </w:t>
       </w:r>
       <w:r>
         <w:rPr>
@@ -13038,27 +13158,51 @@
         <w:rPr>
           <w:lang w:val="en-US" w:eastAsia="en-US"/>
         </w:rPr>
-        <w:t>. Of the study’s included in the review only 7% used social interaction to increase the effectiveness of the therapy.</w:t>
-      </w:r>
-    </w:p>
-    <w:p>
-      <w:pPr>
+        <w:t xml:space="preserve">. Of the </w:t>
+      </w:r>
+      <w:r>
         <w:rPr>
           <w:lang w:val="en-US" w:eastAsia="en-US"/>
         </w:rPr>
-      </w:pPr>
-    </w:p>
-    <w:p>
-      <w:pPr>
-        <w:rPr>
-          <w:lang w:eastAsia="en-US"/>
-        </w:rPr>
-      </w:pPr>
+        <w:t>studies</w:t>
+      </w:r>
       <w:r>
         <w:rPr>
           <w:lang w:val="en-US" w:eastAsia="en-US"/>
         </w:rPr>
-        <w:t xml:space="preserve">Literatures which have used social interaction include: Towards Customizable Games for Stroke Rehabilitation and </w:t>
+        <w:t xml:space="preserve"> included in the review only 7% used social interaction to increase the effectiveness of the therapy.</w:t>
+      </w:r>
+    </w:p>
+    <w:p>
+      <w:pPr>
+        <w:rPr>
+          <w:lang w:val="en-US" w:eastAsia="en-US"/>
+        </w:rPr>
+      </w:pPr>
+    </w:p>
+    <w:p>
+      <w:pPr>
+        <w:rPr>
+          <w:lang w:eastAsia="en-US"/>
+        </w:rPr>
+      </w:pPr>
+      <w:r>
+        <w:rPr>
+          <w:lang w:val="en-US" w:eastAsia="en-US"/>
+        </w:rPr>
+        <w:t xml:space="preserve">Literatures which have used social interaction </w:t>
+      </w:r>
+      <w:r>
+        <w:rPr>
+          <w:lang w:val="en-US" w:eastAsia="en-US"/>
+        </w:rPr>
+        <w:t>include</w:t>
+      </w:r>
+      <w:r>
+        <w:rPr>
+          <w:lang w:val="en-US" w:eastAsia="en-US"/>
+        </w:rPr>
+        <w:t xml:space="preserve"> Towards Customizable Games for Stroke Rehabilitation and </w:t>
       </w:r>
       <w:r>
         <w:rPr>
@@ -13108,6 +13252,69 @@
         </w:rPr>
         <w:t>These literatures will be reviewed under 4.5.5 Multiplayer Games for Stroke Rehabilitation</w:t>
       </w:r>
+      <w:r>
+        <w:rPr>
+          <w:lang w:eastAsia="en-US"/>
+        </w:rPr>
+        <w:t>.</w:t>
+      </w:r>
+    </w:p>
+    <w:p>
+      <w:pPr>
+        <w:tabs>
+          <w:tab w:val="left" w:pos="7576"/>
+        </w:tabs>
+        <w:rPr>
+          <w:lang w:eastAsia="en-US"/>
+        </w:rPr>
+      </w:pPr>
+      <w:r>
+        <w:rPr>
+          <w:lang w:eastAsia="en-US"/>
+        </w:rPr>
+        <w:tab/>
+      </w:r>
+    </w:p>
+    <w:p>
+      <w:r>
+        <w:rPr>
+          <w:lang w:eastAsia="en-US"/>
+        </w:rPr>
+        <w:t xml:space="preserve">When talking about gamification </w:t>
+      </w:r>
+      <w:r>
+        <w:t>(</w:t>
+      </w:r>
+      <w:r>
+        <w:rPr>
+          <w:lang w:eastAsia="en-US"/>
+        </w:rPr>
+        <w:t>Toledo-Delgado</w:t>
+      </w:r>
+      <w:r>
+        <w:rPr>
+          <w:lang w:eastAsia="en-US"/>
+        </w:rPr>
+        <w:t xml:space="preserve"> et al, 2013: 2)</w:t>
+      </w:r>
+      <w:r>
+        <w:t xml:space="preserve"> states “</w:t>
+      </w:r>
+      <w:r>
+        <w:t>Gamification works to satisfy some of the most fundamental human desires</w:t>
+      </w:r>
+      <w:r>
+        <w:t xml:space="preserve">”. One interesting desire identified was the </w:t>
+      </w:r>
+      <w:r>
+        <w:t xml:space="preserve">desire for self-expression. Social interaction may work to boost this desire and make it more alluring to be able to customize an </w:t>
+      </w:r>
+      <w:r>
+        <w:t>in-game</w:t>
+      </w:r>
+      <w:r>
+        <w:t xml:space="preserve"> avatar. </w:t>
+      </w:r>
     </w:p>
     <w:p>
       <w:pPr>
@@ -13185,19 +13392,32 @@
         <w:rPr>
           <w:lang w:val="en-US" w:eastAsia="en-US"/>
         </w:rPr>
-        <w:t xml:space="preserve">) state that older patients may struggle with learning complex interfaces and there is no guarantee that post stroke survivors will be able to effectively use the hardware should it be too complex. </w:t>
-      </w:r>
-    </w:p>
-    <w:p>
-      <w:pPr>
+        <w:t>) state</w:t>
+      </w:r>
+      <w:r>
         <w:rPr>
           <w:lang w:val="en-US" w:eastAsia="en-US"/>
         </w:rPr>
-      </w:pPr>
+        <w:t>s</w:t>
+      </w:r>
       <w:r>
         <w:rPr>
           <w:lang w:val="en-US" w:eastAsia="en-US"/>
         </w:rPr>
+        <w:t xml:space="preserve"> that older patients may struggle with learning complex interfaces and there is no guarantee that post stroke survivors will be able to effectively use the hardware should it be too complex. </w:t>
+      </w:r>
+    </w:p>
+    <w:p>
+      <w:pPr>
+        <w:rPr>
+          <w:lang w:val="en-US" w:eastAsia="en-US"/>
+        </w:rPr>
+      </w:pPr>
+      <w:r>
+        <w:rPr>
+          <w:lang w:val="en-US" w:eastAsia="en-US"/>
+        </w:rPr>
+        <w:lastRenderedPageBreak/>
         <w:t xml:space="preserve">Particularly for older people using the therapy application the ease of hardware interaction should be considered. </w:t>
       </w:r>
     </w:p>
@@ -13240,7 +13460,6 @@
               <w:rPr>
                 <w:lang w:val="en-US" w:eastAsia="en-US"/>
               </w:rPr>
-              <w:lastRenderedPageBreak/>
               <w:t>Interaction device name</w:t>
             </w:r>
           </w:p>
@@ -13371,7 +13590,19 @@
               <w:rPr>
                 <w:lang w:val="en-US" w:eastAsia="en-US"/>
               </w:rPr>
-              <w:t>Microsoft Kintect / other vision based camera input</w:t>
+              <w:t xml:space="preserve">Microsoft Kintect / other </w:t>
+            </w:r>
+            <w:r>
+              <w:rPr>
+                <w:lang w:val="en-US" w:eastAsia="en-US"/>
+              </w:rPr>
+              <w:t>vision-based</w:t>
+            </w:r>
+            <w:r>
+              <w:rPr>
+                <w:lang w:val="en-US" w:eastAsia="en-US"/>
+              </w:rPr>
+              <w:t xml:space="preserve"> camera input</w:t>
             </w:r>
           </w:p>
         </w:tc>
@@ -13408,6 +13639,12 @@
                 <w:lang w:val="en-US" w:eastAsia="en-US"/>
               </w:rPr>
               <w:t>[</w:t>
+            </w:r>
+            <w:r>
+              <w:rPr>
+                <w:lang w:val="en-US" w:eastAsia="en-US"/>
+              </w:rPr>
+              <w:t xml:space="preserve">20, </w:t>
             </w:r>
             <w:r>
               <w:rPr>
@@ -13603,7 +13840,19 @@
               <w:rPr>
                 <w:lang w:val="en-US" w:eastAsia="en-US"/>
               </w:rPr>
-              <w:t>Immersive Vr headset and Controllers</w:t>
+              <w:t>Immersive V</w:t>
+            </w:r>
+            <w:r>
+              <w:rPr>
+                <w:lang w:val="en-US" w:eastAsia="en-US"/>
+              </w:rPr>
+              <w:t>R</w:t>
+            </w:r>
+            <w:r>
+              <w:rPr>
+                <w:lang w:val="en-US" w:eastAsia="en-US"/>
+              </w:rPr>
+              <w:t xml:space="preserve"> headset and Controllers</w:t>
             </w:r>
           </w:p>
         </w:tc>
@@ -13970,12 +14219,48 @@
         <w:rPr>
           <w:lang w:val="en-US" w:eastAsia="en-US"/>
         </w:rPr>
-        <w:t xml:space="preserve">As showed by the table the most common interaction device is a vision based camera input. This is most commonly a Kinect device but can also be other vision based input devices like </w:t>
+        <w:t xml:space="preserve">As </w:t>
       </w:r>
       <w:r>
         <w:rPr>
           <w:lang w:val="en-US" w:eastAsia="en-US"/>
         </w:rPr>
+        <w:t>shown</w:t>
+      </w:r>
+      <w:r>
+        <w:rPr>
+          <w:lang w:val="en-US" w:eastAsia="en-US"/>
+        </w:rPr>
+        <w:t xml:space="preserve"> by the table the most common interaction device is a </w:t>
+      </w:r>
+      <w:r>
+        <w:rPr>
+          <w:lang w:val="en-US" w:eastAsia="en-US"/>
+        </w:rPr>
+        <w:t>vision-based</w:t>
+      </w:r>
+      <w:r>
+        <w:rPr>
+          <w:lang w:val="en-US" w:eastAsia="en-US"/>
+        </w:rPr>
+        <w:t xml:space="preserve"> camera input. This is most commonly a Kinect device but can also be other </w:t>
+      </w:r>
+      <w:r>
+        <w:rPr>
+          <w:lang w:val="en-US" w:eastAsia="en-US"/>
+        </w:rPr>
+        <w:t>vision-based</w:t>
+      </w:r>
+      <w:r>
+        <w:rPr>
+          <w:lang w:val="en-US" w:eastAsia="en-US"/>
+        </w:rPr>
+        <w:t xml:space="preserve"> input devices like </w:t>
+      </w:r>
+      <w:r>
+        <w:rPr>
+          <w:lang w:val="en-US" w:eastAsia="en-US"/>
+        </w:rPr>
         <w:t xml:space="preserve">the </w:t>
       </w:r>
       <w:r>
@@ -14037,26 +14322,50 @@
         <w:rPr>
           <w:lang w:val="en-US" w:eastAsia="en-US"/>
         </w:rPr>
-        <w:t xml:space="preserve">) identified low cost solutions as being another feature of rehabilitation applications. This is due to the therapy being targeted at in home use, therefore must be affordable. It was also found that patients were willing to pay costs ranging from 300 to 1500 dollars. </w:t>
-      </w:r>
-    </w:p>
-    <w:p>
-      <w:pPr>
+        <w:t xml:space="preserve">) identified </w:t>
+      </w:r>
+      <w:r>
         <w:rPr>
           <w:lang w:val="en-US" w:eastAsia="en-US"/>
         </w:rPr>
-      </w:pPr>
-    </w:p>
-    <w:p>
-      <w:pPr>
-        <w:rPr>
-          <w:lang w:eastAsia="en-US"/>
-        </w:rPr>
-      </w:pPr>
+        <w:t>low-cost</w:t>
+      </w:r>
       <w:r>
         <w:rPr>
           <w:lang w:val="en-US" w:eastAsia="en-US"/>
         </w:rPr>
+        <w:t xml:space="preserve"> solutions as being another feature of rehabilitation applications. This is due to the therapy </w:t>
+      </w:r>
+      <w:r>
+        <w:rPr>
+          <w:lang w:val="en-US" w:eastAsia="en-US"/>
+        </w:rPr>
+        <w:t>being designed for</w:t>
+      </w:r>
+      <w:r>
+        <w:rPr>
+          <w:lang w:val="en-US" w:eastAsia="en-US"/>
+        </w:rPr>
+        <w:t xml:space="preserve"> home use, therefore must be affordable. It was also found that patients were willing to pay costs ranging from 300 to 1500 dollars. </w:t>
+      </w:r>
+    </w:p>
+    <w:p>
+      <w:pPr>
+        <w:rPr>
+          <w:lang w:val="en-US" w:eastAsia="en-US"/>
+        </w:rPr>
+      </w:pPr>
+    </w:p>
+    <w:p>
+      <w:pPr>
+        <w:rPr>
+          <w:lang w:eastAsia="en-US"/>
+        </w:rPr>
+      </w:pPr>
+      <w:r>
+        <w:rPr>
+          <w:lang w:val="en-US" w:eastAsia="en-US"/>
+        </w:rPr>
         <w:t>Studies [</w:t>
       </w:r>
       <w:r>
@@ -14075,24 +14384,36 @@
         <w:rPr>
           <w:lang w:val="en-US" w:eastAsia="en-US"/>
         </w:rPr>
-        <w:t>15</w:t>
+        <w:t>1</w:t>
       </w:r>
       <w:r>
         <w:rPr>
           <w:lang w:val="en-US" w:eastAsia="en-US"/>
         </w:rPr>
+        <w:t>6</w:t>
+      </w:r>
+      <w:r>
+        <w:rPr>
+          <w:lang w:val="en-US" w:eastAsia="en-US"/>
+        </w:rPr>
         <w:t xml:space="preserve"> and 1</w:t>
       </w:r>
       <w:r>
         <w:rPr>
           <w:lang w:val="en-US" w:eastAsia="en-US"/>
         </w:rPr>
-        <w:t>3]</w:t>
+        <w:t>4</w:t>
       </w:r>
       <w:r>
         <w:rPr>
           <w:lang w:val="en-US" w:eastAsia="en-US"/>
         </w:rPr>
+        <w:t>]</w:t>
+      </w:r>
+      <w:r>
+        <w:rPr>
+          <w:lang w:val="en-US" w:eastAsia="en-US"/>
+        </w:rPr>
         <w:t xml:space="preserve"> </w:t>
       </w:r>
       <w:r>
@@ -14105,12 +14426,18 @@
         <w:rPr>
           <w:lang w:val="en-US" w:eastAsia="en-US"/>
         </w:rPr>
-        <w:t xml:space="preserve">r headsets and controllers as the interface for their applications. </w:t>
+        <w:t>R</w:t>
       </w:r>
       <w:r>
         <w:rPr>
           <w:lang w:val="en-US" w:eastAsia="en-US"/>
         </w:rPr>
+        <w:t xml:space="preserve"> headsets and controllers as the interface for their applications. </w:t>
+      </w:r>
+      <w:r>
+        <w:rPr>
+          <w:lang w:val="en-US" w:eastAsia="en-US"/>
+        </w:rPr>
         <w:t>(</w:t>
       </w:r>
       <w:r>
@@ -14141,7 +14468,25 @@
         <w:rPr>
           <w:lang w:eastAsia="en-US"/>
         </w:rPr>
-        <w:t xml:space="preserve">r technology is advancing it is becoming more cost effective and accessible to the public. This likely explains why immersive </w:t>
+        <w:t>R</w:t>
+      </w:r>
+      <w:r>
+        <w:rPr>
+          <w:lang w:eastAsia="en-US"/>
+        </w:rPr>
+        <w:t xml:space="preserve"> technology is advancing it is becoming more cost effective and accessible to the public. This likely explains why</w:t>
+      </w:r>
+      <w:r>
+        <w:rPr>
+          <w:lang w:eastAsia="en-US"/>
+        </w:rPr>
+        <w:t xml:space="preserve"> the second most studied interaction device is</w:t>
+      </w:r>
+      <w:r>
+        <w:rPr>
+          <w:lang w:eastAsia="en-US"/>
+        </w:rPr>
+        <w:t xml:space="preserve"> immersive </w:t>
       </w:r>
       <w:r>
         <w:rPr>
@@ -14153,7 +14498,19 @@
         <w:rPr>
           <w:lang w:eastAsia="en-US"/>
         </w:rPr>
-        <w:t>r technologies are the second most studied interaction device.</w:t>
+        <w:t>R</w:t>
+      </w:r>
+      <w:r>
+        <w:rPr>
+          <w:lang w:eastAsia="en-US"/>
+        </w:rPr>
+        <w:t xml:space="preserve"> technologies</w:t>
+      </w:r>
+      <w:r>
+        <w:rPr>
+          <w:lang w:eastAsia="en-US"/>
+        </w:rPr>
+        <w:t>.</w:t>
       </w:r>
     </w:p>
     <w:p>
@@ -14185,7 +14542,13 @@
         <w:rPr>
           <w:lang w:eastAsia="en-US"/>
         </w:rPr>
-        <w:t>20</w:t>
+        <w:t>2</w:t>
+      </w:r>
+      <w:r>
+        <w:rPr>
+          <w:lang w:eastAsia="en-US"/>
+        </w:rPr>
+        <w:t>1</w:t>
       </w:r>
       <w:r>
         <w:rPr>
@@ -14203,7 +14566,13 @@
         <w:rPr>
           <w:lang w:eastAsia="en-US"/>
         </w:rPr>
-        <w:t>r gaming applications have also been used in non</w:t>
+        <w:t>R</w:t>
+      </w:r>
+      <w:r>
+        <w:rPr>
+          <w:lang w:eastAsia="en-US"/>
+        </w:rPr>
+        <w:t xml:space="preserve"> gaming applications have also been used in non</w:t>
       </w:r>
       <w:r>
         <w:rPr>
@@ -14227,7 +14596,13 @@
         <w:rPr>
           <w:lang w:eastAsia="en-US"/>
         </w:rPr>
-        <w:t xml:space="preserve">r contexts to create therapy applications. </w:t>
+        <w:t>R</w:t>
+      </w:r>
+      <w:r>
+        <w:rPr>
+          <w:lang w:eastAsia="en-US"/>
+        </w:rPr>
+        <w:t xml:space="preserve"> contexts to create therapy applications. </w:t>
       </w:r>
       <w:r>
         <w:rPr>
@@ -14350,6 +14725,7 @@
         <w:rPr>
           <w:lang w:val="en-US" w:eastAsia="en-US"/>
         </w:rPr>
+        <w:lastRenderedPageBreak/>
         <w:t>This is referring to points or ranking syst</w:t>
       </w:r>
       <w:r>
@@ -14374,7 +14750,19 @@
         <w:rPr>
           <w:lang w:val="en-US" w:eastAsia="en-US"/>
         </w:rPr>
-        <w:t>) as good ways of generating motivation. An interesting point made by (</w:t>
+        <w:t xml:space="preserve">) as </w:t>
+      </w:r>
+      <w:r>
+        <w:rPr>
+          <w:lang w:val="en-US" w:eastAsia="en-US"/>
+        </w:rPr>
+        <w:t>effective ways</w:t>
+      </w:r>
+      <w:r>
+        <w:rPr>
+          <w:lang w:val="en-US" w:eastAsia="en-US"/>
+        </w:rPr>
+        <w:t xml:space="preserve"> of generating motivation. An interesting point made by (</w:t>
       </w:r>
       <w:r>
         <w:rPr>
@@ -14428,27 +14816,32 @@
         <w:rPr>
           <w:lang w:val="en-US" w:eastAsia="en-US"/>
         </w:rPr>
-        <w:t xml:space="preserve">a motivational rewarding system in </w:t>
-      </w:r>
-      <w:r>
+        <w:t xml:space="preserve">a motivational rewarding system in conjuncture with the ability to share these features with others (for example a leaderboard system) can be so effective it can actually generate addiction in the players. </w:t>
+      </w:r>
+    </w:p>
+    <w:p>
+      <w:pPr>
         <w:rPr>
           <w:lang w:val="en-US" w:eastAsia="en-US"/>
         </w:rPr>
-        <w:lastRenderedPageBreak/>
-        <w:t xml:space="preserve">conjuncture with the ability to share these features with others (for example a leaderboard system) can be so effective it can actually generate addiction in the players. </w:t>
-      </w:r>
-    </w:p>
-    <w:p>
-      <w:pPr>
+      </w:pPr>
+      <w:r>
         <w:rPr>
           <w:lang w:val="en-US" w:eastAsia="en-US"/>
         </w:rPr>
-      </w:pPr>
+        <w:t xml:space="preserve">If a rehabilitation application was able to addict its players into using it, then the problem of noncompliance due to lack of </w:t>
+      </w:r>
       <w:r>
         <w:rPr>
           <w:lang w:val="en-US" w:eastAsia="en-US"/>
         </w:rPr>
-        <w:t>If a rehabilitation application was able to addict its players into using it, then the problem of noncompliance due to lack of motivation, could be solved. This is important as according to (</w:t>
+        <w:t>motivation</w:t>
+      </w:r>
+      <w:r>
+        <w:rPr>
+          <w:lang w:val="en-US" w:eastAsia="en-US"/>
+        </w:rPr>
+        <w:t xml:space="preserve"> could be solved. This is important as according to (</w:t>
       </w:r>
       <w:r>
         <w:rPr>
@@ -14497,9 +14890,12 @@
         <w:t>D</w:t>
       </w:r>
       <w:r>
-        <w:t>igital application to enhance motivation of the therapy</w:t>
+        <w:t xml:space="preserve">igital application to enhance motivation of the </w:t>
       </w:r>
       <w:bookmarkEnd w:id="22"/>
+      <w:r>
+        <w:t>therapy.</w:t>
+      </w:r>
     </w:p>
     <w:p>
       <w:pPr>
@@ -14628,7 +15024,259 @@
     </w:p>
     <w:p/>
     <w:p>
-      <w:pPr>
+      <w:r>
+        <w:t>(Hadjipanayi et al, 2024)</w:t>
+      </w:r>
+      <w:r>
+        <w:t xml:space="preserve"> also mentions the sign</w:t>
+      </w:r>
+      <w:r>
+        <w:t>ificance</w:t>
+      </w:r>
+      <w:r>
+        <w:t xml:space="preserve"> of in game achievements and their impact on the neurophysiology of the brain during these interventions.</w:t>
+      </w:r>
+      <w:r>
+        <w:t xml:space="preserve"> Another interesting point is that VR exergames can be inherently more engaging compared to traditional rehabilitation intervention but can become monotonous and laborious when repetitive or when the game rewards lose their value </w:t>
+      </w:r>
+      <w:r>
+        <w:t>(Hadjipanayi et al, 2024)</w:t>
+      </w:r>
+      <w:r>
+        <w:t xml:space="preserve">. </w:t>
+      </w:r>
+      <w:r>
+        <w:t>It is possible s</w:t>
+      </w:r>
+      <w:r>
+        <w:t>ocial</w:t>
+      </w:r>
+      <w:r>
+        <w:t xml:space="preserve"> gameplay</w:t>
+      </w:r>
+      <w:r>
+        <w:t xml:space="preserve"> elements may help to offset this. </w:t>
+      </w:r>
+    </w:p>
+    <w:p>
+      <w:pPr>
+        <w:pStyle w:val="Heading2"/>
+      </w:pPr>
+      <w:bookmarkStart w:id="23" w:name="_Toc182906129"/>
+      <w:r>
+        <w:lastRenderedPageBreak/>
+        <w:t>D</w:t>
+      </w:r>
+      <w:r>
+        <w:t xml:space="preserve">igital application to enhance upper limb </w:t>
+      </w:r>
+      <w:bookmarkEnd w:id="23"/>
+      <w:r>
+        <w:t>movement.</w:t>
+      </w:r>
+    </w:p>
+    <w:p>
+      <w:pPr>
+        <w:rPr>
+          <w:lang w:val="en-US" w:eastAsia="en-US"/>
+        </w:rPr>
+      </w:pPr>
+    </w:p>
+    <w:p>
+      <w:r>
+        <w:t xml:space="preserve">(Doumas et al, 2021:1) aimed to “assess the efficacy of serious games, implemented on diverse technological systems, targeting UL recovery after stroke”. The paper was a meta-analysis and collated the findings of 42 trials including 1760 participants. The study concluded that “rehabilitation through serious games, targeting UL recovery after stroke, leads to better improvements, compared to conventional treatment”. (Doumas et al, 2021:1) The outcome of this literature gives feasibility to this project as it evidences that bespoke games designed to aid in UL rehabilitation are indeed effective and overall, more effective than conventional therapy. </w:t>
+      </w:r>
+      <w:r>
+        <w:t>As recognised by (</w:t>
+      </w:r>
+      <w:r>
+        <w:t>Amorim</w:t>
+      </w:r>
+      <w:r>
+        <w:t xml:space="preserve"> et al, 2020) game-based therapies are a valid solution for telerehabilitation (rehabilitation conducted remotely). </w:t>
+      </w:r>
+      <w:r>
+        <w:t>(</w:t>
+      </w:r>
+      <w:r>
+        <w:t>Amorim</w:t>
+      </w:r>
+      <w:r>
+        <w:t xml:space="preserve"> et al, 2020)</w:t>
+      </w:r>
+      <w:r>
+        <w:t xml:space="preserve"> acknowledges the use of game therapies to bring rehabilitation exercises into a </w:t>
+      </w:r>
+      <w:r>
+        <w:t>patient’s</w:t>
+      </w:r>
+      <w:r>
+        <w:t xml:space="preserve"> home during the chronic stage to empower the patient to manage their health while being monitored by physicians.  </w:t>
+      </w:r>
+    </w:p>
+    <w:p/>
+    <w:p>
+      <w:r>
+        <w:t xml:space="preserve">Additionally, this piece of literature highlighted essential design features that this project must cater for. Those being the eleven neurorehabilitation principles established by (Maier et al). The literature claimed that for the gamified therapy to be more effective than traditional therapies it must implement at least 8 of these principles. “Indeed, only interventions that met 8 or more principles showed significant impact of moderate effect size on upper limb motor function” (Doumas et al, 2021: 5). While this project is more focused on encouraging the correct movements to be performed in a motivational way, rather than the actual clinical effectiveness of the game, the findings of this study relating to these principles is still influential and will be considered in the game design of the game. </w:t>
+      </w:r>
+    </w:p>
+    <w:p/>
+    <w:p>
+      <w:r>
+        <w:t xml:space="preserve">(Vieira et al, 2021) was also focused on the clinical outcomes and efficacy of serious games when used in therapy in motor impairment patients with stroke, multiple sclerosis or cerebral palsy. Unlike the previous however this review took “a closer look at video game design features” (Vieira et al, 2021:1) described in the literatures reviewed. These features being “game genre [GG], game nature [GN], and game development strategy [GDS]” (Vieira et al, 2021: 1). These features were assessed on “how they may contribute toward improving health outcomes” (Vieira et al, 2021: 1). The study agreed with the previous that bespoke made games “tends to give better clinical results although the latter are perceived as more motivating and engaging” (Vieira et al, 2021:2), the latter here referring to commercial off the shelf games. </w:t>
+      </w:r>
+    </w:p>
+    <w:p>
+      <w:r>
+        <w:t xml:space="preserve">This review will be useful when designing the game as it will allow informed decisions to be made about the design of the game. </w:t>
+      </w:r>
+    </w:p>
+    <w:p/>
+    <w:p>
+      <w:r>
+        <w:t>(</w:t>
+      </w:r>
+      <w:r>
+        <w:t>Triandafilou</w:t>
+      </w:r>
+      <w:r>
+        <w:t xml:space="preserve"> et al, 2018)) produced a 3d networked multiuser Virtual Environment for Rehabilitative Gaming Exercises (VERGE) (</w:t>
+      </w:r>
+      <w:r>
+        <w:rPr>
+          <w:lang w:eastAsia="en-US"/>
+        </w:rPr>
+        <w:t>Triandafilou</w:t>
+      </w:r>
+      <w:r>
+        <w:rPr>
+          <w:lang w:eastAsia="en-US"/>
+        </w:rPr>
+        <w:t xml:space="preserve"> et al, 2018:1)</w:t>
+      </w:r>
+      <w:r>
+        <w:t>. Users could control the game through measurements made with a low-cost Kinect device. The study found that “85% of the subjects found the VERGE system to be an effective means of promoting repetitive practice of arm movement” (</w:t>
+      </w:r>
+      <w:r>
+        <w:rPr>
+          <w:lang w:eastAsia="en-US"/>
+        </w:rPr>
+        <w:t>Triandafilou</w:t>
+      </w:r>
+      <w:r>
+        <w:rPr>
+          <w:lang w:eastAsia="en-US"/>
+        </w:rPr>
+        <w:t xml:space="preserve"> et al, 2018:1)</w:t>
+      </w:r>
+      <w:r>
+        <w:t>. The study tested the quantity of useful movement and the motivation to use the system against current therapies. This paper, due to its similarities to this project will play a critical role in the approach of this project.</w:t>
+      </w:r>
+    </w:p>
+    <w:p/>
+    <w:p>
+      <w:pPr>
+        <w:rPr>
+          <w:lang w:val="en-US" w:eastAsia="en-US"/>
+        </w:rPr>
+      </w:pPr>
+    </w:p>
+    <w:p>
+      <w:pPr>
+        <w:rPr>
+          <w:lang w:val="en-US" w:eastAsia="en-US"/>
+        </w:rPr>
+      </w:pPr>
+    </w:p>
+    <w:p>
+      <w:pPr>
+        <w:rPr>
+          <w:lang w:val="en-US" w:eastAsia="en-US"/>
+        </w:rPr>
+      </w:pPr>
+      <w:r>
+        <w:rPr>
+          <w:lang w:val="en-US" w:eastAsia="en-US"/>
+        </w:rPr>
+        <w:t>Improving the Motivation and Participation of Elderly Patients in Rehabilitation Program Through Social Games</w:t>
+      </w:r>
+      <w:r>
+        <w:rPr>
+          <w:lang w:val="en-US" w:eastAsia="en-US"/>
+        </w:rPr>
+        <w:t xml:space="preserve"> has some </w:t>
+      </w:r>
+      <w:r>
+        <w:rPr>
+          <w:lang w:val="en-US" w:eastAsia="en-US"/>
+        </w:rPr>
+        <w:t>valuable information</w:t>
+      </w:r>
+      <w:r>
+        <w:rPr>
+          <w:lang w:val="en-US" w:eastAsia="en-US"/>
+        </w:rPr>
+        <w:t xml:space="preserve"> in its literature </w:t>
+      </w:r>
+      <w:r>
+        <w:rPr>
+          <w:lang w:val="en-US" w:eastAsia="en-US"/>
+        </w:rPr>
+        <w:t>review.</w:t>
+      </w:r>
+    </w:p>
+    <w:p>
+      <w:pPr>
+        <w:rPr>
+          <w:lang w:val="en-US" w:eastAsia="en-US"/>
+        </w:rPr>
+      </w:pPr>
+    </w:p>
+    <w:p>
+      <w:pPr>
+        <w:rPr>
+          <w:lang w:val="en-US" w:eastAsia="en-US"/>
+        </w:rPr>
+      </w:pPr>
+    </w:p>
+    <w:p>
+      <w:pPr>
+        <w:pStyle w:val="Heading2"/>
+      </w:pPr>
+      <w:bookmarkStart w:id="24" w:name="_Toc182906130"/>
+      <w:r>
+        <w:t>Haptics</w:t>
+      </w:r>
+      <w:bookmarkEnd w:id="24"/>
+      <w:r>
+        <w:t xml:space="preserve"> for rehabilitation game</w:t>
+      </w:r>
+    </w:p>
+    <w:p>
+      <w:pPr>
+        <w:rPr>
+          <w:lang w:val="en-US" w:eastAsia="en-US"/>
+        </w:rPr>
+      </w:pPr>
+      <w:r>
+        <w:rPr>
+          <w:lang w:val="en-US" w:eastAsia="en-US"/>
+        </w:rPr>
+        <w:t xml:space="preserve">Implicit feedback is </w:t>
+      </w:r>
+      <w:r>
+        <w:rPr>
+          <w:lang w:val="en-US" w:eastAsia="en-US"/>
+        </w:rPr>
+        <w:t>an especially important</w:t>
+      </w:r>
+      <w:r>
+        <w:rPr>
+          <w:lang w:val="en-US" w:eastAsia="en-US"/>
+        </w:rPr>
+        <w:t xml:space="preserve"> feature in stroke rehabilitation games. Haptic feedback is one such way that this feedback can be provided. (</w:t>
+      </w:r>
+      <w:r>
         <w:rPr>
           <w:rFonts w:ascii="Arial" w:hAnsi="Arial" w:cs="Arial"/>
           <w:color w:val="222222"/>
@@ -14636,218 +15284,7 @@
           <w:szCs w:val="20"/>
           <w:shd w:val="clear" w:color="auto" w:fill="FFFFFF"/>
         </w:rPr>
-      </w:pPr>
-      <w:r>
-        <w:t>(Hadjipanayi et al, 2024)</w:t>
-      </w:r>
-      <w:r>
-        <w:t xml:space="preserve"> also mentions the sign</w:t>
-      </w:r>
-      <w:r>
-        <w:t>ificance</w:t>
-      </w:r>
-      <w:r>
-        <w:t xml:space="preserve"> of in game achievements and their impact on the neurophysiology of the brain during these interventions.</w:t>
-      </w:r>
-      <w:r>
-        <w:t xml:space="preserve"> Another interesting point is that VR exergames can be inherently more engaging compared to traditional rehabilitation intervention but can become monotonous and laborious when repetitive or when the game rewards lose their value </w:t>
-      </w:r>
-      <w:r>
-        <w:t>(Hadjipanayi et al, 2024)</w:t>
-      </w:r>
-      <w:r>
-        <w:t xml:space="preserve">. </w:t>
-      </w:r>
-      <w:r>
-        <w:t>It is possible s</w:t>
-      </w:r>
-      <w:r>
-        <w:t>ocial</w:t>
-      </w:r>
-      <w:r>
-        <w:t xml:space="preserve"> gameplay</w:t>
-      </w:r>
-      <w:r>
-        <w:t xml:space="preserve"> elements may help to offset this. </w:t>
-      </w:r>
-    </w:p>
-    <w:p>
-      <w:pPr>
-        <w:rPr>
-          <w:lang w:val="en-US" w:eastAsia="en-US"/>
-        </w:rPr>
-      </w:pPr>
-    </w:p>
-    <w:p>
-      <w:pPr>
-        <w:rPr>
-          <w:lang w:val="en-US" w:eastAsia="en-US"/>
-        </w:rPr>
-      </w:pPr>
-    </w:p>
-    <w:p>
-      <w:pPr>
-        <w:rPr>
-          <w:lang w:val="en-US" w:eastAsia="en-US"/>
-        </w:rPr>
-      </w:pPr>
-      <w:r>
-        <w:rPr>
-          <w:lang w:val="en-US" w:eastAsia="en-US"/>
-        </w:rPr>
-        <w:lastRenderedPageBreak/>
-        <w:t>(also clinic result)</w:t>
-      </w:r>
-    </w:p>
-    <w:p>
-      <w:pPr>
-        <w:pStyle w:val="Heading2"/>
-      </w:pPr>
-      <w:bookmarkStart w:id="23" w:name="_Toc182906129"/>
-      <w:r>
-        <w:t>D</w:t>
-      </w:r>
-      <w:r>
-        <w:t>igital application to enhance upper limb movement</w:t>
-      </w:r>
-      <w:bookmarkEnd w:id="23"/>
-    </w:p>
-    <w:p>
-      <w:pPr>
-        <w:rPr>
-          <w:lang w:val="en-US" w:eastAsia="en-US"/>
-        </w:rPr>
-      </w:pPr>
-    </w:p>
-    <w:p>
-      <w:r>
-        <w:t xml:space="preserve">(Doumas et al, 2021:1) aimed to “assess the efficacy of serious games, implemented on diverse technological systems, targeting UL recovery after stroke”. The paper was a meta-analysis and collated the findings of 42 trials including 1760 participants. The study concluded that “rehabilitation through serious games, targeting UL recovery after stroke, leads to better improvements, compared to conventional treatment”. (Doumas et al, 2021:1) The outcome of this literature gives feasibility to this project as it evidences that bespoke games designed to aid in UL rehabilitation are indeed effective and overall, more effective than conventional therapy. </w:t>
-      </w:r>
-    </w:p>
-    <w:p/>
-    <w:p>
-      <w:r>
-        <w:t xml:space="preserve">Additionally, this piece of literature highlighted essential design features that this project must cater for. Those being the eleven neurorehabilitation principles established by (Maier et al). The literature claimed that for the gamified therapy to be more effective than traditional therapies it must implement at least 8 of these principles. “Indeed, only interventions that met 8 or more principles showed significant impact of moderate effect size on upper limb motor function” (Doumas et al, 2021: 5). While this project is more focused on encouraging the correct movements to be performed in a motivational way, rather than the actual clinical effectiveness of the game, the findings of this study relating to these principles is still influential and will be considered in the game design of the game. </w:t>
-      </w:r>
-    </w:p>
-    <w:p/>
-    <w:p>
-      <w:r>
-        <w:t xml:space="preserve">(Vieira et al, 2021) was also focused on the clinical outcomes and efficacy of serious games when used in therapy in motor impairment patients with stroke, multiple sclerosis or cerebral palsy. Unlike the previous however this review took “a closer look at video game design features” (Vieira et al, 2021:1) described in the literatures reviewed. These features being “game genre [GG], game nature [GN], and game development strategy [GDS]” (Vieira et al, 2021: 1). These features were assessed on “how they may contribute toward improving health outcomes” (Vieira et al, 2021: 1). The study agreed with the previous that bespoke made games “tends to give better clinical results although the latter are perceived as more motivating and engaging” (Vieira et al, 2021:2), the latter here referring to commercial off the shelf games. </w:t>
-      </w:r>
-    </w:p>
-    <w:p>
-      <w:r>
-        <w:t xml:space="preserve">This review will be useful when designing the game as it will allow informed decisions to be made about the design of the game. </w:t>
-      </w:r>
-    </w:p>
-    <w:p/>
-    <w:p>
-      <w:r>
-        <w:t>(</w:t>
-      </w:r>
-      <w:r>
-        <w:t>Triandafilou</w:t>
-      </w:r>
-      <w:r>
-        <w:t xml:space="preserve"> et al, 2018)) produced a 3d networked multiuser Virtual Environment for Rehabilitative Gaming Exercises (VERGE) (</w:t>
-      </w:r>
-      <w:r>
-        <w:rPr>
-          <w:lang w:eastAsia="en-US"/>
-        </w:rPr>
-        <w:t>Triandafilou</w:t>
-      </w:r>
-      <w:r>
-        <w:rPr>
-          <w:lang w:eastAsia="en-US"/>
-        </w:rPr>
-        <w:t xml:space="preserve"> et al, 2018:1)</w:t>
-      </w:r>
-      <w:r>
-        <w:t>. Users could control the game through measurements made with a low-cost Kinect device. The study found that “85% of the subjects found the VERGE system to be an effective means of promoting repetitive practice of arm movement” (</w:t>
-      </w:r>
-      <w:r>
-        <w:rPr>
-          <w:lang w:eastAsia="en-US"/>
-        </w:rPr>
-        <w:t>Triandafilou</w:t>
-      </w:r>
-      <w:r>
-        <w:rPr>
-          <w:lang w:eastAsia="en-US"/>
-        </w:rPr>
-        <w:t xml:space="preserve"> et al, 2018:1)</w:t>
-      </w:r>
-      <w:r>
-        <w:t>. The study tested the quantity of useful movement and the motivation to use the system against current therapies. This paper, due to its similarities to this project will play a critical role in the approach of this project.</w:t>
-      </w:r>
-    </w:p>
-    <w:p/>
-    <w:p>
-      <w:pPr>
-        <w:rPr>
-          <w:lang w:val="en-US" w:eastAsia="en-US"/>
-        </w:rPr>
-      </w:pPr>
-    </w:p>
-    <w:p>
-      <w:pPr>
-        <w:rPr>
-          <w:lang w:val="en-US" w:eastAsia="en-US"/>
-        </w:rPr>
-      </w:pPr>
-    </w:p>
-    <w:p>
-      <w:pPr>
-        <w:rPr>
-          <w:lang w:val="en-US" w:eastAsia="en-US"/>
-        </w:rPr>
-      </w:pPr>
-      <w:r>
-        <w:rPr>
-          <w:lang w:val="en-US" w:eastAsia="en-US"/>
-        </w:rPr>
-        <w:t>Improving the Motivation and Participation of Elderly Patients in Rehabilitation Program Through Social Games</w:t>
-      </w:r>
-      <w:r>
-        <w:rPr>
-          <w:lang w:val="en-US" w:eastAsia="en-US"/>
-        </w:rPr>
-        <w:t xml:space="preserve"> has some good information in its literature review</w:t>
-      </w:r>
-    </w:p>
-    <w:p>
-      <w:pPr>
-        <w:rPr>
-          <w:lang w:val="en-US" w:eastAsia="en-US"/>
-        </w:rPr>
-      </w:pPr>
-    </w:p>
-    <w:p>
-      <w:pPr>
-        <w:pStyle w:val="Heading2"/>
-      </w:pPr>
-      <w:bookmarkStart w:id="24" w:name="_Toc182906130"/>
-      <w:r>
-        <w:t>Haptics</w:t>
-      </w:r>
-      <w:bookmarkEnd w:id="24"/>
-      <w:r>
-        <w:t xml:space="preserve"> for rehabilitation game</w:t>
-      </w:r>
-    </w:p>
-    <w:p>
-      <w:pPr>
-        <w:rPr>
-          <w:lang w:val="en-US" w:eastAsia="en-US"/>
-        </w:rPr>
-      </w:pPr>
-      <w:r>
-        <w:rPr>
-          <w:lang w:val="en-US" w:eastAsia="en-US"/>
-        </w:rPr>
-        <w:t>Implicit feedback is a very important feature in stroke rehabilitation games. Haptic feedback is one such way that this feedback can be provided. (</w:t>
+        <w:t>Ning et al, 2022) considers haptic feedback to be one of three types of feedback. Visual, haptic and auditory. (Ning et al, 2022) goes on to state that the different forms of feedback contrib</w:t>
       </w:r>
       <w:r>
         <w:rPr>
@@ -14857,9 +15294,24 @@
           <w:szCs w:val="20"/>
           <w:shd w:val="clear" w:color="auto" w:fill="FFFFFF"/>
         </w:rPr>
-        <w:t>Ning et al, 2022) considers haptic feedback to be one of three types of feedback. Visual, haptic and auditory. (Ning et al, 2022) goes on to state that the different forms of feedback contrib</w:t>
-      </w:r>
-      <w:r>
+        <w:t>ute to different cognitive functions. Haptic feedback can provide more cognitive skills training than visual feedback while using less cognitive bandwidth. (Ning et al, 2022) states that when developing games for rehabilitation researchers should pay attention to the choice of feedback they can provide as well as the degree of feedback.</w:t>
+      </w:r>
+      <w:r>
+        <w:rPr>
+          <w:lang w:val="en-US" w:eastAsia="en-US"/>
+        </w:rPr>
+        <w:t xml:space="preserve"> </w:t>
+      </w:r>
+    </w:p>
+    <w:p>
+      <w:pPr>
+        <w:rPr>
+          <w:lang w:val="en-US" w:eastAsia="en-US"/>
+        </w:rPr>
+      </w:pPr>
+    </w:p>
+    <w:p>
+      <w:pPr>
         <w:rPr>
           <w:rFonts w:ascii="Arial" w:hAnsi="Arial" w:cs="Arial"/>
           <w:color w:val="222222"/>
@@ -14867,24 +15319,8 @@
           <w:szCs w:val="20"/>
           <w:shd w:val="clear" w:color="auto" w:fill="FFFFFF"/>
         </w:rPr>
-        <w:t>ute to different cognitive functions. Haptic feedback can provide more cognitive skills training than visual feedback while using less cognitive bandwidth. (Ning et al, 2022) states that when developing games for rehabilitation researchers should pay attention to the choice of feedback they can provide as well as the degree of feedback.</w:t>
-      </w:r>
-      <w:r>
-        <w:rPr>
-          <w:lang w:val="en-US" w:eastAsia="en-US"/>
-        </w:rPr>
-        <w:t xml:space="preserve"> </w:t>
-      </w:r>
-    </w:p>
-    <w:p>
-      <w:pPr>
-        <w:rPr>
-          <w:lang w:val="en-US" w:eastAsia="en-US"/>
-        </w:rPr>
-      </w:pPr>
-    </w:p>
-    <w:p>
-      <w:pPr>
+      </w:pPr>
+      <w:r>
         <w:rPr>
           <w:rFonts w:ascii="Arial" w:hAnsi="Arial" w:cs="Arial"/>
           <w:color w:val="222222"/>
@@ -14892,7 +15328,8 @@
           <w:szCs w:val="20"/>
           <w:shd w:val="clear" w:color="auto" w:fill="FFFFFF"/>
         </w:rPr>
-      </w:pPr>
+        <w:t xml:space="preserve">(Baur et al, 2018) states </w:t>
+      </w:r>
       <w:r>
         <w:rPr>
           <w:rFonts w:ascii="Arial" w:hAnsi="Arial" w:cs="Arial"/>
@@ -14901,7 +15338,7 @@
           <w:szCs w:val="20"/>
           <w:shd w:val="clear" w:color="auto" w:fill="FFFFFF"/>
         </w:rPr>
-        <w:t xml:space="preserve">(Baur et al, 2018) states </w:t>
+        <w:t>increasing haptic support can be used as a means of enhancing the individualization of a virtual reality therapy game. (Baur et al, 2018) also states “</w:t>
       </w:r>
       <w:r>
         <w:rPr>
@@ -14911,7 +15348,7 @@
           <w:szCs w:val="20"/>
           <w:shd w:val="clear" w:color="auto" w:fill="FFFFFF"/>
         </w:rPr>
-        <w:t>increasing haptic support can be used as a means of enhancing the individualization of a virtual reality therapy game. (Baur et al, 2018) also states “</w:t>
+        <w:t>The benefit of social interaction could be increased by</w:t>
       </w:r>
       <w:r>
         <w:rPr>
@@ -14921,7 +15358,7 @@
           <w:szCs w:val="20"/>
           <w:shd w:val="clear" w:color="auto" w:fill="FFFFFF"/>
         </w:rPr>
-        <w:t>The benefit of social interaction could be increased by</w:t>
+        <w:t xml:space="preserve"> </w:t>
       </w:r>
       <w:r>
         <w:rPr>
@@ -14931,7 +15368,7 @@
           <w:szCs w:val="20"/>
           <w:shd w:val="clear" w:color="auto" w:fill="FFFFFF"/>
         </w:rPr>
-        <w:t xml:space="preserve"> </w:t>
+        <w:t>integrating visual, auditory/verbal, and haptic elements.</w:t>
       </w:r>
       <w:r>
         <w:rPr>
@@ -14941,9 +15378,366 @@
           <w:szCs w:val="20"/>
           <w:shd w:val="clear" w:color="auto" w:fill="FFFFFF"/>
         </w:rPr>
-        <w:t>integrating visual, auditory/verbal, and haptic elements.</w:t>
-      </w:r>
-      <w:r>
+        <w:t>”. The haptic elements here likely help to immerse the player in the game world and as stated earlier help to give implicit feedback.</w:t>
+      </w:r>
+    </w:p>
+    <w:p>
+      <w:pPr>
+        <w:rPr>
+          <w:lang w:val="en-US" w:eastAsia="en-US"/>
+        </w:rPr>
+      </w:pPr>
+    </w:p>
+    <w:p>
+      <w:pPr>
+        <w:rPr>
+          <w:lang w:val="en-US" w:eastAsia="en-US"/>
+        </w:rPr>
+      </w:pPr>
+    </w:p>
+    <w:p>
+      <w:pPr>
+        <w:pStyle w:val="Heading2"/>
+      </w:pPr>
+      <w:bookmarkStart w:id="25" w:name="_Toc182906131"/>
+      <w:r>
+        <w:t>Multiplayer Games for Stroke Rehabilitation.</w:t>
+      </w:r>
+      <w:bookmarkEnd w:id="25"/>
+      <w:r>
+        <w:t xml:space="preserve"> </w:t>
+      </w:r>
+    </w:p>
+    <w:p>
+      <w:pPr>
+        <w:rPr>
+          <w:lang w:val="en-US" w:eastAsia="en-US"/>
+        </w:rPr>
+      </w:pPr>
+    </w:p>
+    <w:p>
+      <w:pPr>
+        <w:rPr>
+          <w:lang w:val="en-US" w:eastAsia="en-US"/>
+        </w:rPr>
+      </w:pPr>
+      <w:r>
+        <w:rPr>
+          <w:lang w:val="en-US" w:eastAsia="en-US"/>
+        </w:rPr>
+        <w:t xml:space="preserve">It is well known that patients undergoing stroke rehabilitation can neglect their treatment courses. </w:t>
+      </w:r>
+      <w:r>
+        <w:rPr>
+          <w:lang w:val="en-US" w:eastAsia="en-US"/>
+        </w:rPr>
+        <w:t>(</w:t>
+      </w:r>
+      <w:r>
+        <w:t xml:space="preserve">Marcos Cordeiro d’Ornellas et al, 2015). </w:t>
+      </w:r>
+      <w:r>
+        <w:rPr>
+          <w:lang w:val="en-US" w:eastAsia="en-US"/>
+        </w:rPr>
+        <w:t xml:space="preserve">This is corroborated </w:t>
+      </w:r>
+      <w:r>
+        <w:rPr>
+          <w:lang w:val="en-US" w:eastAsia="en-US"/>
+        </w:rPr>
+        <w:t>by almost all literatures exploring motivation in home stroke rehabilitation. (</w:t>
+      </w:r>
+      <w:r>
+        <w:rPr>
+          <w:lang w:eastAsia="en-US"/>
+        </w:rPr>
+        <w:t>Alankus</w:t>
+      </w:r>
+      <w:r>
+        <w:rPr>
+          <w:lang w:eastAsia="en-US"/>
+        </w:rPr>
+        <w:t xml:space="preserve"> et al, 2010</w:t>
+      </w:r>
+      <w:r>
+        <w:rPr>
+          <w:lang w:eastAsia="en-US"/>
+        </w:rPr>
+        <w:t>: 1</w:t>
+      </w:r>
+      <w:r>
+        <w:rPr>
+          <w:lang w:eastAsia="en-US"/>
+        </w:rPr>
+        <w:t xml:space="preserve">) found that </w:t>
+      </w:r>
+      <w:r>
+        <w:rPr>
+          <w:lang w:eastAsia="en-US"/>
+        </w:rPr>
+        <w:t>“</w:t>
+      </w:r>
+      <w:r>
+        <w:t>only 31% of patients perform the exercises recommended by their therapists”.</w:t>
+      </w:r>
+    </w:p>
+    <w:p>
+      <w:pPr>
+        <w:rPr>
+          <w:lang w:val="en-US" w:eastAsia="en-US"/>
+        </w:rPr>
+      </w:pPr>
+    </w:p>
+    <w:p>
+      <w:pPr>
+        <w:rPr>
+          <w:lang w:eastAsia="en-US"/>
+        </w:rPr>
+      </w:pPr>
+      <w:r>
+        <w:rPr>
+          <w:lang w:val="en-US" w:eastAsia="en-US"/>
+        </w:rPr>
+        <w:t>The implementation of social interaction in gamified solutions has seen promising results. From the ability to share game related info and stats with a community of other patients and therapists (</w:t>
+      </w:r>
+      <w:r>
+        <w:rPr>
+          <w:lang w:eastAsia="en-US"/>
+        </w:rPr>
+        <w:t>Borghese</w:t>
+      </w:r>
+      <w:r>
+        <w:rPr>
+          <w:lang w:eastAsia="en-US"/>
+        </w:rPr>
+        <w:t xml:space="preserve"> et al, 2012)</w:t>
+      </w:r>
+      <w:r>
+        <w:rPr>
+          <w:lang w:eastAsia="en-US"/>
+        </w:rPr>
+        <w:t>,</w:t>
+      </w:r>
+      <w:r>
+        <w:rPr>
+          <w:lang w:eastAsia="en-US"/>
+        </w:rPr>
+        <w:t xml:space="preserve"> to multiplayer, usually two player</w:t>
+      </w:r>
+      <w:r>
+        <w:rPr>
+          <w:lang w:eastAsia="en-US"/>
+        </w:rPr>
+        <w:t>,</w:t>
+      </w:r>
+      <w:r>
+        <w:rPr>
+          <w:lang w:eastAsia="en-US"/>
+        </w:rPr>
+        <w:t xml:space="preserve"> games designed to be played competitively and / or collaboratively. (</w:t>
+      </w:r>
+      <w:r>
+        <w:rPr>
+          <w:lang w:eastAsia="en-US"/>
+        </w:rPr>
+        <w:t>Alankus</w:t>
+      </w:r>
+      <w:r>
+        <w:rPr>
+          <w:lang w:eastAsia="en-US"/>
+        </w:rPr>
+        <w:t xml:space="preserve"> et al, 2010), (</w:t>
+      </w:r>
+      <w:r>
+        <w:rPr>
+          <w:lang w:eastAsia="en-US"/>
+        </w:rPr>
+        <w:t>Pan, W</w:t>
+      </w:r>
+      <w:r>
+        <w:rPr>
+          <w:lang w:eastAsia="en-US"/>
+        </w:rPr>
+        <w:t>, 2018), (</w:t>
+      </w:r>
+      <w:r>
+        <w:rPr>
+          <w:lang w:eastAsia="en-US"/>
+        </w:rPr>
+        <w:t>Cordeiro d'Ornellas</w:t>
+      </w:r>
+      <w:r>
+        <w:rPr>
+          <w:lang w:eastAsia="en-US"/>
+        </w:rPr>
+        <w:t xml:space="preserve"> et al, 2015), (</w:t>
+      </w:r>
+      <w:r>
+        <w:rPr>
+          <w:lang w:eastAsia="en-US"/>
+        </w:rPr>
+        <w:t>Triandafilou</w:t>
+      </w:r>
+      <w:r>
+        <w:rPr>
+          <w:lang w:eastAsia="en-US"/>
+        </w:rPr>
+        <w:t xml:space="preserve"> et al, 2018).</w:t>
+      </w:r>
+    </w:p>
+    <w:p>
+      <w:pPr>
+        <w:rPr>
+          <w:lang w:eastAsia="en-US"/>
+        </w:rPr>
+      </w:pPr>
+    </w:p>
+    <w:p>
+      <w:pPr>
+        <w:rPr>
+          <w:lang w:eastAsia="en-US"/>
+        </w:rPr>
+      </w:pPr>
+      <w:r>
+        <w:rPr>
+          <w:lang w:eastAsia="en-US"/>
+        </w:rPr>
+        <w:t>Optimal recovery can be achieved by perf</w:t>
+      </w:r>
+      <w:r>
+        <w:rPr>
+          <w:lang w:eastAsia="en-US"/>
+        </w:rPr>
+        <w:t>orming hundreds of repetitions d</w:t>
+      </w:r>
+      <w:r>
+        <w:rPr>
+          <w:lang w:eastAsia="en-US"/>
+        </w:rPr>
+        <w:t xml:space="preserve">aily using the affected limbs. </w:t>
+      </w:r>
+      <w:r>
+        <w:rPr>
+          <w:lang w:val="en-US" w:eastAsia="en-US"/>
+        </w:rPr>
+        <w:t>(</w:t>
+      </w:r>
+      <w:r>
+        <w:rPr>
+          <w:lang w:eastAsia="en-US"/>
+        </w:rPr>
+        <w:t>Alankus</w:t>
+      </w:r>
+      <w:r>
+        <w:rPr>
+          <w:lang w:eastAsia="en-US"/>
+        </w:rPr>
+        <w:t xml:space="preserve"> et al, 2010). This emphasises just how important user motivation is and helps to give insight into the high noncompliance rates observed. </w:t>
+      </w:r>
+      <w:r>
+        <w:rPr>
+          <w:lang w:val="en-US" w:eastAsia="en-US"/>
+        </w:rPr>
+        <w:t>(</w:t>
+      </w:r>
+      <w:r>
+        <w:rPr>
+          <w:lang w:eastAsia="en-US"/>
+        </w:rPr>
+        <w:t>Alankus</w:t>
+      </w:r>
+      <w:r>
+        <w:rPr>
+          <w:lang w:eastAsia="en-US"/>
+        </w:rPr>
+        <w:t xml:space="preserve"> et al, 2010) rationalizes that multiplayer games, be that competitive or collaborative, give more motivations. During the study </w:t>
+      </w:r>
+      <w:r>
+        <w:rPr>
+          <w:lang w:eastAsia="en-US"/>
+        </w:rPr>
+        <w:lastRenderedPageBreak/>
+        <w:t xml:space="preserve">multiple stroke rehabilitation games were created some single player and some multiplayer. It was observed that participants in groups ranging from 1, (playing with a virtual companion), to 4 players were able to play the games for 15 – 25 minutes </w:t>
+      </w:r>
+      <w:r>
+        <w:rPr>
+          <w:lang w:val="en-US" w:eastAsia="en-US"/>
+        </w:rPr>
+        <w:t>(</w:t>
+      </w:r>
+      <w:r>
+        <w:rPr>
+          <w:lang w:eastAsia="en-US"/>
+        </w:rPr>
+        <w:t>Alankus</w:t>
+      </w:r>
+      <w:r>
+        <w:rPr>
+          <w:lang w:eastAsia="en-US"/>
+        </w:rPr>
+        <w:t xml:space="preserve"> et al, 2010). </w:t>
+      </w:r>
+    </w:p>
+    <w:p>
+      <w:pPr>
+        <w:rPr>
+          <w:lang w:eastAsia="en-US"/>
+        </w:rPr>
+      </w:pPr>
+    </w:p>
+    <w:p>
+      <w:pPr>
+        <w:rPr>
+          <w:lang w:eastAsia="en-US"/>
+        </w:rPr>
+      </w:pPr>
+      <w:r>
+        <w:rPr>
+          <w:lang w:eastAsia="en-US"/>
+        </w:rPr>
+        <w:t>An</w:t>
+      </w:r>
+      <w:r>
+        <w:rPr>
+          <w:lang w:eastAsia="en-US"/>
+        </w:rPr>
+        <w:t xml:space="preserve"> interesting observation made by </w:t>
+      </w:r>
+      <w:r>
+        <w:rPr>
+          <w:lang w:val="en-US" w:eastAsia="en-US"/>
+        </w:rPr>
+        <w:t>(</w:t>
+      </w:r>
+      <w:r>
+        <w:rPr>
+          <w:lang w:eastAsia="en-US"/>
+        </w:rPr>
+        <w:t>Alankus</w:t>
+      </w:r>
+      <w:r>
+        <w:rPr>
+          <w:lang w:eastAsia="en-US"/>
+        </w:rPr>
+        <w:t xml:space="preserve"> et al, 2010) is the opportunity for a patient and carer, who usually have a relationship where the patient is dependent on the carer, </w:t>
+      </w:r>
+      <w:r>
+        <w:rPr>
+          <w:lang w:eastAsia="en-US"/>
+        </w:rPr>
+        <w:t>where they can collaborate as equals, facilitated through the context of the multiplayer game.</w:t>
+      </w:r>
+    </w:p>
+    <w:p>
+      <w:pPr>
+        <w:rPr>
+          <w:lang w:eastAsia="en-US"/>
+        </w:rPr>
+      </w:pPr>
+    </w:p>
+    <w:p>
+      <w:pPr>
         <w:rPr>
           <w:rFonts w:ascii="Arial" w:hAnsi="Arial" w:cs="Arial"/>
           <w:color w:val="222222"/>
@@ -14951,335 +15745,80 @@
           <w:szCs w:val="20"/>
           <w:shd w:val="clear" w:color="auto" w:fill="FFFFFF"/>
         </w:rPr>
-        <w:t>”. The haptic elements here likely help to immerse the player in the game world and as stated earlier help to give implicit feedback.</w:t>
-      </w:r>
-    </w:p>
-    <w:p>
-      <w:pPr>
-        <w:rPr>
-          <w:lang w:val="en-US" w:eastAsia="en-US"/>
-        </w:rPr>
-      </w:pPr>
-    </w:p>
-    <w:p>
-      <w:pPr>
-        <w:rPr>
-          <w:lang w:val="en-US" w:eastAsia="en-US"/>
-        </w:rPr>
-      </w:pPr>
-    </w:p>
-    <w:p>
-      <w:pPr>
-        <w:pStyle w:val="Heading2"/>
-      </w:pPr>
-      <w:bookmarkStart w:id="25" w:name="_Toc182906131"/>
-      <w:r>
-        <w:t>Multiplayer Games for Stroke Rehabilitation.</w:t>
-      </w:r>
-      <w:bookmarkEnd w:id="25"/>
-      <w:r>
-        <w:t xml:space="preserve"> </w:t>
-      </w:r>
-    </w:p>
-    <w:p>
-      <w:pPr>
-        <w:rPr>
-          <w:lang w:val="en-US" w:eastAsia="en-US"/>
-        </w:rPr>
-      </w:pPr>
-    </w:p>
-    <w:p>
-      <w:pPr>
-        <w:rPr>
-          <w:lang w:val="en-US" w:eastAsia="en-US"/>
-        </w:rPr>
-      </w:pPr>
-      <w:r>
-        <w:rPr>
-          <w:lang w:val="en-US" w:eastAsia="en-US"/>
-        </w:rPr>
-        <w:t xml:space="preserve">It is well known that patients undergoing stroke rehabilitation can neglect their treatment courses. </w:t>
-      </w:r>
-      <w:r>
-        <w:rPr>
-          <w:lang w:val="en-US" w:eastAsia="en-US"/>
+      </w:pPr>
+      <w:r>
+        <w:rPr>
+          <w:lang w:eastAsia="en-US"/>
+        </w:rPr>
+        <w:t xml:space="preserve">Another literature which was able to compare and contrast the effects if multiplayer and </w:t>
+      </w:r>
+      <w:r>
+        <w:rPr>
+          <w:lang w:eastAsia="en-US"/>
+        </w:rPr>
+        <w:t>single player</w:t>
+      </w:r>
+      <w:r>
+        <w:rPr>
+          <w:lang w:eastAsia="en-US"/>
+        </w:rPr>
+        <w:t xml:space="preserve"> rehabilitation therapies in groups of patients, found that the group of patients assigned to a competitive game exhibited sustained player enjoyment. As opposed to the single player and traditional therapy group which had significantly decreased player enjoyment over a </w:t>
+      </w:r>
+      <w:r>
+        <w:rPr>
+          <w:lang w:eastAsia="en-US"/>
+        </w:rPr>
+        <w:t>12-week</w:t>
+      </w:r>
+      <w:r>
+        <w:rPr>
+          <w:lang w:eastAsia="en-US"/>
+        </w:rPr>
+        <w:t xml:space="preserve"> period. </w:t>
+      </w:r>
+      <w:r>
+        <w:rPr>
+          <w:rFonts w:cstheme="minorHAnsi"/>
+          <w:lang w:eastAsia="en-US"/>
         </w:rPr>
         <w:t>(</w:t>
       </w:r>
       <w:r>
-        <w:t xml:space="preserve">Marcos Cordeiro d’Ornellas et al, 2015). </w:t>
-      </w:r>
-      <w:r>
-        <w:rPr>
-          <w:lang w:val="en-US" w:eastAsia="en-US"/>
-        </w:rPr>
-        <w:t xml:space="preserve">This is corroborated </w:t>
-      </w:r>
-      <w:r>
-        <w:rPr>
-          <w:lang w:val="en-US" w:eastAsia="en-US"/>
-        </w:rPr>
-        <w:t>by almost all literatures exploring motivation in home stroke rehabilitation. (</w:t>
-      </w:r>
-      <w:r>
-        <w:rPr>
-          <w:lang w:eastAsia="en-US"/>
-        </w:rPr>
-        <w:t>Alankus</w:t>
-      </w:r>
-      <w:r>
-        <w:rPr>
-          <w:lang w:eastAsia="en-US"/>
-        </w:rPr>
-        <w:t xml:space="preserve"> et al, 2010</w:t>
-      </w:r>
-      <w:r>
-        <w:rPr>
-          <w:lang w:eastAsia="en-US"/>
-        </w:rPr>
-        <w:t>: 1</w:t>
-      </w:r>
-      <w:r>
-        <w:rPr>
-          <w:lang w:eastAsia="en-US"/>
-        </w:rPr>
-        <w:t xml:space="preserve">) found that </w:t>
-      </w:r>
-      <w:r>
-        <w:rPr>
-          <w:lang w:eastAsia="en-US"/>
+        <w:rPr>
+          <w:rFonts w:cstheme="minorHAnsi"/>
+          <w:color w:val="222222"/>
+          <w:shd w:val="clear" w:color="auto" w:fill="FFFFFF"/>
+        </w:rPr>
+        <w:t>Pan, W, 2018).</w:t>
+      </w:r>
+      <w:r>
+        <w:rPr>
+          <w:rFonts w:cstheme="minorHAnsi"/>
+          <w:color w:val="222222"/>
+          <w:shd w:val="clear" w:color="auto" w:fill="FFFFFF"/>
+        </w:rPr>
+        <w:t xml:space="preserve"> It was also found that, a slightly higher exercise duration of the dominant hand was recorded in both game groups when compared with the control group</w:t>
+      </w:r>
+      <w:r>
+        <w:rPr>
+          <w:rFonts w:cstheme="minorHAnsi"/>
+          <w:color w:val="222222"/>
+          <w:shd w:val="clear" w:color="auto" w:fill="FFFFFF"/>
+        </w:rPr>
+        <w:t xml:space="preserve">. It was therefore concluded </w:t>
+      </w:r>
+      <w:r>
+        <w:rPr>
+          <w:rFonts w:cstheme="minorHAnsi"/>
+          <w:color w:val="222222"/>
+          <w:shd w:val="clear" w:color="auto" w:fill="FFFFFF"/>
         </w:rPr>
         <w:t>“</w:t>
       </w:r>
       <w:r>
-        <w:t>only 31% of patients perform the exercises recommended by their therapists”.</w:t>
-      </w:r>
-    </w:p>
-    <w:p>
-      <w:pPr>
-        <w:rPr>
-          <w:lang w:val="en-US" w:eastAsia="en-US"/>
-        </w:rPr>
-      </w:pPr>
-    </w:p>
-    <w:p>
-      <w:pPr>
-        <w:rPr>
-          <w:lang w:eastAsia="en-US"/>
-        </w:rPr>
-      </w:pPr>
-      <w:r>
-        <w:rPr>
-          <w:lang w:val="en-US" w:eastAsia="en-US"/>
-        </w:rPr>
-        <w:t>The implementation of social interaction in gamified solutions has seen promising results. From the ability to share game related info and stats with a community of other patients and therapists (</w:t>
-      </w:r>
-      <w:r>
-        <w:rPr>
-          <w:lang w:eastAsia="en-US"/>
-        </w:rPr>
-        <w:t>Borghese</w:t>
-      </w:r>
-      <w:r>
-        <w:rPr>
-          <w:lang w:eastAsia="en-US"/>
-        </w:rPr>
-        <w:t xml:space="preserve"> et al, 2012) to multiplayer, usually two player, games designed to be played competitively and / or collaboratively. (</w:t>
-      </w:r>
-      <w:r>
-        <w:rPr>
-          <w:lang w:eastAsia="en-US"/>
-        </w:rPr>
-        <w:t>Alankus</w:t>
-      </w:r>
-      <w:r>
-        <w:rPr>
-          <w:lang w:eastAsia="en-US"/>
-        </w:rPr>
-        <w:t xml:space="preserve"> et al, 2010), (</w:t>
-      </w:r>
-      <w:r>
-        <w:rPr>
-          <w:lang w:eastAsia="en-US"/>
-        </w:rPr>
-        <w:t>Pan, W</w:t>
-      </w:r>
-      <w:r>
-        <w:rPr>
-          <w:lang w:eastAsia="en-US"/>
-        </w:rPr>
-        <w:t>, 2018), (</w:t>
-      </w:r>
-      <w:r>
-        <w:rPr>
-          <w:lang w:eastAsia="en-US"/>
-        </w:rPr>
-        <w:t>Cordeiro d'Ornellas</w:t>
-      </w:r>
-      <w:r>
-        <w:rPr>
-          <w:lang w:eastAsia="en-US"/>
-        </w:rPr>
-        <w:t xml:space="preserve"> et al, 2015), (</w:t>
-      </w:r>
-      <w:r>
-        <w:rPr>
-          <w:lang w:eastAsia="en-US"/>
-        </w:rPr>
-        <w:t>Triandafilou</w:t>
-      </w:r>
-      <w:r>
-        <w:rPr>
-          <w:lang w:eastAsia="en-US"/>
-        </w:rPr>
-        <w:t xml:space="preserve"> et al, 2018).</w:t>
-      </w:r>
-    </w:p>
-    <w:p>
-      <w:pPr>
-        <w:rPr>
-          <w:lang w:eastAsia="en-US"/>
-        </w:rPr>
-      </w:pPr>
-    </w:p>
-    <w:p>
-      <w:pPr>
-        <w:rPr>
-          <w:lang w:eastAsia="en-US"/>
-        </w:rPr>
-      </w:pPr>
-      <w:r>
-        <w:rPr>
-          <w:lang w:eastAsia="en-US"/>
-        </w:rPr>
-        <w:t>Optimal recovery can be achieved by perf</w:t>
-      </w:r>
-      <w:r>
-        <w:rPr>
-          <w:lang w:eastAsia="en-US"/>
-        </w:rPr>
-        <w:t>orming hundreds of repetitions d</w:t>
-      </w:r>
-      <w:r>
-        <w:rPr>
-          <w:lang w:eastAsia="en-US"/>
-        </w:rPr>
-        <w:t xml:space="preserve">aily using the affected limbs. </w:t>
-      </w:r>
-      <w:r>
-        <w:rPr>
-          <w:lang w:val="en-US" w:eastAsia="en-US"/>
-        </w:rPr>
-        <w:t>(</w:t>
-      </w:r>
-      <w:r>
-        <w:rPr>
-          <w:lang w:eastAsia="en-US"/>
-        </w:rPr>
-        <w:t>Alankus</w:t>
-      </w:r>
-      <w:r>
-        <w:rPr>
-          <w:lang w:eastAsia="en-US"/>
-        </w:rPr>
-        <w:t xml:space="preserve"> et al, 2010). This emphasises just how important user motivation is and helps to give insight into the high noncompliance rates observed. </w:t>
-      </w:r>
-      <w:r>
-        <w:rPr>
-          <w:lang w:val="en-US" w:eastAsia="en-US"/>
-        </w:rPr>
-        <w:t>(</w:t>
-      </w:r>
-      <w:r>
-        <w:rPr>
-          <w:lang w:eastAsia="en-US"/>
-        </w:rPr>
-        <w:t>Alankus</w:t>
-      </w:r>
-      <w:r>
-        <w:rPr>
-          <w:lang w:eastAsia="en-US"/>
-        </w:rPr>
-        <w:t xml:space="preserve"> et al, 2010) rationalizes that multiplayer games, be that competitive or collaborative, give more motivations. During the study multiple stroke rehabilitation games were created some single player and some multiplayer. It was observed that participants in groups ranging from 1, (playing with a virtual companion), to 4 players were able to play the games for 15 – 25 minutes </w:t>
-      </w:r>
-      <w:r>
-        <w:rPr>
-          <w:lang w:val="en-US" w:eastAsia="en-US"/>
-        </w:rPr>
-        <w:t>(</w:t>
-      </w:r>
-      <w:r>
-        <w:rPr>
-          <w:lang w:eastAsia="en-US"/>
-        </w:rPr>
-        <w:t>Alankus</w:t>
-      </w:r>
-      <w:r>
-        <w:rPr>
-          <w:lang w:eastAsia="en-US"/>
-        </w:rPr>
-        <w:t xml:space="preserve"> et al, 2010). </w:t>
-      </w:r>
-    </w:p>
-    <w:p>
-      <w:pPr>
-        <w:rPr>
-          <w:lang w:eastAsia="en-US"/>
-        </w:rPr>
-      </w:pPr>
-    </w:p>
-    <w:p>
-      <w:pPr>
-        <w:rPr>
-          <w:lang w:eastAsia="en-US"/>
-        </w:rPr>
-      </w:pPr>
-      <w:r>
-        <w:rPr>
-          <w:lang w:eastAsia="en-US"/>
-        </w:rPr>
-        <w:t>An</w:t>
-      </w:r>
-      <w:r>
-        <w:rPr>
-          <w:lang w:eastAsia="en-US"/>
-        </w:rPr>
-        <w:t xml:space="preserve"> interesting observation made by </w:t>
-      </w:r>
-      <w:r>
-        <w:rPr>
-          <w:lang w:val="en-US" w:eastAsia="en-US"/>
-        </w:rPr>
-        <w:t>(</w:t>
-      </w:r>
-      <w:r>
-        <w:rPr>
-          <w:lang w:eastAsia="en-US"/>
-        </w:rPr>
-        <w:t>Alankus</w:t>
-      </w:r>
-      <w:r>
-        <w:rPr>
-          <w:lang w:eastAsia="en-US"/>
-        </w:rPr>
-        <w:t xml:space="preserve"> et al, 2010) is the opportunity for a patient and carer, who usually have a relationship where the patient is dependent on the carer, </w:t>
-      </w:r>
-      <w:r>
-        <w:rPr>
-          <w:lang w:eastAsia="en-US"/>
-        </w:rPr>
-        <w:t>where they can collaborate as equals, facilitated through the context of the multiplayer game.</w:t>
-      </w:r>
-    </w:p>
-    <w:p>
-      <w:pPr>
-        <w:rPr>
-          <w:lang w:eastAsia="en-US"/>
-        </w:rPr>
-      </w:pPr>
-    </w:p>
-    <w:p>
-      <w:pPr>
+        <w:t>that competitive gameplay has significant effects on long-term motivation” (</w:t>
+      </w:r>
+      <w:r>
         <w:rPr>
           <w:rFonts w:ascii="Arial" w:hAnsi="Arial" w:cs="Arial"/>
           <w:color w:val="222222"/>
@@ -15287,80 +15826,11 @@
           <w:szCs w:val="20"/>
           <w:shd w:val="clear" w:color="auto" w:fill="FFFFFF"/>
         </w:rPr>
-      </w:pPr>
-      <w:r>
-        <w:rPr>
-          <w:lang w:eastAsia="en-US"/>
-        </w:rPr>
-        <w:t xml:space="preserve">Another literature which was able to compare and contrast the effects if multiplayer and </w:t>
-      </w:r>
-      <w:r>
-        <w:rPr>
-          <w:lang w:eastAsia="en-US"/>
-        </w:rPr>
-        <w:t>single player</w:t>
-      </w:r>
-      <w:r>
-        <w:rPr>
-          <w:lang w:eastAsia="en-US"/>
-        </w:rPr>
-        <w:t xml:space="preserve"> rehabilitation therapies in groups of patients, found that the group of patients assigned to a competitive game exhibited sustained player enjoyment. As opposed to the single player and traditional therapy group which had significantly decreased player enjoyment over a </w:t>
-      </w:r>
-      <w:r>
-        <w:rPr>
-          <w:lang w:eastAsia="en-US"/>
-        </w:rPr>
-        <w:t>12-week</w:t>
-      </w:r>
-      <w:r>
-        <w:rPr>
-          <w:lang w:eastAsia="en-US"/>
-        </w:rPr>
-        <w:t xml:space="preserve"> period. </w:t>
-      </w:r>
-      <w:r>
-        <w:rPr>
-          <w:rFonts w:cstheme="minorHAnsi"/>
-          <w:lang w:eastAsia="en-US"/>
-        </w:rPr>
-        <w:t>(</w:t>
-      </w:r>
-      <w:r>
-        <w:rPr>
-          <w:rFonts w:cstheme="minorHAnsi"/>
-          <w:color w:val="222222"/>
-          <w:shd w:val="clear" w:color="auto" w:fill="FFFFFF"/>
-        </w:rPr>
-        <w:t>Pan, W, 2018).</w:t>
-      </w:r>
-      <w:r>
-        <w:rPr>
-          <w:rFonts w:cstheme="minorHAnsi"/>
-          <w:color w:val="222222"/>
-          <w:shd w:val="clear" w:color="auto" w:fill="FFFFFF"/>
-        </w:rPr>
-        <w:t xml:space="preserve"> It was also found that, a slightly higher exercise duration of the dominant hand was recorded in both game groups when compared with the control group</w:t>
-      </w:r>
-      <w:r>
-        <w:rPr>
-          <w:rFonts w:cstheme="minorHAnsi"/>
-          <w:color w:val="222222"/>
-          <w:shd w:val="clear" w:color="auto" w:fill="FFFFFF"/>
-        </w:rPr>
-        <w:t xml:space="preserve">. It was therefore concluded </w:t>
-      </w:r>
-      <w:r>
-        <w:rPr>
-          <w:rFonts w:cstheme="minorHAnsi"/>
-          <w:color w:val="222222"/>
-          <w:shd w:val="clear" w:color="auto" w:fill="FFFFFF"/>
-        </w:rPr>
-        <w:t>“</w:t>
-      </w:r>
-      <w:r>
-        <w:t>that competitive gameplay has significant effects on long-term motivation” (</w:t>
-      </w:r>
-      <w:r>
+        <w:t>Pan, W., 2018: 4).</w:t>
+      </w:r>
+    </w:p>
+    <w:p>
+      <w:pPr>
         <w:rPr>
           <w:rFonts w:ascii="Arial" w:hAnsi="Arial" w:cs="Arial"/>
           <w:color w:val="222222"/>
@@ -15368,8 +15838,64 @@
           <w:szCs w:val="20"/>
           <w:shd w:val="clear" w:color="auto" w:fill="FFFFFF"/>
         </w:rPr>
-        <w:t>Pan, W., 2018: 4).</w:t>
-      </w:r>
+      </w:pPr>
+    </w:p>
+    <w:p>
+      <w:pPr>
+        <w:rPr>
+          <w:rFonts w:cstheme="minorHAnsi"/>
+          <w:lang w:eastAsia="en-US"/>
+        </w:rPr>
+      </w:pPr>
+      <w:r>
+        <w:rPr>
+          <w:rFonts w:cstheme="minorHAnsi"/>
+          <w:lang w:eastAsia="en-US"/>
+        </w:rPr>
+        <w:t>During the literature review (Pan, W. 2018) cites the findings of (</w:t>
+      </w:r>
+      <w:r>
+        <w:t>Staiano</w:t>
+      </w:r>
+      <w:r>
+        <w:rPr>
+          <w:rFonts w:cstheme="minorHAnsi"/>
+          <w:lang w:eastAsia="en-US"/>
+        </w:rPr>
+        <w:t xml:space="preserve"> et al, 2012), (Lin et al, 2006) and (Chin A Paw et al, 2006) referencing the application of competition and cooperation applied to interventions designed to improve exercise engagement and participation. Of these authors (</w:t>
+      </w:r>
+      <w:r>
+        <w:t>Staiano</w:t>
+      </w:r>
+      <w:r>
+        <w:rPr>
+          <w:rFonts w:cstheme="minorHAnsi"/>
+          <w:lang w:eastAsia="en-US"/>
+        </w:rPr>
+        <w:t xml:space="preserve"> et al, 2012) found that social interaction results in higher motivation levels and energy expenditure and (Chin A Paw et al, 2008) found that participants are stimulated to exercise </w:t>
+      </w:r>
+      <w:r>
+        <w:rPr>
+          <w:rFonts w:cstheme="minorHAnsi"/>
+          <w:lang w:eastAsia="en-US"/>
+        </w:rPr>
+        <w:t>longer,</w:t>
+      </w:r>
+      <w:r>
+        <w:rPr>
+          <w:rFonts w:cstheme="minorHAnsi"/>
+          <w:lang w:eastAsia="en-US"/>
+        </w:rPr>
+        <w:t xml:space="preserve"> and higher adherence rates are also reported when compared to single player games.</w:t>
+      </w:r>
+    </w:p>
+    <w:p>
+      <w:pPr>
+        <w:rPr>
+          <w:rFonts w:cstheme="minorHAnsi"/>
+          <w:lang w:eastAsia="en-US"/>
+        </w:rPr>
+      </w:pPr>
     </w:p>
     <w:p>
       <w:pPr>
@@ -15381,52 +15907,14 @@
           <w:shd w:val="clear" w:color="auto" w:fill="FFFFFF"/>
         </w:rPr>
       </w:pPr>
-    </w:p>
-    <w:p>
-      <w:pPr>
+      <w:r>
         <w:rPr>
           <w:rFonts w:cstheme="minorHAnsi"/>
           <w:lang w:eastAsia="en-US"/>
         </w:rPr>
-      </w:pPr>
-      <w:r>
-        <w:rPr>
-          <w:rFonts w:cstheme="minorHAnsi"/>
-          <w:lang w:eastAsia="en-US"/>
-        </w:rPr>
-        <w:t>During the literature review (Pan, W. 2018) cites the findings of (</w:t>
-      </w:r>
-      <w:r>
-        <w:t>Staiano</w:t>
-      </w:r>
-      <w:r>
-        <w:rPr>
-          <w:rFonts w:cstheme="minorHAnsi"/>
-          <w:lang w:eastAsia="en-US"/>
-        </w:rPr>
-        <w:t xml:space="preserve"> et al, 2012), (Lin et al, 2006) and (Chin A Paw et al, 2006) referencing the application of competition and cooperation applied to interventions designed to improve exercise engagement and participation. Of these authors (</w:t>
-      </w:r>
-      <w:r>
-        <w:t>Staiano</w:t>
-      </w:r>
-      <w:r>
-        <w:rPr>
-          <w:rFonts w:cstheme="minorHAnsi"/>
-          <w:lang w:eastAsia="en-US"/>
-        </w:rPr>
-        <w:t xml:space="preserve"> et al, 2012) found that social interaction results in higher motivation levels and energy expenditure and (Chin A Paw et al, 2008) found that participants are stimulated to exercise longer and higher adherence rates are also reported when compared to single player games.</w:t>
-      </w:r>
-    </w:p>
-    <w:p>
-      <w:pPr>
-        <w:rPr>
-          <w:rFonts w:cstheme="minorHAnsi"/>
-          <w:lang w:eastAsia="en-US"/>
-        </w:rPr>
-      </w:pPr>
-    </w:p>
-    <w:p>
-      <w:pPr>
+        <w:t>Like the other studies (</w:t>
+      </w:r>
+      <w:r>
         <w:rPr>
           <w:rFonts w:ascii="Arial" w:hAnsi="Arial" w:cs="Arial"/>
           <w:color w:val="222222"/>
@@ -15434,13 +15922,7 @@
           <w:szCs w:val="20"/>
           <w:shd w:val="clear" w:color="auto" w:fill="FFFFFF"/>
         </w:rPr>
-      </w:pPr>
-      <w:r>
-        <w:rPr>
-          <w:rFonts w:cstheme="minorHAnsi"/>
-          <w:lang w:eastAsia="en-US"/>
-        </w:rPr>
-        <w:t>Like the other studies (</w:t>
+        <w:t>Triandafilou</w:t>
       </w:r>
       <w:r>
         <w:rPr>
@@ -15450,7 +15932,7 @@
           <w:szCs w:val="20"/>
           <w:shd w:val="clear" w:color="auto" w:fill="FFFFFF"/>
         </w:rPr>
-        <w:t>Triandafilou</w:t>
+        <w:t xml:space="preserve"> et al</w:t>
       </w:r>
       <w:r>
         <w:rPr>
@@ -15460,7 +15942,7 @@
           <w:szCs w:val="20"/>
           <w:shd w:val="clear" w:color="auto" w:fill="FFFFFF"/>
         </w:rPr>
-        <w:t xml:space="preserve"> et al</w:t>
+        <w:t xml:space="preserve">, 2018) created </w:t>
       </w:r>
       <w:r>
         <w:rPr>
@@ -15470,7 +15952,7 @@
           <w:szCs w:val="20"/>
           <w:shd w:val="clear" w:color="auto" w:fill="FFFFFF"/>
         </w:rPr>
-        <w:t xml:space="preserve">, 2018) created multi user environment which allowed patients to interact with therapists and /or other patients. Unlike the other studies however it was explicitly stated that this interaction </w:t>
+        <w:t>multiuser</w:t>
       </w:r>
       <w:r>
         <w:rPr>
@@ -15480,7 +15962,7 @@
           <w:szCs w:val="20"/>
           <w:shd w:val="clear" w:color="auto" w:fill="FFFFFF"/>
         </w:rPr>
-        <w:t xml:space="preserve">is networked and so these interactions can occur regardless of physical distance. (Wang Pan, 2018) interpreted the work of (Nap et al, 2009) reporting that playing games with a virtual partner over the internet decreased satisfaction. </w:t>
+        <w:t xml:space="preserve"> environment which allowed patients to interact with therapists and /or other patients. Unlike the other studies however it was explicitly stated that this interaction </w:t>
       </w:r>
       <w:r>
         <w:rPr>
@@ -15490,7 +15972,7 @@
           <w:szCs w:val="20"/>
           <w:shd w:val="clear" w:color="auto" w:fill="FFFFFF"/>
         </w:rPr>
-        <w:t>However,</w:t>
+        <w:t xml:space="preserve">is networked and so these interactions can occur regardless of physical distance. (Wang Pan, 2018) interpreted the work of (Nap et al, 2009) reporting that playing games with a virtual partner over the internet decreased satisfaction. </w:t>
       </w:r>
       <w:r>
         <w:rPr>
@@ -15500,14 +15982,7 @@
           <w:szCs w:val="20"/>
           <w:shd w:val="clear" w:color="auto" w:fill="FFFFFF"/>
         </w:rPr>
-        <w:t xml:space="preserve"> the findings of </w:t>
-      </w:r>
-      <w:r>
-        <w:rPr>
-          <w:rFonts w:cstheme="minorHAnsi"/>
-          <w:lang w:eastAsia="en-US"/>
-        </w:rPr>
-        <w:t>(</w:t>
+        <w:t>However,</w:t>
       </w:r>
       <w:r>
         <w:rPr>
@@ -15517,7 +15992,14 @@
           <w:szCs w:val="20"/>
           <w:shd w:val="clear" w:color="auto" w:fill="FFFFFF"/>
         </w:rPr>
-        <w:t xml:space="preserve">Triandafilou et al, 2018) contrast this, reporting that 13 out of their 15 participants either very much or extremely enjoyed training with another virtual partner, and 14 participants, of the same group, </w:t>
+        <w:t xml:space="preserve"> the findings of </w:t>
+      </w:r>
+      <w:r>
+        <w:rPr>
+          <w:rFonts w:cstheme="minorHAnsi"/>
+          <w:lang w:eastAsia="en-US"/>
+        </w:rPr>
+        <w:t>(</w:t>
       </w:r>
       <w:r>
         <w:rPr>
@@ -15527,7 +16009,7 @@
           <w:szCs w:val="20"/>
           <w:shd w:val="clear" w:color="auto" w:fill="FFFFFF"/>
         </w:rPr>
-        <w:t>either agreed or strongly agreed that training with a virtual partner increased motivation. One reason for the disparity in the findings between these studies could be the changes in social no</w:t>
+        <w:t xml:space="preserve">Triandafilou et al, 2018) contrast this, reporting that 13 out of their 15 participants either very much or extremely enjoyed training with another virtual partner, and 14 participants, of the same group, </w:t>
       </w:r>
       <w:r>
         <w:rPr>
@@ -15537,7 +16019,7 @@
           <w:szCs w:val="20"/>
           <w:shd w:val="clear" w:color="auto" w:fill="FFFFFF"/>
         </w:rPr>
-        <w:t>r</w:t>
+        <w:t>either agreed or strongly agreed that training with a virtual partner increased motivation. One reason for the disparity in the findings between these studies could be the changes in social no</w:t>
       </w:r>
       <w:r>
         <w:rPr>
@@ -15547,14 +16029,7 @@
           <w:szCs w:val="20"/>
           <w:shd w:val="clear" w:color="auto" w:fill="FFFFFF"/>
         </w:rPr>
-        <w:t xml:space="preserve">ms between 2009 and 2018. As communicating virtually was still relatively new especially for people belonging to older demographics. However currently people of all demographics are much more familiar with communicating virtually. Modern increased familiarity with technology and communicating virtually may have broken down the barriers to the potential benefits of virtual peer play explaining why </w:t>
-      </w:r>
-      <w:r>
-        <w:rPr>
-          <w:rFonts w:cstheme="minorHAnsi"/>
-          <w:lang w:eastAsia="en-US"/>
-        </w:rPr>
-        <w:t>(</w:t>
+        <w:t>r</w:t>
       </w:r>
       <w:r>
         <w:rPr>
@@ -15564,7 +16039,14 @@
           <w:szCs w:val="20"/>
           <w:shd w:val="clear" w:color="auto" w:fill="FFFFFF"/>
         </w:rPr>
-        <w:t xml:space="preserve">Triandafilou et al, 2018) found such positive satisfaction in their user base. It is likely that 6 – 7 years later in 2024 /2025 that multiplayer rehabilitation </w:t>
+        <w:t xml:space="preserve">ms between 2009 and 2018. As communicating virtually was still relatively new especially for people belonging to older demographics. However currently people of all demographics are much more familiar with communicating virtually. Modern increased familiarity with technology and communicating virtually may have broken down the barriers to the potential benefits of virtual peer play explaining why </w:t>
+      </w:r>
+      <w:r>
+        <w:rPr>
+          <w:rFonts w:cstheme="minorHAnsi"/>
+          <w:lang w:eastAsia="en-US"/>
+        </w:rPr>
+        <w:t>(</w:t>
       </w:r>
       <w:r>
         <w:rPr>
@@ -15574,6 +16056,16 @@
           <w:szCs w:val="20"/>
           <w:shd w:val="clear" w:color="auto" w:fill="FFFFFF"/>
         </w:rPr>
+        <w:t xml:space="preserve">Triandafilou et al, 2018) found such positive satisfaction in their user base. It is likely that 6 – 7 years later in 2024 /2025 that multiplayer rehabilitation </w:t>
+      </w:r>
+      <w:r>
+        <w:rPr>
+          <w:rFonts w:ascii="Arial" w:hAnsi="Arial" w:cs="Arial"/>
+          <w:color w:val="222222"/>
+          <w:sz w:val="20"/>
+          <w:szCs w:val="20"/>
+          <w:shd w:val="clear" w:color="auto" w:fill="FFFFFF"/>
+        </w:rPr>
         <w:t xml:space="preserve">will see the same unencumbered success. </w:t>
       </w:r>
     </w:p>
@@ -15590,6 +16082,59 @@
           <w:lang w:val="en-US" w:eastAsia="en-US"/>
         </w:rPr>
       </w:pPr>
+      <w:r>
+        <w:t xml:space="preserve">Systematic reviews have been made of multiplayer </w:t>
+      </w:r>
+      <w:r>
+        <w:t>game-based</w:t>
+      </w:r>
+      <w:r>
+        <w:t xml:space="preserve"> therapies. </w:t>
+      </w:r>
+      <w:r>
+        <w:t>(</w:t>
+      </w:r>
+      <w:r>
+        <w:t>Baur</w:t>
+      </w:r>
+      <w:r>
+        <w:t xml:space="preserve"> et al 2018)</w:t>
+      </w:r>
+      <w:r>
+        <w:t xml:space="preserve"> reviewed thirteen articles finding </w:t>
+      </w:r>
+      <w:r>
+        <w:t xml:space="preserve">that most studies observed multiplayer modes having a positive impact on game experience and game performance. 2 studies found that single player games had better impacts on game </w:t>
+      </w:r>
+      <w:r>
+        <w:t>performance,</w:t>
+      </w:r>
+      <w:r>
+        <w:t xml:space="preserve"> and this may be due to balancing issues in the game. The game should be able to adapt to individualize the difficulty of the game according to a players skill level in </w:t>
+      </w:r>
+      <w:r>
+        <w:lastRenderedPageBreak/>
+        <w:t xml:space="preserve">competitive modes. </w:t>
+      </w:r>
+      <w:r>
+        <w:t>(</w:t>
+      </w:r>
+      <w:r>
+        <w:t>Baur</w:t>
+      </w:r>
+      <w:r>
+        <w:t xml:space="preserve"> et al 2018)</w:t>
+      </w:r>
+      <w:r>
+        <w:t>. It is possible that the difficulty of the balancing played a role in the single player games having better effects than the multiplayer games in those 2 instances.</w:t>
+      </w:r>
+    </w:p>
+    <w:p>
+      <w:pPr>
+        <w:rPr>
+          <w:lang w:val="en-US" w:eastAsia="en-US"/>
+        </w:rPr>
+      </w:pPr>
     </w:p>
     <w:p>
       <w:pPr>
@@ -15634,7 +16179,6 @@
       </w:pPr>
       <w:bookmarkStart w:id="28" w:name="_Toc182906134"/>
       <w:r>
-        <w:lastRenderedPageBreak/>
         <w:t>Prototype design</w:t>
       </w:r>
       <w:bookmarkEnd w:id="28"/>
@@ -15713,126 +16257,176 @@
       </w:r>
     </w:p>
     <w:p>
-      <w:pPr>
-        <w:rPr>
-          <w:lang w:eastAsia="en-US"/>
-        </w:rPr>
-      </w:pPr>
-      <w:r>
-        <w:rPr>
-          <w:lang w:eastAsia="en-US"/>
-        </w:rPr>
-        <w:t xml:space="preserve">[2] </w:t>
-      </w:r>
-      <w:r>
-        <w:rPr>
-          <w:lang w:eastAsia="en-US"/>
-        </w:rPr>
-        <w:t>Borghese, N.A., Pirovano, M., Mainetti, R. and Lanzi, P.L., 2012, September. An integrated low-cost system for at-home rehabilitation. In </w:t>
+      <w:r>
+        <w:t>Amorim, P., Santos, B.S., Dias, P., Silva, S. and Martins, H., 2020. Serious games for stroke telerehabilitation of upper limb-a review for future research. </w:t>
       </w:r>
       <w:r>
         <w:rPr>
           <w:i/>
           <w:iCs/>
-          <w:lang w:eastAsia="en-US"/>
-        </w:rPr>
-        <w:t>2012 18th International conference on virtual systems and multimedia</w:t>
-      </w:r>
-      <w:r>
-        <w:rPr>
-          <w:lang w:eastAsia="en-US"/>
-        </w:rPr>
-        <w:t> (pp. 553-556). IEEE.</w:t>
-      </w:r>
-    </w:p>
-    <w:p>
-      <w:pPr>
-        <w:rPr>
-          <w:lang w:eastAsia="en-US"/>
-        </w:rPr>
-      </w:pPr>
-      <w:r>
-        <w:rPr>
-          <w:lang w:eastAsia="en-US"/>
-        </w:rPr>
-        <w:t xml:space="preserve">[3] </w:t>
-      </w:r>
-      <w:r>
-        <w:rPr>
-          <w:lang w:eastAsia="en-US"/>
-        </w:rPr>
-        <w:t>Chen, C.H., Kreidler, T. and Ochsenfahrt, A., 2022. Rehago–A home-based training app using virtual reality to improve functional performance of stroke patients with mirror therapy and gamification concept: A pilot study. In </w:t>
+        </w:rPr>
+        <w:t>International journal of telerehabilitation</w:t>
+      </w:r>
+      <w:r>
+        <w:t>, </w:t>
       </w:r>
       <w:r>
         <w:rPr>
           <w:i/>
           <w:iCs/>
-          <w:lang w:eastAsia="en-US"/>
-        </w:rPr>
-        <w:t>Healthcare of the Future 2022</w:t>
-      </w:r>
-      <w:r>
-        <w:rPr>
-          <w:lang w:eastAsia="en-US"/>
-        </w:rPr>
-        <w:t> (pp. 91-95). IOS Press.</w:t>
-      </w:r>
-    </w:p>
-    <w:p>
-      <w:pPr>
-        <w:rPr>
-          <w:lang w:eastAsia="en-US"/>
-        </w:rPr>
-      </w:pPr>
-      <w:r>
-        <w:rPr>
-          <w:lang w:eastAsia="en-US"/>
-        </w:rPr>
-        <w:t xml:space="preserve">[4] </w:t>
-      </w:r>
-      <w:r>
-        <w:rPr>
-          <w:lang w:eastAsia="en-US"/>
-        </w:rPr>
-        <w:t>Choi, Y.H. and Paik, N.J., 2018. Mobile game-based virtual reality program for upper extremity stroke rehabilitation. </w:t>
+        </w:rPr>
+        <w:t>12</w:t>
+      </w:r>
+      <w:r>
+        <w:t>(2), p.65.</w:t>
+      </w:r>
+    </w:p>
+    <w:p>
+      <w:r>
+        <w:t>Baur, K., Schättin, A., de Bruin, E.D., Riener, R., Duarte, J.E. and Wolf, P., 2018. Trends in robot-assisted and virtual reality-assisted neuromuscular therapy: a systematic review of health-related multiplayer games. </w:t>
       </w:r>
       <w:r>
         <w:rPr>
           <w:i/>
           <w:iCs/>
-          <w:lang w:eastAsia="en-US"/>
-        </w:rPr>
-        <w:t>Journal of visualized experiments: JoVE</w:t>
-      </w:r>
-      <w:r>
-        <w:rPr>
-          <w:lang w:eastAsia="en-US"/>
-        </w:rPr>
-        <w:t>, (133), p.56241.</w:t>
-      </w:r>
-    </w:p>
-    <w:p>
-      <w:pPr>
-        <w:rPr>
-          <w:lang w:eastAsia="en-US"/>
-        </w:rPr>
-      </w:pPr>
-      <w:r>
-        <w:rPr>
-          <w:lang w:eastAsia="en-US"/>
-        </w:rPr>
-        <w:t xml:space="preserve">[5] </w:t>
-      </w:r>
-      <w:r>
-        <w:rPr>
-          <w:lang w:eastAsia="en-US"/>
-        </w:rPr>
-        <w:t>Cordeiro d'Ornellas, M., Cargnin, D.J. and Cervi Prado, A.L., 2015. Evaluating the impact of player experience in the design of a serious game for upper extremity stroke rehabilitation. In </w:t>
+        </w:rPr>
+        <w:t>Journal of neuroengineering and rehabilitation</w:t>
+      </w:r>
+      <w:r>
+        <w:t>, </w:t>
       </w:r>
       <w:r>
         <w:rPr>
           <w:i/>
           <w:iCs/>
+        </w:rPr>
+        <w:t>15</w:t>
+      </w:r>
+      <w:r>
+        <w:t>, pp.1-19.</w:t>
+      </w:r>
+    </w:p>
+    <w:p>
+      <w:pPr>
+        <w:rPr>
+          <w:lang w:eastAsia="en-US"/>
+        </w:rPr>
+      </w:pPr>
+      <w:r>
+        <w:rPr>
+          <w:lang w:eastAsia="en-US"/>
+        </w:rPr>
+        <w:t xml:space="preserve">[2] </w:t>
+      </w:r>
+      <w:r>
+        <w:rPr>
+          <w:lang w:eastAsia="en-US"/>
+        </w:rPr>
+        <w:t>Borghese, N.A., Pirovano, M., Mainetti, R. and Lanzi, P.L., 2012, September. An integrated low-cost system for at-home rehabilitation. In </w:t>
+      </w:r>
+      <w:r>
+        <w:rPr>
+          <w:i/>
+          <w:iCs/>
+          <w:lang w:eastAsia="en-US"/>
+        </w:rPr>
+        <w:t>2012 18th International conference on virtual systems and multimedia</w:t>
+      </w:r>
+      <w:r>
+        <w:rPr>
+          <w:lang w:eastAsia="en-US"/>
+        </w:rPr>
+        <w:t> (pp. 553-556). IEEE.</w:t>
+      </w:r>
+    </w:p>
+    <w:p>
+      <w:pPr>
+        <w:rPr>
+          <w:lang w:eastAsia="en-US"/>
+        </w:rPr>
+      </w:pPr>
+      <w:r>
+        <w:rPr>
+          <w:lang w:eastAsia="en-US"/>
+        </w:rPr>
+        <w:t xml:space="preserve">[3] </w:t>
+      </w:r>
+      <w:r>
+        <w:rPr>
+          <w:lang w:eastAsia="en-US"/>
+        </w:rPr>
+        <w:t>Chen, C.H., Kreidler, T. and Ochsenfahrt, A., 2022. Rehago–A home-based training app using virtual reality to improve functional performance of stroke patients with mirror therapy and gamification concept: A pilot study. In </w:t>
+      </w:r>
+      <w:r>
+        <w:rPr>
+          <w:i/>
+          <w:iCs/>
+          <w:lang w:eastAsia="en-US"/>
+        </w:rPr>
+        <w:t>Healthcare of the Future 2022</w:t>
+      </w:r>
+      <w:r>
+        <w:rPr>
+          <w:lang w:eastAsia="en-US"/>
+        </w:rPr>
+        <w:t> (pp. 91-95). IOS Press.</w:t>
+      </w:r>
+    </w:p>
+    <w:p>
+      <w:pPr>
+        <w:rPr>
+          <w:lang w:eastAsia="en-US"/>
+        </w:rPr>
+      </w:pPr>
+      <w:r>
+        <w:rPr>
+          <w:lang w:eastAsia="en-US"/>
+        </w:rPr>
+        <w:t xml:space="preserve">[4] </w:t>
+      </w:r>
+      <w:r>
+        <w:rPr>
+          <w:lang w:eastAsia="en-US"/>
+        </w:rPr>
+        <w:t>Choi, Y.H. and Paik, N.J., 2018. Mobile game-based virtual reality program for upper extremity stroke rehabilitation. </w:t>
+      </w:r>
+      <w:r>
+        <w:rPr>
+          <w:i/>
+          <w:iCs/>
+          <w:lang w:eastAsia="en-US"/>
+        </w:rPr>
+        <w:t>Journal of visualized experiments: JoVE</w:t>
+      </w:r>
+      <w:r>
+        <w:rPr>
+          <w:lang w:eastAsia="en-US"/>
+        </w:rPr>
+        <w:t>, (133), p.56241.</w:t>
+      </w:r>
+    </w:p>
+    <w:p>
+      <w:pPr>
+        <w:rPr>
+          <w:lang w:eastAsia="en-US"/>
+        </w:rPr>
+      </w:pPr>
+      <w:r>
+        <w:rPr>
+          <w:lang w:eastAsia="en-US"/>
+        </w:rPr>
+        <w:t xml:space="preserve">[5] </w:t>
+      </w:r>
+      <w:r>
+        <w:rPr>
+          <w:lang w:eastAsia="en-US"/>
+        </w:rPr>
+        <w:t>Cordeiro d'Ornellas, M., Cargnin, D.J. and Cervi Prado, A.L., 2015. Evaluating the impact of player experience in the design of a serious game for upper extremity stroke rehabilitation. In </w:t>
+      </w:r>
+      <w:r>
+        <w:rPr>
+          <w:i/>
+          <w:iCs/>
           <w:lang w:eastAsia="en-US"/>
         </w:rPr>
         <w:t>MEDINFO 2015: eHealth-enabled Health</w:t>
@@ -15854,6 +16448,7 @@
         <w:rPr>
           <w:lang w:eastAsia="en-US"/>
         </w:rPr>
+        <w:lastRenderedPageBreak/>
         <w:t xml:space="preserve">[6] </w:t>
       </w:r>
       <w:r>
@@ -16084,23 +16679,15 @@
     <w:p>
       <w:pPr>
         <w:rPr>
-          <w:color w:val="0563C1" w:themeColor="hyperlink"/>
-          <w:u w:val="single"/>
-          <w:lang w:eastAsia="en-US"/>
-        </w:rPr>
-      </w:pPr>
-      <w:r>
-        <w:rPr>
-          <w:lang w:eastAsia="en-US"/>
-        </w:rPr>
-        <w:lastRenderedPageBreak/>
-        <w:t>[12]</w:t>
-      </w:r>
-      <w:r>
-        <w:rPr>
-          <w:lang w:eastAsia="en-US"/>
-        </w:rPr>
-        <w:t xml:space="preserve"> G</w:t>
+          <w:rStyle w:val="Hyperlink"/>
+          <w:lang w:eastAsia="en-US"/>
+        </w:rPr>
+      </w:pPr>
+      <w:r>
+        <w:rPr>
+          <w:lang w:eastAsia="en-US"/>
+        </w:rPr>
+        <w:t>[12] G</w:t>
       </w:r>
       <w:r>
         <w:rPr>
@@ -16117,6 +16704,21 @@
           <w:t>https://doi.org/10.1109/GEM61861.2024.10585499</w:t>
         </w:r>
       </w:hyperlink>
+    </w:p>
+    <w:p>
+      <w:r>
+        <w:t>Hadjipanayi, C., Banakou, D. and Michael-Grigoriou, D., 2024. Virtual reality exergames for enhancing engagement in stroke rehabilitation: A narrative review. </w:t>
+      </w:r>
+      <w:r>
+        <w:rPr>
+          <w:i/>
+          <w:iCs/>
+        </w:rPr>
+        <w:t>Heliyon</w:t>
+      </w:r>
+      <w:r>
+        <w:t>.</w:t>
+      </w:r>
     </w:p>
     <w:p>
       <w:pPr>
@@ -16554,6 +17156,7 @@
         <w:rPr>
           <w:lang w:eastAsia="en-US"/>
         </w:rPr>
+        <w:lastRenderedPageBreak/>
         <w:t>[</w:t>
       </w:r>
       <w:r>
@@ -16881,7 +17484,6 @@
         <w:rPr>
           <w:lang w:eastAsia="en-US"/>
         </w:rPr>
-        <w:lastRenderedPageBreak/>
         <w:t>[2</w:t>
       </w:r>
       <w:r>
@@ -17062,21 +17664,9 @@
       </w:r>
     </w:p>
     <w:p/>
-    <w:p>
-      <w:r>
-        <w:t>Hadjipanayi, C., Banakou, D. and Michael-Grigoriou, D., 2024. Virtual reality exergames for enhancing engagement in stroke rehabilitation: A narrative review. </w:t>
-      </w:r>
-      <w:r>
-        <w:rPr>
-          <w:i/>
-          <w:iCs/>
-        </w:rPr>
-        <w:t>Heliyon</w:t>
-      </w:r>
-      <w:r>
-        <w:t>.</w:t>
-      </w:r>
-    </w:p>
+    <w:p/>
+    <w:p/>
+    <w:p/>
     <w:p/>
     <w:sectPr>
       <w:footerReference w:type="default" r:id="rId17"/>
@@ -21855,6 +22445,7 @@
     <w:rsid w:val="005C4EDA"/>
     <w:rsid w:val="005F0FE3"/>
     <w:rsid w:val="005F499C"/>
+    <w:rsid w:val="00685B0E"/>
     <w:rsid w:val="00694D71"/>
     <w:rsid w:val="006973F6"/>
     <w:rsid w:val="006E701F"/>
@@ -21876,9 +22467,9 @@
     <w:rsid w:val="00952E38"/>
     <w:rsid w:val="00964AAE"/>
     <w:rsid w:val="00971D6F"/>
-    <w:rsid w:val="00995239"/>
     <w:rsid w:val="009A34F6"/>
     <w:rsid w:val="00A41C89"/>
+    <w:rsid w:val="00A51E56"/>
     <w:rsid w:val="00A5457D"/>
     <w:rsid w:val="00A71380"/>
     <w:rsid w:val="00AA6207"/>
@@ -21891,6 +22482,7 @@
     <w:rsid w:val="00B622EB"/>
     <w:rsid w:val="00B64001"/>
     <w:rsid w:val="00B740D7"/>
+    <w:rsid w:val="00C07D59"/>
     <w:rsid w:val="00C10F26"/>
     <w:rsid w:val="00C22D3F"/>
     <w:rsid w:val="00C33BC3"/>
@@ -21901,6 +22493,7 @@
     <w:rsid w:val="00D54847"/>
     <w:rsid w:val="00D57A0B"/>
     <w:rsid w:val="00D9018A"/>
+    <w:rsid w:val="00DD1E72"/>
     <w:rsid w:val="00DE5C12"/>
     <w:rsid w:val="00E076C2"/>
     <w:rsid w:val="00E248B4"/>

</xml_diff>

<commit_message>
Just got to check with Xi about including images and then we should be all done for the themes of the lit review just got to do the conclusion (reviwed literature scopes and design)
</commit_message>
<xml_diff>
--- a/Project Writing/Gamifying Movements Benificial For UL Stroke Rehabilitation.docx
+++ b/Project Writing/Gamifying Movements Benificial For UL Stroke Rehabilitation.docx
@@ -12847,13 +12847,7 @@
         <w:rPr>
           <w:lang w:val="en-US" w:eastAsia="en-US"/>
         </w:rPr>
-        <w:t xml:space="preserve"> et l, 2018)</w:t>
-      </w:r>
-      <w:r>
-        <w:rPr>
-          <w:lang w:val="en-US" w:eastAsia="en-US"/>
-        </w:rPr>
-        <w:t xml:space="preserve"> describes </w:t>
+        <w:t xml:space="preserve"> et l, 2018) describes </w:t>
       </w:r>
       <w:r>
         <w:rPr>
@@ -15093,144 +15087,117 @@
         <w:t>Amorim</w:t>
       </w:r>
       <w:r>
-        <w:t xml:space="preserve"> et al, 2020) game-based therapies are a valid solution for telerehabilitation (rehabilitation conducted remotely). </w:t>
-      </w:r>
+        <w:t xml:space="preserve"> et al, 2020) game-based therapies are a valid solution for telerehabilitation (rehabilitation conducted remotely). (</w:t>
+      </w:r>
+      <w:r>
+        <w:t>Amorim</w:t>
+      </w:r>
+      <w:r>
+        <w:t xml:space="preserve"> et al, 2020) acknowledges the use of game therapies to bring rehabilitation exercises into a </w:t>
+      </w:r>
+      <w:r>
+        <w:t>patient’s</w:t>
+      </w:r>
+      <w:r>
+        <w:t xml:space="preserve"> home during the chronic stage to empower the patient to manage their health while being monitored by physicians.  </w:t>
+      </w:r>
+    </w:p>
+    <w:p/>
+    <w:p>
+      <w:r>
+        <w:t xml:space="preserve">Additionally, this piece of literature highlighted essential design features that this project must cater for. Those being the eleven neurorehabilitation principles established by (Maier et al). The literature claimed that for the gamified therapy to be more effective than traditional therapies it must implement at least 8 of these principles. “Indeed, only interventions that met 8 or more principles showed significant impact of moderate effect size on upper limb motor function” (Doumas et al, 2021: 5). While this project is more focused on encouraging the correct movements to be performed in a motivational way, rather than the actual clinical effectiveness of the game, the findings of this study relating to these principles is still influential and will be considered in the game design of the game. </w:t>
+      </w:r>
+    </w:p>
+    <w:p/>
+    <w:p>
+      <w:r>
+        <w:t xml:space="preserve">(Vieira et al, 2021) was also focused on the clinical outcomes and efficacy of serious games when used in therapy in motor impairment patients with stroke, multiple sclerosis or cerebral palsy. Unlike the previous however this review took “a closer look at video game design features” (Vieira et al, 2021:1) described in the literatures reviewed. These features being “game genre [GG], game nature [GN], and game development strategy [GDS]” (Vieira et al, 2021: 1). These features were assessed on “how they may contribute toward improving health outcomes” (Vieira et al, 2021: 1). The study agreed with the previous that bespoke made games “tends to give better clinical results although the latter are perceived as more motivating and engaging” (Vieira et al, 2021:2), the latter here referring to commercial off the shelf games. </w:t>
+      </w:r>
+    </w:p>
+    <w:p>
+      <w:r>
+        <w:t xml:space="preserve">This review will be useful when designing the game as it will allow informed decisions to be made about the design of the game. </w:t>
+      </w:r>
+    </w:p>
+    <w:p/>
+    <w:p>
       <w:r>
         <w:t>(</w:t>
       </w:r>
       <w:r>
-        <w:t>Amorim</w:t>
-      </w:r>
-      <w:r>
-        <w:t xml:space="preserve"> et al, 2020)</w:t>
-      </w:r>
-      <w:r>
-        <w:t xml:space="preserve"> acknowledges the use of game therapies to bring rehabilitation exercises into a </w:t>
-      </w:r>
-      <w:r>
-        <w:t>patient’s</w:t>
-      </w:r>
-      <w:r>
-        <w:t xml:space="preserve"> home during the chronic stage to empower the patient to manage their health while being monitored by physicians.  </w:t>
+        <w:t>Triandafilou</w:t>
+      </w:r>
+      <w:r>
+        <w:t xml:space="preserve"> et al, 2018)) produced a 3d networked multiuser Virtual Environment for Rehabilitative Gaming Exercises (VERGE) (</w:t>
+      </w:r>
+      <w:r>
+        <w:rPr>
+          <w:lang w:eastAsia="en-US"/>
+        </w:rPr>
+        <w:t>Triandafilou</w:t>
+      </w:r>
+      <w:r>
+        <w:rPr>
+          <w:lang w:eastAsia="en-US"/>
+        </w:rPr>
+        <w:t xml:space="preserve"> et al, 2018:1)</w:t>
+      </w:r>
+      <w:r>
+        <w:t>. Users could control the game through measurements made with a low-cost Kinect device. The study found that “85% of the subjects found the VERGE system to be an effective means of promoting repetitive practice of arm movement” (</w:t>
+      </w:r>
+      <w:r>
+        <w:rPr>
+          <w:lang w:eastAsia="en-US"/>
+        </w:rPr>
+        <w:t>Triandafilou</w:t>
+      </w:r>
+      <w:r>
+        <w:rPr>
+          <w:lang w:eastAsia="en-US"/>
+        </w:rPr>
+        <w:t xml:space="preserve"> et al, 2018:1)</w:t>
+      </w:r>
+      <w:r>
+        <w:t>. The study tested the quantity of useful movement and the motivation to use the system against current therapies. This paper, due to its similarities to this project will play a critical role in the approach of this project.</w:t>
+      </w:r>
+    </w:p>
+    <w:p>
+      <w:r>
+        <w:lastRenderedPageBreak/>
+        <w:t xml:space="preserve">Upper limb functions can be separated into gross and fine motor skills. (Pan, W, 2018). Fine motor skills refereeing to small muscle movements like the hands and gross movements being larger, for example the coordination of the proximal joints such as the shoulder and elbow </w:t>
+      </w:r>
+      <w:r>
+        <w:t>(Pan, W, 2018)</w:t>
+      </w:r>
+      <w:r>
+        <w:t xml:space="preserve">. </w:t>
       </w:r>
     </w:p>
     <w:p/>
     <w:p>
       <w:r>
-        <w:t xml:space="preserve">Additionally, this piece of literature highlighted essential design features that this project must cater for. Those being the eleven neurorehabilitation principles established by (Maier et al). The literature claimed that for the gamified therapy to be more effective than traditional therapies it must implement at least 8 of these principles. “Indeed, only interventions that met 8 or more principles showed significant impact of moderate effect size on upper limb motor function” (Doumas et al, 2021: 5). While this project is more focused on encouraging the correct movements to be performed in a motivational way, rather than the actual clinical effectiveness of the game, the findings of this study relating to these principles is still influential and will be considered in the game design of the game. </w:t>
+        <w:t>(Pan, W, 2018)</w:t>
+      </w:r>
+      <w:r>
+        <w:t xml:space="preserve"> organised common movements in UL rehabilitation into a series of groups of movements, each group requiring more fine motor control. The groups described are as follows Shoulder, elbow, forearm, wrist, finder and thumb. </w:t>
+      </w:r>
+      <w:r>
+        <w:t xml:space="preserve">This information is succinctly presented by (Pan, W, 2018) using the following </w:t>
+      </w:r>
+      <w:r>
+        <w:t>figure.</w:t>
       </w:r>
     </w:p>
     <w:p/>
     <w:p>
-      <w:r>
-        <w:t xml:space="preserve">(Vieira et al, 2021) was also focused on the clinical outcomes and efficacy of serious games when used in therapy in motor impairment patients with stroke, multiple sclerosis or cerebral palsy. Unlike the previous however this review took “a closer look at video game design features” (Vieira et al, 2021:1) described in the literatures reviewed. These features being “game genre [GG], game nature [GN], and game development strategy [GDS]” (Vieira et al, 2021: 1). These features were assessed on “how they may contribute toward improving health outcomes” (Vieira et al, 2021: 1). The study agreed with the previous that bespoke made games “tends to give better clinical results although the latter are perceived as more motivating and engaging” (Vieira et al, 2021:2), the latter here referring to commercial off the shelf games. </w:t>
-      </w:r>
-    </w:p>
-    <w:p>
-      <w:r>
-        <w:t xml:space="preserve">This review will be useful when designing the game as it will allow informed decisions to be made about the design of the game. </w:t>
-      </w:r>
-    </w:p>
-    <w:p/>
-    <w:p>
-      <w:r>
-        <w:t>(</w:t>
-      </w:r>
-      <w:r>
-        <w:t>Triandafilou</w:t>
-      </w:r>
-      <w:r>
-        <w:t xml:space="preserve"> et al, 2018)) produced a 3d networked multiuser Virtual Environment for Rehabilitative Gaming Exercises (VERGE) (</w:t>
-      </w:r>
-      <w:r>
-        <w:rPr>
-          <w:lang w:eastAsia="en-US"/>
-        </w:rPr>
-        <w:t>Triandafilou</w:t>
-      </w:r>
-      <w:r>
-        <w:rPr>
-          <w:lang w:eastAsia="en-US"/>
-        </w:rPr>
-        <w:t xml:space="preserve"> et al, 2018:1)</w:t>
-      </w:r>
-      <w:r>
-        <w:t>. Users could control the game through measurements made with a low-cost Kinect device. The study found that “85% of the subjects found the VERGE system to be an effective means of promoting repetitive practice of arm movement” (</w:t>
-      </w:r>
-      <w:r>
-        <w:rPr>
-          <w:lang w:eastAsia="en-US"/>
-        </w:rPr>
-        <w:t>Triandafilou</w:t>
-      </w:r>
-      <w:r>
-        <w:rPr>
-          <w:lang w:eastAsia="en-US"/>
-        </w:rPr>
-        <w:t xml:space="preserve"> et al, 2018:1)</w:t>
-      </w:r>
-      <w:r>
-        <w:t>. The study tested the quantity of useful movement and the motivation to use the system against current therapies. This paper, due to its similarities to this project will play a critical role in the approach of this project.</w:t>
-      </w:r>
-    </w:p>
-    <w:p/>
-    <w:p>
       <w:pPr>
         <w:rPr>
           <w:lang w:val="en-US" w:eastAsia="en-US"/>
         </w:rPr>
       </w:pPr>
-    </w:p>
-    <w:p>
-      <w:pPr>
-        <w:rPr>
-          <w:lang w:val="en-US" w:eastAsia="en-US"/>
-        </w:rPr>
-      </w:pPr>
-    </w:p>
-    <w:p>
-      <w:pPr>
-        <w:rPr>
-          <w:lang w:val="en-US" w:eastAsia="en-US"/>
-        </w:rPr>
-      </w:pPr>
-      <w:r>
-        <w:rPr>
-          <w:lang w:val="en-US" w:eastAsia="en-US"/>
-        </w:rPr>
-        <w:t>Improving the Motivation and Participation of Elderly Patients in Rehabilitation Program Through Social Games</w:t>
-      </w:r>
-      <w:r>
-        <w:rPr>
-          <w:lang w:val="en-US" w:eastAsia="en-US"/>
-        </w:rPr>
-        <w:t xml:space="preserve"> has some </w:t>
-      </w:r>
-      <w:r>
-        <w:rPr>
-          <w:lang w:val="en-US" w:eastAsia="en-US"/>
-        </w:rPr>
-        <w:t>valuable information</w:t>
-      </w:r>
-      <w:r>
-        <w:rPr>
-          <w:lang w:val="en-US" w:eastAsia="en-US"/>
-        </w:rPr>
-        <w:t xml:space="preserve"> in its literature </w:t>
-      </w:r>
-      <w:r>
-        <w:rPr>
-          <w:lang w:val="en-US" w:eastAsia="en-US"/>
-        </w:rPr>
-        <w:t>review.</w:t>
-      </w:r>
-    </w:p>
-    <w:p>
-      <w:pPr>
-        <w:rPr>
-          <w:lang w:val="en-US" w:eastAsia="en-US"/>
-        </w:rPr>
-      </w:pPr>
+      <w:r>
+        <w:t xml:space="preserve">Due to the hardware being used and its sensing capacities the following movements will be omitted in this project. Wrist movements, finger adduction and abduction and thumb extension. It is likely the etee controllers will be able to track the other movements and so can be incorporated into the games design. </w:t>
+      </w:r>
     </w:p>
     <w:p>
       <w:pPr>
@@ -15535,7 +15502,14 @@
         <w:rPr>
           <w:lang w:eastAsia="en-US"/>
         </w:rPr>
-        <w:t xml:space="preserve"> games designed to be played competitively and / or collaboratively. (</w:t>
+        <w:t xml:space="preserve"> games designed to be played competitively </w:t>
+      </w:r>
+      <w:r>
+        <w:rPr>
+          <w:lang w:eastAsia="en-US"/>
+        </w:rPr>
+        <w:lastRenderedPageBreak/>
+        <w:t>and / or collaboratively. (</w:t>
       </w:r>
       <w:r>
         <w:rPr>
@@ -15651,14 +15625,7 @@
         <w:rPr>
           <w:lang w:eastAsia="en-US"/>
         </w:rPr>
-        <w:t xml:space="preserve"> et al, 2010) rationalizes that multiplayer games, be that competitive or collaborative, give more motivations. During the study </w:t>
-      </w:r>
-      <w:r>
-        <w:rPr>
-          <w:lang w:eastAsia="en-US"/>
-        </w:rPr>
-        <w:lastRenderedPageBreak/>
-        <w:t xml:space="preserve">multiple stroke rehabilitation games were created some single player and some multiplayer. It was observed that participants in groups ranging from 1, (playing with a virtual companion), to 4 players were able to play the games for 15 – 25 minutes </w:t>
+        <w:t xml:space="preserve"> et al, 2010) rationalizes that multiplayer games, be that competitive or collaborative, give more motivations. During the study multiple stroke rehabilitation games were created some single player and some multiplayer. It was observed that participants in groups ranging from 1, (playing with a virtual companion), to 4 players were able to play the games for 15 – 25 minutes </w:t>
       </w:r>
       <w:r>
         <w:rPr>
@@ -16056,7 +16023,7 @@
           <w:szCs w:val="20"/>
           <w:shd w:val="clear" w:color="auto" w:fill="FFFFFF"/>
         </w:rPr>
-        <w:t xml:space="preserve">Triandafilou et al, 2018) found such positive satisfaction in their user base. It is likely that 6 – 7 years later in 2024 /2025 that multiplayer rehabilitation </w:t>
+        <w:t xml:space="preserve">Triandafilou et al, 2018) found </w:t>
       </w:r>
       <w:r>
         <w:rPr>
@@ -16066,6 +16033,17 @@
           <w:szCs w:val="20"/>
           <w:shd w:val="clear" w:color="auto" w:fill="FFFFFF"/>
         </w:rPr>
+        <w:lastRenderedPageBreak/>
+        <w:t xml:space="preserve">such positive satisfaction in their user base. It is likely that 6 – 7 years later in 2024 /2025 that multiplayer rehabilitation </w:t>
+      </w:r>
+      <w:r>
+        <w:rPr>
+          <w:rFonts w:ascii="Arial" w:hAnsi="Arial" w:cs="Arial"/>
+          <w:color w:val="222222"/>
+          <w:sz w:val="20"/>
+          <w:szCs w:val="20"/>
+          <w:shd w:val="clear" w:color="auto" w:fill="FFFFFF"/>
+        </w:rPr>
         <w:t xml:space="preserve">will see the same unencumbered success. </w:t>
       </w:r>
     </w:p>
@@ -16089,19 +16067,13 @@
         <w:t>game-based</w:t>
       </w:r>
       <w:r>
-        <w:t xml:space="preserve"> therapies. </w:t>
-      </w:r>
-      <w:r>
-        <w:t>(</w:t>
+        <w:t xml:space="preserve"> therapies. (</w:t>
       </w:r>
       <w:r>
         <w:t>Baur</w:t>
       </w:r>
       <w:r>
-        <w:t xml:space="preserve"> et al 2018)</w:t>
-      </w:r>
-      <w:r>
-        <w:t xml:space="preserve"> reviewed thirteen articles finding </w:t>
+        <w:t xml:space="preserve"> et al 2018) reviewed thirteen articles finding </w:t>
       </w:r>
       <w:r>
         <w:t xml:space="preserve">that most studies observed multiplayer modes having a positive impact on game experience and game performance. 2 studies found that single player games had better impacts on game </w:t>
@@ -16110,23 +16082,13 @@
         <w:t>performance,</w:t>
       </w:r>
       <w:r>
-        <w:t xml:space="preserve"> and this may be due to balancing issues in the game. The game should be able to adapt to individualize the difficulty of the game according to a players skill level in </w:t>
-      </w:r>
-      <w:r>
-        <w:lastRenderedPageBreak/>
-        <w:t xml:space="preserve">competitive modes. </w:t>
-      </w:r>
-      <w:r>
-        <w:t>(</w:t>
+        <w:t xml:space="preserve"> and this may be due to balancing issues in the game. The game should be able to adapt to individualize the difficulty of the game according to a players skill level in competitive modes. (</w:t>
       </w:r>
       <w:r>
         <w:t>Baur</w:t>
       </w:r>
       <w:r>
-        <w:t xml:space="preserve"> et al 2018)</w:t>
-      </w:r>
-      <w:r>
-        <w:t>. It is possible that the difficulty of the balancing played a role in the single player games having better effects than the multiplayer games in those 2 instances.</w:t>
+        <w:t xml:space="preserve"> et al 2018). It is possible that the difficulty of the balancing played a role in the single player games having better effects than the multiplayer games in those 2 instances.</w:t>
       </w:r>
     </w:p>
     <w:p>
@@ -16349,6 +16311,7 @@
         <w:rPr>
           <w:lang w:eastAsia="en-US"/>
         </w:rPr>
+        <w:lastRenderedPageBreak/>
         <w:t xml:space="preserve">[3] </w:t>
       </w:r>
       <w:r>
@@ -16448,7 +16411,6 @@
         <w:rPr>
           <w:lang w:eastAsia="en-US"/>
         </w:rPr>
-        <w:lastRenderedPageBreak/>
         <w:t xml:space="preserve">[6] </w:t>
       </w:r>
       <w:r>
@@ -16915,6 +16877,7 @@
         <w:rPr>
           <w:lang w:eastAsia="en-US"/>
         </w:rPr>
+        <w:lastRenderedPageBreak/>
         <w:t>[1</w:t>
       </w:r>
       <w:r>
@@ -17156,7 +17119,6 @@
         <w:rPr>
           <w:lang w:eastAsia="en-US"/>
         </w:rPr>
-        <w:lastRenderedPageBreak/>
         <w:t>[</w:t>
       </w:r>
       <w:r>
@@ -22416,6 +22378,7 @@
     <w:rsid w:val="000B5CDB"/>
     <w:rsid w:val="000E01C3"/>
     <w:rsid w:val="000E551F"/>
+    <w:rsid w:val="001110AC"/>
     <w:rsid w:val="001359B4"/>
     <w:rsid w:val="00182DFA"/>
     <w:rsid w:val="001F2BBF"/>
@@ -22424,6 +22387,7 @@
     <w:rsid w:val="00221698"/>
     <w:rsid w:val="00221910"/>
     <w:rsid w:val="0022314A"/>
+    <w:rsid w:val="00247639"/>
     <w:rsid w:val="002725E9"/>
     <w:rsid w:val="0028587F"/>
     <w:rsid w:val="00291C03"/>
@@ -22486,6 +22450,7 @@
     <w:rsid w:val="00C10F26"/>
     <w:rsid w:val="00C22D3F"/>
     <w:rsid w:val="00C33BC3"/>
+    <w:rsid w:val="00C523C4"/>
     <w:rsid w:val="00C57ADA"/>
     <w:rsid w:val="00C75901"/>
     <w:rsid w:val="00D01E25"/>

</xml_diff>

<commit_message>
Done scope of games summary section
</commit_message>
<xml_diff>
--- a/Project Writing/Gamifying Movements Benificial For UL Stroke Rehabilitation.docx
+++ b/Project Writing/Gamifying Movements Benificial For UL Stroke Rehabilitation.docx
@@ -1,6 +1,6 @@
 
 <file path=word/document.xml><?xml version="1.0" encoding="utf-8"?>
-<w:document xmlns:wpc="http://schemas.microsoft.com/office/word/2010/wordprocessingCanvas" xmlns:cx="http://schemas.microsoft.com/office/drawing/2014/chartex" xmlns:cx1="http://schemas.microsoft.com/office/drawing/2015/9/8/chartex" xmlns:cx2="http://schemas.microsoft.com/office/drawing/2015/10/21/chartex" xmlns:cx3="http://schemas.microsoft.com/office/drawing/2016/5/9/chartex" xmlns:cx4="http://schemas.microsoft.com/office/drawing/2016/5/10/chartex" xmlns:cx5="http://schemas.microsoft.com/office/drawing/2016/5/11/chartex" xmlns:cx6="http://schemas.microsoft.com/office/drawing/2016/5/12/chartex" xmlns:cx7="http://schemas.microsoft.com/office/drawing/2016/5/13/chartex" xmlns:cx8="http://schemas.microsoft.com/office/drawing/2016/5/14/chartex" xmlns:mc="http://schemas.openxmlformats.org/markup-compatibility/2006" xmlns:aink="http://schemas.microsoft.com/office/drawing/2016/ink" xmlns:am3d="http://schemas.microsoft.com/office/drawing/2017/model3d" xmlns:o="urn:schemas-microsoft-com:office:office" xmlns:oel="http://schemas.microsoft.com/office/2019/extlst" xmlns:r="http://schemas.openxmlformats.org/officeDocument/2006/relationships" xmlns:m="http://schemas.openxmlformats.org/officeDocument/2006/math" xmlns:v="urn:schemas-microsoft-com:vml" xmlns:wp14="http://schemas.microsoft.com/office/word/2010/wordprocessingDrawing" xmlns:wp="http://schemas.openxmlformats.org/drawingml/2006/wordprocessingDrawing" xmlns:w10="urn:schemas-microsoft-com:office:word" xmlns:w="http://schemas.openxmlformats.org/wordprocessingml/2006/main" xmlns:w14="http://schemas.microsoft.com/office/word/2010/wordml" xmlns:w15="http://schemas.microsoft.com/office/word/2012/wordml" xmlns:w16cex="http://schemas.microsoft.com/office/word/2018/wordml/cex" xmlns:w16cid="http://schemas.microsoft.com/office/word/2016/wordml/cid" xmlns:w16="http://schemas.microsoft.com/office/word/2018/wordml" xmlns:w16du="http://schemas.microsoft.com/office/word/2023/wordml/word16du" xmlns:w16sdtdh="http://schemas.microsoft.com/office/word/2020/wordml/sdtdatahash" xmlns:w16se="http://schemas.microsoft.com/office/word/2015/wordml/symex" xmlns:wpg="http://schemas.microsoft.com/office/word/2010/wordprocessingGroup" xmlns:wpi="http://schemas.microsoft.com/office/word/2010/wordprocessingInk" xmlns:wne="http://schemas.microsoft.com/office/word/2006/wordml" xmlns:wps="http://schemas.microsoft.com/office/word/2010/wordprocessingShape" mc:Ignorable="w14 w15 w16se w16cid w16 w16cex w16sdtdh w16du wp14">
+<w:document xmlns:wpc="http://schemas.microsoft.com/office/word/2010/wordprocessingCanvas" xmlns:cx="http://schemas.microsoft.com/office/drawing/2014/chartex" xmlns:cx1="http://schemas.microsoft.com/office/drawing/2015/9/8/chartex" xmlns:cx2="http://schemas.microsoft.com/office/drawing/2015/10/21/chartex" xmlns:cx3="http://schemas.microsoft.com/office/drawing/2016/5/9/chartex" xmlns:cx4="http://schemas.microsoft.com/office/drawing/2016/5/10/chartex" xmlns:cx5="http://schemas.microsoft.com/office/drawing/2016/5/11/chartex" xmlns:cx6="http://schemas.microsoft.com/office/drawing/2016/5/12/chartex" xmlns:cx7="http://schemas.microsoft.com/office/drawing/2016/5/13/chartex" xmlns:cx8="http://schemas.microsoft.com/office/drawing/2016/5/14/chartex" xmlns:mc="http://schemas.openxmlformats.org/markup-compatibility/2006" xmlns:aink="http://schemas.microsoft.com/office/drawing/2016/ink" xmlns:am3d="http://schemas.microsoft.com/office/drawing/2017/model3d" xmlns:o="urn:schemas-microsoft-com:office:office" xmlns:r="http://schemas.openxmlformats.org/officeDocument/2006/relationships" xmlns:m="http://schemas.openxmlformats.org/officeDocument/2006/math" xmlns:v="urn:schemas-microsoft-com:vml" xmlns:wp14="http://schemas.microsoft.com/office/word/2010/wordprocessingDrawing" xmlns:wp="http://schemas.openxmlformats.org/drawingml/2006/wordprocessingDrawing" xmlns:w10="urn:schemas-microsoft-com:office:word" xmlns:w="http://schemas.openxmlformats.org/wordprocessingml/2006/main" xmlns:w14="http://schemas.microsoft.com/office/word/2010/wordml" xmlns:w15="http://schemas.microsoft.com/office/word/2012/wordml" xmlns:w16cex="http://schemas.microsoft.com/office/word/2018/wordml/cex" xmlns:w16cid="http://schemas.microsoft.com/office/word/2016/wordml/cid" xmlns:w16="http://schemas.microsoft.com/office/word/2018/wordml" xmlns:w16sdtdh="http://schemas.microsoft.com/office/word/2020/wordml/sdtdatahash" xmlns:w16se="http://schemas.microsoft.com/office/word/2015/wordml/symex" xmlns:wpg="http://schemas.microsoft.com/office/word/2010/wordprocessingGroup" xmlns:wpi="http://schemas.microsoft.com/office/word/2010/wordprocessingInk" xmlns:wne="http://schemas.microsoft.com/office/word/2006/wordml" xmlns:wps="http://schemas.microsoft.com/office/word/2010/wordprocessingShape" mc:Ignorable="w14 w15 w16se w16cid w16 w16cex w16sdtdh wp14">
   <w:body>
     <w:sdt>
       <w:sdtPr>
@@ -216,6 +216,7 @@
               <w:dataBinding w:prefixMappings="xmlns:ns0='http://purl.org/dc/elements/1.1/' xmlns:ns1='http://schemas.openxmlformats.org/package/2006/metadata/core-properties' " w:xpath="/ns1:coreProperties[1]/ns0:title[1]" w:storeItemID="{6C3C8BC8-F283-45AE-878A-BAB7291924A1}"/>
               <w:text/>
             </w:sdtPr>
+            <w:sdtEndPr/>
             <w:sdtContent>
               <w:r>
                 <w:rPr>
@@ -537,7 +538,7 @@
                     <v:stroke joinstyle="miter"/>
                     <v:path gradientshapeok="t" o:connecttype="rect"/>
                   </v:shapetype>
-                  <v:shape id="Text Box 44" o:spid="_x0000_s1026" type="#_x0000_t202" style="position:absolute;margin-left:3pt;margin-top:696.1pt;width:516pt;height:43.9pt;z-index:251657216;visibility:visible;mso-wrap-style:square;mso-width-percent:1000;mso-height-percent:0;mso-wrap-distance-left:9pt;mso-wrap-distance-top:0;mso-wrap-distance-right:9pt;mso-wrap-distance-bottom:0;mso-position-horizontal:absolute;mso-position-horizontal-relative:margin;mso-position-vertical:absolute;mso-position-vertical-relative:page;mso-width-percent:1000;mso-height-percent:0;mso-width-relative:margin;mso-height-relative:margin;v-text-anchor:bottom" o:gfxdata="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" filled="f" stroked="f" strokeweight=".5pt">
+                  <v:shape id="Text Box 44" o:spid="_x0000_s1026" type="#_x0000_t202" style="position:absolute;margin-left:3pt;margin-top:696.1pt;width:516pt;height:43.9pt;z-index:251657216;visibility:visible;mso-wrap-style:square;mso-width-percent:1000;mso-height-percent:0;mso-wrap-distance-left:9pt;mso-wrap-distance-top:0;mso-wrap-distance-right:9pt;mso-wrap-distance-bottom:0;mso-position-horizontal:absolute;mso-position-horizontal-relative:margin;mso-position-vertical:absolute;mso-position-vertical-relative:page;mso-width-percent:1000;mso-height-percent:0;mso-width-relative:margin;mso-height-relative:margin;v-text-anchor:bottom" o:gfxdata="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" filled="f" stroked="f" strokeweight=".5pt">
                     <v:textbox style="mso-fit-shape-to-text:t" inset="0,0,0,0">
                       <w:txbxContent>
                         <w:p>
@@ -10952,7 +10953,7 @@
           </mc:Choice>
           <mc:Fallback>
             <w:pict>
-              <v:group w14:anchorId="4A07983F" id="Group 3" o:spid="_x0000_s1027" style="position:absolute;margin-left:15.6pt;margin-top:-40.2pt;width:394.8pt;height:445.2pt;z-index:251684864;mso-position-horizontal-relative:margin;mso-width-relative:margin;mso-height-relative:margin" coordorigin=",-3048" coordsize="48404,59593" o:gfxdata="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">
+              <v:group w14:anchorId="4A07983F" id="Group 3" o:spid="_x0000_s1027" style="position:absolute;margin-left:15.6pt;margin-top:-40.2pt;width:394.8pt;height:445.2pt;z-index:251684864;mso-position-horizontal-relative:margin;mso-width-relative:margin;mso-height-relative:margin" coordorigin=",-3048" coordsize="48404,59593" o:gfxdata="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">
                 <v:rect id="Rectangle 2132065193" o:spid="_x0000_s1028" style="position:absolute;left:4538;top:2819;width:18872;height:13045;visibility:visible;mso-wrap-style:square;v-text-anchor:middle" o:gfxdata="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" filled="f" strokecolor="black [3213]" strokeweight="1pt">
                   <v:textbox>
                     <w:txbxContent>
@@ -13704,18 +13705,6 @@
               <w:rPr>
                 <w:lang w:val="en-US" w:eastAsia="en-US"/>
               </w:rPr>
-              <w:t xml:space="preserve">, </w:t>
-            </w:r>
-            <w:r>
-              <w:rPr>
-                <w:lang w:val="en-US" w:eastAsia="en-US"/>
-              </w:rPr>
-              <w:t>20</w:t>
-            </w:r>
-            <w:r>
-              <w:rPr>
-                <w:lang w:val="en-US" w:eastAsia="en-US"/>
-              </w:rPr>
               <w:t>, 5</w:t>
             </w:r>
             <w:r>
@@ -15164,28 +15153,72 @@
     <w:p>
       <w:r>
         <w:lastRenderedPageBreak/>
-        <w:t xml:space="preserve">Upper limb functions can be separated into gross and fine motor skills. (Pan, W, 2018). Fine motor skills refereeing to small muscle movements like the hands and gross movements being larger, for example the coordination of the proximal joints such as the shoulder and elbow </w:t>
-      </w:r>
-      <w:r>
-        <w:t>(Pan, W, 2018)</w:t>
-      </w:r>
-      <w:r>
-        <w:t xml:space="preserve">. </w:t>
+        <w:t xml:space="preserve">Upper limb functions can be separated into gross and fine motor skills. (Pan, W, 2018). Fine motor skills refereeing to small muscle movements like the hands and gross movements being larger, for example the coordination of the proximal joints such as the shoulder and elbow (Pan, W, 2018). </w:t>
       </w:r>
     </w:p>
     <w:p/>
     <w:p>
       <w:r>
-        <w:t>(Pan, W, 2018)</w:t>
-      </w:r>
-      <w:r>
-        <w:t xml:space="preserve"> organised common movements in UL rehabilitation into a series of groups of movements, each group requiring more fine motor control. The groups described are as follows Shoulder, elbow, forearm, wrist, finder and thumb. </w:t>
+        <w:t xml:space="preserve">(Pan, W, 2018) organised common movements in UL rehabilitation into a series of groups of movements, each group requiring more fine motor control. The groups described are as follows Shoulder, elbow, forearm, wrist, finder and thumb. </w:t>
       </w:r>
       <w:r>
         <w:t xml:space="preserve">This information is succinctly presented by (Pan, W, 2018) using the following </w:t>
       </w:r>
       <w:r>
         <w:t>figure.</w:t>
+      </w:r>
+    </w:p>
+    <w:p>
+      <w:r>
+        <w:t>Figure 1 UL stroke movements, original author (Pan, W, 2018: 21)</w:t>
+      </w:r>
+    </w:p>
+    <w:p>
+      <w:r>
+        <w:rPr>
+          <w:noProof/>
+        </w:rPr>
+        <w:drawing>
+          <wp:inline distT="0" distB="0" distL="0" distR="0" wp14:anchorId="14BDFF2F" wp14:editId="6D6C9ECC">
+            <wp:extent cx="5731510" cy="2059305"/>
+            <wp:effectExtent l="0" t="0" r="2540" b="0"/>
+            <wp:docPr id="1" name="Picture 1"/>
+            <wp:cNvGraphicFramePr>
+              <a:graphicFrameLocks xmlns:a="http://schemas.openxmlformats.org/drawingml/2006/main" noChangeAspect="1"/>
+            </wp:cNvGraphicFramePr>
+            <a:graphic xmlns:a="http://schemas.openxmlformats.org/drawingml/2006/main">
+              <a:graphicData uri="http://schemas.openxmlformats.org/drawingml/2006/picture">
+                <pic:pic xmlns:pic="http://schemas.openxmlformats.org/drawingml/2006/picture">
+                  <pic:nvPicPr>
+                    <pic:cNvPr id="1" name="Picture 1"/>
+                    <pic:cNvPicPr/>
+                  </pic:nvPicPr>
+                  <pic:blipFill>
+                    <a:blip r:embed="rId12">
+                      <a:extLst>
+                        <a:ext uri="{28A0092B-C50C-407E-A947-70E740481C1C}">
+                          <a14:useLocalDpi xmlns:a14="http://schemas.microsoft.com/office/drawing/2010/main" val="0"/>
+                        </a:ext>
+                      </a:extLst>
+                    </a:blip>
+                    <a:stretch>
+                      <a:fillRect/>
+                    </a:stretch>
+                  </pic:blipFill>
+                  <pic:spPr>
+                    <a:xfrm>
+                      <a:off x="0" y="0"/>
+                      <a:ext cx="5731510" cy="2059305"/>
+                    </a:xfrm>
+                    <a:prstGeom prst="rect">
+                      <a:avLst/>
+                    </a:prstGeom>
+                  </pic:spPr>
+                </pic:pic>
+              </a:graphicData>
+            </a:graphic>
+          </wp:inline>
+        </w:drawing>
       </w:r>
     </w:p>
     <w:p/>
@@ -15368,6 +15401,7 @@
       </w:pPr>
       <w:bookmarkStart w:id="25" w:name="_Toc182906131"/>
       <w:r>
+        <w:lastRenderedPageBreak/>
         <w:t>Multiplayer Games for Stroke Rehabilitation.</w:t>
       </w:r>
       <w:bookmarkEnd w:id="25"/>
@@ -15502,14 +15536,7 @@
         <w:rPr>
           <w:lang w:eastAsia="en-US"/>
         </w:rPr>
-        <w:t xml:space="preserve"> games designed to be played competitively </w:t>
-      </w:r>
-      <w:r>
-        <w:rPr>
-          <w:lang w:eastAsia="en-US"/>
-        </w:rPr>
-        <w:lastRenderedPageBreak/>
-        <w:t>and / or collaboratively. (</w:t>
+        <w:t xml:space="preserve"> games designed to be played competitively and / or collaboratively. (</w:t>
       </w:r>
       <w:r>
         <w:rPr>
@@ -15879,6 +15906,7 @@
           <w:rFonts w:cstheme="minorHAnsi"/>
           <w:lang w:eastAsia="en-US"/>
         </w:rPr>
+        <w:lastRenderedPageBreak/>
         <w:t>Like the other studies (</w:t>
       </w:r>
       <w:r>
@@ -16023,7 +16051,7 @@
           <w:szCs w:val="20"/>
           <w:shd w:val="clear" w:color="auto" w:fill="FFFFFF"/>
         </w:rPr>
-        <w:t xml:space="preserve">Triandafilou et al, 2018) found </w:t>
+        <w:t xml:space="preserve">Triandafilou et al, 2018) found such positive satisfaction in their user base. It is likely that 6 – 7 years later in 2024 /2025 that multiplayer rehabilitation </w:t>
       </w:r>
       <w:r>
         <w:rPr>
@@ -16033,140 +16061,218 @@
           <w:szCs w:val="20"/>
           <w:shd w:val="clear" w:color="auto" w:fill="FFFFFF"/>
         </w:rPr>
+        <w:t xml:space="preserve">will see the same unencumbered success. </w:t>
+      </w:r>
+    </w:p>
+    <w:p>
+      <w:pPr>
+        <w:rPr>
+          <w:lang w:val="en-US" w:eastAsia="en-US"/>
+        </w:rPr>
+      </w:pPr>
+    </w:p>
+    <w:p>
+      <w:pPr>
+        <w:rPr>
+          <w:lang w:val="en-US" w:eastAsia="en-US"/>
+        </w:rPr>
+      </w:pPr>
+      <w:r>
+        <w:t xml:space="preserve">Systematic reviews have been made of multiplayer </w:t>
+      </w:r>
+      <w:r>
+        <w:t>game-based</w:t>
+      </w:r>
+      <w:r>
+        <w:t xml:space="preserve"> therapies. (</w:t>
+      </w:r>
+      <w:r>
+        <w:t>Baur</w:t>
+      </w:r>
+      <w:r>
+        <w:t xml:space="preserve"> et al 2018) reviewed thirteen articles finding </w:t>
+      </w:r>
+      <w:r>
+        <w:t xml:space="preserve">that most studies observed multiplayer modes having a positive impact on game experience and game performance. 2 studies found that single player games had better impacts on game </w:t>
+      </w:r>
+      <w:r>
+        <w:t>performance,</w:t>
+      </w:r>
+      <w:r>
+        <w:t xml:space="preserve"> and this may be due to balancing issues in the game. The game should be able to adapt to individualize the difficulty of the game according to a players skill level in competitive modes. (</w:t>
+      </w:r>
+      <w:r>
+        <w:t>Baur</w:t>
+      </w:r>
+      <w:r>
+        <w:t xml:space="preserve"> et al 2018). It is possible that the difficulty of the balancing played a role in the single player games having better effects than the multiplayer games in those 2 instances.</w:t>
+      </w:r>
+    </w:p>
+    <w:p>
+      <w:pPr>
+        <w:rPr>
+          <w:lang w:val="en-US" w:eastAsia="en-US"/>
+        </w:rPr>
+      </w:pPr>
+    </w:p>
+    <w:p>
+      <w:pPr>
+        <w:pStyle w:val="Heading1"/>
+      </w:pPr>
+      <w:bookmarkStart w:id="26" w:name="_Toc182906132"/>
+      <w:r>
+        <w:t>Summary</w:t>
+      </w:r>
+      <w:bookmarkEnd w:id="26"/>
+    </w:p>
+    <w:p>
+      <w:pPr>
+        <w:pStyle w:val="Heading2"/>
+      </w:pPr>
+      <w:bookmarkStart w:id="27" w:name="_Toc182906133"/>
+      <w:r>
+        <w:t>Scope of the games</w:t>
+      </w:r>
+      <w:bookmarkEnd w:id="27"/>
+      <w:r>
+        <w:t xml:space="preserve"> </w:t>
+      </w:r>
+    </w:p>
+    <w:p>
+      <w:pPr>
+        <w:rPr>
+          <w:lang w:val="en-US" w:eastAsia="en-US"/>
+        </w:rPr>
+      </w:pPr>
+      <w:r>
+        <w:rPr>
+          <w:lang w:val="en-US" w:eastAsia="en-US"/>
+        </w:rPr>
+        <w:t xml:space="preserve">There is a trend in making small scoped games which focus on solving a specific problem and so have a small scope. Sometimes this small game is a standalone game such as [5, 21], in increasingly complex projects the complexity comes from including multiple small scope games in the main game rather than increasing the complexity of a single game, observed in </w:t>
+      </w:r>
+      <w:r>
+        <w:rPr>
+          <w:lang w:val="en-US" w:eastAsia="en-US"/>
+        </w:rPr>
+        <w:t>[3, 1, 4, 19, 20]</w:t>
+      </w:r>
+      <w:r>
+        <w:rPr>
+          <w:lang w:val="en-US" w:eastAsia="en-US"/>
+        </w:rPr>
+        <w:t xml:space="preserve">. </w:t>
+      </w:r>
+      <w:r>
+        <w:rPr>
+          <w:lang w:val="en-US" w:eastAsia="en-US"/>
+        </w:rPr>
+        <w:t>Creating a low scoped game means the goal of the game can be clear and focused, it also reduces development time and allows the developers to focus on creating effective rehabilitation software especially within their time restrictions.</w:t>
+      </w:r>
+    </w:p>
+    <w:p>
+      <w:pPr>
+        <w:rPr>
+          <w:lang w:val="en-US" w:eastAsia="en-US"/>
+        </w:rPr>
+      </w:pPr>
+      <w:r>
+        <w:rPr>
+          <w:lang w:val="en-US" w:eastAsia="en-US"/>
+        </w:rPr>
+        <w:t>Based on</w:t>
+      </w:r>
+      <w:r>
+        <w:rPr>
+          <w:lang w:val="en-US" w:eastAsia="en-US"/>
+        </w:rPr>
+        <w:t xml:space="preserve"> </w:t>
+      </w:r>
+      <w:r>
+        <w:rPr>
+          <w:lang w:val="en-US" w:eastAsia="en-US"/>
+        </w:rPr>
+        <w:t>observation</w:t>
+      </w:r>
+      <w:r>
+        <w:rPr>
+          <w:lang w:val="en-US" w:eastAsia="en-US"/>
+        </w:rPr>
+        <w:t>s of other projects</w:t>
+      </w:r>
+      <w:r>
+        <w:rPr>
+          <w:lang w:val="en-US" w:eastAsia="en-US"/>
+        </w:rPr>
+        <w:t xml:space="preserve"> a single</w:t>
+      </w:r>
+      <w:r>
+        <w:rPr>
+          <w:lang w:val="en-US" w:eastAsia="en-US"/>
+        </w:rPr>
+        <w:t>,</w:t>
+      </w:r>
+      <w:r>
+        <w:rPr>
+          <w:lang w:val="en-US" w:eastAsia="en-US"/>
+        </w:rPr>
+        <w:t xml:space="preserve"> low to medium scoped game</w:t>
+      </w:r>
+      <w:r>
+        <w:rPr>
+          <w:lang w:val="en-US" w:eastAsia="en-US"/>
+        </w:rPr>
+        <w:t>, set in a visually appealing environment</w:t>
+      </w:r>
+      <w:r>
+        <w:rPr>
+          <w:lang w:val="en-US" w:eastAsia="en-US"/>
+        </w:rPr>
+        <w:t xml:space="preserve"> seems to be the most appropriate design for the project.</w:t>
+      </w:r>
+    </w:p>
+    <w:p>
+      <w:pPr>
+        <w:rPr>
+          <w:lang w:val="en-US" w:eastAsia="en-US"/>
+        </w:rPr>
+      </w:pPr>
+    </w:p>
+    <w:p>
+      <w:pPr>
+        <w:pStyle w:val="Heading2"/>
+      </w:pPr>
+      <w:bookmarkStart w:id="28" w:name="_Toc182906134"/>
+      <w:r>
+        <w:t>Prototype design</w:t>
+      </w:r>
+      <w:bookmarkEnd w:id="28"/>
+    </w:p>
+    <w:p>
+      <w:pPr>
+        <w:rPr>
+          <w:lang w:val="en-US" w:eastAsia="en-US"/>
+        </w:rPr>
+      </w:pPr>
+    </w:p>
+    <w:p>
+      <w:r>
+        <w:t xml:space="preserve">A key difference between many of the projects reviewed and this project is the input device the user will use. </w:t>
+      </w:r>
+      <w:r>
+        <w:t>Most</w:t>
+      </w:r>
+      <w:r>
+        <w:t xml:space="preserve"> literatures </w:t>
+      </w:r>
+      <w:r>
+        <w:t xml:space="preserve">reviewed </w:t>
+      </w:r>
+      <w:r>
+        <w:t xml:space="preserve">use visual systems like the Kinect which can sense arm movement well but is not effective at sensing hand and wrist movements. This project, however, will make use of etee controllers which can sense wrist and hand rotation as well as each fingers grip strength. This </w:t>
+      </w:r>
+      <w:r>
         <w:lastRenderedPageBreak/>
-        <w:t xml:space="preserve">such positive satisfaction in their user base. It is likely that 6 – 7 years later in 2024 /2025 that multiplayer rehabilitation </w:t>
-      </w:r>
-      <w:r>
-        <w:rPr>
-          <w:rFonts w:ascii="Arial" w:hAnsi="Arial" w:cs="Arial"/>
-          <w:color w:val="222222"/>
-          <w:sz w:val="20"/>
-          <w:szCs w:val="20"/>
-          <w:shd w:val="clear" w:color="auto" w:fill="FFFFFF"/>
-        </w:rPr>
-        <w:t xml:space="preserve">will see the same unencumbered success. </w:t>
-      </w:r>
-    </w:p>
-    <w:p>
-      <w:pPr>
-        <w:rPr>
-          <w:lang w:val="en-US" w:eastAsia="en-US"/>
-        </w:rPr>
-      </w:pPr>
-    </w:p>
-    <w:p>
-      <w:pPr>
-        <w:rPr>
-          <w:lang w:val="en-US" w:eastAsia="en-US"/>
-        </w:rPr>
-      </w:pPr>
-      <w:r>
-        <w:t xml:space="preserve">Systematic reviews have been made of multiplayer </w:t>
-      </w:r>
-      <w:r>
-        <w:t>game-based</w:t>
-      </w:r>
-      <w:r>
-        <w:t xml:space="preserve"> therapies. (</w:t>
-      </w:r>
-      <w:r>
-        <w:t>Baur</w:t>
-      </w:r>
-      <w:r>
-        <w:t xml:space="preserve"> et al 2018) reviewed thirteen articles finding </w:t>
-      </w:r>
-      <w:r>
-        <w:t xml:space="preserve">that most studies observed multiplayer modes having a positive impact on game experience and game performance. 2 studies found that single player games had better impacts on game </w:t>
-      </w:r>
-      <w:r>
-        <w:t>performance,</w:t>
-      </w:r>
-      <w:r>
-        <w:t xml:space="preserve"> and this may be due to balancing issues in the game. The game should be able to adapt to individualize the difficulty of the game according to a players skill level in competitive modes. (</w:t>
-      </w:r>
-      <w:r>
-        <w:t>Baur</w:t>
-      </w:r>
-      <w:r>
-        <w:t xml:space="preserve"> et al 2018). It is possible that the difficulty of the balancing played a role in the single player games having better effects than the multiplayer games in those 2 instances.</w:t>
-      </w:r>
-    </w:p>
-    <w:p>
-      <w:pPr>
-        <w:rPr>
-          <w:lang w:val="en-US" w:eastAsia="en-US"/>
-        </w:rPr>
-      </w:pPr>
-    </w:p>
-    <w:p>
-      <w:pPr>
-        <w:pStyle w:val="Heading1"/>
-      </w:pPr>
-      <w:bookmarkStart w:id="26" w:name="_Toc182906132"/>
-      <w:r>
-        <w:t>Summary</w:t>
-      </w:r>
-      <w:bookmarkEnd w:id="26"/>
-    </w:p>
-    <w:p>
-      <w:pPr>
-        <w:rPr>
-          <w:lang w:val="en-US" w:eastAsia="en-US"/>
-        </w:rPr>
-      </w:pPr>
-    </w:p>
-    <w:p>
-      <w:pPr>
-        <w:pStyle w:val="Heading2"/>
-      </w:pPr>
-      <w:bookmarkStart w:id="27" w:name="_Toc182906133"/>
-      <w:r>
-        <w:t>Scope of the games</w:t>
-      </w:r>
-      <w:bookmarkEnd w:id="27"/>
-      <w:r>
-        <w:t xml:space="preserve"> </w:t>
-      </w:r>
-    </w:p>
-    <w:p>
-      <w:pPr>
-        <w:rPr>
-          <w:lang w:val="en-US" w:eastAsia="en-US"/>
-        </w:rPr>
-      </w:pPr>
-    </w:p>
-    <w:p>
-      <w:pPr>
-        <w:pStyle w:val="Heading2"/>
-      </w:pPr>
-      <w:bookmarkStart w:id="28" w:name="_Toc182906134"/>
-      <w:r>
-        <w:t>Prototype design</w:t>
-      </w:r>
-      <w:bookmarkEnd w:id="28"/>
-    </w:p>
-    <w:p>
-      <w:pPr>
-        <w:rPr>
-          <w:lang w:val="en-US" w:eastAsia="en-US"/>
-        </w:rPr>
-      </w:pPr>
-    </w:p>
-    <w:p>
-      <w:r>
-        <w:t xml:space="preserve">A key difference between many of the projects reviewed and this project is the input device the user will use. </w:t>
-      </w:r>
-      <w:r>
-        <w:t>Most</w:t>
-      </w:r>
-      <w:r>
-        <w:t xml:space="preserve"> literatures </w:t>
-      </w:r>
-      <w:r>
-        <w:t xml:space="preserve">reviewed </w:t>
-      </w:r>
-      <w:r>
-        <w:t>use visual systems like the Kinect which can sense arm movement well but is not effective at sensing hand and wrist movements. This project, however, will make use of etee controllers which can sense wrist and hand rotation as well as each fingers grip strength. This will be beneficial as it means arm movements and wrist and hand movements can be designed to be inputs in the game.</w:t>
+        <w:t>will be beneficial as it means arm movements and wrist and hand movements can be designed to be inputs in the game.</w:t>
       </w:r>
     </w:p>
     <w:p>
@@ -16311,7 +16417,6 @@
         <w:rPr>
           <w:lang w:eastAsia="en-US"/>
         </w:rPr>
-        <w:lastRenderedPageBreak/>
         <w:t xml:space="preserve">[3] </w:t>
       </w:r>
       <w:r>
@@ -16384,7 +16489,7 @@
         <w:rPr>
           <w:lang w:eastAsia="en-US"/>
         </w:rPr>
-        <w:t>Cordeiro d'Ornellas, M., Cargnin, D.J. and Cervi Prado, A.L., 2015. Evaluating the impact of player experience in the design of a serious game for upper extremity stroke rehabilitation. In </w:t>
+        <w:t>Cordeiro d'Ornellas, M., Cargnin, D.J. and Cervi Prado, A.L., 2015. of a serious game for upper extremity stroke rehabilitation. In </w:t>
       </w:r>
       <w:r>
         <w:rPr>
@@ -16622,7 +16727,7 @@
         </w:rPr>
         <w:t xml:space="preserve">. Available at: </w:t>
       </w:r>
-      <w:hyperlink r:id="rId12" w:history="1">
+      <w:hyperlink r:id="rId13" w:history="1">
         <w:r>
           <w:rPr>
             <w:rStyle w:val="Hyperlink"/>
@@ -16655,9 +16760,16 @@
         <w:rPr>
           <w:lang w:eastAsia="en-US"/>
         </w:rPr>
-        <w:t xml:space="preserve">uo, X., Edwards, A., 2024. A Case Study of using Web 3D Game Technology for a Scalable Midwifery Training Simulation, in: 2024 IEEE Gaming, Entertainment, and Media Conference (GEM). Presented at the 2024 IEEE Gaming, Entertainment, and Media Conference (GEM), pp. 1–4. </w:t>
-      </w:r>
-      <w:hyperlink r:id="rId13" w:history="1">
+        <w:t xml:space="preserve">uo, X., Edwards, A., 2024. A Case Study of using Web 3D Game Technology for a Scalable Midwifery Training Simulation, in: 2024 IEEE Gaming, Entertainment, and Media Conference (GEM). </w:t>
+      </w:r>
+      <w:r>
+        <w:rPr>
+          <w:lang w:eastAsia="en-US"/>
+        </w:rPr>
+        <w:lastRenderedPageBreak/>
+        <w:t xml:space="preserve">Presented at the 2024 IEEE Gaming, Entertainment, and Media Conference (GEM), pp. 1–4. </w:t>
+      </w:r>
+      <w:hyperlink r:id="rId14" w:history="1">
         <w:r>
           <w:rPr>
             <w:rStyle w:val="Hyperlink"/>
@@ -16877,7 +16989,6 @@
         <w:rPr>
           <w:lang w:eastAsia="en-US"/>
         </w:rPr>
-        <w:lastRenderedPageBreak/>
         <w:t>[1</w:t>
       </w:r>
       <w:r>
@@ -17133,11 +17244,19 @@
         </w:rPr>
         <w:t xml:space="preserve">] </w:t>
       </w:r>
-      <w:r>
-        <w:rPr>
-          <w:lang w:eastAsia="en-US"/>
-        </w:rPr>
-        <w:t>Shahmoradi, L., Almasi, S., Ahmadi, H., Bashiri, A., Azadi, T., Mirbagherie, A., Ansari, N.N. and Honarpishe, R., 2021. Virtual reality games for rehabilitation of upper extremities in stroke patients. </w:t>
+      <w:proofErr w:type="spellStart"/>
+      <w:r>
+        <w:rPr>
+          <w:lang w:eastAsia="en-US"/>
+        </w:rPr>
+        <w:t>Shahmoradi</w:t>
+      </w:r>
+      <w:proofErr w:type="spellEnd"/>
+      <w:r>
+        <w:rPr>
+          <w:lang w:eastAsia="en-US"/>
+        </w:rPr>
+        <w:t>, L., Almasi, S., Ahmadi, H., Bashiri, A., Azadi, T., Mirbagherie, A., Ansari, N.N. and Honarpishe, R., 2021. Virtual reality games for rehabilitation of upper extremities in stroke patients. </w:t>
       </w:r>
       <w:r>
         <w:rPr>
@@ -17302,7 +17421,7 @@
         </w:rPr>
         <w:t xml:space="preserve">The University of British Columbia (2021). Available at: </w:t>
       </w:r>
-      <w:hyperlink r:id="rId14" w:history="1">
+      <w:hyperlink r:id="rId15" w:history="1">
         <w:r>
           <w:rPr>
             <w:rStyle w:val="Hyperlink"/>
@@ -17446,6 +17565,7 @@
         <w:rPr>
           <w:lang w:eastAsia="en-US"/>
         </w:rPr>
+        <w:lastRenderedPageBreak/>
         <w:t>[2</w:t>
       </w:r>
       <w:r>
@@ -17525,7 +17645,7 @@
         </w:rPr>
         <w:t xml:space="preserve">What is a PICOC? » CEBMa [WWW Document], n.d. URL </w:t>
       </w:r>
-      <w:hyperlink r:id="rId15" w:history="1">
+      <w:hyperlink r:id="rId16" w:history="1">
         <w:r>
           <w:rPr>
             <w:rStyle w:val="Hyperlink"/>
@@ -17609,7 +17729,7 @@
         </w:rPr>
         <w:t xml:space="preserve">The University of British Columbia (2021). Available at: </w:t>
       </w:r>
-      <w:hyperlink r:id="rId16" w:history="1">
+      <w:hyperlink r:id="rId17" w:history="1">
         <w:r>
           <w:rPr>
             <w:rStyle w:val="Hyperlink"/>
@@ -17631,8 +17751,8 @@
     <w:p/>
     <w:p/>
     <w:sectPr>
-      <w:footerReference w:type="default" r:id="rId17"/>
-      <w:footerReference w:type="first" r:id="rId18"/>
+      <w:footerReference w:type="default" r:id="rId18"/>
+      <w:footerReference w:type="first" r:id="rId19"/>
       <w:pgSz w:w="11906" w:h="16838"/>
       <w:pgMar w:top="1440" w:right="1440" w:bottom="1440" w:left="1440" w:header="708" w:footer="708" w:gutter="0"/>
       <w:pgNumType w:start="1"/>
@@ -17644,7 +17764,7 @@
 </file>
 
 <file path=word/endnotes.xml><?xml version="1.0" encoding="utf-8"?>
-<w:endnotes xmlns:wpc="http://schemas.microsoft.com/office/word/2010/wordprocessingCanvas" xmlns:cx="http://schemas.microsoft.com/office/drawing/2014/chartex" xmlns:cx1="http://schemas.microsoft.com/office/drawing/2015/9/8/chartex" xmlns:cx2="http://schemas.microsoft.com/office/drawing/2015/10/21/chartex" xmlns:cx3="http://schemas.microsoft.com/office/drawing/2016/5/9/chartex" xmlns:cx4="http://schemas.microsoft.com/office/drawing/2016/5/10/chartex" xmlns:cx5="http://schemas.microsoft.com/office/drawing/2016/5/11/chartex" xmlns:cx6="http://schemas.microsoft.com/office/drawing/2016/5/12/chartex" xmlns:cx7="http://schemas.microsoft.com/office/drawing/2016/5/13/chartex" xmlns:cx8="http://schemas.microsoft.com/office/drawing/2016/5/14/chartex" xmlns:mc="http://schemas.openxmlformats.org/markup-compatibility/2006" xmlns:aink="http://schemas.microsoft.com/office/drawing/2016/ink" xmlns:am3d="http://schemas.microsoft.com/office/drawing/2017/model3d" xmlns:o="urn:schemas-microsoft-com:office:office" xmlns:oel="http://schemas.microsoft.com/office/2019/extlst" xmlns:r="http://schemas.openxmlformats.org/officeDocument/2006/relationships" xmlns:m="http://schemas.openxmlformats.org/officeDocument/2006/math" xmlns:v="urn:schemas-microsoft-com:vml" xmlns:wp14="http://schemas.microsoft.com/office/word/2010/wordprocessingDrawing" xmlns:wp="http://schemas.openxmlformats.org/drawingml/2006/wordprocessingDrawing" xmlns:w10="urn:schemas-microsoft-com:office:word" xmlns:w="http://schemas.openxmlformats.org/wordprocessingml/2006/main" xmlns:w14="http://schemas.microsoft.com/office/word/2010/wordml" xmlns:w15="http://schemas.microsoft.com/office/word/2012/wordml" xmlns:w16cex="http://schemas.microsoft.com/office/word/2018/wordml/cex" xmlns:w16cid="http://schemas.microsoft.com/office/word/2016/wordml/cid" xmlns:w16="http://schemas.microsoft.com/office/word/2018/wordml" xmlns:w16du="http://schemas.microsoft.com/office/word/2023/wordml/word16du" xmlns:w16sdtdh="http://schemas.microsoft.com/office/word/2020/wordml/sdtdatahash" xmlns:w16se="http://schemas.microsoft.com/office/word/2015/wordml/symex" xmlns:wpg="http://schemas.microsoft.com/office/word/2010/wordprocessingGroup" xmlns:wpi="http://schemas.microsoft.com/office/word/2010/wordprocessingInk" xmlns:wne="http://schemas.microsoft.com/office/word/2006/wordml" xmlns:wps="http://schemas.microsoft.com/office/word/2010/wordprocessingShape" mc:Ignorable="w14 w15 w16se w16cid w16 w16cex w16sdtdh w16du wp14">
+<w:endnotes xmlns:wpc="http://schemas.microsoft.com/office/word/2010/wordprocessingCanvas" xmlns:cx="http://schemas.microsoft.com/office/drawing/2014/chartex" xmlns:cx1="http://schemas.microsoft.com/office/drawing/2015/9/8/chartex" xmlns:cx2="http://schemas.microsoft.com/office/drawing/2015/10/21/chartex" xmlns:cx3="http://schemas.microsoft.com/office/drawing/2016/5/9/chartex" xmlns:cx4="http://schemas.microsoft.com/office/drawing/2016/5/10/chartex" xmlns:cx5="http://schemas.microsoft.com/office/drawing/2016/5/11/chartex" xmlns:cx6="http://schemas.microsoft.com/office/drawing/2016/5/12/chartex" xmlns:cx7="http://schemas.microsoft.com/office/drawing/2016/5/13/chartex" xmlns:cx8="http://schemas.microsoft.com/office/drawing/2016/5/14/chartex" xmlns:mc="http://schemas.openxmlformats.org/markup-compatibility/2006" xmlns:aink="http://schemas.microsoft.com/office/drawing/2016/ink" xmlns:am3d="http://schemas.microsoft.com/office/drawing/2017/model3d" xmlns:o="urn:schemas-microsoft-com:office:office" xmlns:r="http://schemas.openxmlformats.org/officeDocument/2006/relationships" xmlns:m="http://schemas.openxmlformats.org/officeDocument/2006/math" xmlns:v="urn:schemas-microsoft-com:vml" xmlns:wp14="http://schemas.microsoft.com/office/word/2010/wordprocessingDrawing" xmlns:wp="http://schemas.openxmlformats.org/drawingml/2006/wordprocessingDrawing" xmlns:w10="urn:schemas-microsoft-com:office:word" xmlns:w="http://schemas.openxmlformats.org/wordprocessingml/2006/main" xmlns:w14="http://schemas.microsoft.com/office/word/2010/wordml" xmlns:w15="http://schemas.microsoft.com/office/word/2012/wordml" xmlns:w16cex="http://schemas.microsoft.com/office/word/2018/wordml/cex" xmlns:w16cid="http://schemas.microsoft.com/office/word/2016/wordml/cid" xmlns:w16="http://schemas.microsoft.com/office/word/2018/wordml" xmlns:w16sdtdh="http://schemas.microsoft.com/office/word/2020/wordml/sdtdatahash" xmlns:w16se="http://schemas.microsoft.com/office/word/2015/wordml/symex" xmlns:wpg="http://schemas.microsoft.com/office/word/2010/wordprocessingGroup" xmlns:wpi="http://schemas.microsoft.com/office/word/2010/wordprocessingInk" xmlns:wne="http://schemas.microsoft.com/office/word/2006/wordml" xmlns:wps="http://schemas.microsoft.com/office/word/2010/wordprocessingShape" mc:Ignorable="w14 w15 w16se w16cid w16 w16cex w16sdtdh wp14">
   <w:endnote w:type="separator" w:id="-1">
     <w:p>
       <w:pPr>
@@ -17669,7 +17789,7 @@
 </file>
 
 <file path=word/footer1.xml><?xml version="1.0" encoding="utf-8"?>
-<w:ftr xmlns:wpc="http://schemas.microsoft.com/office/word/2010/wordprocessingCanvas" xmlns:cx="http://schemas.microsoft.com/office/drawing/2014/chartex" xmlns:cx1="http://schemas.microsoft.com/office/drawing/2015/9/8/chartex" xmlns:cx2="http://schemas.microsoft.com/office/drawing/2015/10/21/chartex" xmlns:cx3="http://schemas.microsoft.com/office/drawing/2016/5/9/chartex" xmlns:cx4="http://schemas.microsoft.com/office/drawing/2016/5/10/chartex" xmlns:cx5="http://schemas.microsoft.com/office/drawing/2016/5/11/chartex" xmlns:cx6="http://schemas.microsoft.com/office/drawing/2016/5/12/chartex" xmlns:cx7="http://schemas.microsoft.com/office/drawing/2016/5/13/chartex" xmlns:cx8="http://schemas.microsoft.com/office/drawing/2016/5/14/chartex" xmlns:mc="http://schemas.openxmlformats.org/markup-compatibility/2006" xmlns:aink="http://schemas.microsoft.com/office/drawing/2016/ink" xmlns:am3d="http://schemas.microsoft.com/office/drawing/2017/model3d" xmlns:o="urn:schemas-microsoft-com:office:office" xmlns:oel="http://schemas.microsoft.com/office/2019/extlst" xmlns:r="http://schemas.openxmlformats.org/officeDocument/2006/relationships" xmlns:m="http://schemas.openxmlformats.org/officeDocument/2006/math" xmlns:v="urn:schemas-microsoft-com:vml" xmlns:wp14="http://schemas.microsoft.com/office/word/2010/wordprocessingDrawing" xmlns:wp="http://schemas.openxmlformats.org/drawingml/2006/wordprocessingDrawing" xmlns:w10="urn:schemas-microsoft-com:office:word" xmlns:w="http://schemas.openxmlformats.org/wordprocessingml/2006/main" xmlns:w14="http://schemas.microsoft.com/office/word/2010/wordml" xmlns:w15="http://schemas.microsoft.com/office/word/2012/wordml" xmlns:w16cex="http://schemas.microsoft.com/office/word/2018/wordml/cex" xmlns:w16cid="http://schemas.microsoft.com/office/word/2016/wordml/cid" xmlns:w16="http://schemas.microsoft.com/office/word/2018/wordml" xmlns:w16du="http://schemas.microsoft.com/office/word/2023/wordml/word16du" xmlns:w16sdtdh="http://schemas.microsoft.com/office/word/2020/wordml/sdtdatahash" xmlns:w16se="http://schemas.microsoft.com/office/word/2015/wordml/symex" xmlns:wpg="http://schemas.microsoft.com/office/word/2010/wordprocessingGroup" xmlns:wpi="http://schemas.microsoft.com/office/word/2010/wordprocessingInk" xmlns:wne="http://schemas.microsoft.com/office/word/2006/wordml" xmlns:wps="http://schemas.microsoft.com/office/word/2010/wordprocessingShape" mc:Ignorable="w14 w15 w16se w16cid w16 w16cex w16sdtdh w16du wp14">
+<w:ftr xmlns:wpc="http://schemas.microsoft.com/office/word/2010/wordprocessingCanvas" xmlns:cx="http://schemas.microsoft.com/office/drawing/2014/chartex" xmlns:cx1="http://schemas.microsoft.com/office/drawing/2015/9/8/chartex" xmlns:cx2="http://schemas.microsoft.com/office/drawing/2015/10/21/chartex" xmlns:cx3="http://schemas.microsoft.com/office/drawing/2016/5/9/chartex" xmlns:cx4="http://schemas.microsoft.com/office/drawing/2016/5/10/chartex" xmlns:cx5="http://schemas.microsoft.com/office/drawing/2016/5/11/chartex" xmlns:cx6="http://schemas.microsoft.com/office/drawing/2016/5/12/chartex" xmlns:cx7="http://schemas.microsoft.com/office/drawing/2016/5/13/chartex" xmlns:cx8="http://schemas.microsoft.com/office/drawing/2016/5/14/chartex" xmlns:mc="http://schemas.openxmlformats.org/markup-compatibility/2006" xmlns:aink="http://schemas.microsoft.com/office/drawing/2016/ink" xmlns:am3d="http://schemas.microsoft.com/office/drawing/2017/model3d" xmlns:o="urn:schemas-microsoft-com:office:office" xmlns:r="http://schemas.openxmlformats.org/officeDocument/2006/relationships" xmlns:m="http://schemas.openxmlformats.org/officeDocument/2006/math" xmlns:v="urn:schemas-microsoft-com:vml" xmlns:wp14="http://schemas.microsoft.com/office/word/2010/wordprocessingDrawing" xmlns:wp="http://schemas.openxmlformats.org/drawingml/2006/wordprocessingDrawing" xmlns:w10="urn:schemas-microsoft-com:office:word" xmlns:w="http://schemas.openxmlformats.org/wordprocessingml/2006/main" xmlns:w14="http://schemas.microsoft.com/office/word/2010/wordml" xmlns:w15="http://schemas.microsoft.com/office/word/2012/wordml" xmlns:w16cex="http://schemas.microsoft.com/office/word/2018/wordml/cex" xmlns:w16cid="http://schemas.microsoft.com/office/word/2016/wordml/cid" xmlns:w16="http://schemas.microsoft.com/office/word/2018/wordml" xmlns:w16sdtdh="http://schemas.microsoft.com/office/word/2020/wordml/sdtdatahash" xmlns:w16se="http://schemas.microsoft.com/office/word/2015/wordml/symex" xmlns:wpg="http://schemas.microsoft.com/office/word/2010/wordprocessingGroup" xmlns:wpi="http://schemas.microsoft.com/office/word/2010/wordprocessingInk" xmlns:wne="http://schemas.microsoft.com/office/word/2006/wordml" xmlns:wps="http://schemas.microsoft.com/office/word/2010/wordprocessingShape" mc:Ignorable="w14 w15 w16se w16cid w16 w16cex w16sdtdh wp14">
   <w:p>
     <w:pPr>
       <w:pStyle w:val="Footer"/>
@@ -17688,7 +17808,7 @@
 </file>
 
 <file path=word/footer2.xml><?xml version="1.0" encoding="utf-8"?>
-<w:ftr xmlns:wpc="http://schemas.microsoft.com/office/word/2010/wordprocessingCanvas" xmlns:cx="http://schemas.microsoft.com/office/drawing/2014/chartex" xmlns:cx1="http://schemas.microsoft.com/office/drawing/2015/9/8/chartex" xmlns:cx2="http://schemas.microsoft.com/office/drawing/2015/10/21/chartex" xmlns:cx3="http://schemas.microsoft.com/office/drawing/2016/5/9/chartex" xmlns:cx4="http://schemas.microsoft.com/office/drawing/2016/5/10/chartex" xmlns:cx5="http://schemas.microsoft.com/office/drawing/2016/5/11/chartex" xmlns:cx6="http://schemas.microsoft.com/office/drawing/2016/5/12/chartex" xmlns:cx7="http://schemas.microsoft.com/office/drawing/2016/5/13/chartex" xmlns:cx8="http://schemas.microsoft.com/office/drawing/2016/5/14/chartex" xmlns:mc="http://schemas.openxmlformats.org/markup-compatibility/2006" xmlns:aink="http://schemas.microsoft.com/office/drawing/2016/ink" xmlns:am3d="http://schemas.microsoft.com/office/drawing/2017/model3d" xmlns:o="urn:schemas-microsoft-com:office:office" xmlns:oel="http://schemas.microsoft.com/office/2019/extlst" xmlns:r="http://schemas.openxmlformats.org/officeDocument/2006/relationships" xmlns:m="http://schemas.openxmlformats.org/officeDocument/2006/math" xmlns:v="urn:schemas-microsoft-com:vml" xmlns:wp14="http://schemas.microsoft.com/office/word/2010/wordprocessingDrawing" xmlns:wp="http://schemas.openxmlformats.org/drawingml/2006/wordprocessingDrawing" xmlns:w10="urn:schemas-microsoft-com:office:word" xmlns:w="http://schemas.openxmlformats.org/wordprocessingml/2006/main" xmlns:w14="http://schemas.microsoft.com/office/word/2010/wordml" xmlns:w15="http://schemas.microsoft.com/office/word/2012/wordml" xmlns:w16cex="http://schemas.microsoft.com/office/word/2018/wordml/cex" xmlns:w16cid="http://schemas.microsoft.com/office/word/2016/wordml/cid" xmlns:w16="http://schemas.microsoft.com/office/word/2018/wordml" xmlns:w16du="http://schemas.microsoft.com/office/word/2023/wordml/word16du" xmlns:w16sdtdh="http://schemas.microsoft.com/office/word/2020/wordml/sdtdatahash" xmlns:w16se="http://schemas.microsoft.com/office/word/2015/wordml/symex" xmlns:wpg="http://schemas.microsoft.com/office/word/2010/wordprocessingGroup" xmlns:wpi="http://schemas.microsoft.com/office/word/2010/wordprocessingInk" xmlns:wne="http://schemas.microsoft.com/office/word/2006/wordml" xmlns:wps="http://schemas.microsoft.com/office/word/2010/wordprocessingShape" mc:Ignorable="w14 w15 w16se w16cid w16 w16cex w16sdtdh w16du wp14">
+<w:ftr xmlns:wpc="http://schemas.microsoft.com/office/word/2010/wordprocessingCanvas" xmlns:cx="http://schemas.microsoft.com/office/drawing/2014/chartex" xmlns:cx1="http://schemas.microsoft.com/office/drawing/2015/9/8/chartex" xmlns:cx2="http://schemas.microsoft.com/office/drawing/2015/10/21/chartex" xmlns:cx3="http://schemas.microsoft.com/office/drawing/2016/5/9/chartex" xmlns:cx4="http://schemas.microsoft.com/office/drawing/2016/5/10/chartex" xmlns:cx5="http://schemas.microsoft.com/office/drawing/2016/5/11/chartex" xmlns:cx6="http://schemas.microsoft.com/office/drawing/2016/5/12/chartex" xmlns:cx7="http://schemas.microsoft.com/office/drawing/2016/5/13/chartex" xmlns:cx8="http://schemas.microsoft.com/office/drawing/2016/5/14/chartex" xmlns:mc="http://schemas.openxmlformats.org/markup-compatibility/2006" xmlns:aink="http://schemas.microsoft.com/office/drawing/2016/ink" xmlns:am3d="http://schemas.microsoft.com/office/drawing/2017/model3d" xmlns:o="urn:schemas-microsoft-com:office:office" xmlns:r="http://schemas.openxmlformats.org/officeDocument/2006/relationships" xmlns:m="http://schemas.openxmlformats.org/officeDocument/2006/math" xmlns:v="urn:schemas-microsoft-com:vml" xmlns:wp14="http://schemas.microsoft.com/office/word/2010/wordprocessingDrawing" xmlns:wp="http://schemas.openxmlformats.org/drawingml/2006/wordprocessingDrawing" xmlns:w10="urn:schemas-microsoft-com:office:word" xmlns:w="http://schemas.openxmlformats.org/wordprocessingml/2006/main" xmlns:w14="http://schemas.microsoft.com/office/word/2010/wordml" xmlns:w15="http://schemas.microsoft.com/office/word/2012/wordml" xmlns:w16cex="http://schemas.microsoft.com/office/word/2018/wordml/cex" xmlns:w16cid="http://schemas.microsoft.com/office/word/2016/wordml/cid" xmlns:w16="http://schemas.microsoft.com/office/word/2018/wordml" xmlns:w16sdtdh="http://schemas.microsoft.com/office/word/2020/wordml/sdtdatahash" xmlns:w16se="http://schemas.microsoft.com/office/word/2015/wordml/symex" xmlns:wpg="http://schemas.microsoft.com/office/word/2010/wordprocessingGroup" xmlns:wpi="http://schemas.microsoft.com/office/word/2010/wordprocessingInk" xmlns:wne="http://schemas.microsoft.com/office/word/2006/wordml" xmlns:wps="http://schemas.microsoft.com/office/word/2010/wordprocessingShape" mc:Ignorable="w14 w15 w16se w16cid w16 w16cex w16sdtdh wp14">
   <w:sdt>
     <w:sdtPr>
       <w:id w:val="1882670557"/>
@@ -17755,7 +17875,7 @@
 </file>
 
 <file path=word/footer3.xml><?xml version="1.0" encoding="utf-8"?>
-<w:ftr xmlns:wpc="http://schemas.microsoft.com/office/word/2010/wordprocessingCanvas" xmlns:cx="http://schemas.microsoft.com/office/drawing/2014/chartex" xmlns:cx1="http://schemas.microsoft.com/office/drawing/2015/9/8/chartex" xmlns:cx2="http://schemas.microsoft.com/office/drawing/2015/10/21/chartex" xmlns:cx3="http://schemas.microsoft.com/office/drawing/2016/5/9/chartex" xmlns:cx4="http://schemas.microsoft.com/office/drawing/2016/5/10/chartex" xmlns:cx5="http://schemas.microsoft.com/office/drawing/2016/5/11/chartex" xmlns:cx6="http://schemas.microsoft.com/office/drawing/2016/5/12/chartex" xmlns:cx7="http://schemas.microsoft.com/office/drawing/2016/5/13/chartex" xmlns:cx8="http://schemas.microsoft.com/office/drawing/2016/5/14/chartex" xmlns:mc="http://schemas.openxmlformats.org/markup-compatibility/2006" xmlns:aink="http://schemas.microsoft.com/office/drawing/2016/ink" xmlns:am3d="http://schemas.microsoft.com/office/drawing/2017/model3d" xmlns:o="urn:schemas-microsoft-com:office:office" xmlns:oel="http://schemas.microsoft.com/office/2019/extlst" xmlns:r="http://schemas.openxmlformats.org/officeDocument/2006/relationships" xmlns:m="http://schemas.openxmlformats.org/officeDocument/2006/math" xmlns:v="urn:schemas-microsoft-com:vml" xmlns:wp14="http://schemas.microsoft.com/office/word/2010/wordprocessingDrawing" xmlns:wp="http://schemas.openxmlformats.org/drawingml/2006/wordprocessingDrawing" xmlns:w10="urn:schemas-microsoft-com:office:word" xmlns:w="http://schemas.openxmlformats.org/wordprocessingml/2006/main" xmlns:w14="http://schemas.microsoft.com/office/word/2010/wordml" xmlns:w15="http://schemas.microsoft.com/office/word/2012/wordml" xmlns:w16cex="http://schemas.microsoft.com/office/word/2018/wordml/cex" xmlns:w16cid="http://schemas.microsoft.com/office/word/2016/wordml/cid" xmlns:w16="http://schemas.microsoft.com/office/word/2018/wordml" xmlns:w16du="http://schemas.microsoft.com/office/word/2023/wordml/word16du" xmlns:w16sdtdh="http://schemas.microsoft.com/office/word/2020/wordml/sdtdatahash" xmlns:w16se="http://schemas.microsoft.com/office/word/2015/wordml/symex" xmlns:wpg="http://schemas.microsoft.com/office/word/2010/wordprocessingGroup" xmlns:wpi="http://schemas.microsoft.com/office/word/2010/wordprocessingInk" xmlns:wne="http://schemas.microsoft.com/office/word/2006/wordml" xmlns:wps="http://schemas.microsoft.com/office/word/2010/wordprocessingShape" mc:Ignorable="w14 w15 w16se w16cid w16 w16cex w16sdtdh w16du wp14">
+<w:ftr xmlns:wpc="http://schemas.microsoft.com/office/word/2010/wordprocessingCanvas" xmlns:cx="http://schemas.microsoft.com/office/drawing/2014/chartex" xmlns:cx1="http://schemas.microsoft.com/office/drawing/2015/9/8/chartex" xmlns:cx2="http://schemas.microsoft.com/office/drawing/2015/10/21/chartex" xmlns:cx3="http://schemas.microsoft.com/office/drawing/2016/5/9/chartex" xmlns:cx4="http://schemas.microsoft.com/office/drawing/2016/5/10/chartex" xmlns:cx5="http://schemas.microsoft.com/office/drawing/2016/5/11/chartex" xmlns:cx6="http://schemas.microsoft.com/office/drawing/2016/5/12/chartex" xmlns:cx7="http://schemas.microsoft.com/office/drawing/2016/5/13/chartex" xmlns:cx8="http://schemas.microsoft.com/office/drawing/2016/5/14/chartex" xmlns:mc="http://schemas.openxmlformats.org/markup-compatibility/2006" xmlns:aink="http://schemas.microsoft.com/office/drawing/2016/ink" xmlns:am3d="http://schemas.microsoft.com/office/drawing/2017/model3d" xmlns:o="urn:schemas-microsoft-com:office:office" xmlns:r="http://schemas.openxmlformats.org/officeDocument/2006/relationships" xmlns:m="http://schemas.openxmlformats.org/officeDocument/2006/math" xmlns:v="urn:schemas-microsoft-com:vml" xmlns:wp14="http://schemas.microsoft.com/office/word/2010/wordprocessingDrawing" xmlns:wp="http://schemas.openxmlformats.org/drawingml/2006/wordprocessingDrawing" xmlns:w10="urn:schemas-microsoft-com:office:word" xmlns:w="http://schemas.openxmlformats.org/wordprocessingml/2006/main" xmlns:w14="http://schemas.microsoft.com/office/word/2010/wordml" xmlns:w15="http://schemas.microsoft.com/office/word/2012/wordml" xmlns:w16cex="http://schemas.microsoft.com/office/word/2018/wordml/cex" xmlns:w16cid="http://schemas.microsoft.com/office/word/2016/wordml/cid" xmlns:w16="http://schemas.microsoft.com/office/word/2018/wordml" xmlns:w16sdtdh="http://schemas.microsoft.com/office/word/2020/wordml/sdtdatahash" xmlns:w16se="http://schemas.microsoft.com/office/word/2015/wordml/symex" xmlns:wpg="http://schemas.microsoft.com/office/word/2010/wordprocessingGroup" xmlns:wpi="http://schemas.microsoft.com/office/word/2010/wordprocessingInk" xmlns:wne="http://schemas.microsoft.com/office/word/2006/wordml" xmlns:wps="http://schemas.microsoft.com/office/word/2010/wordprocessingShape" mc:Ignorable="w14 w15 w16se w16cid w16 w16cex w16sdtdh wp14">
   <w:sdt>
     <w:sdtPr>
       <w:id w:val="1143014960"/>
@@ -17822,7 +17942,7 @@
 </file>
 
 <file path=word/footnotes.xml><?xml version="1.0" encoding="utf-8"?>
-<w:footnotes xmlns:wpc="http://schemas.microsoft.com/office/word/2010/wordprocessingCanvas" xmlns:cx="http://schemas.microsoft.com/office/drawing/2014/chartex" xmlns:cx1="http://schemas.microsoft.com/office/drawing/2015/9/8/chartex" xmlns:cx2="http://schemas.microsoft.com/office/drawing/2015/10/21/chartex" xmlns:cx3="http://schemas.microsoft.com/office/drawing/2016/5/9/chartex" xmlns:cx4="http://schemas.microsoft.com/office/drawing/2016/5/10/chartex" xmlns:cx5="http://schemas.microsoft.com/office/drawing/2016/5/11/chartex" xmlns:cx6="http://schemas.microsoft.com/office/drawing/2016/5/12/chartex" xmlns:cx7="http://schemas.microsoft.com/office/drawing/2016/5/13/chartex" xmlns:cx8="http://schemas.microsoft.com/office/drawing/2016/5/14/chartex" xmlns:mc="http://schemas.openxmlformats.org/markup-compatibility/2006" xmlns:aink="http://schemas.microsoft.com/office/drawing/2016/ink" xmlns:am3d="http://schemas.microsoft.com/office/drawing/2017/model3d" xmlns:o="urn:schemas-microsoft-com:office:office" xmlns:oel="http://schemas.microsoft.com/office/2019/extlst" xmlns:r="http://schemas.openxmlformats.org/officeDocument/2006/relationships" xmlns:m="http://schemas.openxmlformats.org/officeDocument/2006/math" xmlns:v="urn:schemas-microsoft-com:vml" xmlns:wp14="http://schemas.microsoft.com/office/word/2010/wordprocessingDrawing" xmlns:wp="http://schemas.openxmlformats.org/drawingml/2006/wordprocessingDrawing" xmlns:w10="urn:schemas-microsoft-com:office:word" xmlns:w="http://schemas.openxmlformats.org/wordprocessingml/2006/main" xmlns:w14="http://schemas.microsoft.com/office/word/2010/wordml" xmlns:w15="http://schemas.microsoft.com/office/word/2012/wordml" xmlns:w16cex="http://schemas.microsoft.com/office/word/2018/wordml/cex" xmlns:w16cid="http://schemas.microsoft.com/office/word/2016/wordml/cid" xmlns:w16="http://schemas.microsoft.com/office/word/2018/wordml" xmlns:w16du="http://schemas.microsoft.com/office/word/2023/wordml/word16du" xmlns:w16sdtdh="http://schemas.microsoft.com/office/word/2020/wordml/sdtdatahash" xmlns:w16se="http://schemas.microsoft.com/office/word/2015/wordml/symex" xmlns:wpg="http://schemas.microsoft.com/office/word/2010/wordprocessingGroup" xmlns:wpi="http://schemas.microsoft.com/office/word/2010/wordprocessingInk" xmlns:wne="http://schemas.microsoft.com/office/word/2006/wordml" xmlns:wps="http://schemas.microsoft.com/office/word/2010/wordprocessingShape" mc:Ignorable="w14 w15 w16se w16cid w16 w16cex w16sdtdh w16du wp14">
+<w:footnotes xmlns:wpc="http://schemas.microsoft.com/office/word/2010/wordprocessingCanvas" xmlns:cx="http://schemas.microsoft.com/office/drawing/2014/chartex" xmlns:cx1="http://schemas.microsoft.com/office/drawing/2015/9/8/chartex" xmlns:cx2="http://schemas.microsoft.com/office/drawing/2015/10/21/chartex" xmlns:cx3="http://schemas.microsoft.com/office/drawing/2016/5/9/chartex" xmlns:cx4="http://schemas.microsoft.com/office/drawing/2016/5/10/chartex" xmlns:cx5="http://schemas.microsoft.com/office/drawing/2016/5/11/chartex" xmlns:cx6="http://schemas.microsoft.com/office/drawing/2016/5/12/chartex" xmlns:cx7="http://schemas.microsoft.com/office/drawing/2016/5/13/chartex" xmlns:cx8="http://schemas.microsoft.com/office/drawing/2016/5/14/chartex" xmlns:mc="http://schemas.openxmlformats.org/markup-compatibility/2006" xmlns:aink="http://schemas.microsoft.com/office/drawing/2016/ink" xmlns:am3d="http://schemas.microsoft.com/office/drawing/2017/model3d" xmlns:o="urn:schemas-microsoft-com:office:office" xmlns:r="http://schemas.openxmlformats.org/officeDocument/2006/relationships" xmlns:m="http://schemas.openxmlformats.org/officeDocument/2006/math" xmlns:v="urn:schemas-microsoft-com:vml" xmlns:wp14="http://schemas.microsoft.com/office/word/2010/wordprocessingDrawing" xmlns:wp="http://schemas.openxmlformats.org/drawingml/2006/wordprocessingDrawing" xmlns:w10="urn:schemas-microsoft-com:office:word" xmlns:w="http://schemas.openxmlformats.org/wordprocessingml/2006/main" xmlns:w14="http://schemas.microsoft.com/office/word/2010/wordml" xmlns:w15="http://schemas.microsoft.com/office/word/2012/wordml" xmlns:w16cex="http://schemas.microsoft.com/office/word/2018/wordml/cex" xmlns:w16cid="http://schemas.microsoft.com/office/word/2016/wordml/cid" xmlns:w16="http://schemas.microsoft.com/office/word/2018/wordml" xmlns:w16sdtdh="http://schemas.microsoft.com/office/word/2020/wordml/sdtdatahash" xmlns:w16se="http://schemas.microsoft.com/office/word/2015/wordml/symex" xmlns:wpg="http://schemas.microsoft.com/office/word/2010/wordprocessingGroup" xmlns:wpi="http://schemas.microsoft.com/office/word/2010/wordprocessingInk" xmlns:wne="http://schemas.microsoft.com/office/word/2006/wordml" xmlns:wps="http://schemas.microsoft.com/office/word/2010/wordprocessingShape" mc:Ignorable="w14 w15 w16se w16cid w16 w16cex w16sdtdh wp14">
   <w:footnote w:type="separator" w:id="-1">
     <w:p>
       <w:pPr>
@@ -17847,7 +17967,7 @@
 </file>
 
 <file path=word/numbering.xml><?xml version="1.0" encoding="utf-8"?>
-<w:numbering xmlns:wpc="http://schemas.microsoft.com/office/word/2010/wordprocessingCanvas" xmlns:cx="http://schemas.microsoft.com/office/drawing/2014/chartex" xmlns:cx1="http://schemas.microsoft.com/office/drawing/2015/9/8/chartex" xmlns:cx2="http://schemas.microsoft.com/office/drawing/2015/10/21/chartex" xmlns:cx3="http://schemas.microsoft.com/office/drawing/2016/5/9/chartex" xmlns:cx4="http://schemas.microsoft.com/office/drawing/2016/5/10/chartex" xmlns:cx5="http://schemas.microsoft.com/office/drawing/2016/5/11/chartex" xmlns:cx6="http://schemas.microsoft.com/office/drawing/2016/5/12/chartex" xmlns:cx7="http://schemas.microsoft.com/office/drawing/2016/5/13/chartex" xmlns:cx8="http://schemas.microsoft.com/office/drawing/2016/5/14/chartex" xmlns:mc="http://schemas.openxmlformats.org/markup-compatibility/2006" xmlns:aink="http://schemas.microsoft.com/office/drawing/2016/ink" xmlns:am3d="http://schemas.microsoft.com/office/drawing/2017/model3d" xmlns:o="urn:schemas-microsoft-com:office:office" xmlns:oel="http://schemas.microsoft.com/office/2019/extlst" xmlns:r="http://schemas.openxmlformats.org/officeDocument/2006/relationships" xmlns:m="http://schemas.openxmlformats.org/officeDocument/2006/math" xmlns:v="urn:schemas-microsoft-com:vml" xmlns:wp14="http://schemas.microsoft.com/office/word/2010/wordprocessingDrawing" xmlns:wp="http://schemas.openxmlformats.org/drawingml/2006/wordprocessingDrawing" xmlns:w10="urn:schemas-microsoft-com:office:word" xmlns:w="http://schemas.openxmlformats.org/wordprocessingml/2006/main" xmlns:w14="http://schemas.microsoft.com/office/word/2010/wordml" xmlns:w15="http://schemas.microsoft.com/office/word/2012/wordml" xmlns:w16cex="http://schemas.microsoft.com/office/word/2018/wordml/cex" xmlns:w16cid="http://schemas.microsoft.com/office/word/2016/wordml/cid" xmlns:w16="http://schemas.microsoft.com/office/word/2018/wordml" xmlns:w16du="http://schemas.microsoft.com/office/word/2023/wordml/word16du" xmlns:w16sdtdh="http://schemas.microsoft.com/office/word/2020/wordml/sdtdatahash" xmlns:w16se="http://schemas.microsoft.com/office/word/2015/wordml/symex" xmlns:wpg="http://schemas.microsoft.com/office/word/2010/wordprocessingGroup" xmlns:wpi="http://schemas.microsoft.com/office/word/2010/wordprocessingInk" xmlns:wne="http://schemas.microsoft.com/office/word/2006/wordml" xmlns:wps="http://schemas.microsoft.com/office/word/2010/wordprocessingShape" mc:Ignorable="w14 w15 w16se w16cid w16 w16cex w16sdtdh w16du wp14">
+<w:numbering xmlns:wpc="http://schemas.microsoft.com/office/word/2010/wordprocessingCanvas" xmlns:cx="http://schemas.microsoft.com/office/drawing/2014/chartex" xmlns:cx1="http://schemas.microsoft.com/office/drawing/2015/9/8/chartex" xmlns:cx2="http://schemas.microsoft.com/office/drawing/2015/10/21/chartex" xmlns:cx3="http://schemas.microsoft.com/office/drawing/2016/5/9/chartex" xmlns:cx4="http://schemas.microsoft.com/office/drawing/2016/5/10/chartex" xmlns:cx5="http://schemas.microsoft.com/office/drawing/2016/5/11/chartex" xmlns:cx6="http://schemas.microsoft.com/office/drawing/2016/5/12/chartex" xmlns:cx7="http://schemas.microsoft.com/office/drawing/2016/5/13/chartex" xmlns:cx8="http://schemas.microsoft.com/office/drawing/2016/5/14/chartex" xmlns:mc="http://schemas.openxmlformats.org/markup-compatibility/2006" xmlns:aink="http://schemas.microsoft.com/office/drawing/2016/ink" xmlns:am3d="http://schemas.microsoft.com/office/drawing/2017/model3d" xmlns:o="urn:schemas-microsoft-com:office:office" xmlns:r="http://schemas.openxmlformats.org/officeDocument/2006/relationships" xmlns:m="http://schemas.openxmlformats.org/officeDocument/2006/math" xmlns:v="urn:schemas-microsoft-com:vml" xmlns:wp14="http://schemas.microsoft.com/office/word/2010/wordprocessingDrawing" xmlns:wp="http://schemas.openxmlformats.org/drawingml/2006/wordprocessingDrawing" xmlns:w10="urn:schemas-microsoft-com:office:word" xmlns:w="http://schemas.openxmlformats.org/wordprocessingml/2006/main" xmlns:w14="http://schemas.microsoft.com/office/word/2010/wordml" xmlns:w15="http://schemas.microsoft.com/office/word/2012/wordml" xmlns:w16cex="http://schemas.microsoft.com/office/word/2018/wordml/cex" xmlns:w16cid="http://schemas.microsoft.com/office/word/2016/wordml/cid" xmlns:w16="http://schemas.microsoft.com/office/word/2018/wordml" xmlns:w16sdtdh="http://schemas.microsoft.com/office/word/2020/wordml/sdtdatahash" xmlns:w16se="http://schemas.microsoft.com/office/word/2015/wordml/symex" xmlns:wpg="http://schemas.microsoft.com/office/word/2010/wordprocessingGroup" xmlns:wpi="http://schemas.microsoft.com/office/word/2010/wordprocessingInk" xmlns:wne="http://schemas.microsoft.com/office/word/2006/wordml" xmlns:wps="http://schemas.microsoft.com/office/word/2010/wordprocessingShape" mc:Ignorable="w14 w15 w16se w16cid w16 w16cex w16sdtdh wp14">
   <w:abstractNum w:abstractNumId="0" w15:restartNumberingAfterBreak="0">
     <w:nsid w:val="046C4C75"/>
     <w:multiLevelType w:val="hybridMultilevel"/>
@@ -20940,95 +21060,95 @@
       </w:rPr>
     </w:lvl>
   </w:abstractNum>
-  <w:num w:numId="1" w16cid:durableId="225336042">
+  <w:num w:numId="1">
     <w:abstractNumId w:val="16"/>
   </w:num>
-  <w:num w:numId="2" w16cid:durableId="1829252543">
+  <w:num w:numId="2">
     <w:abstractNumId w:val="26"/>
   </w:num>
-  <w:num w:numId="3" w16cid:durableId="1214000548">
+  <w:num w:numId="3">
     <w:abstractNumId w:val="10"/>
   </w:num>
-  <w:num w:numId="4" w16cid:durableId="2144038364">
+  <w:num w:numId="4">
     <w:abstractNumId w:val="9"/>
   </w:num>
-  <w:num w:numId="5" w16cid:durableId="1016273337">
+  <w:num w:numId="5">
     <w:abstractNumId w:val="25"/>
   </w:num>
-  <w:num w:numId="6" w16cid:durableId="1638335107">
+  <w:num w:numId="6">
     <w:abstractNumId w:val="12"/>
   </w:num>
-  <w:num w:numId="7" w16cid:durableId="1365595996">
+  <w:num w:numId="7">
     <w:abstractNumId w:val="24"/>
   </w:num>
-  <w:num w:numId="8" w16cid:durableId="1378898668">
+  <w:num w:numId="8">
     <w:abstractNumId w:val="6"/>
   </w:num>
-  <w:num w:numId="9" w16cid:durableId="2125611647">
+  <w:num w:numId="9">
     <w:abstractNumId w:val="5"/>
   </w:num>
-  <w:num w:numId="10" w16cid:durableId="32313311">
+  <w:num w:numId="10">
     <w:abstractNumId w:val="17"/>
   </w:num>
-  <w:num w:numId="11" w16cid:durableId="1115519159">
+  <w:num w:numId="11">
     <w:abstractNumId w:val="19"/>
   </w:num>
-  <w:num w:numId="12" w16cid:durableId="1435713502">
+  <w:num w:numId="12">
     <w:abstractNumId w:val="20"/>
   </w:num>
-  <w:num w:numId="13" w16cid:durableId="1885866474">
+  <w:num w:numId="13">
     <w:abstractNumId w:val="1"/>
   </w:num>
-  <w:num w:numId="14" w16cid:durableId="61027882">
+  <w:num w:numId="14">
     <w:abstractNumId w:val="7"/>
   </w:num>
-  <w:num w:numId="15" w16cid:durableId="245966398">
+  <w:num w:numId="15">
     <w:abstractNumId w:val="14"/>
   </w:num>
-  <w:num w:numId="16" w16cid:durableId="902063127">
+  <w:num w:numId="16">
     <w:abstractNumId w:val="18"/>
   </w:num>
-  <w:num w:numId="17" w16cid:durableId="436874718">
+  <w:num w:numId="17">
     <w:abstractNumId w:val="23"/>
   </w:num>
-  <w:num w:numId="18" w16cid:durableId="895162139">
+  <w:num w:numId="18">
     <w:abstractNumId w:val="27"/>
   </w:num>
-  <w:num w:numId="19" w16cid:durableId="426846785">
+  <w:num w:numId="19">
     <w:abstractNumId w:val="21"/>
   </w:num>
-  <w:num w:numId="20" w16cid:durableId="833565995">
+  <w:num w:numId="20">
     <w:abstractNumId w:val="11"/>
   </w:num>
-  <w:num w:numId="21" w16cid:durableId="2021471701">
+  <w:num w:numId="21">
     <w:abstractNumId w:val="22"/>
   </w:num>
-  <w:num w:numId="22" w16cid:durableId="1823421527">
+  <w:num w:numId="22">
     <w:abstractNumId w:val="2"/>
   </w:num>
-  <w:num w:numId="23" w16cid:durableId="1360013999">
+  <w:num w:numId="23">
     <w:abstractNumId w:val="8"/>
   </w:num>
-  <w:num w:numId="24" w16cid:durableId="1031758840">
+  <w:num w:numId="24">
     <w:abstractNumId w:val="4"/>
   </w:num>
-  <w:num w:numId="25" w16cid:durableId="1384600990">
+  <w:num w:numId="25">
     <w:abstractNumId w:val="3"/>
   </w:num>
-  <w:num w:numId="26" w16cid:durableId="2084600342">
+  <w:num w:numId="26">
     <w:abstractNumId w:val="15"/>
   </w:num>
-  <w:num w:numId="27" w16cid:durableId="895163301">
+  <w:num w:numId="27">
     <w:abstractNumId w:val="0"/>
   </w:num>
-  <w:num w:numId="28" w16cid:durableId="1783498142">
+  <w:num w:numId="28">
     <w:abstractNumId w:val="13"/>
   </w:num>
 </w:numbering>
 </file>
 
 <file path=word/styles.xml><?xml version="1.0" encoding="utf-8"?>
-<w:styles xmlns:mc="http://schemas.openxmlformats.org/markup-compatibility/2006" xmlns:r="http://schemas.openxmlformats.org/officeDocument/2006/relationships" xmlns:w="http://schemas.openxmlformats.org/wordprocessingml/2006/main" xmlns:w14="http://schemas.microsoft.com/office/word/2010/wordml" xmlns:w15="http://schemas.microsoft.com/office/word/2012/wordml" xmlns:w16cex="http://schemas.microsoft.com/office/word/2018/wordml/cex" xmlns:w16cid="http://schemas.microsoft.com/office/word/2016/wordml/cid" xmlns:w16="http://schemas.microsoft.com/office/word/2018/wordml" xmlns:w16du="http://schemas.microsoft.com/office/word/2023/wordml/word16du" xmlns:w16sdtdh="http://schemas.microsoft.com/office/word/2020/wordml/sdtdatahash" xmlns:w16se="http://schemas.microsoft.com/office/word/2015/wordml/symex" mc:Ignorable="w14 w15 w16se w16cid w16 w16cex w16sdtdh w16du">
+<w:styles xmlns:mc="http://schemas.openxmlformats.org/markup-compatibility/2006" xmlns:r="http://schemas.openxmlformats.org/officeDocument/2006/relationships" xmlns:w="http://schemas.openxmlformats.org/wordprocessingml/2006/main" xmlns:w14="http://schemas.microsoft.com/office/word/2010/wordml" xmlns:w15="http://schemas.microsoft.com/office/word/2012/wordml" xmlns:w16cex="http://schemas.microsoft.com/office/word/2018/wordml/cex" xmlns:w16cid="http://schemas.microsoft.com/office/word/2016/wordml/cid" xmlns:w16="http://schemas.microsoft.com/office/word/2018/wordml" xmlns:w16sdtdh="http://schemas.microsoft.com/office/word/2020/wordml/sdtdatahash" xmlns:w16se="http://schemas.microsoft.com/office/word/2015/wordml/symex" mc:Ignorable="w14 w15 w16se w16cid w16 w16cex w16sdtdh">
   <w:docDefaults>
     <w:rPrDefault>
       <w:rPr>
@@ -21676,6 +21796,7 @@
   <w:style w:type="character" w:default="1" w:styleId="DefaultParagraphFont">
     <w:name w:val="Default Paragraph Font"/>
     <w:uiPriority w:val="1"/>
+    <w:semiHidden/>
     <w:unhideWhenUsed/>
   </w:style>
   <w:style w:type="table" w:default="1" w:styleId="TableNormal">
@@ -22236,7 +22357,7 @@
 </file>
 
 <file path=word/glossary/document.xml><?xml version="1.0" encoding="utf-8"?>
-<w:glossaryDocument xmlns:wpc="http://schemas.microsoft.com/office/word/2010/wordprocessingCanvas" xmlns:cx="http://schemas.microsoft.com/office/drawing/2014/chartex" xmlns:cx1="http://schemas.microsoft.com/office/drawing/2015/9/8/chartex" xmlns:cx2="http://schemas.microsoft.com/office/drawing/2015/10/21/chartex" xmlns:cx3="http://schemas.microsoft.com/office/drawing/2016/5/9/chartex" xmlns:cx4="http://schemas.microsoft.com/office/drawing/2016/5/10/chartex" xmlns:cx5="http://schemas.microsoft.com/office/drawing/2016/5/11/chartex" xmlns:cx6="http://schemas.microsoft.com/office/drawing/2016/5/12/chartex" xmlns:cx7="http://schemas.microsoft.com/office/drawing/2016/5/13/chartex" xmlns:cx8="http://schemas.microsoft.com/office/drawing/2016/5/14/chartex" xmlns:mc="http://schemas.openxmlformats.org/markup-compatibility/2006" xmlns:aink="http://schemas.microsoft.com/office/drawing/2016/ink" xmlns:am3d="http://schemas.microsoft.com/office/drawing/2017/model3d" xmlns:o="urn:schemas-microsoft-com:office:office" xmlns:oel="http://schemas.microsoft.com/office/2019/extlst" xmlns:r="http://schemas.openxmlformats.org/officeDocument/2006/relationships" xmlns:m="http://schemas.openxmlformats.org/officeDocument/2006/math" xmlns:v="urn:schemas-microsoft-com:vml" xmlns:wp14="http://schemas.microsoft.com/office/word/2010/wordprocessingDrawing" xmlns:wp="http://schemas.openxmlformats.org/drawingml/2006/wordprocessingDrawing" xmlns:w10="urn:schemas-microsoft-com:office:word" xmlns:w="http://schemas.openxmlformats.org/wordprocessingml/2006/main" xmlns:w14="http://schemas.microsoft.com/office/word/2010/wordml" xmlns:w15="http://schemas.microsoft.com/office/word/2012/wordml" xmlns:w16cex="http://schemas.microsoft.com/office/word/2018/wordml/cex" xmlns:w16cid="http://schemas.microsoft.com/office/word/2016/wordml/cid" xmlns:w16="http://schemas.microsoft.com/office/word/2018/wordml" xmlns:w16du="http://schemas.microsoft.com/office/word/2023/wordml/word16du" xmlns:w16sdtdh="http://schemas.microsoft.com/office/word/2020/wordml/sdtdatahash" xmlns:w16se="http://schemas.microsoft.com/office/word/2015/wordml/symex" xmlns:wpg="http://schemas.microsoft.com/office/word/2010/wordprocessingGroup" xmlns:wpi="http://schemas.microsoft.com/office/word/2010/wordprocessingInk" xmlns:wne="http://schemas.microsoft.com/office/word/2006/wordml" xmlns:wps="http://schemas.microsoft.com/office/word/2010/wordprocessingShape" mc:Ignorable="w14 w15 w16se w16cid w16 w16cex w16sdtdh w16du wp14">
+<w:glossaryDocument xmlns:wpc="http://schemas.microsoft.com/office/word/2010/wordprocessingCanvas" xmlns:cx="http://schemas.microsoft.com/office/drawing/2014/chartex" xmlns:cx1="http://schemas.microsoft.com/office/drawing/2015/9/8/chartex" xmlns:cx2="http://schemas.microsoft.com/office/drawing/2015/10/21/chartex" xmlns:cx3="http://schemas.microsoft.com/office/drawing/2016/5/9/chartex" xmlns:cx4="http://schemas.microsoft.com/office/drawing/2016/5/10/chartex" xmlns:cx5="http://schemas.microsoft.com/office/drawing/2016/5/11/chartex" xmlns:cx6="http://schemas.microsoft.com/office/drawing/2016/5/12/chartex" xmlns:cx7="http://schemas.microsoft.com/office/drawing/2016/5/13/chartex" xmlns:cx8="http://schemas.microsoft.com/office/drawing/2016/5/14/chartex" xmlns:mc="http://schemas.openxmlformats.org/markup-compatibility/2006" xmlns:aink="http://schemas.microsoft.com/office/drawing/2016/ink" xmlns:am3d="http://schemas.microsoft.com/office/drawing/2017/model3d" xmlns:o="urn:schemas-microsoft-com:office:office" xmlns:r="http://schemas.openxmlformats.org/officeDocument/2006/relationships" xmlns:m="http://schemas.openxmlformats.org/officeDocument/2006/math" xmlns:v="urn:schemas-microsoft-com:vml" xmlns:wp14="http://schemas.microsoft.com/office/word/2010/wordprocessingDrawing" xmlns:wp="http://schemas.openxmlformats.org/drawingml/2006/wordprocessingDrawing" xmlns:w10="urn:schemas-microsoft-com:office:word" xmlns:w="http://schemas.openxmlformats.org/wordprocessingml/2006/main" xmlns:w14="http://schemas.microsoft.com/office/word/2010/wordml" xmlns:w15="http://schemas.microsoft.com/office/word/2012/wordml" xmlns:w16cex="http://schemas.microsoft.com/office/word/2018/wordml/cex" xmlns:w16cid="http://schemas.microsoft.com/office/word/2016/wordml/cid" xmlns:w16="http://schemas.microsoft.com/office/word/2018/wordml" xmlns:w16sdtdh="http://schemas.microsoft.com/office/word/2020/wordml/sdtdatahash" xmlns:w16se="http://schemas.microsoft.com/office/word/2015/wordml/symex" xmlns:wpg="http://schemas.microsoft.com/office/word/2010/wordprocessingGroup" xmlns:wpi="http://schemas.microsoft.com/office/word/2010/wordprocessingInk" xmlns:wne="http://schemas.microsoft.com/office/word/2006/wordml" xmlns:wps="http://schemas.microsoft.com/office/word/2010/wordprocessingShape" mc:Ignorable="w14 w15 w16se w16cid w16 w16cex w16sdtdh wp14">
   <w:docParts>
     <w:docPart>
       <w:docPartPr>
@@ -22262,7 +22383,7 @@
             <w:rPr>
               <w:rFonts w:asciiTheme="majorHAnsi" w:eastAsiaTheme="majorEastAsia" w:hAnsiTheme="majorHAnsi" w:cstheme="majorBidi"/>
               <w:caps/>
-              <w:color w:val="156082" w:themeColor="accent1"/>
+              <w:color w:val="4472C4" w:themeColor="accent1"/>
               <w:sz w:val="80"/>
               <w:szCs w:val="80"/>
             </w:rPr>
@@ -22276,7 +22397,7 @@
 </file>
 
 <file path=word/glossary/fontTable.xml><?xml version="1.0" encoding="utf-8"?>
-<w:fonts xmlns:mc="http://schemas.openxmlformats.org/markup-compatibility/2006" xmlns:r="http://schemas.openxmlformats.org/officeDocument/2006/relationships" xmlns:w="http://schemas.openxmlformats.org/wordprocessingml/2006/main" xmlns:w14="http://schemas.microsoft.com/office/word/2010/wordml" xmlns:w15="http://schemas.microsoft.com/office/word/2012/wordml" xmlns:w16cex="http://schemas.microsoft.com/office/word/2018/wordml/cex" xmlns:w16cid="http://schemas.microsoft.com/office/word/2016/wordml/cid" xmlns:w16="http://schemas.microsoft.com/office/word/2018/wordml" xmlns:w16du="http://schemas.microsoft.com/office/word/2023/wordml/word16du" xmlns:w16sdtdh="http://schemas.microsoft.com/office/word/2020/wordml/sdtdatahash" xmlns:w16se="http://schemas.microsoft.com/office/word/2015/wordml/symex" mc:Ignorable="w14 w15 w16se w16cid w16 w16cex w16sdtdh w16du">
+<w:fonts xmlns:mc="http://schemas.openxmlformats.org/markup-compatibility/2006" xmlns:r="http://schemas.openxmlformats.org/officeDocument/2006/relationships" xmlns:w="http://schemas.openxmlformats.org/wordprocessingml/2006/main" xmlns:w14="http://schemas.microsoft.com/office/word/2010/wordml" xmlns:w15="http://schemas.microsoft.com/office/word/2012/wordml" xmlns:w16cex="http://schemas.microsoft.com/office/word/2018/wordml/cex" xmlns:w16cid="http://schemas.microsoft.com/office/word/2016/wordml/cid" xmlns:w16="http://schemas.microsoft.com/office/word/2018/wordml" xmlns:w16sdtdh="http://schemas.microsoft.com/office/word/2020/wordml/sdtdatahash" xmlns:w16se="http://schemas.microsoft.com/office/word/2015/wordml/symex" mc:Ignorable="w14 w15 w16se w16cid w16 w16cex w16sdtdh">
   <w:font w:name="Symbol">
     <w:panose1 w:val="05050102010706020507"/>
     <w:charset w:val="02"/>
@@ -22310,7 +22431,7 @@
     <w:charset w:val="00"/>
     <w:family w:val="swiss"/>
     <w:pitch w:val="variable"/>
-    <w:sig w:usb0="E4002EFF" w:usb1="C200247B" w:usb2="00000009" w:usb3="00000000" w:csb0="000001FF" w:csb1="00000000"/>
+    <w:sig w:usb0="E4002EFF" w:usb1="C000247B" w:usb2="00000009" w:usb3="00000000" w:csb0="000001FF" w:csb1="00000000"/>
   </w:font>
   <w:font w:name="DengXian">
     <w:altName w:val="等线"/>
@@ -22325,7 +22446,7 @@
     <w:charset w:val="00"/>
     <w:family w:val="swiss"/>
     <w:pitch w:val="variable"/>
-    <w:sig w:usb0="E4002EFF" w:usb1="C200247B" w:usb2="00000009" w:usb3="00000000" w:csb0="000001FF" w:csb1="00000000"/>
+    <w:sig w:usb0="E4002EFF" w:usb1="C000247B" w:usb2="00000009" w:usb3="00000000" w:csb0="000001FF" w:csb1="00000000"/>
   </w:font>
   <w:font w:name="DengXian Light">
     <w:charset w:val="86"/>
@@ -22340,23 +22461,11 @@
     <w:pitch w:val="variable"/>
     <w:sig w:usb0="E0002EFF" w:usb1="C000785B" w:usb2="00000009" w:usb3="00000000" w:csb0="000001FF" w:csb1="00000000"/>
   </w:font>
-  <w:font w:name="Aptos">
-    <w:charset w:val="00"/>
-    <w:family w:val="swiss"/>
-    <w:pitch w:val="variable"/>
-    <w:sig w:usb0="20000287" w:usb1="00000003" w:usb2="00000000" w:usb3="00000000" w:csb0="0000019F" w:csb1="00000000"/>
-  </w:font>
-  <w:font w:name="Aptos Display">
-    <w:charset w:val="00"/>
-    <w:family w:val="swiss"/>
-    <w:pitch w:val="variable"/>
-    <w:sig w:usb0="20000287" w:usb1="00000003" w:usb2="00000000" w:usb3="00000000" w:csb0="0000019F" w:csb1="00000000"/>
-  </w:font>
 </w:fonts>
 </file>
 
 <file path=word/glossary/settings.xml><?xml version="1.0" encoding="utf-8"?>
-<w:settings xmlns:mc="http://schemas.openxmlformats.org/markup-compatibility/2006" xmlns:o="urn:schemas-microsoft-com:office:office" xmlns:r="http://schemas.openxmlformats.org/officeDocument/2006/relationships" xmlns:m="http://schemas.openxmlformats.org/officeDocument/2006/math" xmlns:v="urn:schemas-microsoft-com:vml" xmlns:w10="urn:schemas-microsoft-com:office:word" xmlns:w="http://schemas.openxmlformats.org/wordprocessingml/2006/main" xmlns:w14="http://schemas.microsoft.com/office/word/2010/wordml" xmlns:w15="http://schemas.microsoft.com/office/word/2012/wordml" xmlns:w16cex="http://schemas.microsoft.com/office/word/2018/wordml/cex" xmlns:w16cid="http://schemas.microsoft.com/office/word/2016/wordml/cid" xmlns:w16="http://schemas.microsoft.com/office/word/2018/wordml" xmlns:w16du="http://schemas.microsoft.com/office/word/2023/wordml/word16du" xmlns:w16sdtdh="http://schemas.microsoft.com/office/word/2020/wordml/sdtdatahash" xmlns:w16se="http://schemas.microsoft.com/office/word/2015/wordml/symex" xmlns:sl="http://schemas.openxmlformats.org/schemaLibrary/2006/main" mc:Ignorable="w14 w15 w16se w16cid w16 w16cex w16sdtdh w16du">
+<w:settings xmlns:mc="http://schemas.openxmlformats.org/markup-compatibility/2006" xmlns:o="urn:schemas-microsoft-com:office:office" xmlns:r="http://schemas.openxmlformats.org/officeDocument/2006/relationships" xmlns:m="http://schemas.openxmlformats.org/officeDocument/2006/math" xmlns:v="urn:schemas-microsoft-com:vml" xmlns:w10="urn:schemas-microsoft-com:office:word" xmlns:w="http://schemas.openxmlformats.org/wordprocessingml/2006/main" xmlns:w14="http://schemas.microsoft.com/office/word/2010/wordml" xmlns:w15="http://schemas.microsoft.com/office/word/2012/wordml" xmlns:w16cex="http://schemas.microsoft.com/office/word/2018/wordml/cex" xmlns:w16cid="http://schemas.microsoft.com/office/word/2016/wordml/cid" xmlns:w16="http://schemas.microsoft.com/office/word/2018/wordml" xmlns:w16sdtdh="http://schemas.microsoft.com/office/word/2020/wordml/sdtdatahash" xmlns:w16se="http://schemas.microsoft.com/office/word/2015/wordml/symex" xmlns:sl="http://schemas.openxmlformats.org/schemaLibrary/2006/main" mc:Ignorable="w14 w15 w16se w16cid w16 w16cex w16sdtdh">
   <w:view w:val="normal"/>
   <w:defaultTabStop w:val="720"/>
   <w:characterSpacingControl w:val="doNotCompress"/>
@@ -22435,6 +22544,7 @@
     <w:rsid w:val="00A41C89"/>
     <w:rsid w:val="00A51E56"/>
     <w:rsid w:val="00A5457D"/>
+    <w:rsid w:val="00A6253A"/>
     <w:rsid w:val="00A71380"/>
     <w:rsid w:val="00AA6207"/>
     <w:rsid w:val="00AB32CB"/>
@@ -22474,6 +22584,7 @@
     <w:rsid w:val="00F37BBC"/>
     <w:rsid w:val="00F655D4"/>
     <w:rsid w:val="00F806BE"/>
+    <w:rsid w:val="00F90B28"/>
     <w:rsid w:val="00FA18C9"/>
     <w:rsid w:val="00FB4075"/>
     <w:rsid w:val="00FD0805"/>
@@ -22501,7 +22612,7 @@
 </file>
 
 <file path=word/glossary/styles.xml><?xml version="1.0" encoding="utf-8"?>
-<w:styles xmlns:mc="http://schemas.openxmlformats.org/markup-compatibility/2006" xmlns:r="http://schemas.openxmlformats.org/officeDocument/2006/relationships" xmlns:w="http://schemas.openxmlformats.org/wordprocessingml/2006/main" xmlns:w14="http://schemas.microsoft.com/office/word/2010/wordml" xmlns:w15="http://schemas.microsoft.com/office/word/2012/wordml" xmlns:w16cex="http://schemas.microsoft.com/office/word/2018/wordml/cex" xmlns:w16cid="http://schemas.microsoft.com/office/word/2016/wordml/cid" xmlns:w16="http://schemas.microsoft.com/office/word/2018/wordml" xmlns:w16du="http://schemas.microsoft.com/office/word/2023/wordml/word16du" xmlns:w16sdtdh="http://schemas.microsoft.com/office/word/2020/wordml/sdtdatahash" xmlns:w16se="http://schemas.microsoft.com/office/word/2015/wordml/symex" mc:Ignorable="w14 w15 w16se w16cid w16 w16cex w16sdtdh w16du">
+<w:styles xmlns:mc="http://schemas.openxmlformats.org/markup-compatibility/2006" xmlns:r="http://schemas.openxmlformats.org/officeDocument/2006/relationships" xmlns:w="http://schemas.openxmlformats.org/wordprocessingml/2006/main" xmlns:w14="http://schemas.microsoft.com/office/word/2010/wordml" xmlns:w15="http://schemas.microsoft.com/office/word/2012/wordml" xmlns:w16cex="http://schemas.microsoft.com/office/word/2018/wordml/cex" xmlns:w16cid="http://schemas.microsoft.com/office/word/2016/wordml/cid" xmlns:w16="http://schemas.microsoft.com/office/word/2018/wordml" xmlns:w16sdtdh="http://schemas.microsoft.com/office/word/2020/wordml/sdtdatahash" xmlns:w16se="http://schemas.microsoft.com/office/word/2015/wordml/symex" mc:Ignorable="w14 w15 w16se w16cid w16 w16cex w16sdtdh">
   <w:docDefaults>
     <w:rPrDefault>
       <w:rPr>
@@ -22936,7 +23047,7 @@
 </file>
 
 <file path=word/glossary/webSettings.xml><?xml version="1.0" encoding="utf-8"?>
-<w:webSettings xmlns:mc="http://schemas.openxmlformats.org/markup-compatibility/2006" xmlns:r="http://schemas.openxmlformats.org/officeDocument/2006/relationships" xmlns:w="http://schemas.openxmlformats.org/wordprocessingml/2006/main" xmlns:w14="http://schemas.microsoft.com/office/word/2010/wordml" xmlns:w15="http://schemas.microsoft.com/office/word/2012/wordml" xmlns:w16cex="http://schemas.microsoft.com/office/word/2018/wordml/cex" xmlns:w16cid="http://schemas.microsoft.com/office/word/2016/wordml/cid" xmlns:w16="http://schemas.microsoft.com/office/word/2018/wordml" xmlns:w16du="http://schemas.microsoft.com/office/word/2023/wordml/word16du" xmlns:w16sdtdh="http://schemas.microsoft.com/office/word/2020/wordml/sdtdatahash" xmlns:w16se="http://schemas.microsoft.com/office/word/2015/wordml/symex" mc:Ignorable="w14 w15 w16se w16cid w16 w16cex w16sdtdh w16du">
+<w:webSettings xmlns:mc="http://schemas.openxmlformats.org/markup-compatibility/2006" xmlns:r="http://schemas.openxmlformats.org/officeDocument/2006/relationships" xmlns:w="http://schemas.openxmlformats.org/wordprocessingml/2006/main" xmlns:w14="http://schemas.microsoft.com/office/word/2010/wordml" xmlns:w15="http://schemas.microsoft.com/office/word/2012/wordml" xmlns:w16cex="http://schemas.microsoft.com/office/word/2018/wordml/cex" xmlns:w16cid="http://schemas.microsoft.com/office/word/2016/wordml/cid" xmlns:w16="http://schemas.microsoft.com/office/word/2018/wordml" xmlns:w16sdtdh="http://schemas.microsoft.com/office/word/2020/wordml/sdtdatahash" xmlns:w16se="http://schemas.microsoft.com/office/word/2015/wordml/symex" mc:Ignorable="w14 w15 w16se w16cid w16 w16cex w16sdtdh">
   <w:optimizeForBrowser/>
   <w:allowPNG/>
 </w:webSettings>

</xml_diff>

<commit_message>
got feedback from Xi
</commit_message>
<xml_diff>
--- a/Project Writing/Gamifying Movements Benificial For UL Stroke Rehabilitation.docx
+++ b/Project Writing/Gamifying Movements Benificial For UL Stroke Rehabilitation.docx
@@ -175,6 +175,7 @@
             </w:rPr>
           </w:pPr>
           <w:bookmarkStart w:id="0" w:name="_Hlk146527850"/>
+          <w:commentRangeStart w:id="1"/>
           <w:r>
             <w:rPr>
               <w:rFonts w:asciiTheme="minorHAnsi" w:hAnsiTheme="minorHAnsi" w:cstheme="minorHAnsi"/>
@@ -185,6 +186,14 @@
               <w:szCs w:val="32"/>
             </w:rPr>
             <w:t>A1: Proposal</w:t>
+          </w:r>
+          <w:commentRangeEnd w:id="1"/>
+          <w:r>
+            <w:rPr>
+              <w:rStyle w:val="CommentReference"/>
+              <w:rFonts w:asciiTheme="minorHAnsi" w:hAnsiTheme="minorHAnsi"/>
+            </w:rPr>
+            <w:commentReference w:id="1"/>
           </w:r>
         </w:p>
         <w:bookmarkEnd w:id="0"/>
@@ -311,7 +320,7 @@
                         <pic:cNvPicPr/>
                       </pic:nvPicPr>
                       <pic:blipFill>
-                        <a:blip r:embed="rId9" cstate="print">
+                        <a:blip r:embed="rId13" cstate="print">
                           <a:duotone>
                             <a:schemeClr val="accent1">
                               <a:shade val="45000"/>
@@ -4000,7 +4009,7 @@
           <w14:ligatures w14:val="none"/>
         </w:rPr>
         <w:sectPr>
-          <w:footerReference w:type="default" r:id="rId10"/>
+          <w:footerReference w:type="default" r:id="rId14"/>
           <w:pgSz w:w="11906" w:h="16838"/>
           <w:pgMar w:top="1440" w:right="1440" w:bottom="1440" w:left="1440" w:header="708" w:footer="708" w:gutter="0"/>
           <w:pgNumType w:start="0"/>
@@ -4017,7 +4026,7 @@
           <w:lang w:val="en-GB"/>
         </w:rPr>
       </w:pPr>
-      <w:bookmarkStart w:id="1" w:name="_Toc182906100"/>
+      <w:bookmarkStart w:id="2" w:name="_Toc182906100"/>
       <w:r>
         <w:rPr>
           <w:lang w:val="en-GB"/>
@@ -4025,7 +4034,7 @@
         <w:lastRenderedPageBreak/>
         <w:t>Introduction</w:t>
       </w:r>
-      <w:bookmarkEnd w:id="1"/>
+      <w:bookmarkEnd w:id="2"/>
     </w:p>
     <w:p>
       <w:pPr>
@@ -4038,14 +4047,14 @@
           <w:lang w:val="en-GB"/>
         </w:rPr>
       </w:pPr>
-      <w:bookmarkStart w:id="2" w:name="_Toc182906101"/>
+      <w:bookmarkStart w:id="3" w:name="_Toc182906101"/>
       <w:r>
         <w:rPr>
           <w:lang w:val="en-GB"/>
         </w:rPr>
         <w:t>Background and Rationale</w:t>
       </w:r>
-      <w:bookmarkEnd w:id="2"/>
+      <w:bookmarkEnd w:id="3"/>
     </w:p>
     <w:p>
       <w:r>
@@ -4267,14 +4276,14 @@
           <w:lang w:val="en-GB"/>
         </w:rPr>
       </w:pPr>
-      <w:bookmarkStart w:id="3" w:name="_Toc182906102"/>
+      <w:bookmarkStart w:id="4" w:name="_Toc182906102"/>
       <w:r>
         <w:rPr>
           <w:lang w:val="en-GB"/>
         </w:rPr>
         <w:t>Key Themes/Topics</w:t>
       </w:r>
-      <w:bookmarkEnd w:id="3"/>
+      <w:bookmarkEnd w:id="4"/>
     </w:p>
     <w:p>
       <w:pPr>
@@ -4514,14 +4523,14 @@
           <w:lang w:val="en-GB"/>
         </w:rPr>
       </w:pPr>
-      <w:bookmarkStart w:id="4" w:name="_Toc182906103"/>
+      <w:bookmarkStart w:id="5" w:name="_Toc182906103"/>
       <w:r>
         <w:rPr>
           <w:lang w:val="en-GB"/>
         </w:rPr>
         <w:t>Project Planning</w:t>
       </w:r>
-      <w:bookmarkEnd w:id="4"/>
+      <w:bookmarkEnd w:id="5"/>
     </w:p>
     <w:p>
       <w:pPr>
@@ -4530,14 +4539,14 @@
           <w:lang w:val="en-GB"/>
         </w:rPr>
       </w:pPr>
-      <w:bookmarkStart w:id="5" w:name="_Toc182906104"/>
+      <w:bookmarkStart w:id="6" w:name="_Toc182906104"/>
       <w:r>
         <w:rPr>
           <w:lang w:val="en-GB"/>
         </w:rPr>
         <w:t>Initial Project Plan</w:t>
       </w:r>
-      <w:bookmarkEnd w:id="5"/>
+      <w:bookmarkEnd w:id="6"/>
     </w:p>
     <w:p>
       <w:pPr>
@@ -5931,7 +5940,7 @@
                     </pic:cNvPicPr>
                   </pic:nvPicPr>
                   <pic:blipFill>
-                    <a:blip r:embed="rId11" cstate="print">
+                    <a:blip r:embed="rId15" cstate="print">
                       <a:extLst>
                         <a:ext uri="{28A0092B-C50C-407E-A947-70E740481C1C}">
                           <a14:useLocalDpi xmlns:a14="http://schemas.microsoft.com/office/drawing/2010/main" val="0"/>
@@ -5986,14 +5995,15 @@
           <w:lang w:val="en-GB"/>
         </w:rPr>
       </w:pPr>
-      <w:bookmarkStart w:id="6" w:name="_Toc182906105"/>
+      <w:bookmarkStart w:id="7" w:name="_Toc182906105"/>
+      <w:commentRangeStart w:id="8"/>
       <w:r>
         <w:rPr>
           <w:lang w:val="en-GB"/>
         </w:rPr>
         <w:t>Resources</w:t>
       </w:r>
-      <w:bookmarkEnd w:id="6"/>
+      <w:bookmarkEnd w:id="7"/>
     </w:p>
     <w:p>
       <w:pPr>
@@ -6379,6 +6389,13 @@
         </w:rPr>
         <w:t>Access to a printer to print off resources such as guides on how to play the game/the structure of the testing session to be shown to participants in testing.</w:t>
       </w:r>
+      <w:commentRangeEnd w:id="8"/>
+      <w:r>
+        <w:rPr>
+          <w:rStyle w:val="CommentReference"/>
+        </w:rPr>
+        <w:commentReference w:id="8"/>
+      </w:r>
     </w:p>
     <w:p>
       <w:pPr>
@@ -6387,14 +6404,29 @@
           <w:lang w:val="en-GB"/>
         </w:rPr>
       </w:pPr>
-      <w:bookmarkStart w:id="7" w:name="_Toc182906106"/>
+      <w:bookmarkStart w:id="9" w:name="_Toc182906106"/>
+      <w:commentRangeStart w:id="10"/>
       <w:r>
         <w:rPr>
           <w:lang w:val="en-GB"/>
         </w:rPr>
         <w:t>Risk Assessments</w:t>
       </w:r>
-      <w:bookmarkEnd w:id="7"/>
+      <w:bookmarkEnd w:id="9"/>
+      <w:commentRangeEnd w:id="10"/>
+      <w:r>
+        <w:rPr>
+          <w:rStyle w:val="CommentReference"/>
+          <w:rFonts w:asciiTheme="minorHAnsi" w:eastAsiaTheme="minorEastAsia" w:hAnsiTheme="minorHAnsi" w:cstheme="minorBidi"/>
+          <w:b w:val="0"/>
+          <w:bCs w:val="0"/>
+          <w:color w:val="auto"/>
+          <w:kern w:val="2"/>
+          <w:lang w:val="en-GB" w:eastAsia="zh-CN"/>
+          <w14:ligatures w14:val="standardContextual"/>
+        </w:rPr>
+        <w:commentReference w:id="10"/>
+      </w:r>
     </w:p>
     <w:tbl>
       <w:tblPr>
@@ -7336,14 +7368,14 @@
           <w:lang w:val="en-GB"/>
         </w:rPr>
       </w:pPr>
-      <w:bookmarkStart w:id="8" w:name="_Toc182906107"/>
+      <w:bookmarkStart w:id="11" w:name="_Toc182906107"/>
       <w:r>
         <w:rPr>
           <w:lang w:val="en-GB"/>
         </w:rPr>
         <w:t>Project Review and Methodology</w:t>
       </w:r>
-      <w:bookmarkEnd w:id="8"/>
+      <w:bookmarkEnd w:id="11"/>
     </w:p>
     <w:p>
       <w:pPr>
@@ -7352,33 +7384,40 @@
           <w:lang w:val="en-GB"/>
         </w:rPr>
       </w:pPr>
-      <w:bookmarkStart w:id="9" w:name="_Toc182906108"/>
+      <w:bookmarkStart w:id="12" w:name="_Toc182906108"/>
       <w:r>
         <w:rPr>
           <w:lang w:val="en-GB"/>
         </w:rPr>
         <w:t>Critique of Past Final Year Projects</w:t>
       </w:r>
-      <w:bookmarkEnd w:id="9"/>
-    </w:p>
-    <w:p>
-      <w:pPr>
-        <w:rPr>
-          <w:lang w:eastAsia="en-US"/>
-        </w:rPr>
-      </w:pPr>
-    </w:p>
-    <w:p>
-      <w:pPr>
-        <w:rPr>
-          <w:lang w:eastAsia="en-US"/>
-        </w:rPr>
-      </w:pPr>
-      <w:r>
-        <w:rPr>
-          <w:lang w:eastAsia="en-US"/>
-        </w:rPr>
-        <w:t xml:space="preserve">(Goff, 2020) starts </w:t>
+      <w:bookmarkEnd w:id="12"/>
+    </w:p>
+    <w:p>
+      <w:pPr>
+        <w:rPr>
+          <w:lang w:eastAsia="en-US"/>
+        </w:rPr>
+      </w:pPr>
+    </w:p>
+    <w:p>
+      <w:pPr>
+        <w:rPr>
+          <w:lang w:eastAsia="en-US"/>
+        </w:rPr>
+      </w:pPr>
+      <w:r>
+        <w:rPr>
+          <w:lang w:eastAsia="en-US"/>
+        </w:rPr>
+        <w:t>(</w:t>
+      </w:r>
+      <w:commentRangeStart w:id="13"/>
+      <w:r>
+        <w:rPr>
+          <w:lang w:eastAsia="en-US"/>
+        </w:rPr>
+        <w:t xml:space="preserve">Goff, 2020) starts </w:t>
       </w:r>
       <w:r>
         <w:rPr>
@@ -7861,6 +7900,13 @@
           <w:lang w:eastAsia="en-US"/>
         </w:rPr>
         <w:t xml:space="preserve"> adults. </w:t>
+      </w:r>
+      <w:commentRangeEnd w:id="13"/>
+      <w:r>
+        <w:rPr>
+          <w:rStyle w:val="CommentReference"/>
+        </w:rPr>
+        <w:commentReference w:id="13"/>
       </w:r>
     </w:p>
     <w:p>
@@ -7935,11 +7981,11 @@
       <w:pPr>
         <w:pStyle w:val="Heading1"/>
       </w:pPr>
-      <w:bookmarkStart w:id="10" w:name="_Toc182906116"/>
+      <w:bookmarkStart w:id="14" w:name="_Toc182906116"/>
       <w:r>
         <w:t>Report introduction</w:t>
       </w:r>
-      <w:bookmarkEnd w:id="10"/>
+      <w:bookmarkEnd w:id="14"/>
     </w:p>
     <w:p>
       <w:pPr>
@@ -7970,11 +8016,11 @@
       <w:pPr>
         <w:pStyle w:val="Heading1"/>
       </w:pPr>
-      <w:bookmarkStart w:id="11" w:name="_Toc182906117"/>
+      <w:bookmarkStart w:id="15" w:name="_Toc182906117"/>
       <w:r>
         <w:t>Aim and Objectives</w:t>
       </w:r>
-      <w:bookmarkEnd w:id="11"/>
+      <w:bookmarkEnd w:id="15"/>
     </w:p>
     <w:p>
       <w:pPr>
@@ -7987,11 +8033,11 @@
       <w:pPr>
         <w:pStyle w:val="Heading2"/>
       </w:pPr>
-      <w:bookmarkStart w:id="12" w:name="_Toc182906118"/>
+      <w:bookmarkStart w:id="16" w:name="_Toc182906118"/>
       <w:r>
         <w:t>Project Aim</w:t>
       </w:r>
-      <w:bookmarkEnd w:id="12"/>
+      <w:bookmarkEnd w:id="16"/>
     </w:p>
     <w:p>
       <w:pPr>
@@ -8017,11 +8063,11 @@
       <w:pPr>
         <w:pStyle w:val="Heading2"/>
       </w:pPr>
-      <w:bookmarkStart w:id="13" w:name="_Toc182906119"/>
+      <w:bookmarkStart w:id="17" w:name="_Toc182906119"/>
       <w:r>
         <w:t>Project Objectives</w:t>
       </w:r>
-      <w:bookmarkEnd w:id="13"/>
+      <w:bookmarkEnd w:id="17"/>
     </w:p>
     <w:p>
       <w:pPr>
@@ -8153,11 +8199,11 @@
       <w:pPr>
         <w:pStyle w:val="Heading1"/>
       </w:pPr>
-      <w:bookmarkStart w:id="14" w:name="_Toc182906120"/>
+      <w:bookmarkStart w:id="18" w:name="_Toc182906120"/>
       <w:r>
         <w:t>Literature Search Methodology</w:t>
       </w:r>
-      <w:bookmarkEnd w:id="14"/>
+      <w:bookmarkEnd w:id="18"/>
     </w:p>
     <w:p>
       <w:pPr>
@@ -8347,7 +8393,15 @@
           </w:tcPr>
           <w:p>
             <w:r>
-              <w:t>Conventional physical therapy techniques used for upper limb rehabilitation (e.g. traditional exercises)</w:t>
+              <w:t>Conventional physical therapy techniques used for upper limb rehabilitation (</w:t>
+            </w:r>
+            <w:proofErr w:type="gramStart"/>
+            <w:r>
+              <w:t>e.g.</w:t>
+            </w:r>
+            <w:proofErr w:type="gramEnd"/>
+            <w:r>
+              <w:t xml:space="preserve"> traditional exercises)</w:t>
             </w:r>
           </w:p>
         </w:tc>
@@ -8496,7 +8550,15 @@
           </w:tcPr>
           <w:p>
             <w:r>
-              <w:t xml:space="preserve">(general AND population OR stroke AND </w:t>
+              <w:t>(</w:t>
+            </w:r>
+            <w:proofErr w:type="gramStart"/>
+            <w:r>
+              <w:t>general</w:t>
+            </w:r>
+            <w:proofErr w:type="gramEnd"/>
+            <w:r>
+              <w:t xml:space="preserve"> AND population OR stroke AND </w:t>
             </w:r>
             <w:r>
               <w:t>patients)</w:t>
@@ -8554,8 +8616,13 @@
           </w:tcPr>
           <w:p>
             <w:r>
-              <w:t>(upper</w:t>
-            </w:r>
+              <w:t>(</w:t>
+            </w:r>
+            <w:proofErr w:type="gramStart"/>
+            <w:r>
+              <w:t>upper</w:t>
+            </w:r>
+            <w:proofErr w:type="gramEnd"/>
             <w:r>
               <w:t xml:space="preserve"> AND limb AND movements OR patient AND </w:t>
             </w:r>
@@ -8615,8 +8682,13 @@
           </w:tcPr>
           <w:p>
             <w:r>
-              <w:t>(game</w:t>
-            </w:r>
+              <w:t>(</w:t>
+            </w:r>
+            <w:proofErr w:type="gramStart"/>
+            <w:r>
+              <w:t>game</w:t>
+            </w:r>
+            <w:proofErr w:type="gramEnd"/>
             <w:r>
               <w:t xml:space="preserve">-based AND software OR digital AND </w:t>
             </w:r>
@@ -8676,8 +8748,13 @@
           </w:tcPr>
           <w:p>
             <w:r>
-              <w:t>(gamified</w:t>
-            </w:r>
+              <w:t>(</w:t>
+            </w:r>
+            <w:proofErr w:type="gramStart"/>
+            <w:r>
+              <w:t>gamified</w:t>
+            </w:r>
+            <w:proofErr w:type="gramEnd"/>
             <w:r>
               <w:t xml:space="preserve"> AND rehabilitation OR virtual AND therapy OR game-based AND software OR digital AND </w:t>
             </w:r>
@@ -8749,7 +8826,15 @@
           </w:tcPr>
           <w:p>
             <w:r>
-              <w:t>(general population OR stroke patients) AND (gamified rehabilitation OR virtual therapy OR Serious Games) AND (upper limb movements OR patient engagement) AND (home-based OR in-home) NOT (lower limb) NOT (clinical)</w:t>
+              <w:t>(</w:t>
+            </w:r>
+            <w:proofErr w:type="gramStart"/>
+            <w:r>
+              <w:t>general</w:t>
+            </w:r>
+            <w:proofErr w:type="gramEnd"/>
+            <w:r>
+              <w:t xml:space="preserve"> population OR stroke patients) AND (gamified rehabilitation OR virtual therapy OR Serious Games) AND (upper limb movements OR patient engagement) AND (home-based OR in-home) NOT (lower limb) NOT (clinical)</w:t>
             </w:r>
             <w:r>
               <w:t xml:space="preserve"> AND (multiplayer OR multi-user)</w:t>
@@ -12252,11 +12337,11 @@
       <w:pPr>
         <w:pStyle w:val="Heading1"/>
       </w:pPr>
-      <w:bookmarkStart w:id="15" w:name="_Toc182906121"/>
+      <w:bookmarkStart w:id="19" w:name="_Toc182906121"/>
       <w:r>
         <w:t>Themes</w:t>
       </w:r>
-      <w:bookmarkEnd w:id="15"/>
+      <w:bookmarkEnd w:id="19"/>
     </w:p>
     <w:p>
       <w:pPr>
@@ -12548,7 +12633,7 @@
       <w:pPr>
         <w:pStyle w:val="Heading1"/>
       </w:pPr>
-      <w:bookmarkStart w:id="16" w:name="_Toc182906122"/>
+      <w:bookmarkStart w:id="20" w:name="_Toc182906122"/>
       <w:r>
         <w:t xml:space="preserve">Review </w:t>
       </w:r>
@@ -12558,7 +12643,7 @@
       <w:r>
         <w:t xml:space="preserve"> Literature</w:t>
       </w:r>
-      <w:bookmarkEnd w:id="16"/>
+      <w:bookmarkEnd w:id="20"/>
     </w:p>
     <w:p>
       <w:pPr>
@@ -12571,7 +12656,7 @@
       <w:pPr>
         <w:pStyle w:val="Heading2"/>
       </w:pPr>
-      <w:bookmarkStart w:id="17" w:name="_Toc182906123"/>
+      <w:bookmarkStart w:id="21" w:name="_Toc182906123"/>
       <w:r>
         <w:t>Gamified Rehabilitation</w:t>
       </w:r>
@@ -12584,7 +12669,7 @@
       <w:r>
         <w:t xml:space="preserve"> Stroke</w:t>
       </w:r>
-      <w:bookmarkEnd w:id="17"/>
+      <w:bookmarkEnd w:id="21"/>
     </w:p>
     <w:p>
       <w:pPr>
@@ -12804,7 +12889,7 @@
           <w:lang w:val="en-US" w:eastAsia="en-US"/>
         </w:rPr>
       </w:pPr>
-      <w:bookmarkStart w:id="18" w:name="_Toc182906124"/>
+      <w:bookmarkStart w:id="22" w:name="_Toc182906124"/>
       <w:r>
         <w:rPr>
           <w:lang w:val="en-US" w:eastAsia="en-US"/>
@@ -12817,7 +12902,7 @@
         </w:rPr>
         <w:t xml:space="preserve"> and feedback</w:t>
       </w:r>
-      <w:bookmarkEnd w:id="18"/>
+      <w:bookmarkEnd w:id="22"/>
     </w:p>
     <w:p>
       <w:pPr>
@@ -13036,14 +13121,14 @@
           <w:lang w:val="en-US" w:eastAsia="en-US"/>
         </w:rPr>
       </w:pPr>
-      <w:bookmarkStart w:id="19" w:name="_Toc182906125"/>
+      <w:bookmarkStart w:id="23" w:name="_Toc182906125"/>
       <w:r>
         <w:rPr>
           <w:lang w:val="en-US" w:eastAsia="en-US"/>
         </w:rPr>
         <w:t>Social Interaction</w:t>
       </w:r>
-      <w:bookmarkEnd w:id="19"/>
+      <w:bookmarkEnd w:id="23"/>
     </w:p>
     <w:p>
       <w:pPr>
@@ -13325,14 +13410,14 @@
           <w:lang w:val="en-US" w:eastAsia="en-US"/>
         </w:rPr>
       </w:pPr>
-      <w:bookmarkStart w:id="20" w:name="_Toc182906126"/>
+      <w:bookmarkStart w:id="24" w:name="_Toc182906126"/>
       <w:r>
         <w:rPr>
           <w:lang w:val="en-US" w:eastAsia="en-US"/>
         </w:rPr>
         <w:t>Simple interaction devices</w:t>
       </w:r>
-      <w:bookmarkEnd w:id="20"/>
+      <w:bookmarkEnd w:id="24"/>
     </w:p>
     <w:p>
       <w:pPr>
@@ -14682,14 +14767,14 @@
           <w:lang w:val="en-US" w:eastAsia="en-US"/>
         </w:rPr>
       </w:pPr>
-      <w:bookmarkStart w:id="21" w:name="_Toc182906127"/>
+      <w:bookmarkStart w:id="25" w:name="_Toc182906127"/>
       <w:r>
         <w:rPr>
           <w:lang w:val="en-US" w:eastAsia="en-US"/>
         </w:rPr>
         <w:t>Motivational Rewards</w:t>
       </w:r>
-      <w:bookmarkEnd w:id="21"/>
+      <w:bookmarkEnd w:id="25"/>
     </w:p>
     <w:p>
       <w:pPr>
@@ -14868,14 +14953,14 @@
       <w:pPr>
         <w:pStyle w:val="Heading2"/>
       </w:pPr>
-      <w:bookmarkStart w:id="22" w:name="_Toc182906128"/>
+      <w:bookmarkStart w:id="26" w:name="_Toc182906128"/>
       <w:r>
         <w:t>D</w:t>
       </w:r>
       <w:r>
         <w:t xml:space="preserve">igital application to enhance motivation of the </w:t>
       </w:r>
-      <w:bookmarkEnd w:id="22"/>
+      <w:bookmarkEnd w:id="26"/>
       <w:r>
         <w:t>therapy.</w:t>
       </w:r>
@@ -14990,7 +15075,15 @@
         <w:t>Better yet virtual kinematic representation of an upper limb</w:t>
       </w:r>
       <w:r>
-        <w:t xml:space="preserve"> synchronised to the paretic limbs movement can help strengthen the control of the paretic limb </w:t>
+        <w:t xml:space="preserve"> synchronised to the paretic </w:t>
+      </w:r>
+      <w:proofErr w:type="gramStart"/>
+      <w:r>
+        <w:t>limbs</w:t>
+      </w:r>
+      <w:proofErr w:type="gramEnd"/>
+      <w:r>
+        <w:t xml:space="preserve"> movement can help strengthen the control of the paretic limb </w:t>
       </w:r>
       <w:r>
         <w:t xml:space="preserve">providing instant neural modulation. </w:t>
@@ -15045,7 +15138,7 @@
       <w:pPr>
         <w:pStyle w:val="Heading2"/>
       </w:pPr>
-      <w:bookmarkStart w:id="23" w:name="_Toc182906129"/>
+      <w:bookmarkStart w:id="27" w:name="_Toc182906129"/>
       <w:r>
         <w:lastRenderedPageBreak/>
         <w:t>D</w:t>
@@ -15053,7 +15146,7 @@
       <w:r>
         <w:t xml:space="preserve">igital application to enhance upper limb </w:t>
       </w:r>
-      <w:bookmarkEnd w:id="23"/>
+      <w:bookmarkEnd w:id="27"/>
       <w:r>
         <w:t>movement.</w:t>
       </w:r>
@@ -15194,7 +15287,7 @@
                     <pic:cNvPicPr/>
                   </pic:nvPicPr>
                   <pic:blipFill>
-                    <a:blip r:embed="rId12">
+                    <a:blip r:embed="rId16">
                       <a:extLst>
                         <a:ext uri="{28A0092B-C50C-407E-A947-70E740481C1C}">
                           <a14:useLocalDpi xmlns:a14="http://schemas.microsoft.com/office/drawing/2010/main" val="0"/>
@@ -15243,11 +15336,11 @@
       <w:pPr>
         <w:pStyle w:val="Heading2"/>
       </w:pPr>
-      <w:bookmarkStart w:id="24" w:name="_Toc182906130"/>
+      <w:bookmarkStart w:id="28" w:name="_Toc182906130"/>
       <w:r>
         <w:t>Haptics</w:t>
       </w:r>
-      <w:bookmarkEnd w:id="24"/>
+      <w:bookmarkEnd w:id="28"/>
       <w:r>
         <w:t xml:space="preserve"> for rehabilitation game</w:t>
       </w:r>
@@ -15399,12 +15492,12 @@
       <w:pPr>
         <w:pStyle w:val="Heading2"/>
       </w:pPr>
-      <w:bookmarkStart w:id="25" w:name="_Toc182906131"/>
+      <w:bookmarkStart w:id="29" w:name="_Toc182906131"/>
       <w:r>
         <w:lastRenderedPageBreak/>
         <w:t>Multiplayer Games for Stroke Rehabilitation.</w:t>
       </w:r>
-      <w:bookmarkEnd w:id="25"/>
+      <w:bookmarkEnd w:id="29"/>
       <w:r>
         <w:t xml:space="preserve"> </w:t>
       </w:r>
@@ -15524,8 +15617,16 @@
         <w:rPr>
           <w:lang w:eastAsia="en-US"/>
         </w:rPr>
-        <w:t xml:space="preserve"> to multiplayer, usually two player</w:t>
-      </w:r>
+        <w:t xml:space="preserve"> to multiplayer, usually two </w:t>
+      </w:r>
+      <w:proofErr w:type="gramStart"/>
+      <w:r>
+        <w:rPr>
+          <w:lang w:eastAsia="en-US"/>
+        </w:rPr>
+        <w:t>player</w:t>
+      </w:r>
+      <w:proofErr w:type="gramEnd"/>
       <w:r>
         <w:rPr>
           <w:lang w:eastAsia="en-US"/>
@@ -15652,7 +15753,21 @@
         <w:rPr>
           <w:lang w:eastAsia="en-US"/>
         </w:rPr>
-        <w:t xml:space="preserve"> et al, 2010) rationalizes that multiplayer games, be that competitive or collaborative, give more motivations. During the study multiple stroke rehabilitation games were created some single player and some multiplayer. It was observed that participants in groups ranging from 1, (playing with a virtual companion), to 4 players were able to play the games for 15 – 25 minutes </w:t>
+        <w:t xml:space="preserve"> et al, 2010) rationalizes </w:t>
+      </w:r>
+      <w:proofErr w:type="gramStart"/>
+      <w:r>
+        <w:rPr>
+          <w:lang w:eastAsia="en-US"/>
+        </w:rPr>
+        <w:t>that multiplayer games</w:t>
+      </w:r>
+      <w:proofErr w:type="gramEnd"/>
+      <w:r>
+        <w:rPr>
+          <w:lang w:eastAsia="en-US"/>
+        </w:rPr>
+        <w:t xml:space="preserve">, be that competitive or collaborative, give more motivations. During the study multiple stroke rehabilitation games were created some single player and some multiplayer. It was observed that participants in groups ranging from 1, (playing with a virtual companion), to 4 players were able to play the games for 15 – 25 minutes </w:t>
       </w:r>
       <w:r>
         <w:rPr>
@@ -16093,7 +16208,15 @@
         <w:t xml:space="preserve"> et al 2018) reviewed thirteen articles finding </w:t>
       </w:r>
       <w:r>
-        <w:t xml:space="preserve">that most studies observed multiplayer modes having a positive impact on game experience and game performance. 2 studies found that single player games had better impacts on game </w:t>
+        <w:t xml:space="preserve">that most studies observed multiplayer modes having a positive impact on game experience and game performance. 2 studies found that single player games had better </w:t>
+      </w:r>
+      <w:proofErr w:type="gramStart"/>
+      <w:r>
+        <w:t>impacts</w:t>
+      </w:r>
+      <w:proofErr w:type="gramEnd"/>
+      <w:r>
+        <w:t xml:space="preserve"> on game </w:t>
       </w:r>
       <w:r>
         <w:t>performance,</w:t>
@@ -16119,21 +16242,21 @@
       <w:pPr>
         <w:pStyle w:val="Heading1"/>
       </w:pPr>
-      <w:bookmarkStart w:id="26" w:name="_Toc182906132"/>
+      <w:bookmarkStart w:id="30" w:name="_Toc182906132"/>
       <w:r>
         <w:t>Summary</w:t>
       </w:r>
-      <w:bookmarkEnd w:id="26"/>
+      <w:bookmarkEnd w:id="30"/>
     </w:p>
     <w:p>
       <w:pPr>
         <w:pStyle w:val="Heading2"/>
       </w:pPr>
-      <w:bookmarkStart w:id="27" w:name="_Toc182906133"/>
+      <w:bookmarkStart w:id="31" w:name="_Toc182906133"/>
       <w:r>
         <w:t>Scope of the games</w:t>
       </w:r>
-      <w:bookmarkEnd w:id="27"/>
+      <w:bookmarkEnd w:id="31"/>
       <w:r>
         <w:t xml:space="preserve"> </w:t>
       </w:r>
@@ -16241,11 +16364,11 @@
       <w:pPr>
         <w:pStyle w:val="Heading2"/>
       </w:pPr>
-      <w:bookmarkStart w:id="28" w:name="_Toc182906134"/>
+      <w:bookmarkStart w:id="32" w:name="_Toc182906134"/>
       <w:r>
         <w:t>Prototype design</w:t>
       </w:r>
-      <w:bookmarkEnd w:id="28"/>
+      <w:bookmarkEnd w:id="32"/>
     </w:p>
     <w:p>
       <w:pPr>
@@ -16275,15 +16398,35 @@
         <w:t>will be beneficial as it means arm movements and wrist and hand movements can be designed to be inputs in the game.</w:t>
       </w:r>
     </w:p>
+    <w:p/>
+    <w:p/>
+    <w:p>
+      <w:r>
+        <w:t>Make diagram here</w:t>
+      </w:r>
+      <w:r>
+        <w:t>, can do for game and haptics too and multiplayer</w:t>
+      </w:r>
+    </w:p>
+    <w:p>
+      <w:r>
+        <w:t>Add more references to titles don’t need to analyse them though</w:t>
+      </w:r>
+    </w:p>
+    <w:p>
+      <w:r>
+        <w:t xml:space="preserve">Strength </w:t>
+      </w:r>
+    </w:p>
     <w:p>
       <w:pPr>
         <w:pStyle w:val="Heading1"/>
       </w:pPr>
-      <w:bookmarkStart w:id="29" w:name="_Toc182906135"/>
+      <w:bookmarkStart w:id="33" w:name="_Toc182906135"/>
       <w:r>
         <w:t>References</w:t>
       </w:r>
-      <w:bookmarkEnd w:id="29"/>
+      <w:bookmarkEnd w:id="33"/>
     </w:p>
     <w:p>
       <w:pPr>
@@ -16662,6 +16805,7 @@
         <w:rPr>
           <w:lang w:eastAsia="en-US"/>
         </w:rPr>
+        <w:lastRenderedPageBreak/>
         <w:t xml:space="preserve">[10] </w:t>
       </w:r>
       <w:r>
@@ -16727,7 +16871,7 @@
         </w:rPr>
         <w:t xml:space="preserve">. Available at: </w:t>
       </w:r>
-      <w:hyperlink r:id="rId13" w:history="1">
+      <w:hyperlink r:id="rId17" w:history="1">
         <w:r>
           <w:rPr>
             <w:rStyle w:val="Hyperlink"/>
@@ -16760,16 +16904,9 @@
         <w:rPr>
           <w:lang w:eastAsia="en-US"/>
         </w:rPr>
-        <w:t xml:space="preserve">uo, X., Edwards, A., 2024. A Case Study of using Web 3D Game Technology for a Scalable Midwifery Training Simulation, in: 2024 IEEE Gaming, Entertainment, and Media Conference (GEM). </w:t>
-      </w:r>
-      <w:r>
-        <w:rPr>
-          <w:lang w:eastAsia="en-US"/>
-        </w:rPr>
-        <w:lastRenderedPageBreak/>
-        <w:t xml:space="preserve">Presented at the 2024 IEEE Gaming, Entertainment, and Media Conference (GEM), pp. 1–4. </w:t>
-      </w:r>
-      <w:hyperlink r:id="rId14" w:history="1">
+        <w:t xml:space="preserve">uo, X., Edwards, A., 2024. A Case Study of using Web 3D Game Technology for a Scalable Midwifery Training Simulation, in: 2024 IEEE Gaming, Entertainment, and Media Conference (GEM). Presented at the 2024 IEEE Gaming, Entertainment, and Media Conference (GEM), pp. 1–4. </w:t>
+      </w:r>
+      <w:hyperlink r:id="rId18" w:history="1">
         <w:r>
           <w:rPr>
             <w:rStyle w:val="Hyperlink"/>
@@ -17401,6 +17538,7 @@
         <w:rPr>
           <w:lang w:eastAsia="en-US"/>
         </w:rPr>
+        <w:lastRenderedPageBreak/>
         <w:t>[2</w:t>
       </w:r>
       <w:r>
@@ -17421,7 +17559,7 @@
         </w:rPr>
         <w:t xml:space="preserve">The University of British Columbia (2021). Available at: </w:t>
       </w:r>
-      <w:hyperlink r:id="rId15" w:history="1">
+      <w:hyperlink r:id="rId19" w:history="1">
         <w:r>
           <w:rPr>
             <w:rStyle w:val="Hyperlink"/>
@@ -17565,7 +17703,6 @@
         <w:rPr>
           <w:lang w:eastAsia="en-US"/>
         </w:rPr>
-        <w:lastRenderedPageBreak/>
         <w:t>[2</w:t>
       </w:r>
       <w:r>
@@ -17645,7 +17782,7 @@
         </w:rPr>
         <w:t xml:space="preserve">What is a PICOC? » CEBMa [WWW Document], n.d. URL </w:t>
       </w:r>
-      <w:hyperlink r:id="rId16" w:history="1">
+      <w:hyperlink r:id="rId20" w:history="1">
         <w:r>
           <w:rPr>
             <w:rStyle w:val="Hyperlink"/>
@@ -17710,11 +17847,11 @@
       <w:pPr>
         <w:pStyle w:val="Heading1"/>
       </w:pPr>
-      <w:bookmarkStart w:id="30" w:name="_Toc182906136"/>
+      <w:bookmarkStart w:id="34" w:name="_Toc182906136"/>
       <w:r>
         <w:t>Bibliography</w:t>
       </w:r>
-      <w:bookmarkEnd w:id="30"/>
+      <w:bookmarkEnd w:id="34"/>
     </w:p>
     <w:p>
       <w:r>
@@ -17729,7 +17866,7 @@
         </w:rPr>
         <w:t xml:space="preserve">The University of British Columbia (2021). Available at: </w:t>
       </w:r>
-      <w:hyperlink r:id="rId17" w:history="1">
+      <w:hyperlink r:id="rId21" w:history="1">
         <w:r>
           <w:rPr>
             <w:rStyle w:val="Hyperlink"/>
@@ -17751,8 +17888,8 @@
     <w:p/>
     <w:p/>
     <w:sectPr>
-      <w:footerReference w:type="default" r:id="rId18"/>
-      <w:footerReference w:type="first" r:id="rId19"/>
+      <w:footerReference w:type="default" r:id="rId22"/>
+      <w:footerReference w:type="first" r:id="rId23"/>
       <w:pgSz w:w="11906" w:h="16838"/>
       <w:pgMar w:top="1440" w:right="1440" w:bottom="1440" w:left="1440" w:header="708" w:footer="708" w:gutter="0"/>
       <w:pgNumType w:start="1"/>
@@ -17761,6 +17898,102 @@
     </w:sectPr>
   </w:body>
 </w:document>
+</file>
+
+<file path=word/comments.xml><?xml version="1.0" encoding="utf-8"?>
+<w:comments xmlns:wpc="http://schemas.microsoft.com/office/word/2010/wordprocessingCanvas" xmlns:cx="http://schemas.microsoft.com/office/drawing/2014/chartex" xmlns:cx1="http://schemas.microsoft.com/office/drawing/2015/9/8/chartex" xmlns:cx2="http://schemas.microsoft.com/office/drawing/2015/10/21/chartex" xmlns:cx3="http://schemas.microsoft.com/office/drawing/2016/5/9/chartex" xmlns:cx4="http://schemas.microsoft.com/office/drawing/2016/5/10/chartex" xmlns:cx5="http://schemas.microsoft.com/office/drawing/2016/5/11/chartex" xmlns:cx6="http://schemas.microsoft.com/office/drawing/2016/5/12/chartex" xmlns:cx7="http://schemas.microsoft.com/office/drawing/2016/5/13/chartex" xmlns:cx8="http://schemas.microsoft.com/office/drawing/2016/5/14/chartex" xmlns:mc="http://schemas.openxmlformats.org/markup-compatibility/2006" xmlns:aink="http://schemas.microsoft.com/office/drawing/2016/ink" xmlns:am3d="http://schemas.microsoft.com/office/drawing/2017/model3d" xmlns:o="urn:schemas-microsoft-com:office:office" xmlns:r="http://schemas.openxmlformats.org/officeDocument/2006/relationships" xmlns:m="http://schemas.openxmlformats.org/officeDocument/2006/math" xmlns:v="urn:schemas-microsoft-com:vml" xmlns:wp14="http://schemas.microsoft.com/office/word/2010/wordprocessingDrawing" xmlns:wp="http://schemas.openxmlformats.org/drawingml/2006/wordprocessingDrawing" xmlns:w10="urn:schemas-microsoft-com:office:word" xmlns:w="http://schemas.openxmlformats.org/wordprocessingml/2006/main" xmlns:w14="http://schemas.microsoft.com/office/word/2010/wordml" xmlns:w15="http://schemas.microsoft.com/office/word/2012/wordml" xmlns:w16cex="http://schemas.microsoft.com/office/word/2018/wordml/cex" xmlns:w16cid="http://schemas.microsoft.com/office/word/2016/wordml/cid" xmlns:w16="http://schemas.microsoft.com/office/word/2018/wordml" xmlns:w16sdtdh="http://schemas.microsoft.com/office/word/2020/wordml/sdtdatahash" xmlns:w16se="http://schemas.microsoft.com/office/word/2015/wordml/symex" xmlns:wpg="http://schemas.microsoft.com/office/word/2010/wordprocessingGroup" xmlns:wpi="http://schemas.microsoft.com/office/word/2010/wordprocessingInk" xmlns:wne="http://schemas.microsoft.com/office/word/2006/wordml" xmlns:wps="http://schemas.microsoft.com/office/word/2010/wordprocessingShape" mc:Ignorable="w14 w15 w16se w16cid w16 w16cex w16sdtdh wp14">
+  <w:comment w:id="1" w:author="James Bland" w:date="2024-11-22T17:34:00Z" w:initials="JB">
+    <w:p>
+      <w:pPr>
+        <w:pStyle w:val="CommentText"/>
+      </w:pPr>
+      <w:r>
+        <w:rPr>
+          <w:rStyle w:val="CommentReference"/>
+        </w:rPr>
+        <w:annotationRef/>
+      </w:r>
+      <w:r>
+        <w:t>Change to lit review or copy to new doc</w:t>
+      </w:r>
+    </w:p>
+  </w:comment>
+  <w:comment w:id="8" w:author="James Bland" w:date="2024-11-22T17:18:00Z" w:initials="JB">
+    <w:p>
+      <w:pPr>
+        <w:pStyle w:val="CommentText"/>
+      </w:pPr>
+      <w:r>
+        <w:rPr>
+          <w:rStyle w:val="CommentReference"/>
+        </w:rPr>
+        <w:annotationRef/>
+      </w:r>
+      <w:r>
+        <w:t>Delete or move to appendix</w:t>
+      </w:r>
+    </w:p>
+  </w:comment>
+  <w:comment w:id="10" w:author="James Bland" w:date="2024-11-22T17:18:00Z" w:initials="JB">
+    <w:p>
+      <w:pPr>
+        <w:pStyle w:val="CommentText"/>
+      </w:pPr>
+      <w:r>
+        <w:rPr>
+          <w:rStyle w:val="CommentReference"/>
+        </w:rPr>
+        <w:annotationRef/>
+      </w:r>
+      <w:r>
+        <w:t>Put it in appendix</w:t>
+      </w:r>
+    </w:p>
+  </w:comment>
+  <w:comment w:id="13" w:author="James Bland" w:date="2024-11-22T17:17:00Z" w:initials="JB">
+    <w:p>
+      <w:pPr>
+        <w:pStyle w:val="CommentText"/>
+      </w:pPr>
+      <w:r>
+        <w:rPr>
+          <w:rStyle w:val="CommentReference"/>
+        </w:rPr>
+        <w:annotationRef/>
+      </w:r>
+      <w:r>
+        <w:t>Delete it all, merge to literature</w:t>
+      </w:r>
+    </w:p>
+  </w:comment>
+</w:comments>
+</file>
+
+<file path=word/commentsExtended.xml><?xml version="1.0" encoding="utf-8"?>
+<w15:commentsEx xmlns:wpc="http://schemas.microsoft.com/office/word/2010/wordprocessingCanvas" xmlns:cx="http://schemas.microsoft.com/office/drawing/2014/chartex" xmlns:cx1="http://schemas.microsoft.com/office/drawing/2015/9/8/chartex" xmlns:cx2="http://schemas.microsoft.com/office/drawing/2015/10/21/chartex" xmlns:cx3="http://schemas.microsoft.com/office/drawing/2016/5/9/chartex" xmlns:cx4="http://schemas.microsoft.com/office/drawing/2016/5/10/chartex" xmlns:cx5="http://schemas.microsoft.com/office/drawing/2016/5/11/chartex" xmlns:cx6="http://schemas.microsoft.com/office/drawing/2016/5/12/chartex" xmlns:cx7="http://schemas.microsoft.com/office/drawing/2016/5/13/chartex" xmlns:cx8="http://schemas.microsoft.com/office/drawing/2016/5/14/chartex" xmlns:mc="http://schemas.openxmlformats.org/markup-compatibility/2006" xmlns:aink="http://schemas.microsoft.com/office/drawing/2016/ink" xmlns:am3d="http://schemas.microsoft.com/office/drawing/2017/model3d" xmlns:o="urn:schemas-microsoft-com:office:office" xmlns:r="http://schemas.openxmlformats.org/officeDocument/2006/relationships" xmlns:m="http://schemas.openxmlformats.org/officeDocument/2006/math" xmlns:v="urn:schemas-microsoft-com:vml" xmlns:wp14="http://schemas.microsoft.com/office/word/2010/wordprocessingDrawing" xmlns:wp="http://schemas.openxmlformats.org/drawingml/2006/wordprocessingDrawing" xmlns:w10="urn:schemas-microsoft-com:office:word" xmlns:w="http://schemas.openxmlformats.org/wordprocessingml/2006/main" xmlns:w14="http://schemas.microsoft.com/office/word/2010/wordml" xmlns:w15="http://schemas.microsoft.com/office/word/2012/wordml" xmlns:w16cex="http://schemas.microsoft.com/office/word/2018/wordml/cex" xmlns:w16cid="http://schemas.microsoft.com/office/word/2016/wordml/cid" xmlns:w16="http://schemas.microsoft.com/office/word/2018/wordml" xmlns:w16sdtdh="http://schemas.microsoft.com/office/word/2020/wordml/sdtdatahash" xmlns:w16se="http://schemas.microsoft.com/office/word/2015/wordml/symex" xmlns:wpg="http://schemas.microsoft.com/office/word/2010/wordprocessingGroup" xmlns:wpi="http://schemas.microsoft.com/office/word/2010/wordprocessingInk" xmlns:wne="http://schemas.microsoft.com/office/word/2006/wordml" xmlns:wps="http://schemas.microsoft.com/office/word/2010/wordprocessingShape" mc:Ignorable="w14 w15 w16se w16cid w16 w16cex w16sdtdh wp14">
+  <w15:commentEx w15:paraId="18BF0258" w15:done="0"/>
+  <w15:commentEx w15:paraId="3D28E96E" w15:done="0"/>
+  <w15:commentEx w15:paraId="58670144" w15:done="0"/>
+  <w15:commentEx w15:paraId="0B903BC9" w15:done="0"/>
+</w15:commentsEx>
+</file>
+
+<file path=word/commentsExtensible.xml><?xml version="1.0" encoding="utf-8"?>
+<w16cex:commentsExtensible xmlns:wpc="http://schemas.microsoft.com/office/word/2010/wordprocessingCanvas" xmlns:cx="http://schemas.microsoft.com/office/drawing/2014/chartex" xmlns:cx1="http://schemas.microsoft.com/office/drawing/2015/9/8/chartex" xmlns:cx2="http://schemas.microsoft.com/office/drawing/2015/10/21/chartex" xmlns:cx3="http://schemas.microsoft.com/office/drawing/2016/5/9/chartex" xmlns:cx4="http://schemas.microsoft.com/office/drawing/2016/5/10/chartex" xmlns:cx5="http://schemas.microsoft.com/office/drawing/2016/5/11/chartex" xmlns:cx6="http://schemas.microsoft.com/office/drawing/2016/5/12/chartex" xmlns:cx7="http://schemas.microsoft.com/office/drawing/2016/5/13/chartex" xmlns:cx8="http://schemas.microsoft.com/office/drawing/2016/5/14/chartex" xmlns:mc="http://schemas.openxmlformats.org/markup-compatibility/2006" xmlns:aink="http://schemas.microsoft.com/office/drawing/2016/ink" xmlns:am3d="http://schemas.microsoft.com/office/drawing/2017/model3d" xmlns:o="urn:schemas-microsoft-com:office:office" xmlns:r="http://schemas.openxmlformats.org/officeDocument/2006/relationships" xmlns:m="http://schemas.openxmlformats.org/officeDocument/2006/math" xmlns:v="urn:schemas-microsoft-com:vml" xmlns:wp14="http://schemas.microsoft.com/office/word/2010/wordprocessingDrawing" xmlns:wp="http://schemas.openxmlformats.org/drawingml/2006/wordprocessingDrawing" xmlns:w10="urn:schemas-microsoft-com:office:word" xmlns:w="http://schemas.openxmlformats.org/wordprocessingml/2006/main" xmlns:w14="http://schemas.microsoft.com/office/word/2010/wordml" xmlns:w15="http://schemas.microsoft.com/office/word/2012/wordml" xmlns:w16cex="http://schemas.microsoft.com/office/word/2018/wordml/cex" xmlns:w16cid="http://schemas.microsoft.com/office/word/2016/wordml/cid" xmlns:w16="http://schemas.microsoft.com/office/word/2018/wordml" xmlns:w16sdtdh="http://schemas.microsoft.com/office/word/2020/wordml/sdtdatahash" xmlns:w16se="http://schemas.microsoft.com/office/word/2015/wordml/symex" xmlns:wpg="http://schemas.microsoft.com/office/word/2010/wordprocessingGroup" xmlns:wpi="http://schemas.microsoft.com/office/word/2010/wordprocessingInk" xmlns:wne="http://schemas.microsoft.com/office/word/2006/wordml" xmlns:wps="http://schemas.microsoft.com/office/word/2010/wordprocessingShape" mc:Ignorable="w14 w15 w16se w16cid w16 w16cex w16sdtdh wp14">
+  <w16cex:commentExtensible w16cex:durableId="2AEB3F27" w16cex:dateUtc="2024-11-22T17:34:00Z"/>
+  <w16cex:commentExtensible w16cex:durableId="2AEB3B6D" w16cex:dateUtc="2024-11-22T17:18:00Z"/>
+  <w16cex:commentExtensible w16cex:durableId="2AEB3B50" w16cex:dateUtc="2024-11-22T17:18:00Z"/>
+  <w16cex:commentExtensible w16cex:durableId="2AEB3B2A" w16cex:dateUtc="2024-11-22T17:17:00Z"/>
+</w16cex:commentsExtensible>
+</file>
+
+<file path=word/commentsIds.xml><?xml version="1.0" encoding="utf-8"?>
+<w16cid:commentsIds xmlns:wpc="http://schemas.microsoft.com/office/word/2010/wordprocessingCanvas" xmlns:cx="http://schemas.microsoft.com/office/drawing/2014/chartex" xmlns:cx1="http://schemas.microsoft.com/office/drawing/2015/9/8/chartex" xmlns:cx2="http://schemas.microsoft.com/office/drawing/2015/10/21/chartex" xmlns:cx3="http://schemas.microsoft.com/office/drawing/2016/5/9/chartex" xmlns:cx4="http://schemas.microsoft.com/office/drawing/2016/5/10/chartex" xmlns:cx5="http://schemas.microsoft.com/office/drawing/2016/5/11/chartex" xmlns:cx6="http://schemas.microsoft.com/office/drawing/2016/5/12/chartex" xmlns:cx7="http://schemas.microsoft.com/office/drawing/2016/5/13/chartex" xmlns:cx8="http://schemas.microsoft.com/office/drawing/2016/5/14/chartex" xmlns:mc="http://schemas.openxmlformats.org/markup-compatibility/2006" xmlns:aink="http://schemas.microsoft.com/office/drawing/2016/ink" xmlns:am3d="http://schemas.microsoft.com/office/drawing/2017/model3d" xmlns:o="urn:schemas-microsoft-com:office:office" xmlns:r="http://schemas.openxmlformats.org/officeDocument/2006/relationships" xmlns:m="http://schemas.openxmlformats.org/officeDocument/2006/math" xmlns:v="urn:schemas-microsoft-com:vml" xmlns:wp14="http://schemas.microsoft.com/office/word/2010/wordprocessingDrawing" xmlns:wp="http://schemas.openxmlformats.org/drawingml/2006/wordprocessingDrawing" xmlns:w10="urn:schemas-microsoft-com:office:word" xmlns:w="http://schemas.openxmlformats.org/wordprocessingml/2006/main" xmlns:w14="http://schemas.microsoft.com/office/word/2010/wordml" xmlns:w15="http://schemas.microsoft.com/office/word/2012/wordml" xmlns:w16cex="http://schemas.microsoft.com/office/word/2018/wordml/cex" xmlns:w16cid="http://schemas.microsoft.com/office/word/2016/wordml/cid" xmlns:w16="http://schemas.microsoft.com/office/word/2018/wordml" xmlns:w16sdtdh="http://schemas.microsoft.com/office/word/2020/wordml/sdtdatahash" xmlns:w16se="http://schemas.microsoft.com/office/word/2015/wordml/symex" xmlns:wpg="http://schemas.microsoft.com/office/word/2010/wordprocessingGroup" xmlns:wpi="http://schemas.microsoft.com/office/word/2010/wordprocessingInk" xmlns:wne="http://schemas.microsoft.com/office/word/2006/wordml" xmlns:wps="http://schemas.microsoft.com/office/word/2010/wordprocessingShape" mc:Ignorable="w14 w15 w16se w16cid w16 w16cex w16sdtdh wp14">
+  <w16cid:commentId w16cid:paraId="18BF0258" w16cid:durableId="2AEB3F27"/>
+  <w16cid:commentId w16cid:paraId="3D28E96E" w16cid:durableId="2AEB3B6D"/>
+  <w16cid:commentId w16cid:paraId="58670144" w16cid:durableId="2AEB3B50"/>
+  <w16cid:commentId w16cid:paraId="0B903BC9" w16cid:durableId="2AEB3B2A"/>
+</w16cid:commentsIds>
 </file>
 
 <file path=word/endnotes.xml><?xml version="1.0" encoding="utf-8"?>
@@ -21145,6 +21378,14 @@
     <w:abstractNumId w:val="13"/>
   </w:num>
 </w:numbering>
+</file>
+
+<file path=word/people.xml><?xml version="1.0" encoding="utf-8"?>
+<w15:people xmlns:wpc="http://schemas.microsoft.com/office/word/2010/wordprocessingCanvas" xmlns:cx="http://schemas.microsoft.com/office/drawing/2014/chartex" xmlns:cx1="http://schemas.microsoft.com/office/drawing/2015/9/8/chartex" xmlns:cx2="http://schemas.microsoft.com/office/drawing/2015/10/21/chartex" xmlns:cx3="http://schemas.microsoft.com/office/drawing/2016/5/9/chartex" xmlns:cx4="http://schemas.microsoft.com/office/drawing/2016/5/10/chartex" xmlns:cx5="http://schemas.microsoft.com/office/drawing/2016/5/11/chartex" xmlns:cx6="http://schemas.microsoft.com/office/drawing/2016/5/12/chartex" xmlns:cx7="http://schemas.microsoft.com/office/drawing/2016/5/13/chartex" xmlns:cx8="http://schemas.microsoft.com/office/drawing/2016/5/14/chartex" xmlns:mc="http://schemas.openxmlformats.org/markup-compatibility/2006" xmlns:aink="http://schemas.microsoft.com/office/drawing/2016/ink" xmlns:am3d="http://schemas.microsoft.com/office/drawing/2017/model3d" xmlns:o="urn:schemas-microsoft-com:office:office" xmlns:r="http://schemas.openxmlformats.org/officeDocument/2006/relationships" xmlns:m="http://schemas.openxmlformats.org/officeDocument/2006/math" xmlns:v="urn:schemas-microsoft-com:vml" xmlns:wp14="http://schemas.microsoft.com/office/word/2010/wordprocessingDrawing" xmlns:wp="http://schemas.openxmlformats.org/drawingml/2006/wordprocessingDrawing" xmlns:w10="urn:schemas-microsoft-com:office:word" xmlns:w="http://schemas.openxmlformats.org/wordprocessingml/2006/main" xmlns:w14="http://schemas.microsoft.com/office/word/2010/wordml" xmlns:w15="http://schemas.microsoft.com/office/word/2012/wordml" xmlns:w16cex="http://schemas.microsoft.com/office/word/2018/wordml/cex" xmlns:w16cid="http://schemas.microsoft.com/office/word/2016/wordml/cid" xmlns:w16="http://schemas.microsoft.com/office/word/2018/wordml" xmlns:w16sdtdh="http://schemas.microsoft.com/office/word/2020/wordml/sdtdatahash" xmlns:w16se="http://schemas.microsoft.com/office/word/2015/wordml/symex" xmlns:wpg="http://schemas.microsoft.com/office/word/2010/wordprocessingGroup" xmlns:wpi="http://schemas.microsoft.com/office/word/2010/wordprocessingInk" xmlns:wne="http://schemas.microsoft.com/office/word/2006/wordml" xmlns:wps="http://schemas.microsoft.com/office/word/2010/wordprocessingShape" mc:Ignorable="w14 w15 w16se w16cid w16 w16cex w16sdtdh wp14">
+  <w15:person w15:author="James Bland">
+    <w15:presenceInfo w15:providerId="AD" w15:userId="S::James.Bland@mail.bcu.ac.uk::6e4b894d-ee42-4362-a206-a5a90afa72e3"/>
+  </w15:person>
+</w15:people>
 </file>
 
 <file path=word/styles.xml><?xml version="1.0" encoding="utf-8"?>
@@ -22410,7 +22651,7 @@
     <w:charset w:val="00"/>
     <w:family w:val="roman"/>
     <w:pitch w:val="variable"/>
-    <w:sig w:usb0="E0002EFF" w:usb1="C000785B" w:usb2="00000009" w:usb3="00000000" w:csb0="000001FF" w:csb1="00000000"/>
+    <w:sig w:usb0="E0002AFF" w:usb1="C0007843" w:usb2="00000009" w:usb3="00000000" w:csb0="000001FF" w:csb1="00000000"/>
   </w:font>
   <w:font w:name="Courier New">
     <w:panose1 w:val="02070309020205020404"/>
@@ -22431,7 +22672,7 @@
     <w:charset w:val="00"/>
     <w:family w:val="swiss"/>
     <w:pitch w:val="variable"/>
-    <w:sig w:usb0="E4002EFF" w:usb1="C000247B" w:usb2="00000009" w:usb3="00000000" w:csb0="000001FF" w:csb1="00000000"/>
+    <w:sig w:usb0="E0002AFF" w:usb1="4000ACFF" w:usb2="00000001" w:usb3="00000000" w:csb0="000001FF" w:csb1="00000000"/>
   </w:font>
   <w:font w:name="DengXian">
     <w:altName w:val="等线"/>
@@ -22446,7 +22687,7 @@
     <w:charset w:val="00"/>
     <w:family w:val="swiss"/>
     <w:pitch w:val="variable"/>
-    <w:sig w:usb0="E4002EFF" w:usb1="C000247B" w:usb2="00000009" w:usb3="00000000" w:csb0="000001FF" w:csb1="00000000"/>
+    <w:sig w:usb0="A0002AEF" w:usb1="4000207B" w:usb2="00000000" w:usb3="00000000" w:csb0="000001FF" w:csb1="00000000"/>
   </w:font>
   <w:font w:name="DengXian Light">
     <w:charset w:val="86"/>
@@ -22459,7 +22700,7 @@
     <w:charset w:val="00"/>
     <w:family w:val="swiss"/>
     <w:pitch w:val="variable"/>
-    <w:sig w:usb0="E0002EFF" w:usb1="C000785B" w:usb2="00000009" w:usb3="00000000" w:csb0="000001FF" w:csb1="00000000"/>
+    <w:sig w:usb0="E0002AFF" w:usb1="C0007843" w:usb2="00000009" w:usb3="00000000" w:csb0="000001FF" w:csb1="00000000"/>
   </w:font>
 </w:fonts>
 </file>
@@ -22509,6 +22750,7 @@
     <w:rsid w:val="00487D0E"/>
     <w:rsid w:val="004E4D90"/>
     <w:rsid w:val="00525368"/>
+    <w:rsid w:val="0053513C"/>
     <w:rsid w:val="00562474"/>
     <w:rsid w:val="00572673"/>
     <w:rsid w:val="005808AB"/>
@@ -22584,7 +22826,6 @@
     <w:rsid w:val="00F37BBC"/>
     <w:rsid w:val="00F655D4"/>
     <w:rsid w:val="00F806BE"/>
-    <w:rsid w:val="00F90B28"/>
     <w:rsid w:val="00FA18C9"/>
     <w:rsid w:val="00FB4075"/>
     <w:rsid w:val="00FD0805"/>

</xml_diff>